<commit_message>
Edit No Coding Paper Othello
</commit_message>
<xml_diff>
--- a/Paper Othello(Tidak Ada Coding).docx
+++ b/Paper Othello(Tidak Ada Coding).docx
@@ -339,6 +339,91 @@
     </w:p>
     <w:p>
       <w:pPr>
+        <w:spacing w:line="360" w:lineRule="auto"/>
+        <w:jc w:val="both"/>
+        <w:rPr>
+          <w:rFonts w:ascii="Times New Roman" w:hAnsi="Times New Roman" w:cs="Times New Roman"/>
+          <w:sz w:val="24"/>
+          <w:szCs w:val="24"/>
+        </w:rPr>
+      </w:pPr>
+      <w:r>
+        <w:rPr>
+          <w:rFonts w:ascii="Times New Roman" w:hAnsi="Times New Roman" w:cs="Times New Roman"/>
+          <w:sz w:val="24"/>
+          <w:szCs w:val="24"/>
+        </w:rPr>
+        <w:t>C# atau dapat di baca C Sharp, adalah salah satu bahasa pemrograman yang di kembangkan oleh Microsoft. Pemrograman C# sendiri dibangun dari basis pemrograman C++ dengan mendapat pengaruh berupa fitur-fitur yang terdapat di dalam bahasa pemrograman lainnya seperti : Delph</w:t>
+      </w:r>
+      <w:r>
+        <w:rPr>
+          <w:rFonts w:ascii="Times New Roman" w:hAnsi="Times New Roman" w:cs="Times New Roman"/>
+          <w:sz w:val="24"/>
+          <w:szCs w:val="24"/>
+        </w:rPr>
+        <w:t xml:space="preserve">i, Java dan juga Visual Basic. </w:t>
+      </w:r>
+      <w:r>
+        <w:rPr>
+          <w:rFonts w:ascii="Times New Roman" w:hAnsi="Times New Roman" w:cs="Times New Roman"/>
+          <w:sz w:val="24"/>
+          <w:szCs w:val="24"/>
+        </w:rPr>
+        <w:t>Anderls Helsberg di rekrut  oleh Microsoft untuk mengembangkan bahasa ini dan pada tahun 2000 C</w:t>
+      </w:r>
+      <w:r>
+        <w:rPr>
+          <w:rFonts w:ascii="Times New Roman" w:hAnsi="Times New Roman" w:cs="Times New Roman"/>
+          <w:sz w:val="24"/>
+          <w:szCs w:val="24"/>
+        </w:rPr>
+        <w:t xml:space="preserve"># pertama kali di perkenalkan. </w:t>
+      </w:r>
+      <w:r>
+        <w:rPr>
+          <w:rFonts w:ascii="Times New Roman" w:hAnsi="Times New Roman" w:cs="Times New Roman"/>
+          <w:sz w:val="24"/>
+          <w:szCs w:val="24"/>
+        </w:rPr>
+        <w:t>Pemrograman C# ini sangat bergantung dari framework .Net, sehingga sebelum menginstal applikasi yang kita bangun menggunakan visual C#, kita perlu menginstal .Net Framework.</w:t>
+      </w:r>
+      <w:bookmarkStart w:id="0" w:name="more"/>
+      <w:bookmarkEnd w:id="0"/>
+      <w:r>
+        <w:rPr>
+          <w:rFonts w:ascii="Times New Roman" w:hAnsi="Times New Roman" w:cs="Times New Roman"/>
+          <w:sz w:val="24"/>
+          <w:szCs w:val="24"/>
+        </w:rPr>
+        <w:t xml:space="preserve"> </w:t>
+      </w:r>
+      <w:r>
+        <w:rPr>
+          <w:rFonts w:ascii="Times New Roman" w:hAnsi="Times New Roman" w:cs="Times New Roman"/>
+          <w:sz w:val="24"/>
+          <w:szCs w:val="24"/>
+        </w:rPr>
+        <w:t xml:space="preserve">C# tidak hanya bisa di jalankan di Windows namun juga dapat di Install di Linux dengan menggunakan Mono. Selain itu juga terdapat IDE alternatif yang dapat kita gunakan </w:t>
+      </w:r>
+      <w:r>
+        <w:rPr>
+          <w:rFonts w:ascii="Times New Roman" w:hAnsi="Times New Roman" w:cs="Times New Roman"/>
+          <w:sz w:val="24"/>
+          <w:szCs w:val="24"/>
+        </w:rPr>
+        <w:t xml:space="preserve">di windows yaitu SharpDevelop. </w:t>
+      </w:r>
+      <w:r>
+        <w:rPr>
+          <w:rFonts w:ascii="Times New Roman" w:hAnsi="Times New Roman" w:cs="Times New Roman"/>
+          <w:sz w:val="24"/>
+          <w:szCs w:val="24"/>
+        </w:rPr>
+        <w:t>Bahasa pemrograman di bangun untuk tujuan General Purpose, selain itu  sederhana dan mudah untuk di pelajari. Untuk mempelajarinya Microsoft menyediakan versi free Visual C# Express Edition yang dapat kita unduh dari website microsoft.</w:t>
+      </w:r>
+    </w:p>
+    <w:p>
+      <w:pPr>
         <w:pStyle w:val="NormalWeb"/>
         <w:spacing w:line="360" w:lineRule="auto"/>
         <w:jc w:val="both"/>
@@ -376,7 +461,7 @@
       <w:r>
         <w:t xml:space="preserve">. Bandingkan dengan logika </w:t>
       </w:r>
-      <w:hyperlink r:id="rId5" w:tooltip="Pemrograman terstruktur" w:history="1">
+      <w:hyperlink r:id="rId6" w:tooltip="Pemrograman terstruktur" w:history="1">
         <w:r>
           <w:rPr>
             <w:rStyle w:val="Hyperlink"/>
@@ -389,7 +474,7 @@
       <w:r>
         <w:t xml:space="preserve">. Setiap objek dapat menerima </w:t>
       </w:r>
-      <w:hyperlink r:id="rId6" w:tooltip="Pesan" w:history="1">
+      <w:hyperlink r:id="rId7" w:tooltip="Pesan" w:history="1">
         <w:r>
           <w:rPr>
             <w:rStyle w:val="Hyperlink"/>
@@ -412,7 +497,7 @@
       <w:r>
         <w:t xml:space="preserve">Model data berorientasi objek dikatakan dapat memberi fleksibilitas yang lebih, kemudahan mengubah program, dan digunakan luas dalam </w:t>
       </w:r>
-      <w:hyperlink r:id="rId7" w:tooltip="Teknik piranti lunak (halaman belum tersedia)" w:history="1">
+      <w:hyperlink r:id="rId8" w:tooltip="Teknik piranti lunak (halaman belum tersedia)" w:history="1">
         <w:r>
           <w:rPr>
             <w:rStyle w:val="Hyperlink"/>
@@ -432,7 +517,22 @@
         <w:spacing w:line="360" w:lineRule="auto"/>
         <w:jc w:val="both"/>
       </w:pPr>
-      <w:r>
+    </w:p>
+    <w:p>
+      <w:pPr>
+        <w:pStyle w:val="NormalWeb"/>
+        <w:spacing w:line="360" w:lineRule="auto"/>
+        <w:jc w:val="both"/>
+      </w:pPr>
+    </w:p>
+    <w:p>
+      <w:pPr>
+        <w:pStyle w:val="NormalWeb"/>
+        <w:spacing w:line="360" w:lineRule="auto"/>
+        <w:jc w:val="both"/>
+      </w:pPr>
+      <w:r>
+        <w:lastRenderedPageBreak/>
         <w:t xml:space="preserve">Ada pun beberapa konsep OOP yang kami gunakan dalam Project kami diantaranya : </w:t>
       </w:r>
     </w:p>
@@ -473,10 +573,27 @@
     <w:p>
       <w:pPr>
         <w:pStyle w:val="NormalWeb"/>
+        <w:numPr>
+          <w:ilvl w:val="0"/>
+          <w:numId w:val="1"/>
+        </w:numPr>
+        <w:spacing w:line="360" w:lineRule="auto"/>
+        <w:jc w:val="both"/>
+      </w:pPr>
+      <w:r>
+        <w:t>Objek</w:t>
+      </w:r>
+    </w:p>
+    <w:p>
+      <w:pPr>
+        <w:pStyle w:val="NormalWeb"/>
         <w:spacing w:line="360" w:lineRule="auto"/>
         <w:ind w:left="720"/>
         <w:jc w:val="both"/>
       </w:pPr>
+      <w:r>
+        <w:t>Object adalah sesuatu yang bisa dianalogikan dengan benda, orang, tempat, kejadian atau konsep-konsep yang ada di dunia nyata yang digunakan pada perangkat lunak atau sistem informasi. Contohnya kampus, gedung, mahasiswa, kuliah, registrasi, pembayaran dan yang lainnya.</w:t>
+      </w:r>
     </w:p>
     <w:p>
       <w:pPr>
@@ -489,8 +606,7 @@
         <w:jc w:val="both"/>
       </w:pPr>
       <w:r>
-        <w:lastRenderedPageBreak/>
-        <w:t>Objek</w:t>
+        <w:t>Abstraksi</w:t>
       </w:r>
     </w:p>
     <w:p>
@@ -501,8 +617,16 @@
         <w:jc w:val="both"/>
       </w:pPr>
       <w:r>
-        <w:t>Object adalah sesuatu yang bisa dianalogikan dengan benda, orang, tempat, kejadian atau konsep-konsep yang ada di dunia nyata yang digunakan pada perangkat lunak atau sistem informasi. Contohnya kampus, gedung, mahasiswa, kuliah, registrasi, pembayaran dan yang lainnya.</w:t>
-      </w:r>
+        <w:t>Kemampuan sebuah program untuk melewati aspek informasi yang diproses olehnya, yaitu kemampuan untuk memfokus pada inti. Setiap objek dalam sistem melayani sebagai model dari "pelaku" abstrak yang dapat melakukan kerja, laporan dan perubahan keadaannya, dan berkomunikasi dengan objek lainnya dalam sistem, tanpa mengungkapkan bagaimana kelebihan ini diterapkan. Proses, fungsi atau metode dapat juga dibuat abstrak, dan beberapa teknik digunakan untuk mengembangkan sebuah pengabstrakan.</w:t>
+      </w:r>
+    </w:p>
+    <w:p>
+      <w:pPr>
+        <w:pStyle w:val="NormalWeb"/>
+        <w:spacing w:line="360" w:lineRule="auto"/>
+        <w:ind w:left="720"/>
+        <w:jc w:val="both"/>
+      </w:pPr>
     </w:p>
     <w:p>
       <w:pPr>
@@ -515,7 +639,8 @@
         <w:jc w:val="both"/>
       </w:pPr>
       <w:r>
-        <w:t>Abstraksi</w:t>
+        <w:lastRenderedPageBreak/>
+        <w:t>Enkapsulasi</w:t>
       </w:r>
     </w:p>
     <w:p>
@@ -526,7 +651,7 @@
         <w:jc w:val="both"/>
       </w:pPr>
       <w:r>
-        <w:t>Kemampuan sebuah program untuk melewati aspek informasi yang diproses olehnya, yaitu kemampuan untuk memfokus pada inti. Setiap objek dalam sistem melayani sebagai model dari "pelaku" abstrak yang dapat melakukan kerja, laporan dan perubahan keadaannya, dan berkomunikasi dengan objek lainnya dalam sistem, tanpa mengungkapkan bagaimana kelebihan ini diterapkan. Proses, fungsi atau metode dapat juga dibuat abstrak, dan beberapa teknik digunakan untuk mengembangkan sebuah pengabstrakan.</w:t>
+        <w:t>Memastikan pengguna sebuah objek tidak dapat mengganti keadaan dalam dari sebuah objek dengan cara yang tidak layak. Hanya metode dalam objek tersebut yang diberi izin untuk mengakses keadaannya. Setiap objek mengakses interface yang menyebutkan bagaimana objek lainnya dapat berinteraksi dengannya. Objek lainnya tidak akan mengetahui dan tergantung kepada representasi dalam objek tersebut.</w:t>
       </w:r>
     </w:p>
     <w:p>
@@ -540,31 +665,6 @@
         <w:jc w:val="both"/>
       </w:pPr>
       <w:r>
-        <w:t>Enkapsulasi</w:t>
-      </w:r>
-    </w:p>
-    <w:p>
-      <w:pPr>
-        <w:pStyle w:val="NormalWeb"/>
-        <w:spacing w:line="360" w:lineRule="auto"/>
-        <w:ind w:left="720"/>
-        <w:jc w:val="both"/>
-      </w:pPr>
-      <w:r>
-        <w:t>Memastikan pengguna sebuah objek tidak dapat mengganti keadaan dalam dari sebuah objek dengan cara yang tidak layak. Hanya metode dalam objek tersebut yang diberi izin untuk mengakses keadaannya. Setiap objek mengakses interface yang menyebutkan bagaimana objek lainnya dapat berinteraksi dengannya. Objek lainnya tidak akan mengetahui dan tergantung kepada representasi dalam objek tersebut.</w:t>
-      </w:r>
-    </w:p>
-    <w:p>
-      <w:pPr>
-        <w:pStyle w:val="NormalWeb"/>
-        <w:numPr>
-          <w:ilvl w:val="0"/>
-          <w:numId w:val="1"/>
-        </w:numPr>
-        <w:spacing w:line="360" w:lineRule="auto"/>
-        <w:jc w:val="both"/>
-      </w:pPr>
-      <w:r>
         <w:t>Inheritance</w:t>
       </w:r>
     </w:p>
@@ -625,32 +725,6 @@
         </w:rPr>
         <w:t>class lain. Class baru yang lebih spesifik disebut subclass atau class turunan, sedangkan class yang diturunkan disebut superclass.</w:t>
       </w:r>
-    </w:p>
-    <w:p>
-      <w:pPr>
-        <w:pStyle w:val="ListParagraph"/>
-        <w:spacing w:after="0" w:line="360" w:lineRule="auto"/>
-        <w:jc w:val="both"/>
-        <w:rPr>
-          <w:rFonts w:ascii="Times New Roman" w:eastAsia="Times New Roman" w:hAnsi="Times New Roman" w:cs="Times New Roman"/>
-          <w:sz w:val="24"/>
-          <w:szCs w:val="24"/>
-          <w:shd w:val="clear" w:color="auto" w:fill="FFFFFF"/>
-        </w:rPr>
-      </w:pPr>
-    </w:p>
-    <w:p>
-      <w:pPr>
-        <w:pStyle w:val="ListParagraph"/>
-        <w:spacing w:after="0" w:line="360" w:lineRule="auto"/>
-        <w:jc w:val="both"/>
-        <w:rPr>
-          <w:rFonts w:ascii="Times New Roman" w:eastAsia="Times New Roman" w:hAnsi="Times New Roman" w:cs="Times New Roman"/>
-          <w:sz w:val="24"/>
-          <w:szCs w:val="24"/>
-          <w:shd w:val="clear" w:color="auto" w:fill="FFFFFF"/>
-        </w:rPr>
-      </w:pPr>
     </w:p>
     <w:p>
       <w:pPr>
@@ -687,7 +761,6 @@
           <w:szCs w:val="24"/>
           <w:shd w:val="clear" w:color="auto" w:fill="FFFFFF"/>
         </w:rPr>
-        <w:lastRenderedPageBreak/>
         <w:t>Polymorphism</w:t>
       </w:r>
     </w:p>
@@ -774,7 +847,14 @@
         <w:jc w:val="both"/>
       </w:pPr>
       <w:r>
-        <w:t xml:space="preserve">Dengan prinsip-prinsip OOP itulah, kemudian kami membuat sebuah tugas Project permainan klasik yaitu Othello. Othello atau disebut juga reversi adalah permainan yang menggunakan papan berisi kotak sebanyak 8x8, antara dua orang pemain dengan keping hitam dan putih seperti di bawah. </w:t>
+        <w:lastRenderedPageBreak/>
+        <w:t>Dengan prinsip-prinsip OOP itulah, kemudian kami membuat sebuah tugas Project permainan klasik yaitu Othello. Othello atau disebut juga reversi adalah permainan yang menggunakan papan berisi kotak sebanyak 8x8, antara dua orang pemai</w:t>
+      </w:r>
+      <w:r>
+        <w:t xml:space="preserve">n dengan keping hitam dan putih. </w:t>
+      </w:r>
+      <w:r>
+        <w:t xml:space="preserve"> </w:t>
       </w:r>
     </w:p>
     <w:p>
@@ -793,15 +873,7 @@
         <w:spacing w:line="360" w:lineRule="auto"/>
         <w:jc w:val="both"/>
       </w:pPr>
-    </w:p>
-    <w:p>
-      <w:pPr>
-        <w:pStyle w:val="NormalWeb"/>
-        <w:spacing w:line="360" w:lineRule="auto"/>
-        <w:jc w:val="both"/>
-      </w:pPr>
-      <w:r>
-        <w:lastRenderedPageBreak/>
+      <w:r>
         <w:t>Gambar ilustrasi Othello</w:t>
       </w:r>
     </w:p>
@@ -817,8 +889,8 @@
         </w:rPr>
         <w:drawing>
           <wp:inline distT="0" distB="0" distL="0" distR="0" wp14:anchorId="76E1318B" wp14:editId="38368C45">
-            <wp:extent cx="2530907" cy="2361063"/>
-            <wp:effectExtent l="0" t="0" r="3175" b="1270"/>
+            <wp:extent cx="3118513" cy="2909235"/>
+            <wp:effectExtent l="0" t="0" r="5715" b="5715"/>
             <wp:docPr id="2" name="Picture 2" descr="http://2.bp.blogspot.com/-12xTPlRKXOg/TfIh4H7Jt7I/AAAAAAAABds/EwsmLyRiAn0/s320/board.png"/>
             <wp:cNvGraphicFramePr>
               <a:graphicFrameLocks xmlns:a="http://schemas.openxmlformats.org/drawingml/2006/main" noChangeAspect="1"/>
@@ -833,7 +905,7 @@
                     </pic:cNvPicPr>
                   </pic:nvPicPr>
                   <pic:blipFill>
-                    <a:blip r:embed="rId8">
+                    <a:blip r:embed="rId9">
                       <a:extLst>
                         <a:ext uri="{28A0092B-C50C-407E-A947-70E740481C1C}">
                           <a14:useLocalDpi xmlns:a14="http://schemas.microsoft.com/office/drawing/2010/main" val="0"/>
@@ -848,7 +920,7 @@
                   <pic:spPr bwMode="auto">
                     <a:xfrm>
                       <a:off x="0" y="0"/>
-                      <a:ext cx="2551458" cy="2380234"/>
+                      <a:ext cx="3163887" cy="2951564"/>
                     </a:xfrm>
                     <a:prstGeom prst="rect">
                       <a:avLst/>
@@ -867,6 +939,27 @@
     </w:p>
     <w:p>
       <w:pPr>
+        <w:pStyle w:val="NormalWeb"/>
+        <w:spacing w:line="360" w:lineRule="auto"/>
+        <w:jc w:val="both"/>
+      </w:pPr>
+    </w:p>
+    <w:p>
+      <w:pPr>
+        <w:pStyle w:val="NormalWeb"/>
+        <w:spacing w:line="360" w:lineRule="auto"/>
+        <w:jc w:val="both"/>
+      </w:pPr>
+    </w:p>
+    <w:p>
+      <w:pPr>
+        <w:pStyle w:val="NormalWeb"/>
+        <w:spacing w:line="360" w:lineRule="auto"/>
+        <w:jc w:val="both"/>
+      </w:pPr>
+    </w:p>
+    <w:p>
+      <w:pPr>
         <w:spacing w:after="240" w:line="360" w:lineRule="auto"/>
         <w:rPr>
           <w:rFonts w:ascii="Times New Roman" w:eastAsia="Times New Roman" w:hAnsi="Times New Roman" w:cs="Times New Roman"/>
@@ -880,6 +973,7 @@
           <w:sz w:val="24"/>
           <w:szCs w:val="24"/>
         </w:rPr>
+        <w:lastRenderedPageBreak/>
         <w:t>Aturan permainannya adalah sebagai berikut:</w:t>
       </w:r>
     </w:p>
@@ -975,7 +1069,7 @@
             <wp:extent cx="1869743" cy="1869743"/>
             <wp:effectExtent l="0" t="0" r="0" b="0"/>
             <wp:docPr id="1" name="Picture 1" descr="http://4.bp.blogspot.com/-TcIz-qWL7t8/TfNtvLbUmTI/AAAAAAAABdw/_1adA1ds6Uc/s1600%3Cdiv%20class=">
-              <a:hlinkClick xmlns:a="http://schemas.openxmlformats.org/drawingml/2006/main" r:id="rId9"/>
+              <a:hlinkClick xmlns:a="http://schemas.openxmlformats.org/drawingml/2006/main" r:id="rId10"/>
             </wp:docPr>
             <wp:cNvGraphicFramePr>
               <a:graphicFrameLocks xmlns:a="http://schemas.openxmlformats.org/drawingml/2006/main" noChangeAspect="1"/>
@@ -985,14 +1079,14 @@
                 <pic:pic xmlns:pic="http://schemas.openxmlformats.org/drawingml/2006/picture">
                   <pic:nvPicPr>
                     <pic:cNvPr id="0" name="Picture 1" descr="http://4.bp.blogspot.com/-TcIz-qWL7t8/TfNtvLbUmTI/AAAAAAAABdw/_1adA1ds6Uc/s1600%3Cdiv%20class=">
-                      <a:hlinkClick r:id="rId9"/>
+                      <a:hlinkClick r:id="rId10"/>
                     </pic:cNvPr>
                     <pic:cNvPicPr>
                       <a:picLocks noChangeAspect="1" noChangeArrowheads="1"/>
                     </pic:cNvPicPr>
                   </pic:nvPicPr>
                   <pic:blipFill>
-                    <a:blip r:embed="rId10">
+                    <a:blip r:embed="rId11">
                       <a:extLst>
                         <a:ext uri="{28A0092B-C50C-407E-A947-70E740481C1C}">
                           <a14:useLocalDpi xmlns:a14="http://schemas.microsoft.com/office/drawing/2010/main" val="0"/>
@@ -1045,7 +1139,6 @@
           <w:sz w:val="24"/>
           <w:szCs w:val="24"/>
         </w:rPr>
-        <w:lastRenderedPageBreak/>
         <w:t xml:space="preserve">Berikutnya giliran pemain putih melangkah dengan meletakkan keping putih di kotak kosong di mana dia bisa mengapit keping hitam di antara dua keping putih, yaitu di antara keping putih yang sudah ada di papan dan keping putih yang baru diletakkan, boleh mengapit secara horizontal, vertikal maupun diagonal, misalnya di kotak "c3". </w:t>
       </w:r>
     </w:p>
@@ -1090,12 +1183,13 @@
           <w:sz w:val="24"/>
           <w:szCs w:val="24"/>
         </w:rPr>
+        <w:lastRenderedPageBreak/>
         <w:drawing>
           <wp:inline distT="0" distB="0" distL="0" distR="0" wp14:anchorId="07200C00" wp14:editId="73790B80">
             <wp:extent cx="2211070" cy="2218055"/>
             <wp:effectExtent l="0" t="0" r="0" b="0"/>
             <wp:docPr id="11" name="Picture 11" descr="http://1.bp.blogspot.com/-YldvYpo_W2A/TfNv2OGDCCI/AAAAAAAABd4/49IVNgB92kA/s320/c3.png">
-              <a:hlinkClick xmlns:a="http://schemas.openxmlformats.org/drawingml/2006/main" r:id="rId11"/>
+              <a:hlinkClick xmlns:a="http://schemas.openxmlformats.org/drawingml/2006/main" r:id="rId12"/>
             </wp:docPr>
             <wp:cNvGraphicFramePr>
               <a:graphicFrameLocks xmlns:a="http://schemas.openxmlformats.org/drawingml/2006/main" noChangeAspect="1"/>
@@ -1105,14 +1199,14 @@
                 <pic:pic xmlns:pic="http://schemas.openxmlformats.org/drawingml/2006/picture">
                   <pic:nvPicPr>
                     <pic:cNvPr id="0" name="Picture 35" descr="http://1.bp.blogspot.com/-YldvYpo_W2A/TfNv2OGDCCI/AAAAAAAABd4/49IVNgB92kA/s320/c3.png">
-                      <a:hlinkClick r:id="rId11"/>
+                      <a:hlinkClick r:id="rId12"/>
                     </pic:cNvPr>
                     <pic:cNvPicPr>
                       <a:picLocks noChangeAspect="1" noChangeArrowheads="1"/>
                     </pic:cNvPicPr>
                   </pic:nvPicPr>
                   <pic:blipFill>
-                    <a:blip r:embed="rId12">
+                    <a:blip r:embed="rId13">
                       <a:extLst>
                         <a:ext uri="{28A0092B-C50C-407E-A947-70E740481C1C}">
                           <a14:useLocalDpi xmlns:a14="http://schemas.microsoft.com/office/drawing/2010/main" val="0"/>
@@ -1214,7 +1308,7 @@
             <wp:extent cx="1903730" cy="1903730"/>
             <wp:effectExtent l="0" t="0" r="1270" b="1270"/>
             <wp:docPr id="10" name="Picture 10" descr="http://2.bp.blogspot.com/-oY2Jahia45U/TfN1c88-6FI/AAAAAAAABd8/4pjL7swDCoM/s1600/occupied.png">
-              <a:hlinkClick xmlns:a="http://schemas.openxmlformats.org/drawingml/2006/main" r:id="rId13"/>
+              <a:hlinkClick xmlns:a="http://schemas.openxmlformats.org/drawingml/2006/main" r:id="rId14"/>
             </wp:docPr>
             <wp:cNvGraphicFramePr>
               <a:graphicFrameLocks xmlns:a="http://schemas.openxmlformats.org/drawingml/2006/main" noChangeAspect="1"/>
@@ -1224,14 +1318,14 @@
                 <pic:pic xmlns:pic="http://schemas.openxmlformats.org/drawingml/2006/picture">
                   <pic:nvPicPr>
                     <pic:cNvPr id="0" name="Picture 36" descr="http://2.bp.blogspot.com/-oY2Jahia45U/TfN1c88-6FI/AAAAAAAABd8/4pjL7swDCoM/s1600/occupied.png">
-                      <a:hlinkClick r:id="rId13"/>
+                      <a:hlinkClick r:id="rId14"/>
                     </pic:cNvPr>
                     <pic:cNvPicPr>
                       <a:picLocks noChangeAspect="1" noChangeArrowheads="1"/>
                     </pic:cNvPicPr>
                   </pic:nvPicPr>
                   <pic:blipFill>
-                    <a:blip r:embed="rId14">
+                    <a:blip r:embed="rId15">
                       <a:extLst>
                         <a:ext uri="{28A0092B-C50C-407E-A947-70E740481C1C}">
                           <a14:useLocalDpi xmlns:a14="http://schemas.microsoft.com/office/drawing/2010/main" val="0"/>
@@ -1274,7 +1368,7 @@
             <wp:extent cx="1903730" cy="1903730"/>
             <wp:effectExtent l="0" t="0" r="1270" b="1270"/>
             <wp:docPr id="9" name="Picture 9" descr="http://1.bp.blogspot.com/-WcqX2wG2jF8/TfN1fzEvbSI/AAAAAAAABeA/WMvn4uiHtg8/s1600/invalid.png">
-              <a:hlinkClick xmlns:a="http://schemas.openxmlformats.org/drawingml/2006/main" r:id="rId15"/>
+              <a:hlinkClick xmlns:a="http://schemas.openxmlformats.org/drawingml/2006/main" r:id="rId16"/>
             </wp:docPr>
             <wp:cNvGraphicFramePr>
               <a:graphicFrameLocks xmlns:a="http://schemas.openxmlformats.org/drawingml/2006/main" noChangeAspect="1"/>
@@ -1284,14 +1378,14 @@
                 <pic:pic xmlns:pic="http://schemas.openxmlformats.org/drawingml/2006/picture">
                   <pic:nvPicPr>
                     <pic:cNvPr id="0" name="Picture 37" descr="http://1.bp.blogspot.com/-WcqX2wG2jF8/TfN1fzEvbSI/AAAAAAAABeA/WMvn4uiHtg8/s1600/invalid.png">
-                      <a:hlinkClick r:id="rId15"/>
+                      <a:hlinkClick r:id="rId16"/>
                     </pic:cNvPr>
                     <pic:cNvPicPr>
                       <a:picLocks noChangeAspect="1" noChangeArrowheads="1"/>
                     </pic:cNvPicPr>
                   </pic:nvPicPr>
                   <pic:blipFill>
-                    <a:blip r:embed="rId16">
+                    <a:blip r:embed="rId17">
                       <a:extLst>
                         <a:ext uri="{28A0092B-C50C-407E-A947-70E740481C1C}">
                           <a14:useLocalDpi xmlns:a14="http://schemas.microsoft.com/office/drawing/2010/main" val="0"/>
@@ -1364,7 +1458,6 @@
           <w:sz w:val="24"/>
           <w:szCs w:val="24"/>
         </w:rPr>
-        <w:lastRenderedPageBreak/>
         <w:t xml:space="preserve">Apabila pemain tidak mempunyai kotak di mana dia bisa melangkah, maka dia harus 'pass' yaitu memberikan gilirannya melangkah kepada lawannya. </w:t>
       </w:r>
     </w:p>
@@ -1413,6 +1506,7 @@
         <w:jc w:val="both"/>
       </w:pPr>
       <w:r>
+        <w:lastRenderedPageBreak/>
         <w:t>Ilustrasi diatas adalah ilustrasi dengan menggunakan model GUI. Akan tetapi di dalam Project kami, kami menggunakan model Console seperti pada gambar dibawah ini</w:t>
       </w:r>
     </w:p>
@@ -1442,7 +1536,7 @@
                     <pic:cNvPicPr/>
                   </pic:nvPicPr>
                   <pic:blipFill>
-                    <a:blip r:embed="rId17"/>
+                    <a:blip r:embed="rId18"/>
                     <a:stretch>
                       <a:fillRect/>
                     </a:stretch>
@@ -1486,62 +1580,65 @@
         <w:jc w:val="both"/>
       </w:pPr>
       <w:r>
+        <w:t xml:space="preserve">Pada project kami ini juga bukan hanya terdapat mode Player vs Player(Multiplayer) saja tetapi terdapat mode AI(Artificial Intelligence) atau bisa disebut Player vs Computer. </w:t>
+      </w:r>
+    </w:p>
+    <w:p>
+      <w:pPr>
+        <w:pStyle w:val="NormalWeb"/>
+        <w:spacing w:line="360" w:lineRule="auto"/>
+        <w:jc w:val="both"/>
+      </w:pPr>
+      <w:r>
+        <w:rPr>
+          <w:bCs/>
+        </w:rPr>
+        <w:t>Kecerdasan Buatan</w:t>
+      </w:r>
+      <w:r>
+        <w:t xml:space="preserve"> atau </w:t>
+      </w:r>
+      <w:r>
+        <w:rPr>
+          <w:bCs/>
+        </w:rPr>
+        <w:t>Intelegensi Artifisial</w:t>
+      </w:r>
+      <w:r>
+        <w:t xml:space="preserve"> (</w:t>
+      </w:r>
+      <w:r>
+        <w:rPr>
+          <w:iCs/>
+        </w:rPr>
+        <w:t>Artificial Intelligence</w:t>
+      </w:r>
+      <w:r>
+        <w:t xml:space="preserve"> atau hanya disingkat </w:t>
+      </w:r>
+      <w:r>
+        <w:rPr>
+          <w:iCs/>
+        </w:rPr>
+        <w:t>AI</w:t>
+      </w:r>
+      <w:r>
+        <w:t xml:space="preserve">) didefinisikan sebagai kecerdasan </w:t>
+      </w:r>
+      <w:r>
+        <w:rPr>
+          <w:iCs/>
+        </w:rPr>
+        <w:t>entitas</w:t>
+      </w:r>
+      <w:r>
+        <w:t xml:space="preserve"> ilmiah. Sistem seperti ini umumnya dianggap komputer. </w:t>
+      </w:r>
+      <w:r>
         <w:lastRenderedPageBreak/>
-        <w:t xml:space="preserve">Pada project kami ini juga bukan hanya terdapat mode Player vs Player(Multiplayer) saja tetapi terdapat mode AI(Artificial Intelligence) atau bisa disebut Player vs Computer. </w:t>
-      </w:r>
-    </w:p>
-    <w:p>
-      <w:pPr>
-        <w:pStyle w:val="NormalWeb"/>
-        <w:spacing w:line="360" w:lineRule="auto"/>
-        <w:jc w:val="both"/>
-      </w:pPr>
-      <w:r>
-        <w:rPr>
-          <w:bCs/>
-        </w:rPr>
-        <w:t>Kecerdasan Buatan</w:t>
-      </w:r>
-      <w:r>
-        <w:t xml:space="preserve"> atau </w:t>
-      </w:r>
-      <w:r>
-        <w:rPr>
-          <w:bCs/>
-        </w:rPr>
-        <w:t>Intelegensi Artifisial</w:t>
-      </w:r>
-      <w:r>
-        <w:t xml:space="preserve"> (</w:t>
-      </w:r>
-      <w:r>
-        <w:rPr>
-          <w:iCs/>
-        </w:rPr>
-        <w:t>Artificial Intelligence</w:t>
-      </w:r>
-      <w:r>
-        <w:t xml:space="preserve"> atau hanya disingkat </w:t>
-      </w:r>
-      <w:r>
-        <w:rPr>
-          <w:iCs/>
-        </w:rPr>
-        <w:t>AI</w:t>
-      </w:r>
-      <w:r>
-        <w:t xml:space="preserve">) didefinisikan sebagai kecerdasan </w:t>
-      </w:r>
-      <w:r>
-        <w:rPr>
-          <w:iCs/>
-        </w:rPr>
-        <w:t>entitas</w:t>
-      </w:r>
-      <w:r>
-        <w:t xml:space="preserve"> ilmiah. Sistem seperti ini umumnya dianggap komputer. Kecerdasan diciptakan dan dimasukkan ke dalam suatu mesin (</w:t>
-      </w:r>
-      <w:hyperlink r:id="rId18" w:tooltip="Komputer" w:history="1">
+        <w:t>Kecerdasan diciptakan dan dimasukkan ke dalam suatu mesin (</w:t>
+      </w:r>
+      <w:hyperlink r:id="rId19" w:tooltip="Komputer" w:history="1">
         <w:r>
           <w:rPr>
             <w:rStyle w:val="Hyperlink"/>
@@ -1554,7 +1651,7 @@
       <w:r>
         <w:t xml:space="preserve">) agar dapat melakukan pekerjaan seperti yang dapat dilakukan </w:t>
       </w:r>
-      <w:hyperlink r:id="rId19" w:tooltip="Manusia" w:history="1">
+      <w:hyperlink r:id="rId20" w:tooltip="Manusia" w:history="1">
         <w:r>
           <w:rPr>
             <w:rStyle w:val="Hyperlink"/>
@@ -1567,7 +1664,7 @@
       <w:r>
         <w:t xml:space="preserve">. Beberapa macam bidang yang menggunakan kecerdasan buatan antara lain sistem pakar, </w:t>
       </w:r>
-      <w:hyperlink r:id="rId20" w:tooltip="Permainan komputer" w:history="1">
+      <w:hyperlink r:id="rId21" w:tooltip="Permainan komputer" w:history="1">
         <w:r>
           <w:rPr>
             <w:rStyle w:val="Hyperlink"/>
@@ -1589,7 +1686,7 @@
       <w:r>
         <w:t xml:space="preserve">), </w:t>
       </w:r>
-      <w:hyperlink r:id="rId21" w:tooltip="Logika Fuzzy" w:history="1">
+      <w:hyperlink r:id="rId22" w:tooltip="Logika Fuzzy" w:history="1">
         <w:r>
           <w:rPr>
             <w:rStyle w:val="Hyperlink"/>
@@ -1603,7 +1700,7 @@
       <w:r>
         <w:t xml:space="preserve">, </w:t>
       </w:r>
-      <w:hyperlink r:id="rId22" w:tooltip="Jaringan Syaraf Tiruan (Artificial Neural Networks)" w:history="1">
+      <w:hyperlink r:id="rId23" w:tooltip="Jaringan Syaraf Tiruan (Artificial Neural Networks)" w:history="1">
         <w:r>
           <w:rPr>
             <w:rStyle w:val="Hyperlink"/>
@@ -1616,7 +1713,7 @@
       <w:r>
         <w:t xml:space="preserve"> dan </w:t>
       </w:r>
-      <w:hyperlink r:id="rId23" w:tooltip="Robot" w:history="1">
+      <w:hyperlink r:id="rId24" w:tooltip="Robot" w:history="1">
         <w:r>
           <w:rPr>
             <w:rStyle w:val="Hyperlink"/>
@@ -1638,19 +1735,6 @@
       </w:pPr>
       <w:r>
         <w:t xml:space="preserve">Banyak hal yang kelihatannya sulit untuk kecerdasan manusia, tetapi untuk </w:t>
-      </w:r>
-      <w:hyperlink r:id="rId24" w:tooltip="Informatika" w:history="1">
-        <w:r>
-          <w:rPr>
-            <w:rStyle w:val="Hyperlink"/>
-            <w:color w:val="auto"/>
-            <w:u w:val="none"/>
-          </w:rPr>
-          <w:t>Informatika</w:t>
-        </w:r>
-      </w:hyperlink>
-      <w:r>
-        <w:t xml:space="preserve"> relatif tidak bermasalah. Seperti contoh: mentransformasikan persamaan, menyelesaikan persamaan integral, membuat permainan catur atau Backgammon. Di sisi lain, hal yang bagi manusia kelihatannya menuntut sedikit kecerdasan, sampai sekarang masih sulit untuk direalisasikan dalam </w:t>
       </w:r>
       <w:hyperlink r:id="rId25" w:tooltip="Informatika" w:history="1">
         <w:r>
@@ -1663,9 +1747,22 @@
         </w:r>
       </w:hyperlink>
       <w:r>
+        <w:t xml:space="preserve"> relatif tidak bermasalah. Seperti contoh: mentransformasikan persamaan, menyelesaikan persamaan integral, membuat permainan catur atau Backgammon. Di sisi lain, hal yang bagi manusia kelihatannya menuntut sedikit kecerdasan, sampai sekarang masih sulit untuk direalisasikan dalam </w:t>
+      </w:r>
+      <w:hyperlink r:id="rId26" w:tooltip="Informatika" w:history="1">
+        <w:r>
+          <w:rPr>
+            <w:rStyle w:val="Hyperlink"/>
+            <w:color w:val="auto"/>
+            <w:u w:val="none"/>
+          </w:rPr>
+          <w:t>Informatika</w:t>
+        </w:r>
+      </w:hyperlink>
+      <w:r>
         <w:t xml:space="preserve">. Seperti contoh: Pengenalan Obyek/Muka, bermain </w:t>
       </w:r>
-      <w:hyperlink r:id="rId26" w:tooltip="Sepak bola" w:history="1">
+      <w:hyperlink r:id="rId27" w:tooltip="Sepak bola" w:history="1">
         <w:r>
           <w:rPr>
             <w:rStyle w:val="Hyperlink"/>
@@ -1695,9 +1792,27 @@
         <w:spacing w:line="360" w:lineRule="auto"/>
         <w:jc w:val="both"/>
       </w:pPr>
-      <w:r>
-        <w:t>'Kecerdasan buatan' ini bukan hanya ingin mengerti apa itu sistem kecerdasan, tapi juga mengkonstruksinya.</w:t>
-      </w:r>
+    </w:p>
+    <w:p>
+      <w:pPr>
+        <w:pStyle w:val="NormalWeb"/>
+        <w:spacing w:line="360" w:lineRule="auto"/>
+        <w:jc w:val="both"/>
+      </w:pPr>
+    </w:p>
+    <w:p>
+      <w:pPr>
+        <w:pStyle w:val="NormalWeb"/>
+        <w:spacing w:line="360" w:lineRule="auto"/>
+        <w:jc w:val="both"/>
+      </w:pPr>
+    </w:p>
+    <w:p>
+      <w:pPr>
+        <w:pStyle w:val="NormalWeb"/>
+        <w:spacing w:line="360" w:lineRule="auto"/>
+        <w:jc w:val="both"/>
+      </w:pPr>
     </w:p>
     <w:p>
       <w:pPr>
@@ -1744,7 +1859,7 @@
         <w:t>Di dalam pembahasan ini kami akan membahas m</w:t>
       </w:r>
       <w:r>
-        <w:t>engenai 4</w:t>
+        <w:t>engenai 5</w:t>
       </w:r>
       <w:r>
         <w:t xml:space="preserve"> hal yakni </w:t>
@@ -1753,10 +1868,19 @@
         <w:t xml:space="preserve">Polymorphism dan Inheritance dari Project, </w:t>
       </w:r>
       <w:r>
+        <w:t xml:space="preserve">Arena dari Othello tersebut, </w:t>
+      </w:r>
+      <w:r>
         <w:t>Algoritma Pencarian Piring</w:t>
       </w:r>
       <w:r>
-        <w:t xml:space="preserve">an dari Othello itu sendiri, Algoritma Reverse Piringan dan </w:t>
+        <w:t>an dari Othello itu sendiri, Algoritma Reverse Piringan</w:t>
+      </w:r>
+      <w:r>
+        <w:t xml:space="preserve">, </w:t>
+      </w:r>
+      <w:r>
+        <w:t xml:space="preserve">dan </w:t>
       </w:r>
       <w:r>
         <w:t xml:space="preserve">Pemikiran </w:t>
@@ -1788,7 +1912,25 @@
         <w:jc w:val="both"/>
       </w:pPr>
       <w:r>
-        <w:t>Untuk Polymorphismnya tersendiri itu kami gunakan dalam Board dari Othello itu tersendiri. Jadi di dalam Board tersebut dapat mengandung 3 class : Class Button, Class ButtonO dan class ButtonX dengan penjelasan Button tidak ada isi alias kosong, ButtonO untuk piringan hitam dan ButtonX untuk piringan putih.</w:t>
+        <w:t xml:space="preserve">Untuk Polymorphismnya tersendiri itu kami gunakan </w:t>
+      </w:r>
+      <w:r>
+        <w:t xml:space="preserve">dalam Board dari Othello itu </w:t>
+      </w:r>
+      <w:r>
+        <w:t xml:space="preserve">sendiri. Jadi di dalam Board tersebut dapat mengandung 3 class : Class Button, Class ButtonO dan class ButtonX dengan penjelasan Button </w:t>
+      </w:r>
+      <w:r>
+        <w:t xml:space="preserve">adalah daerah yang </w:t>
+      </w:r>
+      <w:r>
+        <w:t>tidak ada isi</w:t>
+      </w:r>
+      <w:r>
+        <w:t>nya</w:t>
+      </w:r>
+      <w:r>
+        <w:t xml:space="preserve"> alias kosong, ButtonO untuk piringan hitam dan ButtonX untuk piringan putih.</w:t>
       </w:r>
     </w:p>
     <w:p>
@@ -1798,10 +1940,123 @@
         <w:jc w:val="both"/>
       </w:pPr>
       <w:r>
-        <w:t>Kedua</w:t>
-      </w:r>
-      <w:r>
-        <w:t xml:space="preserve"> yang akan kami bahas adalah Algoritma Pencarian Piringan dari Othello. Kami menemukan banyak sekali cara dalam menggunakan Algoritma pencarian piringan tersebut. Diantaranya Algoritma BFS(Breadth-First Search), DFS(Depth-First Search), Flood Fill, Sequential Search,dll. Diantara banyak Algoritma yang dipakai,  Algoritma yang kami gunakan untuk Project kami adalah Algoritma Sequential Search dikarenakan gampang untuk diimplementasikan dan merupakan dasar dari pembuatan permainan ini. Jadi disini kami menggunakan method findleft(kiri), findright(kanan), findup(atas), finddown(bawah), finddleftup(diagonal kiri atas), finddleftdown(diagonal kiri bawah), finddrightup(diagonal kanan atas), finddrightdown(diagonal kanan bawah) untuk mencari piringan tersebut. </w:t>
+        <w:t xml:space="preserve">Kedua yang akan kami bahas adalah Arena dari Othello itu tersendiri. Arena yang kami buat sebenarnya adalah perpaduan method dari Console.setCursorPosition dan Console.Clear yang sudah tersedia di C# Visual .NET. Jadi Arena yang kami buat adalah dengan menset cursor position pada titik x </w:t>
+      </w:r>
+      <w:r>
+        <w:t>=</w:t>
+      </w:r>
+      <w:r>
+        <w:rPr>
+          <w:color w:val="000000" w:themeColor="text1"/>
+        </w:rPr>
+        <w:t xml:space="preserve"> </w:t>
+      </w:r>
+      <w:r>
+        <w:rPr>
+          <w:color w:val="000000" w:themeColor="text1"/>
+        </w:rPr>
+        <w:t xml:space="preserve">Console.WindowWidth / 2 </w:t>
+      </w:r>
+      <w:r>
+        <w:rPr>
+          <w:color w:val="000000" w:themeColor="text1"/>
+        </w:rPr>
+        <w:t>–</w:t>
+      </w:r>
+      <w:r>
+        <w:rPr>
+          <w:color w:val="000000" w:themeColor="text1"/>
+        </w:rPr>
+        <w:t xml:space="preserve"> 20</w:t>
+      </w:r>
+      <w:r>
+        <w:rPr>
+          <w:color w:val="000000" w:themeColor="text1"/>
+        </w:rPr>
+        <w:t xml:space="preserve"> dan y = Console.WindowHeight/2 – 5 yang kemudian dilakukanlah pencetakan board dengan melakukan sedikit looping</w:t>
+      </w:r>
+      <w:r>
+        <w:rPr>
+          <w:color w:val="000000" w:themeColor="text1"/>
+        </w:rPr>
+        <w:t xml:space="preserve"> dan konfigurasi untuk x dan y nya</w:t>
+      </w:r>
+      <w:r>
+        <w:rPr>
+          <w:color w:val="000000" w:themeColor="text1"/>
+        </w:rPr>
+        <w:t xml:space="preserve">. Untuk </w:t>
+      </w:r>
+      <w:r>
+        <w:rPr>
+          <w:color w:val="000000" w:themeColor="text1"/>
+        </w:rPr>
+        <w:t xml:space="preserve">pencetakan </w:t>
+      </w:r>
+      <w:r>
+        <w:rPr>
+          <w:color w:val="000000" w:themeColor="text1"/>
+        </w:rPr>
+        <w:t>O dan X nya</w:t>
+      </w:r>
+      <w:r>
+        <w:rPr>
+          <w:color w:val="000000" w:themeColor="text1"/>
+        </w:rPr>
+        <w:t xml:space="preserve"> saat awal kami memasukkannya terlebih dahulu kedalam List Board lalu</w:t>
+      </w:r>
+      <w:r>
+        <w:rPr>
+          <w:color w:val="000000" w:themeColor="text1"/>
+        </w:rPr>
+        <w:t xml:space="preserve"> kami</w:t>
+      </w:r>
+      <w:r>
+        <w:rPr>
+          <w:color w:val="000000" w:themeColor="text1"/>
+        </w:rPr>
+        <w:t xml:space="preserve"> mencetaknya menggunakan looping foreach yang juga di</w:t>
+      </w:r>
+      <w:r>
+        <w:rPr>
+          <w:color w:val="000000" w:themeColor="text1"/>
+        </w:rPr>
+        <w:t>padu</w:t>
+      </w:r>
+      <w:r>
+        <w:rPr>
+          <w:color w:val="000000" w:themeColor="text1"/>
+        </w:rPr>
+        <w:t>k</w:t>
+      </w:r>
+      <w:r>
+        <w:rPr>
+          <w:color w:val="000000" w:themeColor="text1"/>
+        </w:rPr>
+        <w:t>an dengan Console.setCursorPosition</w:t>
+      </w:r>
+      <w:r>
+        <w:rPr>
+          <w:color w:val="000000" w:themeColor="text1"/>
+        </w:rPr>
+        <w:t xml:space="preserve"> sehingga bagi yang merupakan Button dicetak ‘ ‘(char spasi), dan yang merupakan ButtonO dicetak ‘O’ dan yang merupakan ButtonX dicetak ‘X’</w:t>
+      </w:r>
+    </w:p>
+    <w:p>
+      <w:pPr>
+        <w:pStyle w:val="NormalWeb"/>
+        <w:spacing w:line="360" w:lineRule="auto"/>
+        <w:jc w:val="both"/>
+      </w:pPr>
+      <w:r>
+        <w:t>Ketiga</w:t>
+      </w:r>
+      <w:r>
+        <w:t xml:space="preserve"> yang akan kami bahas adalah Algoritma Pencarian Piringan dari Othello. Kami menemukan banyak sekali cara dalam menggunakan Algoritma pencarian piringan tersebut. Diantaranya Algoritma BFS(Breadth-First Search), DFS(Depth-First Search), Flood Fill, Sequential Search,dll. Diantara banyak Algoritma yang dipakai,  Algoritma yang kami gunakan untuk Project kami adalah Algoritma Sequential Search dikarenakan gampang untuk diimplementasikan dan merupakan dasar dari pembuatan permainan ini. Jadi disini kami menggunakan method </w:t>
+      </w:r>
+      <w:r>
+        <w:lastRenderedPageBreak/>
+        <w:t xml:space="preserve">findleft(kiri), findright(kanan), findup(atas), finddown(bawah), finddleftup(diagonal kiri atas), finddleftdown(diagonal kiri bawah), finddrightup(diagonal kanan atas), finddrightdown(diagonal kanan bawah) untuk mencari piringan tersebut. </w:t>
       </w:r>
     </w:p>
     <w:p>
@@ -1847,7 +2102,127 @@
           <w:sz w:val="24"/>
           <w:szCs w:val="24"/>
         </w:rPr>
-        <w:t xml:space="preserve">nya 2 atau 4 maka diperuntukkan untuk pencarian piringan O(piringan hitam) sampai ketemu piringan X(putih). Untuk masing-masing pemilihan juga terdapat pembagian tugas. Jikalau flag adalah 1 dan 3 maka diperuntukkan untuk pengisian query dimana query tersebut adalah query list dari pilihan untuk User itu sendiri, Query itu kami buat dalam </w:t>
+        <w:t>nya 2 atau 4 maka diperuntukkan untuk pencarian piringan O(piringan hitam) sampai ketemu piringan X(putih). Untuk masing-masing pemilihan juga terdapat pembagian tugas. Jikalau flag adalah 1 dan 3 maka diperuntukkan untuk pengisian query dimana query tersebut adalah query list dari pilihan untuk User itu sendiri, Query itu kami buat dalam model List. Query itu akan terisi apabila piringan yang diletakkan di koordinat tersebut menemukan deretan piringan yang berlawanan sampai adanya piringan yang sama. Jikalau tidak ada, Query tidak akan terisi. Lalu jika flag adalah 2 dan 4 maka diperuntukkan hanya untuk mengecek suatu peletakan pada koordinat tertentu, apakah terdapat piringan yang berlawanan sampai ada piringan yang sama atau tidak. Jika iya maka kembalikan nilai true</w:t>
+      </w:r>
+      <w:r>
+        <w:rPr>
+          <w:rFonts w:ascii="Times New Roman" w:hAnsi="Times New Roman" w:cs="Times New Roman"/>
+          <w:sz w:val="24"/>
+          <w:szCs w:val="24"/>
+        </w:rPr>
+        <w:t>, jika tidak false</w:t>
+      </w:r>
+      <w:r>
+        <w:rPr>
+          <w:rFonts w:ascii="Times New Roman" w:hAnsi="Times New Roman" w:cs="Times New Roman"/>
+          <w:sz w:val="24"/>
+          <w:szCs w:val="24"/>
+        </w:rPr>
+        <w:t>.</w:t>
+      </w:r>
+    </w:p>
+    <w:p>
+      <w:pPr>
+        <w:autoSpaceDE w:val="0"/>
+        <w:autoSpaceDN w:val="0"/>
+        <w:adjustRightInd w:val="0"/>
+        <w:spacing w:after="0" w:line="360" w:lineRule="auto"/>
+        <w:jc w:val="both"/>
+        <w:rPr>
+          <w:rFonts w:ascii="Times New Roman" w:hAnsi="Times New Roman" w:cs="Times New Roman"/>
+          <w:sz w:val="24"/>
+          <w:szCs w:val="24"/>
+        </w:rPr>
+      </w:pPr>
+    </w:p>
+    <w:p>
+      <w:pPr>
+        <w:autoSpaceDE w:val="0"/>
+        <w:autoSpaceDN w:val="0"/>
+        <w:adjustRightInd w:val="0"/>
+        <w:spacing w:after="0" w:line="360" w:lineRule="auto"/>
+        <w:jc w:val="both"/>
+        <w:rPr>
+          <w:rFonts w:ascii="Times New Roman" w:hAnsi="Times New Roman" w:cs="Times New Roman"/>
+          <w:sz w:val="24"/>
+          <w:szCs w:val="24"/>
+        </w:rPr>
+      </w:pPr>
+      <w:r>
+        <w:rPr>
+          <w:rFonts w:ascii="Times New Roman" w:hAnsi="Times New Roman" w:cs="Times New Roman"/>
+          <w:sz w:val="24"/>
+          <w:szCs w:val="24"/>
+        </w:rPr>
+        <w:t>Keempat</w:t>
+      </w:r>
+      <w:r>
+        <w:rPr>
+          <w:rFonts w:ascii="Times New Roman" w:hAnsi="Times New Roman" w:cs="Times New Roman"/>
+          <w:sz w:val="24"/>
+          <w:szCs w:val="24"/>
+        </w:rPr>
+        <w:t xml:space="preserve"> yang akan kami bahas adalah Algoritma dari Mereversekan atau membalikkan piringan yang berlawanan. Jadi disini kami hanya menjelaskan pembalikan piringan putih menjadi hitam</w:t>
+      </w:r>
+      <w:r>
+        <w:rPr>
+          <w:rFonts w:ascii="Times New Roman" w:hAnsi="Times New Roman" w:cs="Times New Roman"/>
+          <w:sz w:val="24"/>
+          <w:szCs w:val="24"/>
+        </w:rPr>
+        <w:t>(X menjadi O)</w:t>
+      </w:r>
+      <w:r>
+        <w:rPr>
+          <w:rFonts w:ascii="Times New Roman" w:hAnsi="Times New Roman" w:cs="Times New Roman"/>
+          <w:sz w:val="24"/>
+          <w:szCs w:val="24"/>
+        </w:rPr>
+        <w:t>.</w:t>
+      </w:r>
+    </w:p>
+    <w:p>
+      <w:pPr>
+        <w:autoSpaceDE w:val="0"/>
+        <w:autoSpaceDN w:val="0"/>
+        <w:adjustRightInd w:val="0"/>
+        <w:spacing w:after="0" w:line="360" w:lineRule="auto"/>
+        <w:jc w:val="both"/>
+        <w:rPr>
+          <w:rFonts w:ascii="Times New Roman" w:hAnsi="Times New Roman" w:cs="Times New Roman"/>
+          <w:sz w:val="24"/>
+          <w:szCs w:val="24"/>
+        </w:rPr>
+      </w:pPr>
+    </w:p>
+    <w:p>
+      <w:pPr>
+        <w:autoSpaceDE w:val="0"/>
+        <w:autoSpaceDN w:val="0"/>
+        <w:adjustRightInd w:val="0"/>
+        <w:spacing w:after="0" w:line="360" w:lineRule="auto"/>
+        <w:jc w:val="both"/>
+        <w:rPr>
+          <w:rFonts w:ascii="Times New Roman" w:hAnsi="Times New Roman" w:cs="Times New Roman"/>
+          <w:sz w:val="24"/>
+          <w:szCs w:val="24"/>
+        </w:rPr>
+      </w:pPr>
+      <w:r>
+        <w:rPr>
+          <w:rFonts w:ascii="Times New Roman" w:hAnsi="Times New Roman" w:cs="Times New Roman"/>
+          <w:sz w:val="24"/>
+          <w:szCs w:val="24"/>
+        </w:rPr>
+        <w:t xml:space="preserve">Jadi disini, algoritma Search pada penjelasan sebelumnya sudah kami set agar menghasilkan sebuah output bertipe boolean(True or False). Sehingga disini ada variabel key yang merupakan variabel yang berisi nilai pilihan List Query yang User input/masukkan dan List tersebut akan ditampilkan dilayar. Setiap List Query itu memiliki koordinat r(baris) dan c(kolom). Jadi diperiksa apakah koordinat dari query yang sudah dipilih apakah ditemukan piringan yang berlawanan dari 8 sisi tersebut(kiri,kanan,atas,bawah,diagonal kiri atas, diagonal kiri bawah, diagonal kanan atas dan diagonal kanan bawah) dengan flag = 2(dikarenakan ini untuk kondisi pengecekan adanya piringan putih sampai ketemu piringan hitam). </w:t>
+      </w:r>
+      <w:r>
+        <w:rPr>
+          <w:rFonts w:ascii="Times New Roman" w:hAnsi="Times New Roman" w:cs="Times New Roman"/>
+          <w:sz w:val="24"/>
+          <w:szCs w:val="24"/>
+        </w:rPr>
+        <w:t xml:space="preserve">Selanjutnya jika ketemu, maka lakukan pembalikan piringan tersebut dengan algoritma looping sederhana dengan peletakan di query koordinat itu adalah O dan sisanya looping pembalikan piringan X menjadi O sampai ketemu piringan O maka looping berhenti. Jadi sisanya untuk Algoritma Reverse piringan Hitam jadi Putih hanya mengubah </w:t>
       </w:r>
       <w:r>
         <w:rPr>
@@ -1856,158 +2231,66 @@
           <w:szCs w:val="24"/>
         </w:rPr>
         <w:lastRenderedPageBreak/>
-        <w:t>model List. Query itu akan terisi apabila piringan yang diletakkan di koordinat tersebut menemukan deretan piringan yang berlawanan sampai adanya piringan yang sama. Jikalau tidak ada, Query tidak akan terisi. Lalu jika flag adalah 2 dan 4 maka diperuntukkan hanya untuk mengecek suatu peletakan pada koordinat tertentu, apakah terdapat piringan yang berlawanan sampai ada piringan yang sama atau tidak. Jika iya maka kembalikan nilai true</w:t>
-      </w:r>
-      <w:r>
-        <w:rPr>
-          <w:rFonts w:ascii="Times New Roman" w:hAnsi="Times New Roman" w:cs="Times New Roman"/>
-          <w:sz w:val="24"/>
-          <w:szCs w:val="24"/>
-        </w:rPr>
-        <w:t>, jika tidak false</w:t>
-      </w:r>
-      <w:r>
-        <w:rPr>
-          <w:rFonts w:ascii="Times New Roman" w:hAnsi="Times New Roman" w:cs="Times New Roman"/>
-          <w:sz w:val="24"/>
-          <w:szCs w:val="24"/>
-        </w:rPr>
-        <w:t>.</w:t>
-      </w:r>
-    </w:p>
-    <w:p>
-      <w:pPr>
-        <w:autoSpaceDE w:val="0"/>
-        <w:autoSpaceDN w:val="0"/>
-        <w:adjustRightInd w:val="0"/>
-        <w:spacing w:after="0" w:line="360" w:lineRule="auto"/>
-        <w:jc w:val="both"/>
-        <w:rPr>
-          <w:rFonts w:ascii="Times New Roman" w:hAnsi="Times New Roman" w:cs="Times New Roman"/>
-          <w:sz w:val="24"/>
-          <w:szCs w:val="24"/>
-        </w:rPr>
-      </w:pPr>
-    </w:p>
-    <w:p>
-      <w:pPr>
-        <w:autoSpaceDE w:val="0"/>
-        <w:autoSpaceDN w:val="0"/>
-        <w:adjustRightInd w:val="0"/>
-        <w:spacing w:after="0" w:line="360" w:lineRule="auto"/>
-        <w:jc w:val="both"/>
-        <w:rPr>
-          <w:rFonts w:ascii="Times New Roman" w:hAnsi="Times New Roman" w:cs="Times New Roman"/>
-          <w:sz w:val="24"/>
-          <w:szCs w:val="24"/>
-        </w:rPr>
-      </w:pPr>
-      <w:r>
-        <w:rPr>
-          <w:rFonts w:ascii="Times New Roman" w:hAnsi="Times New Roman" w:cs="Times New Roman"/>
-          <w:sz w:val="24"/>
-          <w:szCs w:val="24"/>
-        </w:rPr>
-        <w:t>Ketiga</w:t>
-      </w:r>
-      <w:r>
-        <w:rPr>
-          <w:rFonts w:ascii="Times New Roman" w:hAnsi="Times New Roman" w:cs="Times New Roman"/>
-          <w:sz w:val="24"/>
-          <w:szCs w:val="24"/>
-        </w:rPr>
-        <w:t xml:space="preserve"> yang akan kami bahas adalah Algoritma dari Mereversekan atau membalikkan piringan yang berlawanan. Jadi disini kami hanya menjelaskan pembalikan piringan putih menjadi hitam</w:t>
-      </w:r>
-      <w:r>
-        <w:rPr>
-          <w:rFonts w:ascii="Times New Roman" w:hAnsi="Times New Roman" w:cs="Times New Roman"/>
-          <w:sz w:val="24"/>
-          <w:szCs w:val="24"/>
-        </w:rPr>
-        <w:t>(X menjadi O)</w:t>
-      </w:r>
-      <w:r>
-        <w:rPr>
-          <w:rFonts w:ascii="Times New Roman" w:hAnsi="Times New Roman" w:cs="Times New Roman"/>
-          <w:sz w:val="24"/>
-          <w:szCs w:val="24"/>
-        </w:rPr>
-        <w:t>.</w:t>
-      </w:r>
-    </w:p>
-    <w:p>
-      <w:pPr>
-        <w:autoSpaceDE w:val="0"/>
-        <w:autoSpaceDN w:val="0"/>
-        <w:adjustRightInd w:val="0"/>
-        <w:spacing w:after="0" w:line="360" w:lineRule="auto"/>
-        <w:jc w:val="both"/>
-        <w:rPr>
-          <w:rFonts w:ascii="Times New Roman" w:hAnsi="Times New Roman" w:cs="Times New Roman"/>
-          <w:sz w:val="24"/>
-          <w:szCs w:val="24"/>
-        </w:rPr>
-      </w:pPr>
-      <w:r>
-        <w:rPr>
-          <w:rFonts w:ascii="Times New Roman" w:hAnsi="Times New Roman" w:cs="Times New Roman"/>
-          <w:sz w:val="24"/>
-          <w:szCs w:val="24"/>
-        </w:rPr>
-        <w:t xml:space="preserve">Jadi disini, algoritma Search pada penjelasan sebelumnya sudah kami set agar menghasilkan sebuah output bertipe boolean(True or False). Sehingga disini ada variabel key yang merupakan variabel yang berisi nilai pilihan List Query yang User input/masukkan dan List tersebut akan ditampilkan dilayar. Setiap List Query itu memiliki koordinat r(baris) dan c(kolom). Jadi diperiksa apakah koordinat dari query yang sudah dipilih apakah ditemukan piringan yang berlawanan dari 8 sisi tersebut(kiri,kanan,atas,bawah,diagonal kiri atas, diagonal kiri bawah, diagonal kanan atas dan diagonal kanan bawah) dengan flag = 2(dikarenakan ini untuk kondisi pengecekan adanya piringan putih sampai ketemu piringan hitam). </w:t>
-      </w:r>
-      <w:r>
-        <w:rPr>
-          <w:rFonts w:ascii="Times New Roman" w:hAnsi="Times New Roman" w:cs="Times New Roman"/>
-          <w:sz w:val="24"/>
-          <w:szCs w:val="24"/>
-        </w:rPr>
-        <w:t xml:space="preserve">Selanjutnya jika ketemu, maka lakukan pembalikan piringan tersebut dengan algoritma looping sederhana dengan peletakan di query koordinat itu adalah O dan sisanya looping pembalikan piringan X menjadi O sampai ketemu piringan O maka looping berhenti. Jadi sisanya untuk Algoritma Reverse piringan Hitam jadi Putih hanya mengubah flag menjadi 4 dan membalikkan Pemeriksaan atau Pengecekan objek piringan, yang mengecek objek X menjadi O dan yang mengecek objek O menjadi X. </w:t>
-      </w:r>
-    </w:p>
-    <w:p>
-      <w:pPr>
-        <w:autoSpaceDE w:val="0"/>
-        <w:autoSpaceDN w:val="0"/>
-        <w:adjustRightInd w:val="0"/>
-        <w:spacing w:after="0" w:line="360" w:lineRule="auto"/>
-        <w:rPr>
-          <w:rFonts w:ascii="Times New Roman" w:hAnsi="Times New Roman" w:cs="Times New Roman"/>
-          <w:sz w:val="24"/>
-          <w:szCs w:val="24"/>
-        </w:rPr>
-      </w:pPr>
-    </w:p>
-    <w:p>
-      <w:pPr>
-        <w:autoSpaceDE w:val="0"/>
-        <w:autoSpaceDN w:val="0"/>
-        <w:adjustRightInd w:val="0"/>
-        <w:spacing w:after="0" w:line="360" w:lineRule="auto"/>
-        <w:jc w:val="both"/>
-        <w:rPr>
-          <w:rFonts w:ascii="Times New Roman" w:hAnsi="Times New Roman" w:cs="Times New Roman"/>
-          <w:sz w:val="24"/>
-          <w:szCs w:val="24"/>
-        </w:rPr>
-      </w:pPr>
-      <w:r>
-        <w:rPr>
-          <w:rFonts w:ascii="Times New Roman" w:hAnsi="Times New Roman" w:cs="Times New Roman"/>
-          <w:sz w:val="24"/>
-          <w:szCs w:val="24"/>
-        </w:rPr>
-        <w:t>Keempat</w:t>
-      </w:r>
-      <w:bookmarkStart w:id="0" w:name="_GoBack"/>
-      <w:bookmarkEnd w:id="0"/>
-      <w:r>
-        <w:rPr>
-          <w:rFonts w:ascii="Times New Roman" w:hAnsi="Times New Roman" w:cs="Times New Roman"/>
-          <w:sz w:val="24"/>
-          <w:szCs w:val="24"/>
-        </w:rPr>
-        <w:t xml:space="preserve"> untuk Model AI nya tersendiri, kami juga menemukan banyak sekali algoritma AI yang diimplementasikan untuk berbagai permainan seperti contoh : Algoritma MinMax. Tetapi kami menemukan suatu cara yang lebih sederhana untuk membuat suatu AI dalam permainan yakni dengan menggunakan objek Ra</w:t>
+        <w:t xml:space="preserve">flag menjadi 4 dan membalikkan Pemeriksaan atau Pengecekan objek piringan, yang mengecek objek X menjadi O dan yang mengecek objek O menjadi X. </w:t>
+      </w:r>
+    </w:p>
+    <w:p>
+      <w:pPr>
+        <w:autoSpaceDE w:val="0"/>
+        <w:autoSpaceDN w:val="0"/>
+        <w:adjustRightInd w:val="0"/>
+        <w:spacing w:after="0" w:line="360" w:lineRule="auto"/>
+        <w:rPr>
+          <w:rFonts w:ascii="Times New Roman" w:hAnsi="Times New Roman" w:cs="Times New Roman"/>
+          <w:sz w:val="24"/>
+          <w:szCs w:val="24"/>
+        </w:rPr>
+      </w:pPr>
+    </w:p>
+    <w:p>
+      <w:pPr>
+        <w:autoSpaceDE w:val="0"/>
+        <w:autoSpaceDN w:val="0"/>
+        <w:adjustRightInd w:val="0"/>
+        <w:spacing w:after="0" w:line="360" w:lineRule="auto"/>
+        <w:jc w:val="both"/>
+        <w:rPr>
+          <w:rFonts w:ascii="Times New Roman" w:hAnsi="Times New Roman" w:cs="Times New Roman"/>
+          <w:sz w:val="24"/>
+          <w:szCs w:val="24"/>
+        </w:rPr>
+      </w:pPr>
+      <w:r>
+        <w:rPr>
+          <w:rFonts w:ascii="Times New Roman" w:hAnsi="Times New Roman" w:cs="Times New Roman"/>
+          <w:sz w:val="24"/>
+          <w:szCs w:val="24"/>
+        </w:rPr>
+        <w:t>Kelima</w:t>
+      </w:r>
+      <w:r>
+        <w:rPr>
+          <w:rFonts w:ascii="Times New Roman" w:hAnsi="Times New Roman" w:cs="Times New Roman"/>
+          <w:sz w:val="24"/>
+          <w:szCs w:val="24"/>
+        </w:rPr>
+        <w:t xml:space="preserve"> untuk Model AI nya tersendiri, kami juga menemukan banyak sekali algoritma AI yang diimplementasikan untuk berbagai permainan seperti contoh : Algoritma Min</w:t>
+      </w:r>
+      <w:r>
+        <w:rPr>
+          <w:rFonts w:ascii="Times New Roman" w:hAnsi="Times New Roman" w:cs="Times New Roman"/>
+          <w:sz w:val="24"/>
+          <w:szCs w:val="24"/>
+        </w:rPr>
+        <w:t>i</w:t>
+      </w:r>
+      <w:r>
+        <w:rPr>
+          <w:rFonts w:ascii="Times New Roman" w:hAnsi="Times New Roman" w:cs="Times New Roman"/>
+          <w:sz w:val="24"/>
+          <w:szCs w:val="24"/>
+        </w:rPr>
+        <w:t>Max. Tetapi kami menemukan suatu cara yang lebih sederhana untuk membuat suatu AI dalam permainan yakni dengan menggunakan objek Ra</w:t>
       </w:r>
       <w:r>
         <w:rPr>
@@ -2059,8 +2342,318 @@
           <w:sz w:val="24"/>
           <w:szCs w:val="24"/>
         </w:rPr>
-        <w:t xml:space="preserve">ami menggunakan konsep random untuk pemilihan List Query pilihan Spot yang sebenarnya kami modifikasikan sedikit dari model Player vs Player. Variabel key akan menyimpan angka random yang diproses dari 1 sampai idx. Variabel idx disini didapat dengan cara membuatnya </w:t>
-      </w:r>
+        <w:t xml:space="preserve">ami menggunakan konsep random untuk pemilihan List Query pilihan Spot yang sebenarnya kami modifikasikan sedikit dari model Player vs Player. </w:t>
+      </w:r>
+      <w:r>
+        <w:rPr>
+          <w:rFonts w:ascii="Times New Roman" w:hAnsi="Times New Roman" w:cs="Times New Roman"/>
+          <w:sz w:val="24"/>
+          <w:szCs w:val="24"/>
+        </w:rPr>
+        <w:t>Jadi jikalau pada mode Player vs Player, User/Pengguna dilakukan validasi pengecekan variabel flag yang diinput</w:t>
+      </w:r>
+      <w:r>
+        <w:rPr>
+          <w:rFonts w:ascii="Times New Roman" w:hAnsi="Times New Roman" w:cs="Times New Roman"/>
+          <w:sz w:val="24"/>
+          <w:szCs w:val="24"/>
+        </w:rPr>
+        <w:t xml:space="preserve">, </w:t>
+      </w:r>
+      <w:bookmarkStart w:id="1" w:name="_GoBack"/>
+      <w:bookmarkEnd w:id="1"/>
+      <w:r>
+        <w:rPr>
+          <w:rFonts w:ascii="Times New Roman" w:hAnsi="Times New Roman" w:cs="Times New Roman"/>
+          <w:sz w:val="24"/>
+          <w:szCs w:val="24"/>
+        </w:rPr>
+        <w:t>jika nilainya tidak ada di query maka akan terjadi pengulangan while secara terus menerus sampai yang diinput adalah benar, maka di mode AI ini Variabel flag</w:t>
+      </w:r>
+      <w:r>
+        <w:rPr>
+          <w:rFonts w:ascii="Times New Roman" w:hAnsi="Times New Roman" w:cs="Times New Roman"/>
+          <w:sz w:val="24"/>
+          <w:szCs w:val="24"/>
+        </w:rPr>
+        <w:t xml:space="preserve"> akan menyimpan angka random </w:t>
+      </w:r>
+      <w:r>
+        <w:rPr>
+          <w:rFonts w:ascii="Times New Roman" w:hAnsi="Times New Roman" w:cs="Times New Roman"/>
+          <w:sz w:val="24"/>
+          <w:szCs w:val="24"/>
+        </w:rPr>
+        <w:t xml:space="preserve">(seperti ada input dari User tapi inputnya dari random angka) </w:t>
+      </w:r>
+      <w:r>
+        <w:rPr>
+          <w:rFonts w:ascii="Times New Roman" w:hAnsi="Times New Roman" w:cs="Times New Roman"/>
+          <w:sz w:val="24"/>
+          <w:szCs w:val="24"/>
+        </w:rPr>
+        <w:t>yang diproses dari 1 sampai idx. Variabel idx disini didapat dengan cara membuatnya menjadi variabel public dan nilainya berubah pada saat pencarian Algoritma search yang sudah kami singgung di awal pembahasan. Jikalau terdapat Query maka nilainya bertambah 1 dan seterusnya. Atau bisa saja didapat dengan cara instan yaitu dengan menghitung ada berapa Query List yang sudah tersimpan di dalam List dengan menggunakan method Count yang suda</w:t>
+      </w:r>
+      <w:r>
+        <w:rPr>
+          <w:rFonts w:ascii="Times New Roman" w:hAnsi="Times New Roman" w:cs="Times New Roman"/>
+          <w:sz w:val="24"/>
+          <w:szCs w:val="24"/>
+        </w:rPr>
+        <w:t>h ada dalam Objek C# Visual .NET.</w:t>
+      </w:r>
+    </w:p>
+    <w:p>
+      <w:pPr>
+        <w:autoSpaceDE w:val="0"/>
+        <w:autoSpaceDN w:val="0"/>
+        <w:adjustRightInd w:val="0"/>
+        <w:spacing w:after="0" w:line="360" w:lineRule="auto"/>
+        <w:jc w:val="both"/>
+        <w:rPr>
+          <w:rFonts w:ascii="Times New Roman" w:hAnsi="Times New Roman" w:cs="Times New Roman"/>
+          <w:sz w:val="24"/>
+          <w:szCs w:val="24"/>
+        </w:rPr>
+      </w:pPr>
+    </w:p>
+    <w:p>
+      <w:pPr>
+        <w:autoSpaceDE w:val="0"/>
+        <w:autoSpaceDN w:val="0"/>
+        <w:adjustRightInd w:val="0"/>
+        <w:spacing w:after="0" w:line="360" w:lineRule="auto"/>
+        <w:jc w:val="both"/>
+        <w:rPr>
+          <w:rFonts w:ascii="Times New Roman" w:hAnsi="Times New Roman" w:cs="Times New Roman"/>
+          <w:sz w:val="24"/>
+          <w:szCs w:val="24"/>
+        </w:rPr>
+      </w:pPr>
+      <w:r>
+        <w:rPr>
+          <w:rFonts w:ascii="Times New Roman" w:hAnsi="Times New Roman" w:cs="Times New Roman"/>
+          <w:sz w:val="24"/>
+          <w:szCs w:val="24"/>
+        </w:rPr>
+        <w:t xml:space="preserve">Sebagai referensi, untuk Algoritma MiniMax, langkah kerjanya adalah sebagai berikut. </w:t>
+      </w:r>
+    </w:p>
+    <w:p>
+      <w:pPr>
+        <w:pStyle w:val="ListParagraph"/>
+        <w:numPr>
+          <w:ilvl w:val="0"/>
+          <w:numId w:val="6"/>
+        </w:numPr>
+        <w:autoSpaceDE w:val="0"/>
+        <w:autoSpaceDN w:val="0"/>
+        <w:adjustRightInd w:val="0"/>
+        <w:spacing w:after="0" w:line="360" w:lineRule="auto"/>
+        <w:jc w:val="both"/>
+        <w:rPr>
+          <w:rFonts w:ascii="Times New Roman" w:hAnsi="Times New Roman" w:cs="Times New Roman"/>
+          <w:sz w:val="24"/>
+          <w:szCs w:val="24"/>
+        </w:rPr>
+      </w:pPr>
+      <w:r>
+        <w:rPr>
+          <w:rFonts w:ascii="Times New Roman" w:hAnsi="Times New Roman" w:cs="Times New Roman"/>
+          <w:sz w:val="24"/>
+          <w:szCs w:val="24"/>
+        </w:rPr>
+        <w:t>Siapkan Array untuk menampung nilai score dari tiap piringan yang berupa Array data struct yang terdiri dari score dan number query.</w:t>
+      </w:r>
+    </w:p>
+    <w:p>
+      <w:pPr>
+        <w:pStyle w:val="ListParagraph"/>
+        <w:numPr>
+          <w:ilvl w:val="0"/>
+          <w:numId w:val="6"/>
+        </w:numPr>
+        <w:autoSpaceDE w:val="0"/>
+        <w:autoSpaceDN w:val="0"/>
+        <w:adjustRightInd w:val="0"/>
+        <w:spacing w:after="0" w:line="360" w:lineRule="auto"/>
+        <w:jc w:val="both"/>
+        <w:rPr>
+          <w:rFonts w:ascii="Times New Roman" w:hAnsi="Times New Roman" w:cs="Times New Roman"/>
+          <w:sz w:val="24"/>
+          <w:szCs w:val="24"/>
+        </w:rPr>
+      </w:pPr>
+      <w:r>
+        <w:rPr>
+          <w:rFonts w:ascii="Times New Roman" w:hAnsi="Times New Roman" w:cs="Times New Roman"/>
+          <w:sz w:val="24"/>
+          <w:szCs w:val="24"/>
+        </w:rPr>
+        <w:t>Isi Query dengan list-list spot yang bisa digunakan untuk peletakkan piringan</w:t>
+      </w:r>
+    </w:p>
+    <w:p>
+      <w:pPr>
+        <w:pStyle w:val="ListParagraph"/>
+        <w:numPr>
+          <w:ilvl w:val="0"/>
+          <w:numId w:val="6"/>
+        </w:numPr>
+        <w:autoSpaceDE w:val="0"/>
+        <w:autoSpaceDN w:val="0"/>
+        <w:adjustRightInd w:val="0"/>
+        <w:spacing w:after="0" w:line="360" w:lineRule="auto"/>
+        <w:jc w:val="both"/>
+        <w:rPr>
+          <w:rFonts w:ascii="Times New Roman" w:hAnsi="Times New Roman" w:cs="Times New Roman"/>
+          <w:sz w:val="24"/>
+          <w:szCs w:val="24"/>
+        </w:rPr>
+      </w:pPr>
+      <w:r>
+        <w:rPr>
+          <w:rFonts w:ascii="Times New Roman" w:hAnsi="Times New Roman" w:cs="Times New Roman"/>
+          <w:sz w:val="24"/>
+          <w:szCs w:val="24"/>
+        </w:rPr>
+        <w:t xml:space="preserve">Setelah diisi, dilakukanlah pengecekan tiap piringan, berapakah yang bisa didapatkan atau berapakah yang bisa dimakan ketika </w:t>
+      </w:r>
+      <w:r>
+        <w:rPr>
+          <w:rFonts w:ascii="Times New Roman" w:hAnsi="Times New Roman" w:cs="Times New Roman"/>
+          <w:sz w:val="24"/>
+          <w:szCs w:val="24"/>
+        </w:rPr>
+        <w:t>meletakkan dikoordinat tersebut yang berarti harus melakukan pengecekan 8 sisi(kiri, kanan,atas,bawah dan 2 diagonal kiri dan kanan)</w:t>
+      </w:r>
+    </w:p>
+    <w:p>
+      <w:pPr>
+        <w:pStyle w:val="ListParagraph"/>
+        <w:numPr>
+          <w:ilvl w:val="0"/>
+          <w:numId w:val="6"/>
+        </w:numPr>
+        <w:autoSpaceDE w:val="0"/>
+        <w:autoSpaceDN w:val="0"/>
+        <w:adjustRightInd w:val="0"/>
+        <w:spacing w:after="0" w:line="360" w:lineRule="auto"/>
+        <w:jc w:val="both"/>
+        <w:rPr>
+          <w:rFonts w:ascii="Times New Roman" w:hAnsi="Times New Roman" w:cs="Times New Roman"/>
+          <w:sz w:val="24"/>
+          <w:szCs w:val="24"/>
+        </w:rPr>
+      </w:pPr>
+      <w:r>
+        <w:rPr>
+          <w:rFonts w:ascii="Times New Roman" w:hAnsi="Times New Roman" w:cs="Times New Roman"/>
+          <w:sz w:val="24"/>
+          <w:szCs w:val="24"/>
+        </w:rPr>
+        <w:t>Simpan itu di Array yang sudah disediakan</w:t>
+      </w:r>
+    </w:p>
+    <w:p>
+      <w:pPr>
+        <w:pStyle w:val="ListParagraph"/>
+        <w:numPr>
+          <w:ilvl w:val="0"/>
+          <w:numId w:val="6"/>
+        </w:numPr>
+        <w:autoSpaceDE w:val="0"/>
+        <w:autoSpaceDN w:val="0"/>
+        <w:adjustRightInd w:val="0"/>
+        <w:spacing w:after="0" w:line="360" w:lineRule="auto"/>
+        <w:jc w:val="both"/>
+        <w:rPr>
+          <w:rFonts w:ascii="Times New Roman" w:hAnsi="Times New Roman" w:cs="Times New Roman"/>
+          <w:sz w:val="24"/>
+          <w:szCs w:val="24"/>
+        </w:rPr>
+      </w:pPr>
+      <w:r>
+        <w:rPr>
+          <w:rFonts w:ascii="Times New Roman" w:hAnsi="Times New Roman" w:cs="Times New Roman"/>
+          <w:sz w:val="24"/>
+          <w:szCs w:val="24"/>
+        </w:rPr>
+        <w:t>Lakukan Sorting pada Array tersebut berdasarkan nilai score</w:t>
+      </w:r>
+    </w:p>
+    <w:p>
+      <w:pPr>
+        <w:pStyle w:val="ListParagraph"/>
+        <w:numPr>
+          <w:ilvl w:val="0"/>
+          <w:numId w:val="6"/>
+        </w:numPr>
+        <w:autoSpaceDE w:val="0"/>
+        <w:autoSpaceDN w:val="0"/>
+        <w:adjustRightInd w:val="0"/>
+        <w:spacing w:after="0" w:line="360" w:lineRule="auto"/>
+        <w:jc w:val="both"/>
+        <w:rPr>
+          <w:rFonts w:ascii="Times New Roman" w:hAnsi="Times New Roman" w:cs="Times New Roman"/>
+          <w:sz w:val="24"/>
+          <w:szCs w:val="24"/>
+        </w:rPr>
+      </w:pPr>
+      <w:r>
+        <w:rPr>
+          <w:rFonts w:ascii="Times New Roman" w:hAnsi="Times New Roman" w:cs="Times New Roman"/>
+          <w:sz w:val="24"/>
+          <w:szCs w:val="24"/>
+        </w:rPr>
+        <w:t>Setelah dilakukan Sorting, maka kita bisa membuat 3 mode : Easy, Medium dan Hard</w:t>
+      </w:r>
+    </w:p>
+    <w:p>
+      <w:pPr>
+        <w:pStyle w:val="ListParagraph"/>
+        <w:numPr>
+          <w:ilvl w:val="0"/>
+          <w:numId w:val="6"/>
+        </w:numPr>
+        <w:autoSpaceDE w:val="0"/>
+        <w:autoSpaceDN w:val="0"/>
+        <w:adjustRightInd w:val="0"/>
+        <w:spacing w:after="0" w:line="360" w:lineRule="auto"/>
+        <w:jc w:val="both"/>
+        <w:rPr>
+          <w:rFonts w:ascii="Times New Roman" w:hAnsi="Times New Roman" w:cs="Times New Roman"/>
+          <w:sz w:val="24"/>
+          <w:szCs w:val="24"/>
+        </w:rPr>
+      </w:pPr>
+      <w:r>
+        <w:rPr>
+          <w:rFonts w:ascii="Times New Roman" w:hAnsi="Times New Roman" w:cs="Times New Roman"/>
+          <w:sz w:val="24"/>
+          <w:szCs w:val="24"/>
+        </w:rPr>
+        <w:t>Untuk Easy tersendiri ambillah number query dari index Array yang tedepan</w:t>
+      </w:r>
+    </w:p>
+    <w:p>
+      <w:pPr>
+        <w:pStyle w:val="ListParagraph"/>
+        <w:numPr>
+          <w:ilvl w:val="0"/>
+          <w:numId w:val="6"/>
+        </w:numPr>
+        <w:autoSpaceDE w:val="0"/>
+        <w:autoSpaceDN w:val="0"/>
+        <w:adjustRightInd w:val="0"/>
+        <w:spacing w:after="0" w:line="360" w:lineRule="auto"/>
+        <w:jc w:val="both"/>
+        <w:rPr>
+          <w:rFonts w:ascii="Times New Roman" w:hAnsi="Times New Roman" w:cs="Times New Roman"/>
+          <w:sz w:val="24"/>
+          <w:szCs w:val="24"/>
+        </w:rPr>
+      </w:pPr>
       <w:r>
         <w:rPr>
           <w:rFonts w:ascii="Times New Roman" w:hAnsi="Times New Roman" w:cs="Times New Roman"/>
@@ -2068,344 +2661,393 @@
           <w:szCs w:val="24"/>
         </w:rPr>
         <w:lastRenderedPageBreak/>
-        <w:t>menjadi variabel public dan nilainya berubah pada saat pencarian Algoritma search yang sudah kami singgung di awal pembahasan. Jikalau terdapat Query maka nilainya bertambah 1 dan seterusnya. Atau bisa saja didapat dengan cara instan yaitu dengan menghitung ada berapa Query List yang sudah tersimpan di dalam List dengan menggunakan method Count yang suda</w:t>
-      </w:r>
-      <w:r>
-        <w:rPr>
-          <w:rFonts w:ascii="Times New Roman" w:hAnsi="Times New Roman" w:cs="Times New Roman"/>
-          <w:sz w:val="24"/>
-          <w:szCs w:val="24"/>
-        </w:rPr>
-        <w:t>h ada dalam Objek C# Visual .NET.</w:t>
-      </w:r>
-    </w:p>
-    <w:p>
-      <w:pPr>
-        <w:autoSpaceDE w:val="0"/>
-        <w:autoSpaceDN w:val="0"/>
-        <w:adjustRightInd w:val="0"/>
-        <w:spacing w:after="0" w:line="360" w:lineRule="auto"/>
-        <w:jc w:val="both"/>
-        <w:rPr>
-          <w:rFonts w:ascii="Times New Roman" w:hAnsi="Times New Roman" w:cs="Times New Roman"/>
-          <w:b/>
-          <w:sz w:val="28"/>
-          <w:szCs w:val="28"/>
-        </w:rPr>
-      </w:pPr>
-    </w:p>
-    <w:p>
-      <w:pPr>
-        <w:autoSpaceDE w:val="0"/>
-        <w:autoSpaceDN w:val="0"/>
-        <w:adjustRightInd w:val="0"/>
-        <w:spacing w:after="0" w:line="360" w:lineRule="auto"/>
-        <w:jc w:val="both"/>
-        <w:rPr>
-          <w:rFonts w:ascii="Times New Roman" w:hAnsi="Times New Roman" w:cs="Times New Roman"/>
-          <w:b/>
-          <w:sz w:val="28"/>
-          <w:szCs w:val="28"/>
-        </w:rPr>
-      </w:pPr>
-    </w:p>
-    <w:p>
-      <w:pPr>
-        <w:autoSpaceDE w:val="0"/>
-        <w:autoSpaceDN w:val="0"/>
-        <w:adjustRightInd w:val="0"/>
-        <w:spacing w:after="0" w:line="360" w:lineRule="auto"/>
-        <w:jc w:val="both"/>
-        <w:rPr>
-          <w:rFonts w:ascii="Times New Roman" w:hAnsi="Times New Roman" w:cs="Times New Roman"/>
-          <w:b/>
-          <w:sz w:val="28"/>
-          <w:szCs w:val="28"/>
-        </w:rPr>
-      </w:pPr>
-    </w:p>
-    <w:p>
-      <w:pPr>
-        <w:autoSpaceDE w:val="0"/>
-        <w:autoSpaceDN w:val="0"/>
-        <w:adjustRightInd w:val="0"/>
-        <w:spacing w:after="0" w:line="360" w:lineRule="auto"/>
-        <w:jc w:val="both"/>
-        <w:rPr>
-          <w:rFonts w:ascii="Times New Roman" w:hAnsi="Times New Roman" w:cs="Times New Roman"/>
-          <w:b/>
-          <w:sz w:val="28"/>
-          <w:szCs w:val="28"/>
-        </w:rPr>
-      </w:pPr>
-    </w:p>
-    <w:p>
-      <w:pPr>
-        <w:autoSpaceDE w:val="0"/>
-        <w:autoSpaceDN w:val="0"/>
-        <w:adjustRightInd w:val="0"/>
-        <w:spacing w:after="0" w:line="360" w:lineRule="auto"/>
-        <w:jc w:val="both"/>
-        <w:rPr>
-          <w:rFonts w:ascii="Times New Roman" w:hAnsi="Times New Roman" w:cs="Times New Roman"/>
-          <w:b/>
-          <w:sz w:val="28"/>
-          <w:szCs w:val="28"/>
-        </w:rPr>
-      </w:pPr>
-    </w:p>
-    <w:p>
-      <w:pPr>
-        <w:autoSpaceDE w:val="0"/>
-        <w:autoSpaceDN w:val="0"/>
-        <w:adjustRightInd w:val="0"/>
-        <w:spacing w:after="0" w:line="360" w:lineRule="auto"/>
-        <w:jc w:val="both"/>
-        <w:rPr>
-          <w:rFonts w:ascii="Times New Roman" w:hAnsi="Times New Roman" w:cs="Times New Roman"/>
-          <w:b/>
-          <w:sz w:val="28"/>
-          <w:szCs w:val="28"/>
-        </w:rPr>
-      </w:pPr>
-    </w:p>
-    <w:p>
-      <w:pPr>
-        <w:autoSpaceDE w:val="0"/>
-        <w:autoSpaceDN w:val="0"/>
-        <w:adjustRightInd w:val="0"/>
-        <w:spacing w:after="0" w:line="360" w:lineRule="auto"/>
-        <w:jc w:val="both"/>
-        <w:rPr>
-          <w:rFonts w:ascii="Times New Roman" w:hAnsi="Times New Roman" w:cs="Times New Roman"/>
-          <w:b/>
-          <w:sz w:val="28"/>
-          <w:szCs w:val="28"/>
-        </w:rPr>
-      </w:pPr>
-    </w:p>
-    <w:p>
-      <w:pPr>
-        <w:autoSpaceDE w:val="0"/>
-        <w:autoSpaceDN w:val="0"/>
-        <w:adjustRightInd w:val="0"/>
-        <w:spacing w:after="0" w:line="360" w:lineRule="auto"/>
-        <w:jc w:val="both"/>
-        <w:rPr>
-          <w:rFonts w:ascii="Times New Roman" w:hAnsi="Times New Roman" w:cs="Times New Roman"/>
-          <w:b/>
-          <w:sz w:val="28"/>
-          <w:szCs w:val="28"/>
-        </w:rPr>
-      </w:pPr>
-    </w:p>
-    <w:p>
-      <w:pPr>
-        <w:autoSpaceDE w:val="0"/>
-        <w:autoSpaceDN w:val="0"/>
-        <w:adjustRightInd w:val="0"/>
-        <w:spacing w:after="0" w:line="360" w:lineRule="auto"/>
-        <w:jc w:val="both"/>
-        <w:rPr>
-          <w:rFonts w:ascii="Times New Roman" w:hAnsi="Times New Roman" w:cs="Times New Roman"/>
-          <w:b/>
-          <w:sz w:val="28"/>
-          <w:szCs w:val="28"/>
-        </w:rPr>
-      </w:pPr>
-    </w:p>
-    <w:p>
-      <w:pPr>
-        <w:autoSpaceDE w:val="0"/>
-        <w:autoSpaceDN w:val="0"/>
-        <w:adjustRightInd w:val="0"/>
-        <w:spacing w:after="0" w:line="360" w:lineRule="auto"/>
-        <w:jc w:val="both"/>
-        <w:rPr>
-          <w:rFonts w:ascii="Times New Roman" w:hAnsi="Times New Roman" w:cs="Times New Roman"/>
-          <w:b/>
-          <w:sz w:val="28"/>
-          <w:szCs w:val="28"/>
-        </w:rPr>
-      </w:pPr>
-    </w:p>
-    <w:p>
-      <w:pPr>
-        <w:autoSpaceDE w:val="0"/>
-        <w:autoSpaceDN w:val="0"/>
-        <w:adjustRightInd w:val="0"/>
-        <w:spacing w:after="0" w:line="360" w:lineRule="auto"/>
-        <w:jc w:val="both"/>
-        <w:rPr>
-          <w:rFonts w:ascii="Times New Roman" w:hAnsi="Times New Roman" w:cs="Times New Roman"/>
-          <w:b/>
-          <w:sz w:val="28"/>
-          <w:szCs w:val="28"/>
-        </w:rPr>
-      </w:pPr>
-    </w:p>
-    <w:p>
-      <w:pPr>
-        <w:autoSpaceDE w:val="0"/>
-        <w:autoSpaceDN w:val="0"/>
-        <w:adjustRightInd w:val="0"/>
-        <w:spacing w:after="0" w:line="360" w:lineRule="auto"/>
-        <w:jc w:val="both"/>
-        <w:rPr>
-          <w:rFonts w:ascii="Times New Roman" w:hAnsi="Times New Roman" w:cs="Times New Roman"/>
-          <w:b/>
-          <w:sz w:val="28"/>
-          <w:szCs w:val="28"/>
-        </w:rPr>
-      </w:pPr>
-    </w:p>
-    <w:p>
-      <w:pPr>
-        <w:autoSpaceDE w:val="0"/>
-        <w:autoSpaceDN w:val="0"/>
-        <w:adjustRightInd w:val="0"/>
-        <w:spacing w:after="0" w:line="360" w:lineRule="auto"/>
-        <w:jc w:val="both"/>
-        <w:rPr>
-          <w:rFonts w:ascii="Times New Roman" w:hAnsi="Times New Roman" w:cs="Times New Roman"/>
-          <w:b/>
-          <w:sz w:val="28"/>
-          <w:szCs w:val="28"/>
-        </w:rPr>
-      </w:pPr>
-    </w:p>
-    <w:p>
-      <w:pPr>
-        <w:autoSpaceDE w:val="0"/>
-        <w:autoSpaceDN w:val="0"/>
-        <w:adjustRightInd w:val="0"/>
-        <w:spacing w:after="0" w:line="360" w:lineRule="auto"/>
-        <w:jc w:val="both"/>
-        <w:rPr>
-          <w:rFonts w:ascii="Times New Roman" w:hAnsi="Times New Roman" w:cs="Times New Roman"/>
-          <w:b/>
-          <w:sz w:val="28"/>
-          <w:szCs w:val="28"/>
-        </w:rPr>
-      </w:pPr>
-    </w:p>
-    <w:p>
-      <w:pPr>
-        <w:autoSpaceDE w:val="0"/>
-        <w:autoSpaceDN w:val="0"/>
-        <w:adjustRightInd w:val="0"/>
-        <w:spacing w:after="0" w:line="360" w:lineRule="auto"/>
-        <w:jc w:val="both"/>
-        <w:rPr>
-          <w:rFonts w:ascii="Times New Roman" w:hAnsi="Times New Roman" w:cs="Times New Roman"/>
-          <w:b/>
-          <w:sz w:val="28"/>
-          <w:szCs w:val="28"/>
-        </w:rPr>
-      </w:pPr>
-    </w:p>
-    <w:p>
-      <w:pPr>
-        <w:autoSpaceDE w:val="0"/>
-        <w:autoSpaceDN w:val="0"/>
-        <w:adjustRightInd w:val="0"/>
-        <w:spacing w:after="0" w:line="360" w:lineRule="auto"/>
-        <w:jc w:val="both"/>
-        <w:rPr>
-          <w:rFonts w:ascii="Times New Roman" w:hAnsi="Times New Roman" w:cs="Times New Roman"/>
-          <w:b/>
-          <w:sz w:val="28"/>
-          <w:szCs w:val="28"/>
-        </w:rPr>
-      </w:pPr>
-    </w:p>
-    <w:p>
-      <w:pPr>
-        <w:autoSpaceDE w:val="0"/>
-        <w:autoSpaceDN w:val="0"/>
-        <w:adjustRightInd w:val="0"/>
-        <w:spacing w:after="0" w:line="360" w:lineRule="auto"/>
-        <w:jc w:val="both"/>
-        <w:rPr>
-          <w:rFonts w:ascii="Times New Roman" w:hAnsi="Times New Roman" w:cs="Times New Roman"/>
-          <w:b/>
-          <w:sz w:val="28"/>
-          <w:szCs w:val="28"/>
-        </w:rPr>
-      </w:pPr>
-    </w:p>
-    <w:p>
-      <w:pPr>
-        <w:autoSpaceDE w:val="0"/>
-        <w:autoSpaceDN w:val="0"/>
-        <w:adjustRightInd w:val="0"/>
-        <w:spacing w:after="0" w:line="360" w:lineRule="auto"/>
-        <w:jc w:val="both"/>
-        <w:rPr>
-          <w:rFonts w:ascii="Times New Roman" w:hAnsi="Times New Roman" w:cs="Times New Roman"/>
-          <w:b/>
-          <w:sz w:val="28"/>
-          <w:szCs w:val="28"/>
-        </w:rPr>
-      </w:pPr>
-    </w:p>
-    <w:p>
-      <w:pPr>
-        <w:autoSpaceDE w:val="0"/>
-        <w:autoSpaceDN w:val="0"/>
-        <w:adjustRightInd w:val="0"/>
-        <w:spacing w:after="0" w:line="360" w:lineRule="auto"/>
-        <w:jc w:val="both"/>
-        <w:rPr>
-          <w:rFonts w:ascii="Times New Roman" w:hAnsi="Times New Roman" w:cs="Times New Roman"/>
-          <w:b/>
-          <w:sz w:val="28"/>
-          <w:szCs w:val="28"/>
-        </w:rPr>
-      </w:pPr>
-    </w:p>
-    <w:p>
-      <w:pPr>
-        <w:autoSpaceDE w:val="0"/>
-        <w:autoSpaceDN w:val="0"/>
-        <w:adjustRightInd w:val="0"/>
-        <w:spacing w:after="0" w:line="360" w:lineRule="auto"/>
-        <w:jc w:val="both"/>
-        <w:rPr>
-          <w:rFonts w:ascii="Times New Roman" w:hAnsi="Times New Roman" w:cs="Times New Roman"/>
-          <w:b/>
-          <w:sz w:val="28"/>
-          <w:szCs w:val="28"/>
-        </w:rPr>
-      </w:pPr>
-    </w:p>
-    <w:p>
-      <w:pPr>
-        <w:autoSpaceDE w:val="0"/>
-        <w:autoSpaceDN w:val="0"/>
-        <w:adjustRightInd w:val="0"/>
-        <w:spacing w:after="0" w:line="360" w:lineRule="auto"/>
-        <w:jc w:val="both"/>
-        <w:rPr>
-          <w:rFonts w:ascii="Times New Roman" w:hAnsi="Times New Roman" w:cs="Times New Roman"/>
-          <w:b/>
-          <w:sz w:val="28"/>
-          <w:szCs w:val="28"/>
-        </w:rPr>
-      </w:pPr>
-    </w:p>
-    <w:p>
-      <w:pPr>
-        <w:autoSpaceDE w:val="0"/>
-        <w:autoSpaceDN w:val="0"/>
-        <w:adjustRightInd w:val="0"/>
-        <w:spacing w:after="0" w:line="360" w:lineRule="auto"/>
-        <w:jc w:val="both"/>
-        <w:rPr>
-          <w:rFonts w:ascii="Times New Roman" w:hAnsi="Times New Roman" w:cs="Times New Roman"/>
-          <w:b/>
-          <w:sz w:val="28"/>
-          <w:szCs w:val="28"/>
+        <w:t>Untuk Medium bisa kita kreasikan sendiri apakah mau mengambil index tengah atau berapapun</w:t>
+      </w:r>
+    </w:p>
+    <w:p>
+      <w:pPr>
+        <w:pStyle w:val="ListParagraph"/>
+        <w:numPr>
+          <w:ilvl w:val="0"/>
+          <w:numId w:val="6"/>
+        </w:numPr>
+        <w:autoSpaceDE w:val="0"/>
+        <w:autoSpaceDN w:val="0"/>
+        <w:adjustRightInd w:val="0"/>
+        <w:spacing w:after="0" w:line="360" w:lineRule="auto"/>
+        <w:jc w:val="both"/>
+        <w:rPr>
+          <w:rFonts w:ascii="Times New Roman" w:hAnsi="Times New Roman" w:cs="Times New Roman"/>
+          <w:sz w:val="24"/>
+          <w:szCs w:val="24"/>
+        </w:rPr>
+      </w:pPr>
+      <w:r>
+        <w:rPr>
+          <w:rFonts w:ascii="Times New Roman" w:hAnsi="Times New Roman" w:cs="Times New Roman"/>
+          <w:sz w:val="24"/>
+          <w:szCs w:val="24"/>
+        </w:rPr>
+        <w:t>Untuk Hard, bisa kita asumsikan sebagai bagian yang paling banyak diambi</w:t>
+      </w:r>
+      <w:r>
+        <w:rPr>
+          <w:rFonts w:ascii="Times New Roman" w:hAnsi="Times New Roman" w:cs="Times New Roman"/>
+          <w:sz w:val="24"/>
+          <w:szCs w:val="24"/>
+        </w:rPr>
+        <w:t>l oleh AI tersebut yakni bagian index terakhir dari Array tersebut.</w:t>
+      </w:r>
+      <w:r>
+        <w:rPr>
+          <w:rFonts w:ascii="Times New Roman" w:hAnsi="Times New Roman" w:cs="Times New Roman"/>
+          <w:sz w:val="24"/>
+          <w:szCs w:val="24"/>
+        </w:rPr>
+        <w:t xml:space="preserve"> </w:t>
+      </w:r>
+    </w:p>
+    <w:p>
+      <w:pPr>
+        <w:autoSpaceDE w:val="0"/>
+        <w:autoSpaceDN w:val="0"/>
+        <w:adjustRightInd w:val="0"/>
+        <w:spacing w:after="0" w:line="360" w:lineRule="auto"/>
+        <w:jc w:val="both"/>
+        <w:rPr>
+          <w:rFonts w:ascii="Times New Roman" w:hAnsi="Times New Roman" w:cs="Times New Roman"/>
+          <w:sz w:val="24"/>
+          <w:szCs w:val="24"/>
+        </w:rPr>
+      </w:pPr>
+    </w:p>
+    <w:p>
+      <w:pPr>
+        <w:autoSpaceDE w:val="0"/>
+        <w:autoSpaceDN w:val="0"/>
+        <w:adjustRightInd w:val="0"/>
+        <w:spacing w:after="0" w:line="360" w:lineRule="auto"/>
+        <w:jc w:val="both"/>
+        <w:rPr>
+          <w:rFonts w:ascii="Times New Roman" w:hAnsi="Times New Roman" w:cs="Times New Roman"/>
+          <w:sz w:val="24"/>
+          <w:szCs w:val="24"/>
+        </w:rPr>
+      </w:pPr>
+      <w:r>
+        <w:rPr>
+          <w:rFonts w:ascii="Times New Roman" w:hAnsi="Times New Roman" w:cs="Times New Roman"/>
+          <w:sz w:val="24"/>
+          <w:szCs w:val="24"/>
+        </w:rPr>
+        <w:t xml:space="preserve">Cara MiniMax diatas bisa dilakukan dengan 2 searching. Sequential Search dan Algoritma Graph lainnya seperti BFS, DFS, Flood Fill. Disarankan sebaiknya menggunakan Algoritma Graph dikarenakan jikalau menggunakan teknik Sequential Search maka coding kita akan bertambah panjang dan itu tidak efisien. </w:t>
+      </w:r>
+    </w:p>
+    <w:p>
+      <w:pPr>
+        <w:autoSpaceDE w:val="0"/>
+        <w:autoSpaceDN w:val="0"/>
+        <w:adjustRightInd w:val="0"/>
+        <w:spacing w:after="0" w:line="360" w:lineRule="auto"/>
+        <w:jc w:val="both"/>
+        <w:rPr>
+          <w:rFonts w:ascii="Times New Roman" w:hAnsi="Times New Roman" w:cs="Times New Roman"/>
+          <w:sz w:val="24"/>
+          <w:szCs w:val="24"/>
+        </w:rPr>
+      </w:pPr>
+    </w:p>
+    <w:p>
+      <w:pPr>
+        <w:autoSpaceDE w:val="0"/>
+        <w:autoSpaceDN w:val="0"/>
+        <w:adjustRightInd w:val="0"/>
+        <w:spacing w:after="0" w:line="360" w:lineRule="auto"/>
+        <w:jc w:val="both"/>
+        <w:rPr>
+          <w:rFonts w:ascii="Times New Roman" w:hAnsi="Times New Roman" w:cs="Times New Roman"/>
+          <w:sz w:val="24"/>
+          <w:szCs w:val="24"/>
+        </w:rPr>
+      </w:pPr>
+    </w:p>
+    <w:p>
+      <w:pPr>
+        <w:autoSpaceDE w:val="0"/>
+        <w:autoSpaceDN w:val="0"/>
+        <w:adjustRightInd w:val="0"/>
+        <w:spacing w:after="0" w:line="360" w:lineRule="auto"/>
+        <w:jc w:val="both"/>
+        <w:rPr>
+          <w:rFonts w:ascii="Times New Roman" w:hAnsi="Times New Roman" w:cs="Times New Roman"/>
+          <w:sz w:val="24"/>
+          <w:szCs w:val="24"/>
+        </w:rPr>
+      </w:pPr>
+    </w:p>
+    <w:p>
+      <w:pPr>
+        <w:autoSpaceDE w:val="0"/>
+        <w:autoSpaceDN w:val="0"/>
+        <w:adjustRightInd w:val="0"/>
+        <w:spacing w:after="0" w:line="360" w:lineRule="auto"/>
+        <w:jc w:val="both"/>
+        <w:rPr>
+          <w:rFonts w:ascii="Times New Roman" w:hAnsi="Times New Roman" w:cs="Times New Roman"/>
+          <w:sz w:val="24"/>
+          <w:szCs w:val="24"/>
+        </w:rPr>
+      </w:pPr>
+    </w:p>
+    <w:p>
+      <w:pPr>
+        <w:autoSpaceDE w:val="0"/>
+        <w:autoSpaceDN w:val="0"/>
+        <w:adjustRightInd w:val="0"/>
+        <w:spacing w:after="0" w:line="360" w:lineRule="auto"/>
+        <w:jc w:val="both"/>
+        <w:rPr>
+          <w:rFonts w:ascii="Times New Roman" w:hAnsi="Times New Roman" w:cs="Times New Roman"/>
+          <w:sz w:val="24"/>
+          <w:szCs w:val="24"/>
+        </w:rPr>
+      </w:pPr>
+    </w:p>
+    <w:p>
+      <w:pPr>
+        <w:autoSpaceDE w:val="0"/>
+        <w:autoSpaceDN w:val="0"/>
+        <w:adjustRightInd w:val="0"/>
+        <w:spacing w:after="0" w:line="360" w:lineRule="auto"/>
+        <w:jc w:val="both"/>
+        <w:rPr>
+          <w:rFonts w:ascii="Times New Roman" w:hAnsi="Times New Roman" w:cs="Times New Roman"/>
+          <w:sz w:val="24"/>
+          <w:szCs w:val="24"/>
+        </w:rPr>
+      </w:pPr>
+    </w:p>
+    <w:p>
+      <w:pPr>
+        <w:autoSpaceDE w:val="0"/>
+        <w:autoSpaceDN w:val="0"/>
+        <w:adjustRightInd w:val="0"/>
+        <w:spacing w:after="0" w:line="360" w:lineRule="auto"/>
+        <w:jc w:val="both"/>
+        <w:rPr>
+          <w:rFonts w:ascii="Times New Roman" w:hAnsi="Times New Roman" w:cs="Times New Roman"/>
+          <w:sz w:val="24"/>
+          <w:szCs w:val="24"/>
+        </w:rPr>
+      </w:pPr>
+    </w:p>
+    <w:p>
+      <w:pPr>
+        <w:autoSpaceDE w:val="0"/>
+        <w:autoSpaceDN w:val="0"/>
+        <w:adjustRightInd w:val="0"/>
+        <w:spacing w:after="0" w:line="360" w:lineRule="auto"/>
+        <w:jc w:val="both"/>
+        <w:rPr>
+          <w:rFonts w:ascii="Times New Roman" w:hAnsi="Times New Roman" w:cs="Times New Roman"/>
+          <w:sz w:val="24"/>
+          <w:szCs w:val="24"/>
+        </w:rPr>
+      </w:pPr>
+    </w:p>
+    <w:p>
+      <w:pPr>
+        <w:autoSpaceDE w:val="0"/>
+        <w:autoSpaceDN w:val="0"/>
+        <w:adjustRightInd w:val="0"/>
+        <w:spacing w:after="0" w:line="360" w:lineRule="auto"/>
+        <w:jc w:val="both"/>
+        <w:rPr>
+          <w:rFonts w:ascii="Times New Roman" w:hAnsi="Times New Roman" w:cs="Times New Roman"/>
+          <w:sz w:val="24"/>
+          <w:szCs w:val="24"/>
+        </w:rPr>
+      </w:pPr>
+    </w:p>
+    <w:p>
+      <w:pPr>
+        <w:autoSpaceDE w:val="0"/>
+        <w:autoSpaceDN w:val="0"/>
+        <w:adjustRightInd w:val="0"/>
+        <w:spacing w:after="0" w:line="360" w:lineRule="auto"/>
+        <w:jc w:val="both"/>
+        <w:rPr>
+          <w:rFonts w:ascii="Times New Roman" w:hAnsi="Times New Roman" w:cs="Times New Roman"/>
+          <w:sz w:val="24"/>
+          <w:szCs w:val="24"/>
+        </w:rPr>
+      </w:pPr>
+    </w:p>
+    <w:p>
+      <w:pPr>
+        <w:autoSpaceDE w:val="0"/>
+        <w:autoSpaceDN w:val="0"/>
+        <w:adjustRightInd w:val="0"/>
+        <w:spacing w:after="0" w:line="360" w:lineRule="auto"/>
+        <w:jc w:val="both"/>
+        <w:rPr>
+          <w:rFonts w:ascii="Times New Roman" w:hAnsi="Times New Roman" w:cs="Times New Roman"/>
+          <w:sz w:val="24"/>
+          <w:szCs w:val="24"/>
+        </w:rPr>
+      </w:pPr>
+    </w:p>
+    <w:p>
+      <w:pPr>
+        <w:autoSpaceDE w:val="0"/>
+        <w:autoSpaceDN w:val="0"/>
+        <w:adjustRightInd w:val="0"/>
+        <w:spacing w:after="0" w:line="360" w:lineRule="auto"/>
+        <w:jc w:val="both"/>
+        <w:rPr>
+          <w:rFonts w:ascii="Times New Roman" w:hAnsi="Times New Roman" w:cs="Times New Roman"/>
+          <w:sz w:val="24"/>
+          <w:szCs w:val="24"/>
+        </w:rPr>
+      </w:pPr>
+    </w:p>
+    <w:p>
+      <w:pPr>
+        <w:autoSpaceDE w:val="0"/>
+        <w:autoSpaceDN w:val="0"/>
+        <w:adjustRightInd w:val="0"/>
+        <w:spacing w:after="0" w:line="360" w:lineRule="auto"/>
+        <w:jc w:val="both"/>
+        <w:rPr>
+          <w:rFonts w:ascii="Times New Roman" w:hAnsi="Times New Roman" w:cs="Times New Roman"/>
+          <w:sz w:val="24"/>
+          <w:szCs w:val="24"/>
+        </w:rPr>
+      </w:pPr>
+    </w:p>
+    <w:p>
+      <w:pPr>
+        <w:autoSpaceDE w:val="0"/>
+        <w:autoSpaceDN w:val="0"/>
+        <w:adjustRightInd w:val="0"/>
+        <w:spacing w:after="0" w:line="360" w:lineRule="auto"/>
+        <w:jc w:val="both"/>
+        <w:rPr>
+          <w:rFonts w:ascii="Times New Roman" w:hAnsi="Times New Roman" w:cs="Times New Roman"/>
+          <w:sz w:val="24"/>
+          <w:szCs w:val="24"/>
+        </w:rPr>
+      </w:pPr>
+    </w:p>
+    <w:p>
+      <w:pPr>
+        <w:autoSpaceDE w:val="0"/>
+        <w:autoSpaceDN w:val="0"/>
+        <w:adjustRightInd w:val="0"/>
+        <w:spacing w:after="0" w:line="360" w:lineRule="auto"/>
+        <w:jc w:val="both"/>
+        <w:rPr>
+          <w:rFonts w:ascii="Times New Roman" w:hAnsi="Times New Roman" w:cs="Times New Roman"/>
+          <w:sz w:val="24"/>
+          <w:szCs w:val="24"/>
+        </w:rPr>
+      </w:pPr>
+    </w:p>
+    <w:p>
+      <w:pPr>
+        <w:autoSpaceDE w:val="0"/>
+        <w:autoSpaceDN w:val="0"/>
+        <w:adjustRightInd w:val="0"/>
+        <w:spacing w:after="0" w:line="360" w:lineRule="auto"/>
+        <w:jc w:val="both"/>
+        <w:rPr>
+          <w:rFonts w:ascii="Times New Roman" w:hAnsi="Times New Roman" w:cs="Times New Roman"/>
+          <w:sz w:val="24"/>
+          <w:szCs w:val="24"/>
+        </w:rPr>
+      </w:pPr>
+    </w:p>
+    <w:p>
+      <w:pPr>
+        <w:autoSpaceDE w:val="0"/>
+        <w:autoSpaceDN w:val="0"/>
+        <w:adjustRightInd w:val="0"/>
+        <w:spacing w:after="0" w:line="360" w:lineRule="auto"/>
+        <w:jc w:val="both"/>
+        <w:rPr>
+          <w:rFonts w:ascii="Times New Roman" w:hAnsi="Times New Roman" w:cs="Times New Roman"/>
+          <w:sz w:val="24"/>
+          <w:szCs w:val="24"/>
+        </w:rPr>
+      </w:pPr>
+    </w:p>
+    <w:p>
+      <w:pPr>
+        <w:autoSpaceDE w:val="0"/>
+        <w:autoSpaceDN w:val="0"/>
+        <w:adjustRightInd w:val="0"/>
+        <w:spacing w:after="0" w:line="360" w:lineRule="auto"/>
+        <w:jc w:val="both"/>
+        <w:rPr>
+          <w:rFonts w:ascii="Times New Roman" w:hAnsi="Times New Roman" w:cs="Times New Roman"/>
+          <w:sz w:val="24"/>
+          <w:szCs w:val="24"/>
+        </w:rPr>
+      </w:pPr>
+    </w:p>
+    <w:p>
+      <w:pPr>
+        <w:autoSpaceDE w:val="0"/>
+        <w:autoSpaceDN w:val="0"/>
+        <w:adjustRightInd w:val="0"/>
+        <w:spacing w:after="0" w:line="360" w:lineRule="auto"/>
+        <w:jc w:val="both"/>
+        <w:rPr>
+          <w:rFonts w:ascii="Times New Roman" w:hAnsi="Times New Roman" w:cs="Times New Roman"/>
+          <w:sz w:val="24"/>
+          <w:szCs w:val="24"/>
+        </w:rPr>
+      </w:pPr>
+    </w:p>
+    <w:p>
+      <w:pPr>
+        <w:autoSpaceDE w:val="0"/>
+        <w:autoSpaceDN w:val="0"/>
+        <w:adjustRightInd w:val="0"/>
+        <w:spacing w:after="0" w:line="360" w:lineRule="auto"/>
+        <w:jc w:val="both"/>
+        <w:rPr>
+          <w:rFonts w:ascii="Times New Roman" w:hAnsi="Times New Roman" w:cs="Times New Roman"/>
+          <w:sz w:val="24"/>
+          <w:szCs w:val="24"/>
+        </w:rPr>
+      </w:pPr>
+    </w:p>
+    <w:p>
+      <w:pPr>
+        <w:autoSpaceDE w:val="0"/>
+        <w:autoSpaceDN w:val="0"/>
+        <w:adjustRightInd w:val="0"/>
+        <w:spacing w:after="0" w:line="360" w:lineRule="auto"/>
+        <w:jc w:val="both"/>
+        <w:rPr>
+          <w:rFonts w:ascii="Times New Roman" w:hAnsi="Times New Roman" w:cs="Times New Roman"/>
+          <w:sz w:val="24"/>
+          <w:szCs w:val="24"/>
+        </w:rPr>
+      </w:pPr>
+    </w:p>
+    <w:p>
+      <w:pPr>
+        <w:autoSpaceDE w:val="0"/>
+        <w:autoSpaceDN w:val="0"/>
+        <w:adjustRightInd w:val="0"/>
+        <w:spacing w:after="0" w:line="360" w:lineRule="auto"/>
+        <w:jc w:val="both"/>
+        <w:rPr>
+          <w:rFonts w:ascii="Times New Roman" w:hAnsi="Times New Roman" w:cs="Times New Roman"/>
+          <w:sz w:val="24"/>
+          <w:szCs w:val="24"/>
         </w:rPr>
       </w:pPr>
     </w:p>
@@ -2525,6 +3167,14 @@
         </w:rPr>
         <w:t>Objek Random juga bisa dipakai untuk pengimplementasian model AI(Artificial Intelligence)</w:t>
       </w:r>
+      <w:r>
+        <w:rPr>
+          <w:rFonts w:ascii="Times New Roman" w:hAnsi="Times New Roman" w:cs="Times New Roman"/>
+          <w:sz w:val="24"/>
+          <w:szCs w:val="24"/>
+        </w:rPr>
+        <w:t>.</w:t>
+      </w:r>
     </w:p>
     <w:p>
       <w:pPr>
@@ -2551,6 +3201,94 @@
           <w:szCs w:val="24"/>
         </w:rPr>
         <w:t>Dalam membuat project Console, kesulitan hanya terdapat pada penentuan di koordinat mana suatu teks mau ditulis. Selebihnya untuk pengimplementasian Algoritma, baik Console dan Form sama-sama bisa menggunakan Algoritma yang sama.</w:t>
+      </w:r>
+    </w:p>
+    <w:p>
+      <w:pPr>
+        <w:pStyle w:val="ListParagraph"/>
+        <w:numPr>
+          <w:ilvl w:val="0"/>
+          <w:numId w:val="4"/>
+        </w:numPr>
+        <w:autoSpaceDE w:val="0"/>
+        <w:autoSpaceDN w:val="0"/>
+        <w:adjustRightInd w:val="0"/>
+        <w:spacing w:after="0" w:line="360" w:lineRule="auto"/>
+        <w:jc w:val="both"/>
+        <w:rPr>
+          <w:rFonts w:ascii="Times New Roman" w:hAnsi="Times New Roman" w:cs="Times New Roman"/>
+          <w:sz w:val="24"/>
+          <w:szCs w:val="24"/>
+        </w:rPr>
+      </w:pPr>
+      <w:r>
+        <w:rPr>
+          <w:rFonts w:ascii="Times New Roman" w:hAnsi="Times New Roman" w:cs="Times New Roman"/>
+          <w:sz w:val="24"/>
+          <w:szCs w:val="24"/>
+        </w:rPr>
+        <w:t>Dalam Project Console, grafik, menu, dan berbagai event lainnya yang dibangun biasanya dibuat dengan perpaduan Console.Clear dan SetCursorPosition</w:t>
+      </w:r>
+    </w:p>
+    <w:p>
+      <w:pPr>
+        <w:pStyle w:val="HTMLPreformatted"/>
+        <w:numPr>
+          <w:ilvl w:val="0"/>
+          <w:numId w:val="4"/>
+        </w:numPr>
+        <w:spacing w:line="360" w:lineRule="auto"/>
+      </w:pPr>
+      <w:r>
+        <w:rPr>
+          <w:rFonts w:ascii="Times New Roman" w:hAnsi="Times New Roman" w:cs="Times New Roman"/>
+          <w:sz w:val="24"/>
+          <w:szCs w:val="24"/>
+        </w:rPr>
+        <w:t>Project Console tidak bisa menampilkan teks ‘</w:t>
+      </w:r>
+      <w:r>
+        <w:t>●</w:t>
+      </w:r>
+      <w:r>
+        <w:rPr>
+          <w:rFonts w:ascii="Times New Roman" w:hAnsi="Times New Roman" w:cs="Times New Roman"/>
+          <w:sz w:val="24"/>
+          <w:szCs w:val="24"/>
+        </w:rPr>
+        <w:t>’</w:t>
+      </w:r>
+      <w:r>
+        <w:rPr>
+          <w:rFonts w:ascii="Times New Roman" w:hAnsi="Times New Roman" w:cs="Times New Roman"/>
+          <w:sz w:val="24"/>
+          <w:szCs w:val="24"/>
+        </w:rPr>
+        <w:t xml:space="preserve"> (Bullet U+2022) dikarenakan adanya s</w:t>
+      </w:r>
+      <w:r>
+        <w:rPr>
+          <w:rFonts w:ascii="Times New Roman" w:hAnsi="Times New Roman" w:cs="Times New Roman"/>
+          <w:sz w:val="24"/>
+          <w:szCs w:val="24"/>
+        </w:rPr>
+        <w:t>etting dari Windows itu sendiri yang mengubahnya menjadi Bell.</w:t>
+      </w:r>
+      <w:r>
+        <w:rPr>
+          <w:rFonts w:ascii="Times New Roman" w:hAnsi="Times New Roman" w:cs="Times New Roman"/>
+          <w:sz w:val="24"/>
+          <w:szCs w:val="24"/>
+        </w:rPr>
+        <w:t xml:space="preserve"> </w:t>
+      </w:r>
+      <w:r>
+        <w:rPr>
+          <w:rFonts w:ascii="Times New Roman" w:hAnsi="Times New Roman" w:cs="Times New Roman"/>
+          <w:sz w:val="24"/>
+          <w:szCs w:val="24"/>
+        </w:rPr>
+        <w:t>Oleh karena itulah kami menggunakan O dan X sebagai gantinya.</w:t>
       </w:r>
     </w:p>
     <w:sectPr>
@@ -2568,8 +3306,8 @@
   <w:abstractNum w:abstractNumId="0">
     <w:nsid w:val="159F3746"/>
     <w:multiLevelType w:val="hybridMultilevel"/>
-    <w:tmpl w:val="687E2046"/>
-    <w:lvl w:ilvl="0" w:tplc="0409000F">
+    <w:tmpl w:val="2D44D65E"/>
+    <w:lvl w:ilvl="0" w:tplc="4E5A4E54">
       <w:start w:val="1"/>
       <w:numFmt w:val="decimal"/>
       <w:lvlText w:val="%1."/>
@@ -2578,7 +3316,9 @@
         <w:ind w:left="720" w:hanging="360"/>
       </w:pPr>
       <w:rPr>
-        <w:rFonts w:hint="default"/>
+        <w:rFonts w:ascii="Times New Roman" w:hAnsi="Times New Roman" w:cs="Times New Roman" w:hint="default"/>
+        <w:sz w:val="24"/>
+        <w:szCs w:val="24"/>
       </w:rPr>
     </w:lvl>
     <w:lvl w:ilvl="1" w:tplc="04090019" w:tentative="1">
@@ -2744,6 +3484,95 @@
     </w:lvl>
   </w:abstractNum>
   <w:abstractNum w:abstractNumId="2">
+    <w:nsid w:val="3E6F686D"/>
+    <w:multiLevelType w:val="hybridMultilevel"/>
+    <w:tmpl w:val="21623654"/>
+    <w:lvl w:ilvl="0" w:tplc="0409000F">
+      <w:start w:val="1"/>
+      <w:numFmt w:val="decimal"/>
+      <w:lvlText w:val="%1."/>
+      <w:lvlJc w:val="left"/>
+      <w:pPr>
+        <w:ind w:left="720" w:hanging="360"/>
+      </w:pPr>
+      <w:rPr>
+        <w:rFonts w:hint="default"/>
+      </w:rPr>
+    </w:lvl>
+    <w:lvl w:ilvl="1" w:tplc="04090019" w:tentative="1">
+      <w:start w:val="1"/>
+      <w:numFmt w:val="lowerLetter"/>
+      <w:lvlText w:val="%2."/>
+      <w:lvlJc w:val="left"/>
+      <w:pPr>
+        <w:ind w:left="1440" w:hanging="360"/>
+      </w:pPr>
+    </w:lvl>
+    <w:lvl w:ilvl="2" w:tplc="0409001B" w:tentative="1">
+      <w:start w:val="1"/>
+      <w:numFmt w:val="lowerRoman"/>
+      <w:lvlText w:val="%3."/>
+      <w:lvlJc w:val="right"/>
+      <w:pPr>
+        <w:ind w:left="2160" w:hanging="180"/>
+      </w:pPr>
+    </w:lvl>
+    <w:lvl w:ilvl="3" w:tplc="0409000F" w:tentative="1">
+      <w:start w:val="1"/>
+      <w:numFmt w:val="decimal"/>
+      <w:lvlText w:val="%4."/>
+      <w:lvlJc w:val="left"/>
+      <w:pPr>
+        <w:ind w:left="2880" w:hanging="360"/>
+      </w:pPr>
+    </w:lvl>
+    <w:lvl w:ilvl="4" w:tplc="04090019" w:tentative="1">
+      <w:start w:val="1"/>
+      <w:numFmt w:val="lowerLetter"/>
+      <w:lvlText w:val="%5."/>
+      <w:lvlJc w:val="left"/>
+      <w:pPr>
+        <w:ind w:left="3600" w:hanging="360"/>
+      </w:pPr>
+    </w:lvl>
+    <w:lvl w:ilvl="5" w:tplc="0409001B" w:tentative="1">
+      <w:start w:val="1"/>
+      <w:numFmt w:val="lowerRoman"/>
+      <w:lvlText w:val="%6."/>
+      <w:lvlJc w:val="right"/>
+      <w:pPr>
+        <w:ind w:left="4320" w:hanging="180"/>
+      </w:pPr>
+    </w:lvl>
+    <w:lvl w:ilvl="6" w:tplc="0409000F" w:tentative="1">
+      <w:start w:val="1"/>
+      <w:numFmt w:val="decimal"/>
+      <w:lvlText w:val="%7."/>
+      <w:lvlJc w:val="left"/>
+      <w:pPr>
+        <w:ind w:left="5040" w:hanging="360"/>
+      </w:pPr>
+    </w:lvl>
+    <w:lvl w:ilvl="7" w:tplc="04090019" w:tentative="1">
+      <w:start w:val="1"/>
+      <w:numFmt w:val="lowerLetter"/>
+      <w:lvlText w:val="%8."/>
+      <w:lvlJc w:val="left"/>
+      <w:pPr>
+        <w:ind w:left="5760" w:hanging="360"/>
+      </w:pPr>
+    </w:lvl>
+    <w:lvl w:ilvl="8" w:tplc="0409001B" w:tentative="1">
+      <w:start w:val="1"/>
+      <w:numFmt w:val="lowerRoman"/>
+      <w:lvlText w:val="%9."/>
+      <w:lvlJc w:val="right"/>
+      <w:pPr>
+        <w:ind w:left="6480" w:hanging="180"/>
+      </w:pPr>
+    </w:lvl>
+  </w:abstractNum>
+  <w:abstractNum w:abstractNumId="3">
     <w:nsid w:val="4E9613CF"/>
     <w:multiLevelType w:val="hybridMultilevel"/>
     <w:tmpl w:val="8A266274"/>
@@ -2832,7 +3661,7 @@
       </w:pPr>
     </w:lvl>
   </w:abstractNum>
-  <w:abstractNum w:abstractNumId="3">
+  <w:abstractNum w:abstractNumId="4">
     <w:nsid w:val="73275FB4"/>
     <w:multiLevelType w:val="multilevel"/>
     <w:tmpl w:val="E04C6AF0"/>
@@ -2945,7 +3774,7 @@
       </w:pPr>
     </w:lvl>
   </w:abstractNum>
-  <w:abstractNum w:abstractNumId="4">
+  <w:abstractNum w:abstractNumId="5">
     <w:nsid w:val="7AB70B05"/>
     <w:multiLevelType w:val="multilevel"/>
     <w:tmpl w:val="E04C6AF0"/>
@@ -3059,19 +3888,22 @@
     </w:lvl>
   </w:abstractNum>
   <w:num w:numId="1">
-    <w:abstractNumId w:val="2"/>
+    <w:abstractNumId w:val="3"/>
   </w:num>
   <w:num w:numId="2">
-    <w:abstractNumId w:val="4"/>
+    <w:abstractNumId w:val="5"/>
   </w:num>
   <w:num w:numId="3">
-    <w:abstractNumId w:val="3"/>
+    <w:abstractNumId w:val="4"/>
   </w:num>
   <w:num w:numId="4">
     <w:abstractNumId w:val="0"/>
   </w:num>
   <w:num w:numId="5">
     <w:abstractNumId w:val="1"/>
+  </w:num>
+  <w:num w:numId="6">
+    <w:abstractNumId w:val="2"/>
   </w:num>
 </w:numbering>
 </file>
@@ -3557,6 +4389,57 @@
       <w:bCs/>
     </w:rPr>
   </w:style>
+  <w:style w:type="paragraph" w:styleId="HTMLPreformatted">
+    <w:name w:val="HTML Preformatted"/>
+    <w:basedOn w:val="Normal"/>
+    <w:link w:val="HTMLPreformattedChar"/>
+    <w:uiPriority w:val="99"/>
+    <w:unhideWhenUsed/>
+    <w:rsid w:val="00B30229"/>
+    <w:pPr>
+      <w:tabs>
+        <w:tab w:val="left" w:pos="916"/>
+        <w:tab w:val="left" w:pos="1832"/>
+        <w:tab w:val="left" w:pos="2748"/>
+        <w:tab w:val="left" w:pos="3664"/>
+        <w:tab w:val="left" w:pos="4580"/>
+        <w:tab w:val="left" w:pos="5496"/>
+        <w:tab w:val="left" w:pos="6412"/>
+        <w:tab w:val="left" w:pos="7328"/>
+        <w:tab w:val="left" w:pos="8244"/>
+        <w:tab w:val="left" w:pos="9160"/>
+        <w:tab w:val="left" w:pos="10076"/>
+        <w:tab w:val="left" w:pos="10992"/>
+        <w:tab w:val="left" w:pos="11908"/>
+        <w:tab w:val="left" w:pos="12824"/>
+        <w:tab w:val="left" w:pos="13740"/>
+        <w:tab w:val="left" w:pos="14656"/>
+      </w:tabs>
+      <w:spacing w:after="0" w:line="240" w:lineRule="auto"/>
+    </w:pPr>
+    <w:rPr>
+      <w:rFonts w:ascii="Courier New" w:eastAsia="Times New Roman" w:hAnsi="Courier New" w:cs="Courier New"/>
+      <w:sz w:val="20"/>
+      <w:szCs w:val="20"/>
+    </w:rPr>
+  </w:style>
+  <w:style w:type="character" w:customStyle="1" w:styleId="HTMLPreformattedChar">
+    <w:name w:val="HTML Preformatted Char"/>
+    <w:basedOn w:val="DefaultParagraphFont"/>
+    <w:link w:val="HTMLPreformatted"/>
+    <w:uiPriority w:val="99"/>
+    <w:rsid w:val="00B30229"/>
+    <w:rPr>
+      <w:rFonts w:ascii="Courier New" w:eastAsia="Times New Roman" w:hAnsi="Courier New" w:cs="Courier New"/>
+      <w:sz w:val="20"/>
+      <w:szCs w:val="20"/>
+    </w:rPr>
+  </w:style>
+  <w:style w:type="character" w:customStyle="1" w:styleId="str">
+    <w:name w:val="str"/>
+    <w:basedOn w:val="DefaultParagraphFont"/>
+    <w:rsid w:val="00B30229"/>
+  </w:style>
 </w:styles>
 </file>
 
@@ -3819,4 +4702,16 @@
     </a:ext>
   </a:extLst>
 </a:theme>
+</file>
+
+<file path=customXml/item1.xml><?xml version="1.0" encoding="utf-8"?>
+<b:Sources xmlns:b="http://schemas.openxmlformats.org/officeDocument/2006/bibliography" xmlns="http://schemas.openxmlformats.org/officeDocument/2006/bibliography" SelectedStyle="\APASixthEditionOfficeOnline.xsl" StyleName="APA" Version="6"/>
+</file>
+
+<file path=customXml/itemProps1.xml><?xml version="1.0" encoding="utf-8"?>
+<ds:datastoreItem xmlns:ds="http://schemas.openxmlformats.org/officeDocument/2006/customXml" ds:itemID="{9F2491CB-E6A2-4810-9050-C5022006A54C}">
+  <ds:schemaRefs>
+    <ds:schemaRef ds:uri="http://schemas.openxmlformats.org/officeDocument/2006/bibliography"/>
+  </ds:schemaRefs>
+</ds:datastoreItem>
 </file>
</xml_diff>

<commit_message>
Add Try Again Feature and Edit Paper Othello
</commit_message>
<xml_diff>
--- a/Paper Othello(Tidak Ada Coding).docx
+++ b/Paper Othello(Tidak Ada Coding).docx
@@ -1859,7 +1859,7 @@
         <w:t>Di dalam pembahasan ini kami akan membahas m</w:t>
       </w:r>
       <w:r>
-        <w:t>engenai 5</w:t>
+        <w:t>engenai 6</w:t>
       </w:r>
       <w:r>
         <w:t xml:space="preserve"> hal yakni </w:t>
@@ -1880,16 +1880,13 @@
         <w:t xml:space="preserve">, </w:t>
       </w:r>
       <w:r>
-        <w:t xml:space="preserve">dan </w:t>
-      </w:r>
-      <w:r>
         <w:t xml:space="preserve">Pemikiran </w:t>
       </w:r>
       <w:r>
         <w:t>dari AI</w:t>
       </w:r>
       <w:r>
-        <w:t>(Artificial Intelligence)</w:t>
+        <w:t>(Artificial Intelligence) dan Cara Kerja dari Sistem Othello kami</w:t>
       </w:r>
       <w:r>
         <w:t>.</w:t>
@@ -1949,289 +1946,283 @@
         <w:rPr>
           <w:color w:val="000000" w:themeColor="text1"/>
         </w:rPr>
+        <w:t xml:space="preserve"> Console.WindowWidth / 2 </w:t>
+      </w:r>
+      <w:r>
+        <w:rPr>
+          <w:color w:val="000000" w:themeColor="text1"/>
+        </w:rPr>
+        <w:t>–</w:t>
+      </w:r>
+      <w:r>
+        <w:rPr>
+          <w:color w:val="000000" w:themeColor="text1"/>
+        </w:rPr>
+        <w:t xml:space="preserve"> 20</w:t>
+      </w:r>
+      <w:r>
+        <w:rPr>
+          <w:color w:val="000000" w:themeColor="text1"/>
+        </w:rPr>
+        <w:t xml:space="preserve"> dan y = Console.WindowHeight/2 – 5 yang kemudian dilakukanlah pencetakan board dengan melakukan sedikit looping</w:t>
+      </w:r>
+      <w:r>
+        <w:rPr>
+          <w:color w:val="000000" w:themeColor="text1"/>
+        </w:rPr>
+        <w:t xml:space="preserve"> dan konfigurasi untuk x dan y nya</w:t>
+      </w:r>
+      <w:r>
+        <w:rPr>
+          <w:color w:val="000000" w:themeColor="text1"/>
+        </w:rPr>
+        <w:t xml:space="preserve">. Untuk </w:t>
+      </w:r>
+      <w:r>
+        <w:rPr>
+          <w:color w:val="000000" w:themeColor="text1"/>
+        </w:rPr>
+        <w:t xml:space="preserve">pencetakan </w:t>
+      </w:r>
+      <w:r>
+        <w:rPr>
+          <w:color w:val="000000" w:themeColor="text1"/>
+        </w:rPr>
+        <w:t>O dan X nya</w:t>
+      </w:r>
+      <w:r>
+        <w:rPr>
+          <w:color w:val="000000" w:themeColor="text1"/>
+        </w:rPr>
+        <w:t xml:space="preserve"> saat awal kami memasukkannya terlebih dahulu kedalam List Board lalu</w:t>
+      </w:r>
+      <w:r>
+        <w:rPr>
+          <w:color w:val="000000" w:themeColor="text1"/>
+        </w:rPr>
+        <w:t xml:space="preserve"> kami</w:t>
+      </w:r>
+      <w:r>
+        <w:rPr>
+          <w:color w:val="000000" w:themeColor="text1"/>
+        </w:rPr>
+        <w:t xml:space="preserve"> mencetaknya menggunakan looping foreach yang juga di</w:t>
+      </w:r>
+      <w:r>
+        <w:rPr>
+          <w:color w:val="000000" w:themeColor="text1"/>
+        </w:rPr>
+        <w:t>padu</w:t>
+      </w:r>
+      <w:r>
+        <w:rPr>
+          <w:color w:val="000000" w:themeColor="text1"/>
+        </w:rPr>
+        <w:t>k</w:t>
+      </w:r>
+      <w:r>
+        <w:rPr>
+          <w:color w:val="000000" w:themeColor="text1"/>
+        </w:rPr>
+        <w:t>an dengan Console.setCursorPosition</w:t>
+      </w:r>
+      <w:r>
+        <w:rPr>
+          <w:color w:val="000000" w:themeColor="text1"/>
+        </w:rPr>
+        <w:t xml:space="preserve"> sehingga bagi yang merupakan Button dicetak ‘ ‘(char spasi), dan yang merupakan ButtonO dicetak ‘O’ dan yang merupakan ButtonX dicetak ‘X’</w:t>
+      </w:r>
+    </w:p>
+    <w:p>
+      <w:pPr>
+        <w:pStyle w:val="NormalWeb"/>
+        <w:spacing w:line="360" w:lineRule="auto"/>
+        <w:jc w:val="both"/>
+      </w:pPr>
+      <w:r>
+        <w:t>Ketiga</w:t>
+      </w:r>
+      <w:r>
+        <w:t xml:space="preserve"> yang akan kami bahas adalah Algoritma Pencarian Piringan dari Othello. Kami menemukan banyak sekali cara dalam menggunakan Algoritma pencarian piringan tersebut. Diantaranya Algoritma BFS(Breadth-First Search), DFS(Depth-First Search), Flood Fill, Sequential Search,dll. Diantara banyak Algoritma yang dipakai,  Algoritma yang kami gunakan untuk Project kami adalah Algoritma Sequential Search dikarenakan gampang untuk diimplementasikan dan </w:t>
+      </w:r>
+      <w:r>
+        <w:lastRenderedPageBreak/>
+        <w:t xml:space="preserve">merupakan dasar dari pembuatan permainan ini. Jadi disini kami menggunakan method findleft(kiri), findright(kanan), findup(atas), finddown(bawah), finddleftup(diagonal kiri atas), finddleftdown(diagonal kiri bawah), finddrightup(diagonal kanan atas), finddrightdown(diagonal kanan bawah) untuk mencari piringan tersebut. </w:t>
+      </w:r>
+    </w:p>
+    <w:p>
+      <w:pPr>
+        <w:autoSpaceDE w:val="0"/>
+        <w:autoSpaceDN w:val="0"/>
+        <w:adjustRightInd w:val="0"/>
+        <w:spacing w:after="0" w:line="360" w:lineRule="auto"/>
+        <w:jc w:val="both"/>
+        <w:rPr>
+          <w:rFonts w:ascii="Times New Roman" w:hAnsi="Times New Roman" w:cs="Times New Roman"/>
+          <w:sz w:val="24"/>
+          <w:szCs w:val="24"/>
+        </w:rPr>
+      </w:pPr>
+      <w:r>
+        <w:rPr>
+          <w:rFonts w:ascii="Times New Roman" w:hAnsi="Times New Roman" w:cs="Times New Roman"/>
+          <w:sz w:val="24"/>
+          <w:szCs w:val="24"/>
+        </w:rPr>
+        <w:t xml:space="preserve">Jadi disini kami mengibaratkan flag sebagai </w:t>
+      </w:r>
+      <w:r>
+        <w:rPr>
+          <w:rFonts w:ascii="Times New Roman" w:hAnsi="Times New Roman" w:cs="Times New Roman"/>
+          <w:sz w:val="24"/>
+          <w:szCs w:val="24"/>
+        </w:rPr>
+        <w:t>set pilihan dari piringan. Jikalau flag nya 1 atau 3 maka itu diperuntukkan untuk pencarian piringan X(piringan putih) sampai ketemu piringan O(hitam), jikalau flag</w:t>
+      </w:r>
+      <w:r>
+        <w:rPr>
+          <w:rFonts w:ascii="Times New Roman" w:hAnsi="Times New Roman" w:cs="Times New Roman"/>
+          <w:sz w:val="24"/>
+          <w:szCs w:val="24"/>
+        </w:rPr>
         <w:t xml:space="preserve"> </w:t>
       </w:r>
       <w:r>
         <w:rPr>
-          <w:color w:val="000000" w:themeColor="text1"/>
-        </w:rPr>
-        <w:t xml:space="preserve">Console.WindowWidth / 2 </w:t>
-      </w:r>
-      <w:r>
-        <w:rPr>
-          <w:color w:val="000000" w:themeColor="text1"/>
-        </w:rPr>
-        <w:t>–</w:t>
-      </w:r>
-      <w:r>
-        <w:rPr>
-          <w:color w:val="000000" w:themeColor="text1"/>
-        </w:rPr>
-        <w:t xml:space="preserve"> 20</w:t>
-      </w:r>
-      <w:r>
-        <w:rPr>
-          <w:color w:val="000000" w:themeColor="text1"/>
-        </w:rPr>
-        <w:t xml:space="preserve"> dan y = Console.WindowHeight/2 – 5 yang kemudian dilakukanlah pencetakan board dengan melakukan sedikit looping</w:t>
-      </w:r>
-      <w:r>
-        <w:rPr>
-          <w:color w:val="000000" w:themeColor="text1"/>
-        </w:rPr>
-        <w:t xml:space="preserve"> dan konfigurasi untuk x dan y nya</w:t>
-      </w:r>
-      <w:r>
-        <w:rPr>
-          <w:color w:val="000000" w:themeColor="text1"/>
-        </w:rPr>
-        <w:t xml:space="preserve">. Untuk </w:t>
-      </w:r>
-      <w:r>
-        <w:rPr>
-          <w:color w:val="000000" w:themeColor="text1"/>
-        </w:rPr>
-        <w:t xml:space="preserve">pencetakan </w:t>
-      </w:r>
-      <w:r>
-        <w:rPr>
-          <w:color w:val="000000" w:themeColor="text1"/>
-        </w:rPr>
-        <w:t>O dan X nya</w:t>
-      </w:r>
-      <w:r>
-        <w:rPr>
-          <w:color w:val="000000" w:themeColor="text1"/>
-        </w:rPr>
-        <w:t xml:space="preserve"> saat awal kami memasukkannya terlebih dahulu kedalam List Board lalu</w:t>
-      </w:r>
-      <w:r>
-        <w:rPr>
-          <w:color w:val="000000" w:themeColor="text1"/>
-        </w:rPr>
-        <w:t xml:space="preserve"> kami</w:t>
-      </w:r>
-      <w:r>
-        <w:rPr>
-          <w:color w:val="000000" w:themeColor="text1"/>
-        </w:rPr>
-        <w:t xml:space="preserve"> mencetaknya menggunakan looping foreach yang juga di</w:t>
-      </w:r>
-      <w:r>
-        <w:rPr>
-          <w:color w:val="000000" w:themeColor="text1"/>
-        </w:rPr>
-        <w:t>padu</w:t>
-      </w:r>
-      <w:r>
-        <w:rPr>
-          <w:color w:val="000000" w:themeColor="text1"/>
-        </w:rPr>
-        <w:t>k</w:t>
-      </w:r>
-      <w:r>
-        <w:rPr>
-          <w:color w:val="000000" w:themeColor="text1"/>
-        </w:rPr>
-        <w:t>an dengan Console.setCursorPosition</w:t>
-      </w:r>
-      <w:r>
-        <w:rPr>
-          <w:color w:val="000000" w:themeColor="text1"/>
-        </w:rPr>
-        <w:t xml:space="preserve"> sehingga bagi yang merupakan Button dicetak ‘ ‘(char spasi), dan yang merupakan ButtonO dicetak ‘O’ dan yang merupakan ButtonX dicetak ‘X’</w:t>
-      </w:r>
-    </w:p>
-    <w:p>
-      <w:pPr>
-        <w:pStyle w:val="NormalWeb"/>
-        <w:spacing w:line="360" w:lineRule="auto"/>
-        <w:jc w:val="both"/>
-      </w:pPr>
-      <w:r>
-        <w:t>Ketiga</w:t>
-      </w:r>
-      <w:r>
-        <w:t xml:space="preserve"> yang akan kami bahas adalah Algoritma Pencarian Piringan dari Othello. Kami menemukan banyak sekali cara dalam menggunakan Algoritma pencarian piringan tersebut. Diantaranya Algoritma BFS(Breadth-First Search), DFS(Depth-First Search), Flood Fill, Sequential Search,dll. Diantara banyak Algoritma yang dipakai,  Algoritma yang kami gunakan untuk Project kami adalah Algoritma Sequential Search dikarenakan gampang untuk diimplementasikan dan merupakan dasar dari pembuatan permainan ini. Jadi disini kami menggunakan method </w:t>
-      </w:r>
-      <w:r>
+          <w:rFonts w:ascii="Times New Roman" w:hAnsi="Times New Roman" w:cs="Times New Roman"/>
+          <w:sz w:val="24"/>
+          <w:szCs w:val="24"/>
+        </w:rPr>
+        <w:t>nya 2 atau 4 maka diperuntukkan untuk pencarian piringan O(piringan hitam) sampai ketemu piringan X(putih). Untuk masing-masing pemilihan juga terdapat pembagian tugas. Jikalau flag adalah 1 dan 3 maka diperuntukkan untuk pengisian query dimana query tersebut adalah query list dari pilihan untuk User itu sendiri, Query itu kami buat dalam model List. Query itu akan terisi apabila piringan yang diletakkan di koordinat tersebut menemukan deretan piringan yang berlawanan sampai adanya piringan yang sama. Jikalau tidak ada, Query tidak akan terisi. Lalu jika flag adalah 2 dan 4 maka diperuntukkan hanya untuk mengecek suatu peletakan pada koordinat tertentu, apakah terdapat piringan yang berlawanan sampai ada piringan yang sama atau tidak. Jika iya maka kembalikan nilai true</w:t>
+      </w:r>
+      <w:r>
+        <w:rPr>
+          <w:rFonts w:ascii="Times New Roman" w:hAnsi="Times New Roman" w:cs="Times New Roman"/>
+          <w:sz w:val="24"/>
+          <w:szCs w:val="24"/>
+        </w:rPr>
+        <w:t>, jika tidak false</w:t>
+      </w:r>
+      <w:r>
+        <w:rPr>
+          <w:rFonts w:ascii="Times New Roman" w:hAnsi="Times New Roman" w:cs="Times New Roman"/>
+          <w:sz w:val="24"/>
+          <w:szCs w:val="24"/>
+        </w:rPr>
+        <w:t>.</w:t>
+      </w:r>
+    </w:p>
+    <w:p>
+      <w:pPr>
+        <w:autoSpaceDE w:val="0"/>
+        <w:autoSpaceDN w:val="0"/>
+        <w:adjustRightInd w:val="0"/>
+        <w:spacing w:after="0" w:line="360" w:lineRule="auto"/>
+        <w:jc w:val="both"/>
+        <w:rPr>
+          <w:rFonts w:ascii="Times New Roman" w:hAnsi="Times New Roman" w:cs="Times New Roman"/>
+          <w:sz w:val="24"/>
+          <w:szCs w:val="24"/>
+        </w:rPr>
+      </w:pPr>
+    </w:p>
+    <w:p>
+      <w:pPr>
+        <w:autoSpaceDE w:val="0"/>
+        <w:autoSpaceDN w:val="0"/>
+        <w:adjustRightInd w:val="0"/>
+        <w:spacing w:after="0" w:line="360" w:lineRule="auto"/>
+        <w:jc w:val="both"/>
+        <w:rPr>
+          <w:rFonts w:ascii="Times New Roman" w:hAnsi="Times New Roman" w:cs="Times New Roman"/>
+          <w:sz w:val="24"/>
+          <w:szCs w:val="24"/>
+        </w:rPr>
+      </w:pPr>
+      <w:r>
+        <w:rPr>
+          <w:rFonts w:ascii="Times New Roman" w:hAnsi="Times New Roman" w:cs="Times New Roman"/>
+          <w:sz w:val="24"/>
+          <w:szCs w:val="24"/>
+        </w:rPr>
+        <w:t>Keempat</w:t>
+      </w:r>
+      <w:r>
+        <w:rPr>
+          <w:rFonts w:ascii="Times New Roman" w:hAnsi="Times New Roman" w:cs="Times New Roman"/>
+          <w:sz w:val="24"/>
+          <w:szCs w:val="24"/>
+        </w:rPr>
+        <w:t xml:space="preserve"> yang akan kami bahas adalah Algoritma dari Mereversekan atau membalikkan piringan yang berlawanan. Jadi disini kami hanya menjelaskan pembalikan piringan putih menjadi hitam</w:t>
+      </w:r>
+      <w:r>
+        <w:rPr>
+          <w:rFonts w:ascii="Times New Roman" w:hAnsi="Times New Roman" w:cs="Times New Roman"/>
+          <w:sz w:val="24"/>
+          <w:szCs w:val="24"/>
+        </w:rPr>
+        <w:t>(X menjadi O)</w:t>
+      </w:r>
+      <w:r>
+        <w:rPr>
+          <w:rFonts w:ascii="Times New Roman" w:hAnsi="Times New Roman" w:cs="Times New Roman"/>
+          <w:sz w:val="24"/>
+          <w:szCs w:val="24"/>
+        </w:rPr>
+        <w:t>.</w:t>
+      </w:r>
+    </w:p>
+    <w:p>
+      <w:pPr>
+        <w:autoSpaceDE w:val="0"/>
+        <w:autoSpaceDN w:val="0"/>
+        <w:adjustRightInd w:val="0"/>
+        <w:spacing w:after="0" w:line="360" w:lineRule="auto"/>
+        <w:jc w:val="both"/>
+        <w:rPr>
+          <w:rFonts w:ascii="Times New Roman" w:hAnsi="Times New Roman" w:cs="Times New Roman"/>
+          <w:sz w:val="24"/>
+          <w:szCs w:val="24"/>
+        </w:rPr>
+      </w:pPr>
+    </w:p>
+    <w:p>
+      <w:pPr>
+        <w:autoSpaceDE w:val="0"/>
+        <w:autoSpaceDN w:val="0"/>
+        <w:adjustRightInd w:val="0"/>
+        <w:spacing w:after="0" w:line="360" w:lineRule="auto"/>
+        <w:jc w:val="both"/>
+        <w:rPr>
+          <w:rFonts w:ascii="Times New Roman" w:hAnsi="Times New Roman" w:cs="Times New Roman"/>
+          <w:sz w:val="24"/>
+          <w:szCs w:val="24"/>
+        </w:rPr>
+      </w:pPr>
+      <w:r>
+        <w:rPr>
+          <w:rFonts w:ascii="Times New Roman" w:hAnsi="Times New Roman" w:cs="Times New Roman"/>
+          <w:sz w:val="24"/>
+          <w:szCs w:val="24"/>
+        </w:rPr>
+        <w:t xml:space="preserve">Jadi disini, algoritma Search pada penjelasan sebelumnya sudah kami set agar menghasilkan sebuah output bertipe boolean(True or False). Sehingga disini ada variabel key yang merupakan variabel yang berisi nilai pilihan List Query yang User input/masukkan dan List tersebut akan ditampilkan dilayar. Setiap List Query itu memiliki koordinat r(baris) dan c(kolom). Jadi diperiksa apakah koordinat dari query yang sudah dipilih apakah ditemukan piringan yang berlawanan dari 8 sisi tersebut(kiri,kanan,atas,bawah,diagonal kiri atas, diagonal kiri bawah, diagonal kanan atas dan diagonal kanan bawah) dengan flag = 2(dikarenakan ini untuk kondisi pengecekan adanya piringan putih sampai ketemu piringan hitam). </w:t>
+      </w:r>
+      <w:r>
+        <w:rPr>
+          <w:rFonts w:ascii="Times New Roman" w:hAnsi="Times New Roman" w:cs="Times New Roman"/>
+          <w:sz w:val="24"/>
+          <w:szCs w:val="24"/>
+        </w:rPr>
+        <w:t xml:space="preserve">Selanjutnya jika ketemu, maka lakukan pembalikan piringan tersebut dengan algoritma looping sederhana dengan peletakan di query koordinat itu adalah O dan sisanya looping pembalikan piringan X menjadi O sampai ketemu piringan O maka </w:t>
+      </w:r>
+      <w:r>
+        <w:rPr>
+          <w:rFonts w:ascii="Times New Roman" w:hAnsi="Times New Roman" w:cs="Times New Roman"/>
+          <w:sz w:val="24"/>
+          <w:szCs w:val="24"/>
+        </w:rPr>
         <w:lastRenderedPageBreak/>
-        <w:t xml:space="preserve">findleft(kiri), findright(kanan), findup(atas), finddown(bawah), finddleftup(diagonal kiri atas), finddleftdown(diagonal kiri bawah), finddrightup(diagonal kanan atas), finddrightdown(diagonal kanan bawah) untuk mencari piringan tersebut. </w:t>
-      </w:r>
-    </w:p>
-    <w:p>
-      <w:pPr>
-        <w:autoSpaceDE w:val="0"/>
-        <w:autoSpaceDN w:val="0"/>
-        <w:adjustRightInd w:val="0"/>
-        <w:spacing w:after="0" w:line="360" w:lineRule="auto"/>
-        <w:jc w:val="both"/>
-        <w:rPr>
-          <w:rFonts w:ascii="Times New Roman" w:hAnsi="Times New Roman" w:cs="Times New Roman"/>
-          <w:sz w:val="24"/>
-          <w:szCs w:val="24"/>
-        </w:rPr>
-      </w:pPr>
-      <w:r>
-        <w:rPr>
-          <w:rFonts w:ascii="Times New Roman" w:hAnsi="Times New Roman" w:cs="Times New Roman"/>
-          <w:sz w:val="24"/>
-          <w:szCs w:val="24"/>
-        </w:rPr>
-        <w:t xml:space="preserve">Jadi disini kami mengibaratkan flag sebagai </w:t>
-      </w:r>
-      <w:r>
-        <w:rPr>
-          <w:rFonts w:ascii="Times New Roman" w:hAnsi="Times New Roman" w:cs="Times New Roman"/>
-          <w:sz w:val="24"/>
-          <w:szCs w:val="24"/>
-        </w:rPr>
-        <w:t>set pilihan dari piringan. Jikalau flag nya 1 atau 3 maka itu diperuntukkan untuk pencarian piringan X(piringan putih) sampai ketemu piringan O(hitam), jikalau flag</w:t>
-      </w:r>
-      <w:r>
-        <w:rPr>
-          <w:rFonts w:ascii="Times New Roman" w:hAnsi="Times New Roman" w:cs="Times New Roman"/>
-          <w:sz w:val="24"/>
-          <w:szCs w:val="24"/>
-        </w:rPr>
-        <w:t xml:space="preserve"> </w:t>
-      </w:r>
-      <w:r>
-        <w:rPr>
-          <w:rFonts w:ascii="Times New Roman" w:hAnsi="Times New Roman" w:cs="Times New Roman"/>
-          <w:sz w:val="24"/>
-          <w:szCs w:val="24"/>
-        </w:rPr>
-        <w:t>nya 2 atau 4 maka diperuntukkan untuk pencarian piringan O(piringan hitam) sampai ketemu piringan X(putih). Untuk masing-masing pemilihan juga terdapat pembagian tugas. Jikalau flag adalah 1 dan 3 maka diperuntukkan untuk pengisian query dimana query tersebut adalah query list dari pilihan untuk User itu sendiri, Query itu kami buat dalam model List. Query itu akan terisi apabila piringan yang diletakkan di koordinat tersebut menemukan deretan piringan yang berlawanan sampai adanya piringan yang sama. Jikalau tidak ada, Query tidak akan terisi. Lalu jika flag adalah 2 dan 4 maka diperuntukkan hanya untuk mengecek suatu peletakan pada koordinat tertentu, apakah terdapat piringan yang berlawanan sampai ada piringan yang sama atau tidak. Jika iya maka kembalikan nilai true</w:t>
-      </w:r>
-      <w:r>
-        <w:rPr>
-          <w:rFonts w:ascii="Times New Roman" w:hAnsi="Times New Roman" w:cs="Times New Roman"/>
-          <w:sz w:val="24"/>
-          <w:szCs w:val="24"/>
-        </w:rPr>
-        <w:t>, jika tidak false</w:t>
-      </w:r>
-      <w:r>
-        <w:rPr>
-          <w:rFonts w:ascii="Times New Roman" w:hAnsi="Times New Roman" w:cs="Times New Roman"/>
-          <w:sz w:val="24"/>
-          <w:szCs w:val="24"/>
-        </w:rPr>
-        <w:t>.</w:t>
-      </w:r>
-    </w:p>
-    <w:p>
-      <w:pPr>
-        <w:autoSpaceDE w:val="0"/>
-        <w:autoSpaceDN w:val="0"/>
-        <w:adjustRightInd w:val="0"/>
-        <w:spacing w:after="0" w:line="360" w:lineRule="auto"/>
-        <w:jc w:val="both"/>
-        <w:rPr>
-          <w:rFonts w:ascii="Times New Roman" w:hAnsi="Times New Roman" w:cs="Times New Roman"/>
-          <w:sz w:val="24"/>
-          <w:szCs w:val="24"/>
-        </w:rPr>
-      </w:pPr>
-    </w:p>
-    <w:p>
-      <w:pPr>
-        <w:autoSpaceDE w:val="0"/>
-        <w:autoSpaceDN w:val="0"/>
-        <w:adjustRightInd w:val="0"/>
-        <w:spacing w:after="0" w:line="360" w:lineRule="auto"/>
-        <w:jc w:val="both"/>
-        <w:rPr>
-          <w:rFonts w:ascii="Times New Roman" w:hAnsi="Times New Roman" w:cs="Times New Roman"/>
-          <w:sz w:val="24"/>
-          <w:szCs w:val="24"/>
-        </w:rPr>
-      </w:pPr>
-      <w:r>
-        <w:rPr>
-          <w:rFonts w:ascii="Times New Roman" w:hAnsi="Times New Roman" w:cs="Times New Roman"/>
-          <w:sz w:val="24"/>
-          <w:szCs w:val="24"/>
-        </w:rPr>
-        <w:t>Keempat</w:t>
-      </w:r>
-      <w:r>
-        <w:rPr>
-          <w:rFonts w:ascii="Times New Roman" w:hAnsi="Times New Roman" w:cs="Times New Roman"/>
-          <w:sz w:val="24"/>
-          <w:szCs w:val="24"/>
-        </w:rPr>
-        <w:t xml:space="preserve"> yang akan kami bahas adalah Algoritma dari Mereversekan atau membalikkan piringan yang berlawanan. Jadi disini kami hanya menjelaskan pembalikan piringan putih menjadi hitam</w:t>
-      </w:r>
-      <w:r>
-        <w:rPr>
-          <w:rFonts w:ascii="Times New Roman" w:hAnsi="Times New Roman" w:cs="Times New Roman"/>
-          <w:sz w:val="24"/>
-          <w:szCs w:val="24"/>
-        </w:rPr>
-        <w:t>(X menjadi O)</w:t>
-      </w:r>
-      <w:r>
-        <w:rPr>
-          <w:rFonts w:ascii="Times New Roman" w:hAnsi="Times New Roman" w:cs="Times New Roman"/>
-          <w:sz w:val="24"/>
-          <w:szCs w:val="24"/>
-        </w:rPr>
-        <w:t>.</w:t>
-      </w:r>
-    </w:p>
-    <w:p>
-      <w:pPr>
-        <w:autoSpaceDE w:val="0"/>
-        <w:autoSpaceDN w:val="0"/>
-        <w:adjustRightInd w:val="0"/>
-        <w:spacing w:after="0" w:line="360" w:lineRule="auto"/>
-        <w:jc w:val="both"/>
-        <w:rPr>
-          <w:rFonts w:ascii="Times New Roman" w:hAnsi="Times New Roman" w:cs="Times New Roman"/>
-          <w:sz w:val="24"/>
-          <w:szCs w:val="24"/>
-        </w:rPr>
-      </w:pPr>
-    </w:p>
-    <w:p>
-      <w:pPr>
-        <w:autoSpaceDE w:val="0"/>
-        <w:autoSpaceDN w:val="0"/>
-        <w:adjustRightInd w:val="0"/>
-        <w:spacing w:after="0" w:line="360" w:lineRule="auto"/>
-        <w:jc w:val="both"/>
-        <w:rPr>
-          <w:rFonts w:ascii="Times New Roman" w:hAnsi="Times New Roman" w:cs="Times New Roman"/>
-          <w:sz w:val="24"/>
-          <w:szCs w:val="24"/>
-        </w:rPr>
-      </w:pPr>
-      <w:r>
-        <w:rPr>
-          <w:rFonts w:ascii="Times New Roman" w:hAnsi="Times New Roman" w:cs="Times New Roman"/>
-          <w:sz w:val="24"/>
-          <w:szCs w:val="24"/>
-        </w:rPr>
-        <w:t xml:space="preserve">Jadi disini, algoritma Search pada penjelasan sebelumnya sudah kami set agar menghasilkan sebuah output bertipe boolean(True or False). Sehingga disini ada variabel key yang merupakan variabel yang berisi nilai pilihan List Query yang User input/masukkan dan List tersebut akan ditampilkan dilayar. Setiap List Query itu memiliki koordinat r(baris) dan c(kolom). Jadi diperiksa apakah koordinat dari query yang sudah dipilih apakah ditemukan piringan yang berlawanan dari 8 sisi tersebut(kiri,kanan,atas,bawah,diagonal kiri atas, diagonal kiri bawah, diagonal kanan atas dan diagonal kanan bawah) dengan flag = 2(dikarenakan ini untuk kondisi pengecekan adanya piringan putih sampai ketemu piringan hitam). </w:t>
-      </w:r>
-      <w:r>
-        <w:rPr>
-          <w:rFonts w:ascii="Times New Roman" w:hAnsi="Times New Roman" w:cs="Times New Roman"/>
-          <w:sz w:val="24"/>
-          <w:szCs w:val="24"/>
-        </w:rPr>
-        <w:t xml:space="preserve">Selanjutnya jika ketemu, maka lakukan pembalikan piringan tersebut dengan algoritma looping sederhana dengan peletakan di query koordinat itu adalah O dan sisanya looping pembalikan piringan X menjadi O sampai ketemu piringan O maka looping berhenti. Jadi sisanya untuk Algoritma Reverse piringan Hitam jadi Putih hanya mengubah </w:t>
-      </w:r>
-      <w:r>
-        <w:rPr>
-          <w:rFonts w:ascii="Times New Roman" w:hAnsi="Times New Roman" w:cs="Times New Roman"/>
-          <w:sz w:val="24"/>
-          <w:szCs w:val="24"/>
-        </w:rPr>
-        <w:lastRenderedPageBreak/>
-        <w:t xml:space="preserve">flag menjadi 4 dan membalikkan Pemeriksaan atau Pengecekan objek piringan, yang mengecek objek X menjadi O dan yang mengecek objek O menjadi X. </w:t>
+        <w:t xml:space="preserve">looping berhenti. Jadi sisanya untuk Algoritma Reverse piringan Hitam jadi Putih hanya mengubah flag menjadi 4 dan membalikkan Pemeriksaan atau Pengecekan objek piringan, yang mengecek objek X menjadi O dan yang mengecek objek O menjadi X. </w:t>
       </w:r>
     </w:p>
     <w:p>
@@ -2360,8 +2351,6 @@
         </w:rPr>
         <w:t xml:space="preserve">, </w:t>
       </w:r>
-      <w:bookmarkStart w:id="1" w:name="_GoBack"/>
-      <w:bookmarkEnd w:id="1"/>
       <w:r>
         <w:rPr>
           <w:rFonts w:ascii="Times New Roman" w:hAnsi="Times New Roman" w:cs="Times New Roman"/>
@@ -2633,6 +2622,7 @@
           <w:sz w:val="24"/>
           <w:szCs w:val="24"/>
         </w:rPr>
+        <w:lastRenderedPageBreak/>
         <w:t>Untuk Easy tersendiri ambillah number query dari index Array yang tedepan</w:t>
       </w:r>
     </w:p>
@@ -2660,7 +2650,6 @@
           <w:sz w:val="24"/>
           <w:szCs w:val="24"/>
         </w:rPr>
-        <w:lastRenderedPageBreak/>
         <w:t>Untuk Medium bisa kita kreasikan sendiri apakah mau mengambil index tengah atau berapapun</w:t>
       </w:r>
     </w:p>
@@ -2756,6 +2745,367 @@
           <w:szCs w:val="24"/>
         </w:rPr>
       </w:pPr>
+      <w:bookmarkStart w:id="1" w:name="_GoBack"/>
+      <w:bookmarkEnd w:id="1"/>
+    </w:p>
+    <w:p>
+      <w:pPr>
+        <w:autoSpaceDE w:val="0"/>
+        <w:autoSpaceDN w:val="0"/>
+        <w:adjustRightInd w:val="0"/>
+        <w:spacing w:after="0" w:line="360" w:lineRule="auto"/>
+        <w:jc w:val="both"/>
+        <w:rPr>
+          <w:rFonts w:ascii="Times New Roman" w:hAnsi="Times New Roman" w:cs="Times New Roman"/>
+          <w:sz w:val="24"/>
+          <w:szCs w:val="24"/>
+        </w:rPr>
+      </w:pPr>
+      <w:r>
+        <w:rPr>
+          <w:rFonts w:ascii="Times New Roman" w:hAnsi="Times New Roman" w:cs="Times New Roman"/>
+          <w:sz w:val="24"/>
+          <w:szCs w:val="24"/>
+        </w:rPr>
+        <w:t xml:space="preserve">Keenam untuk Cara Kerja dari Sistem kami adalah </w:t>
+      </w:r>
+    </w:p>
+    <w:p>
+      <w:pPr>
+        <w:pStyle w:val="ListParagraph"/>
+        <w:numPr>
+          <w:ilvl w:val="0"/>
+          <w:numId w:val="8"/>
+        </w:numPr>
+        <w:autoSpaceDE w:val="0"/>
+        <w:autoSpaceDN w:val="0"/>
+        <w:adjustRightInd w:val="0"/>
+        <w:spacing w:after="0" w:line="360" w:lineRule="auto"/>
+        <w:jc w:val="both"/>
+        <w:rPr>
+          <w:rFonts w:ascii="Times New Roman" w:hAnsi="Times New Roman" w:cs="Times New Roman"/>
+          <w:sz w:val="24"/>
+          <w:szCs w:val="24"/>
+        </w:rPr>
+      </w:pPr>
+      <w:r>
+        <w:rPr>
+          <w:rFonts w:ascii="Times New Roman" w:hAnsi="Times New Roman" w:cs="Times New Roman"/>
+          <w:sz w:val="24"/>
+          <w:szCs w:val="24"/>
+        </w:rPr>
+        <w:t>Ketika menjalankan Program,User akan diberikan pilihan apakah ingin memilih mode 1 untuk Versi Player vs Computer dengan Player adalah kita(Piringan Hitam) dan Computer adalah AI nya (Piringan Putih)</w:t>
+      </w:r>
+      <w:r>
+        <w:rPr>
+          <w:rFonts w:ascii="Times New Roman" w:hAnsi="Times New Roman" w:cs="Times New Roman"/>
+          <w:sz w:val="24"/>
+          <w:szCs w:val="24"/>
+        </w:rPr>
+        <w:t>.</w:t>
+      </w:r>
+    </w:p>
+    <w:p>
+      <w:pPr>
+        <w:pStyle w:val="ListParagraph"/>
+        <w:numPr>
+          <w:ilvl w:val="0"/>
+          <w:numId w:val="8"/>
+        </w:numPr>
+        <w:autoSpaceDE w:val="0"/>
+        <w:autoSpaceDN w:val="0"/>
+        <w:adjustRightInd w:val="0"/>
+        <w:spacing w:after="0" w:line="360" w:lineRule="auto"/>
+        <w:jc w:val="both"/>
+        <w:rPr>
+          <w:rFonts w:ascii="Times New Roman" w:hAnsi="Times New Roman" w:cs="Times New Roman"/>
+          <w:sz w:val="24"/>
+          <w:szCs w:val="24"/>
+        </w:rPr>
+      </w:pPr>
+      <w:r>
+        <w:rPr>
+          <w:rFonts w:ascii="Times New Roman" w:hAnsi="Times New Roman" w:cs="Times New Roman"/>
+          <w:sz w:val="24"/>
+          <w:szCs w:val="24"/>
+        </w:rPr>
+        <w:t>Jikalau User memilih mode 1 maka User akan mendapat giliran pertama. Akan keluar Board dari Othello beserta dengan Query List Spot yang berisi pilihan di List berapakah User akan meletakkan piringannya</w:t>
+      </w:r>
+      <w:r>
+        <w:rPr>
+          <w:rFonts w:ascii="Times New Roman" w:hAnsi="Times New Roman" w:cs="Times New Roman"/>
+          <w:sz w:val="24"/>
+          <w:szCs w:val="24"/>
+        </w:rPr>
+        <w:t xml:space="preserve">. Query List </w:t>
+      </w:r>
+      <w:r>
+        <w:rPr>
+          <w:rFonts w:ascii="Times New Roman" w:hAnsi="Times New Roman" w:cs="Times New Roman"/>
+          <w:sz w:val="24"/>
+          <w:szCs w:val="24"/>
+        </w:rPr>
+        <w:t>Spot didapat dengan Algoritma Search dan Fill Query yang sudah kami jelaskan di atas.</w:t>
+      </w:r>
+    </w:p>
+    <w:p>
+      <w:pPr>
+        <w:pStyle w:val="ListParagraph"/>
+        <w:numPr>
+          <w:ilvl w:val="0"/>
+          <w:numId w:val="8"/>
+        </w:numPr>
+        <w:autoSpaceDE w:val="0"/>
+        <w:autoSpaceDN w:val="0"/>
+        <w:adjustRightInd w:val="0"/>
+        <w:spacing w:after="0" w:line="360" w:lineRule="auto"/>
+        <w:jc w:val="both"/>
+        <w:rPr>
+          <w:rFonts w:ascii="Times New Roman" w:hAnsi="Times New Roman" w:cs="Times New Roman"/>
+          <w:sz w:val="24"/>
+          <w:szCs w:val="24"/>
+        </w:rPr>
+      </w:pPr>
+      <w:r>
+        <w:rPr>
+          <w:rFonts w:ascii="Times New Roman" w:hAnsi="Times New Roman" w:cs="Times New Roman"/>
+          <w:sz w:val="24"/>
+          <w:szCs w:val="24"/>
+        </w:rPr>
+        <w:t>Setelah User melakukan penginputan, maka dilakukanlah Algoritma Sear</w:t>
+      </w:r>
+      <w:r>
+        <w:rPr>
+          <w:rFonts w:ascii="Times New Roman" w:hAnsi="Times New Roman" w:cs="Times New Roman"/>
+          <w:sz w:val="24"/>
+          <w:szCs w:val="24"/>
+        </w:rPr>
+        <w:t xml:space="preserve">ch </w:t>
+      </w:r>
+      <w:r>
+        <w:rPr>
+          <w:rFonts w:ascii="Times New Roman" w:hAnsi="Times New Roman" w:cs="Times New Roman"/>
+          <w:sz w:val="24"/>
+          <w:szCs w:val="24"/>
+        </w:rPr>
+        <w:t>dan Algoritma Reverse yang sudah kami jelaskan di atas. Dan setelah itu beralihlah sekarang ke giliran Computer(AI). Karena Project kami menggunakan sistem random key, maka key akan secara Random diproses oleh komputer, dan akan diperlihatkan kepada User berapa yang Computer pilih</w:t>
+      </w:r>
+      <w:r>
+        <w:rPr>
+          <w:rFonts w:ascii="Times New Roman" w:hAnsi="Times New Roman" w:cs="Times New Roman"/>
+          <w:sz w:val="24"/>
+          <w:szCs w:val="24"/>
+        </w:rPr>
+        <w:t>.</w:t>
+      </w:r>
+    </w:p>
+    <w:p>
+      <w:pPr>
+        <w:pStyle w:val="ListParagraph"/>
+        <w:numPr>
+          <w:ilvl w:val="0"/>
+          <w:numId w:val="8"/>
+        </w:numPr>
+        <w:autoSpaceDE w:val="0"/>
+        <w:autoSpaceDN w:val="0"/>
+        <w:adjustRightInd w:val="0"/>
+        <w:spacing w:after="0" w:line="360" w:lineRule="auto"/>
+        <w:jc w:val="both"/>
+        <w:rPr>
+          <w:rFonts w:ascii="Times New Roman" w:hAnsi="Times New Roman" w:cs="Times New Roman"/>
+          <w:sz w:val="24"/>
+          <w:szCs w:val="24"/>
+        </w:rPr>
+      </w:pPr>
+      <w:r>
+        <w:rPr>
+          <w:rFonts w:ascii="Times New Roman" w:hAnsi="Times New Roman" w:cs="Times New Roman"/>
+          <w:sz w:val="24"/>
+          <w:szCs w:val="24"/>
+        </w:rPr>
+        <w:t xml:space="preserve">Key yang dipilih oleh Computer akan melakukan proses yang sama dengan </w:t>
+      </w:r>
+      <w:r>
+        <w:rPr>
+          <w:rFonts w:ascii="Times New Roman" w:hAnsi="Times New Roman" w:cs="Times New Roman"/>
+          <w:sz w:val="24"/>
+          <w:szCs w:val="24"/>
+        </w:rPr>
+        <w:t>proses yang diinputkan User.</w:t>
+      </w:r>
+    </w:p>
+    <w:p>
+      <w:pPr>
+        <w:pStyle w:val="ListParagraph"/>
+        <w:numPr>
+          <w:ilvl w:val="0"/>
+          <w:numId w:val="8"/>
+        </w:numPr>
+        <w:autoSpaceDE w:val="0"/>
+        <w:autoSpaceDN w:val="0"/>
+        <w:adjustRightInd w:val="0"/>
+        <w:spacing w:after="0" w:line="360" w:lineRule="auto"/>
+        <w:jc w:val="both"/>
+        <w:rPr>
+          <w:rFonts w:ascii="Times New Roman" w:hAnsi="Times New Roman" w:cs="Times New Roman"/>
+          <w:sz w:val="24"/>
+          <w:szCs w:val="24"/>
+        </w:rPr>
+      </w:pPr>
+      <w:r>
+        <w:rPr>
+          <w:rFonts w:ascii="Times New Roman" w:hAnsi="Times New Roman" w:cs="Times New Roman"/>
+          <w:sz w:val="24"/>
+          <w:szCs w:val="24"/>
+        </w:rPr>
+        <w:t xml:space="preserve">Kami melakukan pengecekan HasQuery tiap giliran berjalan. Jikalau kedapatan bahwa giliran O tidak terdapat Query, maka akan secara langsung berpindah ke giliran X. Ini juga bisa difungsikan apabila terjadi DeadLock, alias keduanya sama-sama tidak memiliki Query. Dan itu berarti permainan sudah berhenti dan tidak ada jalur lain lagi </w:t>
+      </w:r>
+      <w:r>
+        <w:rPr>
+          <w:rFonts w:ascii="Times New Roman" w:hAnsi="Times New Roman" w:cs="Times New Roman"/>
+          <w:sz w:val="24"/>
+          <w:szCs w:val="24"/>
+        </w:rPr>
+        <w:lastRenderedPageBreak/>
+        <w:t>yang bisa diinput. Maka akan dilakukan pengecekan, siapakah yang memiliki Piringan terbanyak. Yang memiliki Piringan terbanyak yang menang</w:t>
+      </w:r>
+      <w:r>
+        <w:rPr>
+          <w:rFonts w:ascii="Times New Roman" w:hAnsi="Times New Roman" w:cs="Times New Roman"/>
+          <w:sz w:val="24"/>
+          <w:szCs w:val="24"/>
+        </w:rPr>
+        <w:t>.</w:t>
+      </w:r>
+    </w:p>
+    <w:p>
+      <w:pPr>
+        <w:pStyle w:val="ListParagraph"/>
+        <w:numPr>
+          <w:ilvl w:val="0"/>
+          <w:numId w:val="8"/>
+        </w:numPr>
+        <w:autoSpaceDE w:val="0"/>
+        <w:autoSpaceDN w:val="0"/>
+        <w:adjustRightInd w:val="0"/>
+        <w:spacing w:after="0" w:line="360" w:lineRule="auto"/>
+        <w:jc w:val="both"/>
+        <w:rPr>
+          <w:rFonts w:ascii="Times New Roman" w:hAnsi="Times New Roman" w:cs="Times New Roman"/>
+          <w:sz w:val="24"/>
+          <w:szCs w:val="24"/>
+        </w:rPr>
+      </w:pPr>
+      <w:r>
+        <w:rPr>
+          <w:rFonts w:ascii="Times New Roman" w:hAnsi="Times New Roman" w:cs="Times New Roman"/>
+          <w:sz w:val="24"/>
+          <w:szCs w:val="24"/>
+        </w:rPr>
+        <w:t>Jikalau tidak terjadi DeadLock sampai akhir, maka permainan akan terus berlanjut sampai Board sudah terisi semuanya dan yang memiliki Piringan terbanyak yang akan memenangkan permainan</w:t>
+      </w:r>
+      <w:r>
+        <w:rPr>
+          <w:rFonts w:ascii="Times New Roman" w:hAnsi="Times New Roman" w:cs="Times New Roman"/>
+          <w:sz w:val="24"/>
+          <w:szCs w:val="24"/>
+        </w:rPr>
+        <w:t>.</w:t>
+      </w:r>
+    </w:p>
+    <w:p>
+      <w:pPr>
+        <w:pStyle w:val="ListParagraph"/>
+        <w:numPr>
+          <w:ilvl w:val="0"/>
+          <w:numId w:val="8"/>
+        </w:numPr>
+        <w:autoSpaceDE w:val="0"/>
+        <w:autoSpaceDN w:val="0"/>
+        <w:adjustRightInd w:val="0"/>
+        <w:spacing w:after="0" w:line="360" w:lineRule="auto"/>
+        <w:jc w:val="both"/>
+        <w:rPr>
+          <w:rFonts w:ascii="Times New Roman" w:hAnsi="Times New Roman" w:cs="Times New Roman"/>
+          <w:sz w:val="24"/>
+          <w:szCs w:val="24"/>
+        </w:rPr>
+      </w:pPr>
+      <w:r>
+        <w:rPr>
+          <w:rFonts w:ascii="Times New Roman" w:hAnsi="Times New Roman" w:cs="Times New Roman"/>
+          <w:sz w:val="24"/>
+          <w:szCs w:val="24"/>
+        </w:rPr>
+        <w:t>Kemudian terdapatlah suatu pilihan “TRY AGAIN ?(Y/N)”, yang artinya jikalau user ingin melanjutkan Permaina</w:t>
+      </w:r>
+      <w:r>
+        <w:rPr>
+          <w:rFonts w:ascii="Times New Roman" w:hAnsi="Times New Roman" w:cs="Times New Roman"/>
+          <w:sz w:val="24"/>
+          <w:szCs w:val="24"/>
+        </w:rPr>
+        <w:t>n, maka User akan menginput Y at</w:t>
+      </w:r>
+      <w:r>
+        <w:rPr>
+          <w:rFonts w:ascii="Times New Roman" w:hAnsi="Times New Roman" w:cs="Times New Roman"/>
+          <w:sz w:val="24"/>
+          <w:szCs w:val="24"/>
+        </w:rPr>
+        <w:t>au y</w:t>
+      </w:r>
+      <w:r>
+        <w:rPr>
+          <w:rFonts w:ascii="Times New Roman" w:hAnsi="Times New Roman" w:cs="Times New Roman"/>
+          <w:sz w:val="24"/>
+          <w:szCs w:val="24"/>
+        </w:rPr>
+        <w:t xml:space="preserve"> dan dimulailah kembali dari Poin 1 sampai 8. Jikalau Tidak maka N atau n dan Program akan Berhenti.</w:t>
+      </w:r>
+    </w:p>
+    <w:p>
+      <w:pPr>
+        <w:pStyle w:val="ListParagraph"/>
+        <w:numPr>
+          <w:ilvl w:val="0"/>
+          <w:numId w:val="8"/>
+        </w:numPr>
+        <w:autoSpaceDE w:val="0"/>
+        <w:autoSpaceDN w:val="0"/>
+        <w:adjustRightInd w:val="0"/>
+        <w:spacing w:after="0" w:line="360" w:lineRule="auto"/>
+        <w:jc w:val="both"/>
+        <w:rPr>
+          <w:rFonts w:ascii="Times New Roman" w:hAnsi="Times New Roman" w:cs="Times New Roman"/>
+          <w:sz w:val="24"/>
+          <w:szCs w:val="24"/>
+        </w:rPr>
+      </w:pPr>
+      <w:r>
+        <w:rPr>
+          <w:rFonts w:ascii="Times New Roman" w:hAnsi="Times New Roman" w:cs="Times New Roman"/>
+          <w:sz w:val="24"/>
+          <w:szCs w:val="24"/>
+        </w:rPr>
+        <w:t>Jikalau User menginput pilihan ke 2 yaitu versi Player vs Player, maka segal</w:t>
+      </w:r>
+      <w:r>
+        <w:rPr>
+          <w:rFonts w:ascii="Times New Roman" w:hAnsi="Times New Roman" w:cs="Times New Roman"/>
+          <w:sz w:val="24"/>
+          <w:szCs w:val="24"/>
+        </w:rPr>
+        <w:t>a aktivitas dari Poin 2 sampai 7</w:t>
+      </w:r>
+      <w:r>
+        <w:rPr>
+          <w:rFonts w:ascii="Times New Roman" w:hAnsi="Times New Roman" w:cs="Times New Roman"/>
+          <w:sz w:val="24"/>
+          <w:szCs w:val="24"/>
+        </w:rPr>
+        <w:t xml:space="preserve"> akan diulangi . Hanya saja bedanya adalah pada saat giliran X sudah bukan lagi pemilihan atas Random, tetapi pemilihan berdasarkan Input dari User, karena sudah menyangkut Player vs Player.</w:t>
+      </w:r>
     </w:p>
     <w:p>
       <w:pPr>
@@ -3072,7 +3422,6 @@
           <w:sz w:val="28"/>
           <w:szCs w:val="28"/>
         </w:rPr>
-        <w:lastRenderedPageBreak/>
         <w:t>Kesimpulan</w:t>
       </w:r>
     </w:p>
@@ -3395,6 +3744,95 @@
     </w:lvl>
   </w:abstractNum>
   <w:abstractNum w:abstractNumId="1">
+    <w:nsid w:val="179E4A53"/>
+    <w:multiLevelType w:val="hybridMultilevel"/>
+    <w:tmpl w:val="C4C089CA"/>
+    <w:lvl w:ilvl="0" w:tplc="F0F6A594">
+      <w:start w:val="1"/>
+      <w:numFmt w:val="decimal"/>
+      <w:lvlText w:val="%1."/>
+      <w:lvlJc w:val="left"/>
+      <w:pPr>
+        <w:ind w:left="1080" w:hanging="360"/>
+      </w:pPr>
+      <w:rPr>
+        <w:rFonts w:hint="default"/>
+      </w:rPr>
+    </w:lvl>
+    <w:lvl w:ilvl="1" w:tplc="04090019" w:tentative="1">
+      <w:start w:val="1"/>
+      <w:numFmt w:val="lowerLetter"/>
+      <w:lvlText w:val="%2."/>
+      <w:lvlJc w:val="left"/>
+      <w:pPr>
+        <w:ind w:left="1800" w:hanging="360"/>
+      </w:pPr>
+    </w:lvl>
+    <w:lvl w:ilvl="2" w:tplc="0409001B" w:tentative="1">
+      <w:start w:val="1"/>
+      <w:numFmt w:val="lowerRoman"/>
+      <w:lvlText w:val="%3."/>
+      <w:lvlJc w:val="right"/>
+      <w:pPr>
+        <w:ind w:left="2520" w:hanging="180"/>
+      </w:pPr>
+    </w:lvl>
+    <w:lvl w:ilvl="3" w:tplc="0409000F" w:tentative="1">
+      <w:start w:val="1"/>
+      <w:numFmt w:val="decimal"/>
+      <w:lvlText w:val="%4."/>
+      <w:lvlJc w:val="left"/>
+      <w:pPr>
+        <w:ind w:left="3240" w:hanging="360"/>
+      </w:pPr>
+    </w:lvl>
+    <w:lvl w:ilvl="4" w:tplc="04090019" w:tentative="1">
+      <w:start w:val="1"/>
+      <w:numFmt w:val="lowerLetter"/>
+      <w:lvlText w:val="%5."/>
+      <w:lvlJc w:val="left"/>
+      <w:pPr>
+        <w:ind w:left="3960" w:hanging="360"/>
+      </w:pPr>
+    </w:lvl>
+    <w:lvl w:ilvl="5" w:tplc="0409001B" w:tentative="1">
+      <w:start w:val="1"/>
+      <w:numFmt w:val="lowerRoman"/>
+      <w:lvlText w:val="%6."/>
+      <w:lvlJc w:val="right"/>
+      <w:pPr>
+        <w:ind w:left="4680" w:hanging="180"/>
+      </w:pPr>
+    </w:lvl>
+    <w:lvl w:ilvl="6" w:tplc="0409000F" w:tentative="1">
+      <w:start w:val="1"/>
+      <w:numFmt w:val="decimal"/>
+      <w:lvlText w:val="%7."/>
+      <w:lvlJc w:val="left"/>
+      <w:pPr>
+        <w:ind w:left="5400" w:hanging="360"/>
+      </w:pPr>
+    </w:lvl>
+    <w:lvl w:ilvl="7" w:tplc="04090019" w:tentative="1">
+      <w:start w:val="1"/>
+      <w:numFmt w:val="lowerLetter"/>
+      <w:lvlText w:val="%8."/>
+      <w:lvlJc w:val="left"/>
+      <w:pPr>
+        <w:ind w:left="6120" w:hanging="360"/>
+      </w:pPr>
+    </w:lvl>
+    <w:lvl w:ilvl="8" w:tplc="0409001B" w:tentative="1">
+      <w:start w:val="1"/>
+      <w:numFmt w:val="lowerRoman"/>
+      <w:lvlText w:val="%9."/>
+      <w:lvlJc w:val="right"/>
+      <w:pPr>
+        <w:ind w:left="6840" w:hanging="180"/>
+      </w:pPr>
+    </w:lvl>
+  </w:abstractNum>
+  <w:abstractNum w:abstractNumId="2">
     <w:nsid w:val="1A9572B2"/>
     <w:multiLevelType w:val="hybridMultilevel"/>
     <w:tmpl w:val="D8886A92"/>
@@ -3483,7 +3921,96 @@
       </w:pPr>
     </w:lvl>
   </w:abstractNum>
-  <w:abstractNum w:abstractNumId="2">
+  <w:abstractNum w:abstractNumId="3">
+    <w:nsid w:val="31D2771D"/>
+    <w:multiLevelType w:val="hybridMultilevel"/>
+    <w:tmpl w:val="5096F9E2"/>
+    <w:lvl w:ilvl="0" w:tplc="0409000F">
+      <w:start w:val="1"/>
+      <w:numFmt w:val="decimal"/>
+      <w:lvlText w:val="%1."/>
+      <w:lvlJc w:val="left"/>
+      <w:pPr>
+        <w:ind w:left="720" w:hanging="360"/>
+      </w:pPr>
+      <w:rPr>
+        <w:rFonts w:hint="default"/>
+      </w:rPr>
+    </w:lvl>
+    <w:lvl w:ilvl="1" w:tplc="04090019" w:tentative="1">
+      <w:start w:val="1"/>
+      <w:numFmt w:val="lowerLetter"/>
+      <w:lvlText w:val="%2."/>
+      <w:lvlJc w:val="left"/>
+      <w:pPr>
+        <w:ind w:left="1440" w:hanging="360"/>
+      </w:pPr>
+    </w:lvl>
+    <w:lvl w:ilvl="2" w:tplc="0409001B" w:tentative="1">
+      <w:start w:val="1"/>
+      <w:numFmt w:val="lowerRoman"/>
+      <w:lvlText w:val="%3."/>
+      <w:lvlJc w:val="right"/>
+      <w:pPr>
+        <w:ind w:left="2160" w:hanging="180"/>
+      </w:pPr>
+    </w:lvl>
+    <w:lvl w:ilvl="3" w:tplc="0409000F" w:tentative="1">
+      <w:start w:val="1"/>
+      <w:numFmt w:val="decimal"/>
+      <w:lvlText w:val="%4."/>
+      <w:lvlJc w:val="left"/>
+      <w:pPr>
+        <w:ind w:left="2880" w:hanging="360"/>
+      </w:pPr>
+    </w:lvl>
+    <w:lvl w:ilvl="4" w:tplc="04090019" w:tentative="1">
+      <w:start w:val="1"/>
+      <w:numFmt w:val="lowerLetter"/>
+      <w:lvlText w:val="%5."/>
+      <w:lvlJc w:val="left"/>
+      <w:pPr>
+        <w:ind w:left="3600" w:hanging="360"/>
+      </w:pPr>
+    </w:lvl>
+    <w:lvl w:ilvl="5" w:tplc="0409001B" w:tentative="1">
+      <w:start w:val="1"/>
+      <w:numFmt w:val="lowerRoman"/>
+      <w:lvlText w:val="%6."/>
+      <w:lvlJc w:val="right"/>
+      <w:pPr>
+        <w:ind w:left="4320" w:hanging="180"/>
+      </w:pPr>
+    </w:lvl>
+    <w:lvl w:ilvl="6" w:tplc="0409000F" w:tentative="1">
+      <w:start w:val="1"/>
+      <w:numFmt w:val="decimal"/>
+      <w:lvlText w:val="%7."/>
+      <w:lvlJc w:val="left"/>
+      <w:pPr>
+        <w:ind w:left="5040" w:hanging="360"/>
+      </w:pPr>
+    </w:lvl>
+    <w:lvl w:ilvl="7" w:tplc="04090019" w:tentative="1">
+      <w:start w:val="1"/>
+      <w:numFmt w:val="lowerLetter"/>
+      <w:lvlText w:val="%8."/>
+      <w:lvlJc w:val="left"/>
+      <w:pPr>
+        <w:ind w:left="5760" w:hanging="360"/>
+      </w:pPr>
+    </w:lvl>
+    <w:lvl w:ilvl="8" w:tplc="0409001B" w:tentative="1">
+      <w:start w:val="1"/>
+      <w:numFmt w:val="lowerRoman"/>
+      <w:lvlText w:val="%9."/>
+      <w:lvlJc w:val="right"/>
+      <w:pPr>
+        <w:ind w:left="6480" w:hanging="180"/>
+      </w:pPr>
+    </w:lvl>
+  </w:abstractNum>
+  <w:abstractNum w:abstractNumId="4">
     <w:nsid w:val="3E6F686D"/>
     <w:multiLevelType w:val="hybridMultilevel"/>
     <w:tmpl w:val="21623654"/>
@@ -3572,7 +4099,7 @@
       </w:pPr>
     </w:lvl>
   </w:abstractNum>
-  <w:abstractNum w:abstractNumId="3">
+  <w:abstractNum w:abstractNumId="5">
     <w:nsid w:val="4E9613CF"/>
     <w:multiLevelType w:val="hybridMultilevel"/>
     <w:tmpl w:val="8A266274"/>
@@ -3661,7 +4188,7 @@
       </w:pPr>
     </w:lvl>
   </w:abstractNum>
-  <w:abstractNum w:abstractNumId="4">
+  <w:abstractNum w:abstractNumId="6">
     <w:nsid w:val="73275FB4"/>
     <w:multiLevelType w:val="multilevel"/>
     <w:tmpl w:val="E04C6AF0"/>
@@ -3774,7 +4301,7 @@
       </w:pPr>
     </w:lvl>
   </w:abstractNum>
-  <w:abstractNum w:abstractNumId="5">
+  <w:abstractNum w:abstractNumId="7">
     <w:nsid w:val="7AB70B05"/>
     <w:multiLevelType w:val="multilevel"/>
     <w:tmpl w:val="E04C6AF0"/>
@@ -3888,22 +4415,28 @@
     </w:lvl>
   </w:abstractNum>
   <w:num w:numId="1">
-    <w:abstractNumId w:val="3"/>
+    <w:abstractNumId w:val="5"/>
   </w:num>
   <w:num w:numId="2">
-    <w:abstractNumId w:val="5"/>
+    <w:abstractNumId w:val="7"/>
   </w:num>
   <w:num w:numId="3">
-    <w:abstractNumId w:val="4"/>
+    <w:abstractNumId w:val="6"/>
   </w:num>
   <w:num w:numId="4">
     <w:abstractNumId w:val="0"/>
   </w:num>
   <w:num w:numId="5">
-    <w:abstractNumId w:val="1"/>
+    <w:abstractNumId w:val="2"/>
   </w:num>
   <w:num w:numId="6">
-    <w:abstractNumId w:val="2"/>
+    <w:abstractNumId w:val="4"/>
+  </w:num>
+  <w:num w:numId="7">
+    <w:abstractNumId w:val="3"/>
+  </w:num>
+  <w:num w:numId="8">
+    <w:abstractNumId w:val="1"/>
   </w:num>
 </w:numbering>
 </file>
@@ -4709,7 +5242,7 @@
 </file>
 
 <file path=customXml/itemProps1.xml><?xml version="1.0" encoding="utf-8"?>
-<ds:datastoreItem xmlns:ds="http://schemas.openxmlformats.org/officeDocument/2006/customXml" ds:itemID="{9F2491CB-E6A2-4810-9050-C5022006A54C}">
+<ds:datastoreItem xmlns:ds="http://schemas.openxmlformats.org/officeDocument/2006/customXml" ds:itemID="{266E9366-9AD6-47DA-9352-0D98EB75657D}">
   <ds:schemaRefs>
     <ds:schemaRef ds:uri="http://schemas.openxmlformats.org/officeDocument/2006/bibliography"/>
   </ds:schemaRefs>

</xml_diff>

<commit_message>
Edit BugFix for Game Button and Paper
</commit_message>
<xml_diff>
--- a/Paper Othello(Tidak Ada Coding).docx
+++ b/Paper Othello(Tidak Ada Coding).docx
@@ -677,7 +677,11 @@
           </mc:Choice>
           <mc:Fallback>
             <w:pict>
-              <v:shape w14:anchorId="1769120D" id="Text Box 8" o:spid="_x0000_s1027" type="#_x0000_t202" alt="Cover page layout" style="position:absolute;margin-left:0;margin-top:0;width:540pt;height:10in;z-index:-251657216;visibility:visible;mso-wrap-style:square;mso-width-percent:0;mso-height-percent:0;mso-wrap-distance-left:9pt;mso-wrap-distance-top:0;mso-wrap-distance-right:9pt;mso-wrap-distance-bottom:0;mso-position-horizontal:center;mso-position-horizontal-relative:page;mso-position-vertical:center;mso-position-vertical-relative:page;mso-width-percent:0;mso-height-percent:0;mso-width-relative:page;mso-height-relative:page;v-text-anchor:top" o:gfxdata="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" o:allowoverlap="f" filled="f" stroked="f" strokeweight=".5pt">
+              <v:shapetype w14:anchorId="1769120D" id="_x0000_t202" coordsize="21600,21600" o:spt="202" path="m,l,21600r21600,l21600,xe">
+                <v:stroke joinstyle="miter"/>
+                <v:path gradientshapeok="t" o:connecttype="rect"/>
+              </v:shapetype>
+              <v:shape id="Text Box 8" o:spid="_x0000_s1027" type="#_x0000_t202" alt="Cover page layout" style="position:absolute;margin-left:0;margin-top:0;width:540pt;height:10in;z-index:-251657216;visibility:visible;mso-wrap-style:square;mso-width-percent:0;mso-height-percent:0;mso-wrap-distance-left:9pt;mso-wrap-distance-top:0;mso-wrap-distance-right:9pt;mso-wrap-distance-bottom:0;mso-position-horizontal:center;mso-position-horizontal-relative:page;mso-position-vertical:center;mso-position-vertical-relative:page;mso-width-percent:0;mso-height-percent:0;mso-width-relative:page;mso-height-relative:page;v-text-anchor:top" o:gfxdata="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" o:allowoverlap="f" filled="f" stroked="f" strokeweight=".5pt">
                 <v:textbox inset="0,0,0,0">
                   <w:txbxContent>
                     <w:tbl>
@@ -3074,6 +3078,1480 @@
         <w:lastRenderedPageBreak/>
         <w:t xml:space="preserve">merupakan dasar dari pembuatan permainan ini. Jadi disini kami menggunakan method findleft(kiri), findright(kanan), findup(atas), finddown(bawah), finddleftup(diagonal kiri atas), finddleftdown(diagonal kiri bawah), finddrightup(diagonal kanan atas), finddrightdown(diagonal kanan bawah) untuk mencari piringan tersebut. </w:t>
       </w:r>
+      <w:r>
+        <w:t>Kami memberikan contoh 1 coding method findleft.</w:t>
+      </w:r>
+    </w:p>
+    <w:p>
+      <w:pPr>
+        <w:autoSpaceDE w:val="0"/>
+        <w:autoSpaceDN w:val="0"/>
+        <w:adjustRightInd w:val="0"/>
+        <w:spacing w:after="0" w:line="240" w:lineRule="auto"/>
+        <w:rPr>
+          <w:rFonts w:ascii="Consolas" w:hAnsi="Consolas" w:cs="Consolas"/>
+          <w:sz w:val="16"/>
+          <w:szCs w:val="16"/>
+        </w:rPr>
+      </w:pPr>
+      <w:r>
+        <w:rPr>
+          <w:rFonts w:ascii="Consolas" w:hAnsi="Consolas" w:cs="Consolas"/>
+          <w:sz w:val="16"/>
+          <w:szCs w:val="16"/>
+        </w:rPr>
+        <w:t>public bool findleft(int i,int j,int flag)</w:t>
+      </w:r>
+    </w:p>
+    <w:p>
+      <w:pPr>
+        <w:autoSpaceDE w:val="0"/>
+        <w:autoSpaceDN w:val="0"/>
+        <w:adjustRightInd w:val="0"/>
+        <w:spacing w:after="0" w:line="240" w:lineRule="auto"/>
+        <w:rPr>
+          <w:rFonts w:ascii="Consolas" w:hAnsi="Consolas" w:cs="Consolas"/>
+          <w:sz w:val="16"/>
+          <w:szCs w:val="16"/>
+        </w:rPr>
+      </w:pPr>
+      <w:r>
+        <w:rPr>
+          <w:rFonts w:ascii="Consolas" w:hAnsi="Consolas" w:cs="Consolas"/>
+          <w:sz w:val="16"/>
+          <w:szCs w:val="16"/>
+        </w:rPr>
+        <w:t xml:space="preserve">        {</w:t>
+      </w:r>
+    </w:p>
+    <w:p>
+      <w:pPr>
+        <w:autoSpaceDE w:val="0"/>
+        <w:autoSpaceDN w:val="0"/>
+        <w:adjustRightInd w:val="0"/>
+        <w:spacing w:after="0" w:line="240" w:lineRule="auto"/>
+        <w:rPr>
+          <w:rFonts w:ascii="Consolas" w:hAnsi="Consolas" w:cs="Consolas"/>
+          <w:sz w:val="16"/>
+          <w:szCs w:val="16"/>
+        </w:rPr>
+      </w:pPr>
+      <w:r>
+        <w:rPr>
+          <w:rFonts w:ascii="Consolas" w:hAnsi="Consolas" w:cs="Consolas"/>
+          <w:sz w:val="16"/>
+          <w:szCs w:val="16"/>
+        </w:rPr>
+        <w:t xml:space="preserve">            data dummy;</w:t>
+      </w:r>
+    </w:p>
+    <w:p>
+      <w:pPr>
+        <w:autoSpaceDE w:val="0"/>
+        <w:autoSpaceDN w:val="0"/>
+        <w:adjustRightInd w:val="0"/>
+        <w:spacing w:after="0" w:line="240" w:lineRule="auto"/>
+        <w:rPr>
+          <w:rFonts w:ascii="Consolas" w:hAnsi="Consolas" w:cs="Consolas"/>
+          <w:sz w:val="16"/>
+          <w:szCs w:val="16"/>
+        </w:rPr>
+      </w:pPr>
+      <w:r>
+        <w:rPr>
+          <w:rFonts w:ascii="Consolas" w:hAnsi="Consolas" w:cs="Consolas"/>
+          <w:sz w:val="16"/>
+          <w:szCs w:val="16"/>
+        </w:rPr>
+        <w:t xml:space="preserve">            int tmpj = j;</w:t>
+      </w:r>
+    </w:p>
+    <w:p>
+      <w:pPr>
+        <w:autoSpaceDE w:val="0"/>
+        <w:autoSpaceDN w:val="0"/>
+        <w:adjustRightInd w:val="0"/>
+        <w:spacing w:after="0" w:line="240" w:lineRule="auto"/>
+        <w:rPr>
+          <w:rFonts w:ascii="Consolas" w:hAnsi="Consolas" w:cs="Consolas"/>
+          <w:sz w:val="16"/>
+          <w:szCs w:val="16"/>
+        </w:rPr>
+      </w:pPr>
+      <w:r>
+        <w:rPr>
+          <w:rFonts w:ascii="Consolas" w:hAnsi="Consolas" w:cs="Consolas"/>
+          <w:sz w:val="16"/>
+          <w:szCs w:val="16"/>
+        </w:rPr>
+        <w:t xml:space="preserve">            if (tmpj - 1 &lt; 0)</w:t>
+      </w:r>
+    </w:p>
+    <w:p>
+      <w:pPr>
+        <w:autoSpaceDE w:val="0"/>
+        <w:autoSpaceDN w:val="0"/>
+        <w:adjustRightInd w:val="0"/>
+        <w:spacing w:after="0" w:line="240" w:lineRule="auto"/>
+        <w:rPr>
+          <w:rFonts w:ascii="Consolas" w:hAnsi="Consolas" w:cs="Consolas"/>
+          <w:sz w:val="16"/>
+          <w:szCs w:val="16"/>
+        </w:rPr>
+      </w:pPr>
+      <w:r>
+        <w:rPr>
+          <w:rFonts w:ascii="Consolas" w:hAnsi="Consolas" w:cs="Consolas"/>
+          <w:sz w:val="16"/>
+          <w:szCs w:val="16"/>
+        </w:rPr>
+        <w:t xml:space="preserve">                tmpj = 0;</w:t>
+      </w:r>
+    </w:p>
+    <w:p>
+      <w:pPr>
+        <w:autoSpaceDE w:val="0"/>
+        <w:autoSpaceDN w:val="0"/>
+        <w:adjustRightInd w:val="0"/>
+        <w:spacing w:after="0" w:line="240" w:lineRule="auto"/>
+        <w:rPr>
+          <w:rFonts w:ascii="Consolas" w:hAnsi="Consolas" w:cs="Consolas"/>
+          <w:sz w:val="16"/>
+          <w:szCs w:val="16"/>
+        </w:rPr>
+      </w:pPr>
+      <w:r>
+        <w:rPr>
+          <w:rFonts w:ascii="Consolas" w:hAnsi="Consolas" w:cs="Consolas"/>
+          <w:sz w:val="16"/>
+          <w:szCs w:val="16"/>
+        </w:rPr>
+        <w:t xml:space="preserve">            else</w:t>
+      </w:r>
+    </w:p>
+    <w:p>
+      <w:pPr>
+        <w:autoSpaceDE w:val="0"/>
+        <w:autoSpaceDN w:val="0"/>
+        <w:adjustRightInd w:val="0"/>
+        <w:spacing w:after="0" w:line="240" w:lineRule="auto"/>
+        <w:rPr>
+          <w:rFonts w:ascii="Consolas" w:hAnsi="Consolas" w:cs="Consolas"/>
+          <w:sz w:val="16"/>
+          <w:szCs w:val="16"/>
+        </w:rPr>
+      </w:pPr>
+      <w:r>
+        <w:rPr>
+          <w:rFonts w:ascii="Consolas" w:hAnsi="Consolas" w:cs="Consolas"/>
+          <w:sz w:val="16"/>
+          <w:szCs w:val="16"/>
+        </w:rPr>
+        <w:t xml:space="preserve">                tmpj -= 1;</w:t>
+      </w:r>
+    </w:p>
+    <w:p>
+      <w:pPr>
+        <w:autoSpaceDE w:val="0"/>
+        <w:autoSpaceDN w:val="0"/>
+        <w:adjustRightInd w:val="0"/>
+        <w:spacing w:after="0" w:line="240" w:lineRule="auto"/>
+        <w:rPr>
+          <w:rFonts w:ascii="Consolas" w:hAnsi="Consolas" w:cs="Consolas"/>
+          <w:sz w:val="16"/>
+          <w:szCs w:val="16"/>
+        </w:rPr>
+      </w:pPr>
+      <w:r>
+        <w:rPr>
+          <w:rFonts w:ascii="Consolas" w:hAnsi="Consolas" w:cs="Consolas"/>
+          <w:sz w:val="16"/>
+          <w:szCs w:val="16"/>
+        </w:rPr>
+        <w:t xml:space="preserve">            if (flag == 1 || flag==3)</w:t>
+      </w:r>
+    </w:p>
+    <w:p>
+      <w:pPr>
+        <w:autoSpaceDE w:val="0"/>
+        <w:autoSpaceDN w:val="0"/>
+        <w:adjustRightInd w:val="0"/>
+        <w:spacing w:after="0" w:line="240" w:lineRule="auto"/>
+        <w:rPr>
+          <w:rFonts w:ascii="Consolas" w:hAnsi="Consolas" w:cs="Consolas"/>
+          <w:sz w:val="16"/>
+          <w:szCs w:val="16"/>
+        </w:rPr>
+      </w:pPr>
+      <w:r>
+        <w:rPr>
+          <w:rFonts w:ascii="Consolas" w:hAnsi="Consolas" w:cs="Consolas"/>
+          <w:sz w:val="16"/>
+          <w:szCs w:val="16"/>
+        </w:rPr>
+        <w:t xml:space="preserve">            {</w:t>
+      </w:r>
+    </w:p>
+    <w:p>
+      <w:pPr>
+        <w:autoSpaceDE w:val="0"/>
+        <w:autoSpaceDN w:val="0"/>
+        <w:adjustRightInd w:val="0"/>
+        <w:spacing w:after="0" w:line="240" w:lineRule="auto"/>
+        <w:rPr>
+          <w:rFonts w:ascii="Consolas" w:hAnsi="Consolas" w:cs="Consolas"/>
+          <w:sz w:val="16"/>
+          <w:szCs w:val="16"/>
+        </w:rPr>
+      </w:pPr>
+      <w:r>
+        <w:rPr>
+          <w:rFonts w:ascii="Consolas" w:hAnsi="Consolas" w:cs="Consolas"/>
+          <w:sz w:val="16"/>
+          <w:szCs w:val="16"/>
+        </w:rPr>
+        <w:t xml:space="preserve">                if (row[i][tmpj] is ButtonX)</w:t>
+      </w:r>
+    </w:p>
+    <w:p>
+      <w:pPr>
+        <w:autoSpaceDE w:val="0"/>
+        <w:autoSpaceDN w:val="0"/>
+        <w:adjustRightInd w:val="0"/>
+        <w:spacing w:after="0" w:line="240" w:lineRule="auto"/>
+        <w:rPr>
+          <w:rFonts w:ascii="Consolas" w:hAnsi="Consolas" w:cs="Consolas"/>
+          <w:sz w:val="16"/>
+          <w:szCs w:val="16"/>
+        </w:rPr>
+      </w:pPr>
+      <w:r>
+        <w:rPr>
+          <w:rFonts w:ascii="Consolas" w:hAnsi="Consolas" w:cs="Consolas"/>
+          <w:sz w:val="16"/>
+          <w:szCs w:val="16"/>
+        </w:rPr>
+        <w:t xml:space="preserve">                {</w:t>
+      </w:r>
+    </w:p>
+    <w:p>
+      <w:pPr>
+        <w:autoSpaceDE w:val="0"/>
+        <w:autoSpaceDN w:val="0"/>
+        <w:adjustRightInd w:val="0"/>
+        <w:spacing w:after="0" w:line="240" w:lineRule="auto"/>
+        <w:rPr>
+          <w:rFonts w:ascii="Consolas" w:hAnsi="Consolas" w:cs="Consolas"/>
+          <w:sz w:val="16"/>
+          <w:szCs w:val="16"/>
+        </w:rPr>
+      </w:pPr>
+      <w:r>
+        <w:rPr>
+          <w:rFonts w:ascii="Consolas" w:hAnsi="Consolas" w:cs="Consolas"/>
+          <w:sz w:val="16"/>
+          <w:szCs w:val="16"/>
+        </w:rPr>
+        <w:t xml:space="preserve">                    for (int c = j - 2; c &gt;= 0; c--)</w:t>
+      </w:r>
+    </w:p>
+    <w:p>
+      <w:pPr>
+        <w:autoSpaceDE w:val="0"/>
+        <w:autoSpaceDN w:val="0"/>
+        <w:adjustRightInd w:val="0"/>
+        <w:spacing w:after="0" w:line="240" w:lineRule="auto"/>
+        <w:rPr>
+          <w:rFonts w:ascii="Consolas" w:hAnsi="Consolas" w:cs="Consolas"/>
+          <w:sz w:val="16"/>
+          <w:szCs w:val="16"/>
+        </w:rPr>
+      </w:pPr>
+      <w:r>
+        <w:rPr>
+          <w:rFonts w:ascii="Consolas" w:hAnsi="Consolas" w:cs="Consolas"/>
+          <w:sz w:val="16"/>
+          <w:szCs w:val="16"/>
+        </w:rPr>
+        <w:t xml:space="preserve">                    {</w:t>
+      </w:r>
+    </w:p>
+    <w:p>
+      <w:pPr>
+        <w:autoSpaceDE w:val="0"/>
+        <w:autoSpaceDN w:val="0"/>
+        <w:adjustRightInd w:val="0"/>
+        <w:spacing w:after="0" w:line="240" w:lineRule="auto"/>
+        <w:rPr>
+          <w:rFonts w:ascii="Consolas" w:hAnsi="Consolas" w:cs="Consolas"/>
+          <w:sz w:val="16"/>
+          <w:szCs w:val="16"/>
+        </w:rPr>
+      </w:pPr>
+      <w:r>
+        <w:rPr>
+          <w:rFonts w:ascii="Consolas" w:hAnsi="Consolas" w:cs="Consolas"/>
+          <w:sz w:val="16"/>
+          <w:szCs w:val="16"/>
+        </w:rPr>
+        <w:t xml:space="preserve">                        if (flag == 1)</w:t>
+      </w:r>
+    </w:p>
+    <w:p>
+      <w:pPr>
+        <w:autoSpaceDE w:val="0"/>
+        <w:autoSpaceDN w:val="0"/>
+        <w:adjustRightInd w:val="0"/>
+        <w:spacing w:after="0" w:line="240" w:lineRule="auto"/>
+        <w:rPr>
+          <w:rFonts w:ascii="Consolas" w:hAnsi="Consolas" w:cs="Consolas"/>
+          <w:sz w:val="16"/>
+          <w:szCs w:val="16"/>
+        </w:rPr>
+      </w:pPr>
+      <w:r>
+        <w:rPr>
+          <w:rFonts w:ascii="Consolas" w:hAnsi="Consolas" w:cs="Consolas"/>
+          <w:sz w:val="16"/>
+          <w:szCs w:val="16"/>
+        </w:rPr>
+        <w:t xml:space="preserve">                        {</w:t>
+      </w:r>
+    </w:p>
+    <w:p>
+      <w:pPr>
+        <w:autoSpaceDE w:val="0"/>
+        <w:autoSpaceDN w:val="0"/>
+        <w:adjustRightInd w:val="0"/>
+        <w:spacing w:after="0" w:line="240" w:lineRule="auto"/>
+        <w:rPr>
+          <w:rFonts w:ascii="Consolas" w:hAnsi="Consolas" w:cs="Consolas"/>
+          <w:sz w:val="16"/>
+          <w:szCs w:val="16"/>
+        </w:rPr>
+      </w:pPr>
+      <w:r>
+        <w:rPr>
+          <w:rFonts w:ascii="Consolas" w:hAnsi="Consolas" w:cs="Consolas"/>
+          <w:sz w:val="16"/>
+          <w:szCs w:val="16"/>
+        </w:rPr>
+        <w:t xml:space="preserve">                            if (row[i][c] is ButtonX) continue;</w:t>
+      </w:r>
+    </w:p>
+    <w:p>
+      <w:pPr>
+        <w:autoSpaceDE w:val="0"/>
+        <w:autoSpaceDN w:val="0"/>
+        <w:adjustRightInd w:val="0"/>
+        <w:spacing w:after="0" w:line="240" w:lineRule="auto"/>
+        <w:rPr>
+          <w:rFonts w:ascii="Consolas" w:hAnsi="Consolas" w:cs="Consolas"/>
+          <w:sz w:val="16"/>
+          <w:szCs w:val="16"/>
+        </w:rPr>
+      </w:pPr>
+      <w:r>
+        <w:rPr>
+          <w:rFonts w:ascii="Consolas" w:hAnsi="Consolas" w:cs="Consolas"/>
+          <w:sz w:val="16"/>
+          <w:szCs w:val="16"/>
+        </w:rPr>
+        <w:t xml:space="preserve">                            else if (!(row[i][c] is ButtonO))</w:t>
+      </w:r>
+    </w:p>
+    <w:p>
+      <w:pPr>
+        <w:autoSpaceDE w:val="0"/>
+        <w:autoSpaceDN w:val="0"/>
+        <w:adjustRightInd w:val="0"/>
+        <w:spacing w:after="0" w:line="240" w:lineRule="auto"/>
+        <w:rPr>
+          <w:rFonts w:ascii="Consolas" w:hAnsi="Consolas" w:cs="Consolas"/>
+          <w:sz w:val="16"/>
+          <w:szCs w:val="16"/>
+        </w:rPr>
+      </w:pPr>
+      <w:r>
+        <w:rPr>
+          <w:rFonts w:ascii="Consolas" w:hAnsi="Consolas" w:cs="Consolas"/>
+          <w:sz w:val="16"/>
+          <w:szCs w:val="16"/>
+        </w:rPr>
+        <w:t xml:space="preserve">                                break;</w:t>
+      </w:r>
+    </w:p>
+    <w:p>
+      <w:pPr>
+        <w:autoSpaceDE w:val="0"/>
+        <w:autoSpaceDN w:val="0"/>
+        <w:adjustRightInd w:val="0"/>
+        <w:spacing w:after="0" w:line="240" w:lineRule="auto"/>
+        <w:rPr>
+          <w:rFonts w:ascii="Consolas" w:hAnsi="Consolas" w:cs="Consolas"/>
+          <w:sz w:val="16"/>
+          <w:szCs w:val="16"/>
+        </w:rPr>
+      </w:pPr>
+      <w:r>
+        <w:rPr>
+          <w:rFonts w:ascii="Consolas" w:hAnsi="Consolas" w:cs="Consolas"/>
+          <w:sz w:val="16"/>
+          <w:szCs w:val="16"/>
+        </w:rPr>
+        <w:t xml:space="preserve">                            else</w:t>
+      </w:r>
+    </w:p>
+    <w:p>
+      <w:pPr>
+        <w:autoSpaceDE w:val="0"/>
+        <w:autoSpaceDN w:val="0"/>
+        <w:adjustRightInd w:val="0"/>
+        <w:spacing w:after="0" w:line="240" w:lineRule="auto"/>
+        <w:rPr>
+          <w:rFonts w:ascii="Consolas" w:hAnsi="Consolas" w:cs="Consolas"/>
+          <w:sz w:val="16"/>
+          <w:szCs w:val="16"/>
+        </w:rPr>
+      </w:pPr>
+      <w:r>
+        <w:rPr>
+          <w:rFonts w:ascii="Consolas" w:hAnsi="Consolas" w:cs="Consolas"/>
+          <w:sz w:val="16"/>
+          <w:szCs w:val="16"/>
+        </w:rPr>
+        <w:t xml:space="preserve">                            {</w:t>
+      </w:r>
+    </w:p>
+    <w:p>
+      <w:pPr>
+        <w:autoSpaceDE w:val="0"/>
+        <w:autoSpaceDN w:val="0"/>
+        <w:adjustRightInd w:val="0"/>
+        <w:spacing w:after="0" w:line="240" w:lineRule="auto"/>
+        <w:rPr>
+          <w:rFonts w:ascii="Consolas" w:hAnsi="Consolas" w:cs="Consolas"/>
+          <w:sz w:val="16"/>
+          <w:szCs w:val="16"/>
+        </w:rPr>
+      </w:pPr>
+      <w:r>
+        <w:rPr>
+          <w:rFonts w:ascii="Consolas" w:hAnsi="Consolas" w:cs="Consolas"/>
+          <w:sz w:val="16"/>
+          <w:szCs w:val="16"/>
+        </w:rPr>
+        <w:t xml:space="preserve">                                dummy.r = i;</w:t>
+      </w:r>
+    </w:p>
+    <w:p>
+      <w:pPr>
+        <w:autoSpaceDE w:val="0"/>
+        <w:autoSpaceDN w:val="0"/>
+        <w:adjustRightInd w:val="0"/>
+        <w:spacing w:after="0" w:line="240" w:lineRule="auto"/>
+        <w:rPr>
+          <w:rFonts w:ascii="Consolas" w:hAnsi="Consolas" w:cs="Consolas"/>
+          <w:sz w:val="16"/>
+          <w:szCs w:val="16"/>
+        </w:rPr>
+      </w:pPr>
+      <w:r>
+        <w:rPr>
+          <w:rFonts w:ascii="Consolas" w:hAnsi="Consolas" w:cs="Consolas"/>
+          <w:sz w:val="16"/>
+          <w:szCs w:val="16"/>
+        </w:rPr>
+        <w:t xml:space="preserve">                                dummy.c = j;</w:t>
+      </w:r>
+    </w:p>
+    <w:p>
+      <w:pPr>
+        <w:autoSpaceDE w:val="0"/>
+        <w:autoSpaceDN w:val="0"/>
+        <w:adjustRightInd w:val="0"/>
+        <w:spacing w:after="0" w:line="240" w:lineRule="auto"/>
+        <w:rPr>
+          <w:rFonts w:ascii="Consolas" w:hAnsi="Consolas" w:cs="Consolas"/>
+          <w:sz w:val="16"/>
+          <w:szCs w:val="16"/>
+        </w:rPr>
+      </w:pPr>
+      <w:r>
+        <w:rPr>
+          <w:rFonts w:ascii="Consolas" w:hAnsi="Consolas" w:cs="Consolas"/>
+          <w:sz w:val="16"/>
+          <w:szCs w:val="16"/>
+        </w:rPr>
+        <w:t xml:space="preserve">                                query.Add(dummy);</w:t>
+      </w:r>
+    </w:p>
+    <w:p>
+      <w:pPr>
+        <w:autoSpaceDE w:val="0"/>
+        <w:autoSpaceDN w:val="0"/>
+        <w:adjustRightInd w:val="0"/>
+        <w:spacing w:after="0" w:line="240" w:lineRule="auto"/>
+        <w:rPr>
+          <w:rFonts w:ascii="Consolas" w:hAnsi="Consolas" w:cs="Consolas"/>
+          <w:sz w:val="16"/>
+          <w:szCs w:val="16"/>
+        </w:rPr>
+      </w:pPr>
+      <w:r>
+        <w:rPr>
+          <w:rFonts w:ascii="Consolas" w:hAnsi="Consolas" w:cs="Consolas"/>
+          <w:sz w:val="16"/>
+          <w:szCs w:val="16"/>
+        </w:rPr>
+        <w:t xml:space="preserve">                                return true;</w:t>
+      </w:r>
+    </w:p>
+    <w:p>
+      <w:pPr>
+        <w:autoSpaceDE w:val="0"/>
+        <w:autoSpaceDN w:val="0"/>
+        <w:adjustRightInd w:val="0"/>
+        <w:spacing w:after="0" w:line="240" w:lineRule="auto"/>
+        <w:rPr>
+          <w:rFonts w:ascii="Consolas" w:hAnsi="Consolas" w:cs="Consolas"/>
+          <w:sz w:val="16"/>
+          <w:szCs w:val="16"/>
+        </w:rPr>
+      </w:pPr>
+      <w:r>
+        <w:rPr>
+          <w:rFonts w:ascii="Consolas" w:hAnsi="Consolas" w:cs="Consolas"/>
+          <w:sz w:val="16"/>
+          <w:szCs w:val="16"/>
+        </w:rPr>
+        <w:t xml:space="preserve">                            }</w:t>
+      </w:r>
+    </w:p>
+    <w:p>
+      <w:pPr>
+        <w:autoSpaceDE w:val="0"/>
+        <w:autoSpaceDN w:val="0"/>
+        <w:adjustRightInd w:val="0"/>
+        <w:spacing w:after="0" w:line="240" w:lineRule="auto"/>
+        <w:rPr>
+          <w:rFonts w:ascii="Consolas" w:hAnsi="Consolas" w:cs="Consolas"/>
+          <w:sz w:val="16"/>
+          <w:szCs w:val="16"/>
+        </w:rPr>
+      </w:pPr>
+      <w:r>
+        <w:rPr>
+          <w:rFonts w:ascii="Consolas" w:hAnsi="Consolas" w:cs="Consolas"/>
+          <w:sz w:val="16"/>
+          <w:szCs w:val="16"/>
+        </w:rPr>
+        <w:t xml:space="preserve">                        }</w:t>
+      </w:r>
+    </w:p>
+    <w:p>
+      <w:pPr>
+        <w:autoSpaceDE w:val="0"/>
+        <w:autoSpaceDN w:val="0"/>
+        <w:adjustRightInd w:val="0"/>
+        <w:spacing w:after="0" w:line="240" w:lineRule="auto"/>
+        <w:rPr>
+          <w:rFonts w:ascii="Consolas" w:hAnsi="Consolas" w:cs="Consolas"/>
+          <w:sz w:val="16"/>
+          <w:szCs w:val="16"/>
+        </w:rPr>
+      </w:pPr>
+      <w:r>
+        <w:rPr>
+          <w:rFonts w:ascii="Consolas" w:hAnsi="Consolas" w:cs="Consolas"/>
+          <w:sz w:val="16"/>
+          <w:szCs w:val="16"/>
+        </w:rPr>
+        <w:t xml:space="preserve">                        else if (flag == 3)</w:t>
+      </w:r>
+    </w:p>
+    <w:p>
+      <w:pPr>
+        <w:autoSpaceDE w:val="0"/>
+        <w:autoSpaceDN w:val="0"/>
+        <w:adjustRightInd w:val="0"/>
+        <w:spacing w:after="0" w:line="240" w:lineRule="auto"/>
+        <w:rPr>
+          <w:rFonts w:ascii="Consolas" w:hAnsi="Consolas" w:cs="Consolas"/>
+          <w:sz w:val="16"/>
+          <w:szCs w:val="16"/>
+        </w:rPr>
+      </w:pPr>
+      <w:r>
+        <w:rPr>
+          <w:rFonts w:ascii="Consolas" w:hAnsi="Consolas" w:cs="Consolas"/>
+          <w:sz w:val="16"/>
+          <w:szCs w:val="16"/>
+        </w:rPr>
+        <w:t xml:space="preserve">                        {</w:t>
+      </w:r>
+    </w:p>
+    <w:p>
+      <w:pPr>
+        <w:autoSpaceDE w:val="0"/>
+        <w:autoSpaceDN w:val="0"/>
+        <w:adjustRightInd w:val="0"/>
+        <w:spacing w:after="0" w:line="240" w:lineRule="auto"/>
+        <w:rPr>
+          <w:rFonts w:ascii="Consolas" w:hAnsi="Consolas" w:cs="Consolas"/>
+          <w:sz w:val="16"/>
+          <w:szCs w:val="16"/>
+        </w:rPr>
+      </w:pPr>
+      <w:r>
+        <w:rPr>
+          <w:rFonts w:ascii="Consolas" w:hAnsi="Consolas" w:cs="Consolas"/>
+          <w:sz w:val="16"/>
+          <w:szCs w:val="16"/>
+        </w:rPr>
+        <w:t xml:space="preserve">                            if (row[i][c] is ButtonX) continue;</w:t>
+      </w:r>
+    </w:p>
+    <w:p>
+      <w:pPr>
+        <w:autoSpaceDE w:val="0"/>
+        <w:autoSpaceDN w:val="0"/>
+        <w:adjustRightInd w:val="0"/>
+        <w:spacing w:after="0" w:line="240" w:lineRule="auto"/>
+        <w:rPr>
+          <w:rFonts w:ascii="Consolas" w:hAnsi="Consolas" w:cs="Consolas"/>
+          <w:sz w:val="16"/>
+          <w:szCs w:val="16"/>
+        </w:rPr>
+      </w:pPr>
+      <w:r>
+        <w:rPr>
+          <w:rFonts w:ascii="Consolas" w:hAnsi="Consolas" w:cs="Consolas"/>
+          <w:sz w:val="16"/>
+          <w:szCs w:val="16"/>
+        </w:rPr>
+        <w:t xml:space="preserve">                            else if (!(row[i][c] is ButtonO))</w:t>
+      </w:r>
+    </w:p>
+    <w:p>
+      <w:pPr>
+        <w:autoSpaceDE w:val="0"/>
+        <w:autoSpaceDN w:val="0"/>
+        <w:adjustRightInd w:val="0"/>
+        <w:spacing w:after="0" w:line="240" w:lineRule="auto"/>
+        <w:rPr>
+          <w:rFonts w:ascii="Consolas" w:hAnsi="Consolas" w:cs="Consolas"/>
+          <w:sz w:val="16"/>
+          <w:szCs w:val="16"/>
+        </w:rPr>
+      </w:pPr>
+      <w:r>
+        <w:rPr>
+          <w:rFonts w:ascii="Consolas" w:hAnsi="Consolas" w:cs="Consolas"/>
+          <w:sz w:val="16"/>
+          <w:szCs w:val="16"/>
+        </w:rPr>
+        <w:t xml:space="preserve">                                break;</w:t>
+      </w:r>
+    </w:p>
+    <w:p>
+      <w:pPr>
+        <w:autoSpaceDE w:val="0"/>
+        <w:autoSpaceDN w:val="0"/>
+        <w:adjustRightInd w:val="0"/>
+        <w:spacing w:after="0" w:line="240" w:lineRule="auto"/>
+        <w:rPr>
+          <w:rFonts w:ascii="Consolas" w:hAnsi="Consolas" w:cs="Consolas"/>
+          <w:sz w:val="16"/>
+          <w:szCs w:val="16"/>
+        </w:rPr>
+      </w:pPr>
+      <w:r>
+        <w:rPr>
+          <w:rFonts w:ascii="Consolas" w:hAnsi="Consolas" w:cs="Consolas"/>
+          <w:sz w:val="16"/>
+          <w:szCs w:val="16"/>
+        </w:rPr>
+        <w:t xml:space="preserve">                            else</w:t>
+      </w:r>
+    </w:p>
+    <w:p>
+      <w:pPr>
+        <w:autoSpaceDE w:val="0"/>
+        <w:autoSpaceDN w:val="0"/>
+        <w:adjustRightInd w:val="0"/>
+        <w:spacing w:after="0" w:line="240" w:lineRule="auto"/>
+        <w:rPr>
+          <w:rFonts w:ascii="Consolas" w:hAnsi="Consolas" w:cs="Consolas"/>
+          <w:sz w:val="16"/>
+          <w:szCs w:val="16"/>
+        </w:rPr>
+      </w:pPr>
+      <w:r>
+        <w:rPr>
+          <w:rFonts w:ascii="Consolas" w:hAnsi="Consolas" w:cs="Consolas"/>
+          <w:sz w:val="16"/>
+          <w:szCs w:val="16"/>
+        </w:rPr>
+        <w:t xml:space="preserve">                                return true;</w:t>
+      </w:r>
+    </w:p>
+    <w:p>
+      <w:pPr>
+        <w:autoSpaceDE w:val="0"/>
+        <w:autoSpaceDN w:val="0"/>
+        <w:adjustRightInd w:val="0"/>
+        <w:spacing w:after="0" w:line="240" w:lineRule="auto"/>
+        <w:rPr>
+          <w:rFonts w:ascii="Consolas" w:hAnsi="Consolas" w:cs="Consolas"/>
+          <w:sz w:val="16"/>
+          <w:szCs w:val="16"/>
+        </w:rPr>
+      </w:pPr>
+      <w:r>
+        <w:rPr>
+          <w:rFonts w:ascii="Consolas" w:hAnsi="Consolas" w:cs="Consolas"/>
+          <w:sz w:val="16"/>
+          <w:szCs w:val="16"/>
+        </w:rPr>
+        <w:t xml:space="preserve">                        }</w:t>
+      </w:r>
+    </w:p>
+    <w:p>
+      <w:pPr>
+        <w:autoSpaceDE w:val="0"/>
+        <w:autoSpaceDN w:val="0"/>
+        <w:adjustRightInd w:val="0"/>
+        <w:spacing w:after="0" w:line="240" w:lineRule="auto"/>
+        <w:rPr>
+          <w:rFonts w:ascii="Consolas" w:hAnsi="Consolas" w:cs="Consolas"/>
+          <w:sz w:val="16"/>
+          <w:szCs w:val="16"/>
+        </w:rPr>
+      </w:pPr>
+      <w:r>
+        <w:rPr>
+          <w:rFonts w:ascii="Consolas" w:hAnsi="Consolas" w:cs="Consolas"/>
+          <w:sz w:val="16"/>
+          <w:szCs w:val="16"/>
+        </w:rPr>
+        <w:t xml:space="preserve">                    }</w:t>
+      </w:r>
+    </w:p>
+    <w:p>
+      <w:pPr>
+        <w:autoSpaceDE w:val="0"/>
+        <w:autoSpaceDN w:val="0"/>
+        <w:adjustRightInd w:val="0"/>
+        <w:spacing w:after="0" w:line="240" w:lineRule="auto"/>
+        <w:rPr>
+          <w:rFonts w:ascii="Consolas" w:hAnsi="Consolas" w:cs="Consolas"/>
+          <w:sz w:val="16"/>
+          <w:szCs w:val="16"/>
+        </w:rPr>
+      </w:pPr>
+      <w:r>
+        <w:rPr>
+          <w:rFonts w:ascii="Consolas" w:hAnsi="Consolas" w:cs="Consolas"/>
+          <w:sz w:val="16"/>
+          <w:szCs w:val="16"/>
+        </w:rPr>
+        <w:t xml:space="preserve">                }</w:t>
+      </w:r>
+    </w:p>
+    <w:p>
+      <w:pPr>
+        <w:autoSpaceDE w:val="0"/>
+        <w:autoSpaceDN w:val="0"/>
+        <w:adjustRightInd w:val="0"/>
+        <w:spacing w:after="0" w:line="240" w:lineRule="auto"/>
+        <w:rPr>
+          <w:rFonts w:ascii="Consolas" w:hAnsi="Consolas" w:cs="Consolas"/>
+          <w:sz w:val="16"/>
+          <w:szCs w:val="16"/>
+        </w:rPr>
+      </w:pPr>
+      <w:r>
+        <w:rPr>
+          <w:rFonts w:ascii="Consolas" w:hAnsi="Consolas" w:cs="Consolas"/>
+          <w:sz w:val="16"/>
+          <w:szCs w:val="16"/>
+        </w:rPr>
+        <w:t xml:space="preserve">            }</w:t>
+      </w:r>
+    </w:p>
+    <w:p>
+      <w:pPr>
+        <w:autoSpaceDE w:val="0"/>
+        <w:autoSpaceDN w:val="0"/>
+        <w:adjustRightInd w:val="0"/>
+        <w:spacing w:after="0" w:line="240" w:lineRule="auto"/>
+        <w:rPr>
+          <w:rFonts w:ascii="Consolas" w:hAnsi="Consolas" w:cs="Consolas"/>
+          <w:sz w:val="16"/>
+          <w:szCs w:val="16"/>
+        </w:rPr>
+      </w:pPr>
+      <w:r>
+        <w:rPr>
+          <w:rFonts w:ascii="Consolas" w:hAnsi="Consolas" w:cs="Consolas"/>
+          <w:sz w:val="16"/>
+          <w:szCs w:val="16"/>
+        </w:rPr>
+        <w:t xml:space="preserve">            else if(flag==2 || flag==4)</w:t>
+      </w:r>
+    </w:p>
+    <w:p>
+      <w:pPr>
+        <w:autoSpaceDE w:val="0"/>
+        <w:autoSpaceDN w:val="0"/>
+        <w:adjustRightInd w:val="0"/>
+        <w:spacing w:after="0" w:line="240" w:lineRule="auto"/>
+        <w:rPr>
+          <w:rFonts w:ascii="Consolas" w:hAnsi="Consolas" w:cs="Consolas"/>
+          <w:sz w:val="16"/>
+          <w:szCs w:val="16"/>
+        </w:rPr>
+      </w:pPr>
+      <w:r>
+        <w:rPr>
+          <w:rFonts w:ascii="Consolas" w:hAnsi="Consolas" w:cs="Consolas"/>
+          <w:sz w:val="16"/>
+          <w:szCs w:val="16"/>
+        </w:rPr>
+        <w:t xml:space="preserve">            {</w:t>
+      </w:r>
+    </w:p>
+    <w:p>
+      <w:pPr>
+        <w:autoSpaceDE w:val="0"/>
+        <w:autoSpaceDN w:val="0"/>
+        <w:adjustRightInd w:val="0"/>
+        <w:spacing w:after="0" w:line="240" w:lineRule="auto"/>
+        <w:rPr>
+          <w:rFonts w:ascii="Consolas" w:hAnsi="Consolas" w:cs="Consolas"/>
+          <w:sz w:val="16"/>
+          <w:szCs w:val="16"/>
+        </w:rPr>
+      </w:pPr>
+      <w:r>
+        <w:rPr>
+          <w:rFonts w:ascii="Consolas" w:hAnsi="Consolas" w:cs="Consolas"/>
+          <w:sz w:val="16"/>
+          <w:szCs w:val="16"/>
+        </w:rPr>
+        <w:t xml:space="preserve">                if (row[i][tmpj] is ButtonO)</w:t>
+      </w:r>
+    </w:p>
+    <w:p>
+      <w:pPr>
+        <w:autoSpaceDE w:val="0"/>
+        <w:autoSpaceDN w:val="0"/>
+        <w:adjustRightInd w:val="0"/>
+        <w:spacing w:after="0" w:line="240" w:lineRule="auto"/>
+        <w:rPr>
+          <w:rFonts w:ascii="Consolas" w:hAnsi="Consolas" w:cs="Consolas"/>
+          <w:sz w:val="16"/>
+          <w:szCs w:val="16"/>
+        </w:rPr>
+      </w:pPr>
+      <w:r>
+        <w:rPr>
+          <w:rFonts w:ascii="Consolas" w:hAnsi="Consolas" w:cs="Consolas"/>
+          <w:sz w:val="16"/>
+          <w:szCs w:val="16"/>
+        </w:rPr>
+        <w:t xml:space="preserve">                {</w:t>
+      </w:r>
+    </w:p>
+    <w:p>
+      <w:pPr>
+        <w:autoSpaceDE w:val="0"/>
+        <w:autoSpaceDN w:val="0"/>
+        <w:adjustRightInd w:val="0"/>
+        <w:spacing w:after="0" w:line="240" w:lineRule="auto"/>
+        <w:rPr>
+          <w:rFonts w:ascii="Consolas" w:hAnsi="Consolas" w:cs="Consolas"/>
+          <w:sz w:val="16"/>
+          <w:szCs w:val="16"/>
+        </w:rPr>
+      </w:pPr>
+      <w:r>
+        <w:rPr>
+          <w:rFonts w:ascii="Consolas" w:hAnsi="Consolas" w:cs="Consolas"/>
+          <w:sz w:val="16"/>
+          <w:szCs w:val="16"/>
+        </w:rPr>
+        <w:t xml:space="preserve">                    for (int c = j - 2; c &gt;= 0; c--)</w:t>
+      </w:r>
+    </w:p>
+    <w:p>
+      <w:pPr>
+        <w:autoSpaceDE w:val="0"/>
+        <w:autoSpaceDN w:val="0"/>
+        <w:adjustRightInd w:val="0"/>
+        <w:spacing w:after="0" w:line="240" w:lineRule="auto"/>
+        <w:rPr>
+          <w:rFonts w:ascii="Consolas" w:hAnsi="Consolas" w:cs="Consolas"/>
+          <w:sz w:val="16"/>
+          <w:szCs w:val="16"/>
+        </w:rPr>
+      </w:pPr>
+      <w:r>
+        <w:rPr>
+          <w:rFonts w:ascii="Consolas" w:hAnsi="Consolas" w:cs="Consolas"/>
+          <w:sz w:val="16"/>
+          <w:szCs w:val="16"/>
+        </w:rPr>
+        <w:t xml:space="preserve">                    {</w:t>
+      </w:r>
+    </w:p>
+    <w:p>
+      <w:pPr>
+        <w:autoSpaceDE w:val="0"/>
+        <w:autoSpaceDN w:val="0"/>
+        <w:adjustRightInd w:val="0"/>
+        <w:spacing w:after="0" w:line="240" w:lineRule="auto"/>
+        <w:rPr>
+          <w:rFonts w:ascii="Consolas" w:hAnsi="Consolas" w:cs="Consolas"/>
+          <w:sz w:val="16"/>
+          <w:szCs w:val="16"/>
+        </w:rPr>
+      </w:pPr>
+      <w:r>
+        <w:rPr>
+          <w:rFonts w:ascii="Consolas" w:hAnsi="Consolas" w:cs="Consolas"/>
+          <w:sz w:val="16"/>
+          <w:szCs w:val="16"/>
+        </w:rPr>
+        <w:t xml:space="preserve">                        if (flag == 2)</w:t>
+      </w:r>
+    </w:p>
+    <w:p>
+      <w:pPr>
+        <w:autoSpaceDE w:val="0"/>
+        <w:autoSpaceDN w:val="0"/>
+        <w:adjustRightInd w:val="0"/>
+        <w:spacing w:after="0" w:line="240" w:lineRule="auto"/>
+        <w:rPr>
+          <w:rFonts w:ascii="Consolas" w:hAnsi="Consolas" w:cs="Consolas"/>
+          <w:sz w:val="16"/>
+          <w:szCs w:val="16"/>
+        </w:rPr>
+      </w:pPr>
+      <w:r>
+        <w:rPr>
+          <w:rFonts w:ascii="Consolas" w:hAnsi="Consolas" w:cs="Consolas"/>
+          <w:sz w:val="16"/>
+          <w:szCs w:val="16"/>
+        </w:rPr>
+        <w:t xml:space="preserve">                        {</w:t>
+      </w:r>
+    </w:p>
+    <w:p>
+      <w:pPr>
+        <w:autoSpaceDE w:val="0"/>
+        <w:autoSpaceDN w:val="0"/>
+        <w:adjustRightInd w:val="0"/>
+        <w:spacing w:after="0" w:line="240" w:lineRule="auto"/>
+        <w:rPr>
+          <w:rFonts w:ascii="Consolas" w:hAnsi="Consolas" w:cs="Consolas"/>
+          <w:sz w:val="16"/>
+          <w:szCs w:val="16"/>
+        </w:rPr>
+      </w:pPr>
+      <w:r>
+        <w:rPr>
+          <w:rFonts w:ascii="Consolas" w:hAnsi="Consolas" w:cs="Consolas"/>
+          <w:sz w:val="16"/>
+          <w:szCs w:val="16"/>
+        </w:rPr>
+        <w:t xml:space="preserve">                            if (row[i][c] is ButtonO) continue;</w:t>
+      </w:r>
+    </w:p>
+    <w:p>
+      <w:pPr>
+        <w:autoSpaceDE w:val="0"/>
+        <w:autoSpaceDN w:val="0"/>
+        <w:adjustRightInd w:val="0"/>
+        <w:spacing w:after="0" w:line="240" w:lineRule="auto"/>
+        <w:rPr>
+          <w:rFonts w:ascii="Consolas" w:hAnsi="Consolas" w:cs="Consolas"/>
+          <w:sz w:val="16"/>
+          <w:szCs w:val="16"/>
+        </w:rPr>
+      </w:pPr>
+      <w:r>
+        <w:rPr>
+          <w:rFonts w:ascii="Consolas" w:hAnsi="Consolas" w:cs="Consolas"/>
+          <w:sz w:val="16"/>
+          <w:szCs w:val="16"/>
+        </w:rPr>
+        <w:t xml:space="preserve">                            else if (!(row[i][c] is ButtonX))</w:t>
+      </w:r>
+    </w:p>
+    <w:p>
+      <w:pPr>
+        <w:autoSpaceDE w:val="0"/>
+        <w:autoSpaceDN w:val="0"/>
+        <w:adjustRightInd w:val="0"/>
+        <w:spacing w:after="0" w:line="240" w:lineRule="auto"/>
+        <w:rPr>
+          <w:rFonts w:ascii="Consolas" w:hAnsi="Consolas" w:cs="Consolas"/>
+          <w:sz w:val="16"/>
+          <w:szCs w:val="16"/>
+        </w:rPr>
+      </w:pPr>
+      <w:r>
+        <w:rPr>
+          <w:rFonts w:ascii="Consolas" w:hAnsi="Consolas" w:cs="Consolas"/>
+          <w:sz w:val="16"/>
+          <w:szCs w:val="16"/>
+        </w:rPr>
+        <w:t xml:space="preserve">                                break;</w:t>
+      </w:r>
+    </w:p>
+    <w:p>
+      <w:pPr>
+        <w:autoSpaceDE w:val="0"/>
+        <w:autoSpaceDN w:val="0"/>
+        <w:adjustRightInd w:val="0"/>
+        <w:spacing w:after="0" w:line="240" w:lineRule="auto"/>
+        <w:rPr>
+          <w:rFonts w:ascii="Consolas" w:hAnsi="Consolas" w:cs="Consolas"/>
+          <w:sz w:val="16"/>
+          <w:szCs w:val="16"/>
+        </w:rPr>
+      </w:pPr>
+      <w:r>
+        <w:rPr>
+          <w:rFonts w:ascii="Consolas" w:hAnsi="Consolas" w:cs="Consolas"/>
+          <w:sz w:val="16"/>
+          <w:szCs w:val="16"/>
+        </w:rPr>
+        <w:t xml:space="preserve">                            else</w:t>
+      </w:r>
+    </w:p>
+    <w:p>
+      <w:pPr>
+        <w:autoSpaceDE w:val="0"/>
+        <w:autoSpaceDN w:val="0"/>
+        <w:adjustRightInd w:val="0"/>
+        <w:spacing w:after="0" w:line="240" w:lineRule="auto"/>
+        <w:rPr>
+          <w:rFonts w:ascii="Consolas" w:hAnsi="Consolas" w:cs="Consolas"/>
+          <w:sz w:val="16"/>
+          <w:szCs w:val="16"/>
+        </w:rPr>
+      </w:pPr>
+      <w:r>
+        <w:rPr>
+          <w:rFonts w:ascii="Consolas" w:hAnsi="Consolas" w:cs="Consolas"/>
+          <w:sz w:val="16"/>
+          <w:szCs w:val="16"/>
+        </w:rPr>
+        <w:t xml:space="preserve">                            {</w:t>
+      </w:r>
+    </w:p>
+    <w:p>
+      <w:pPr>
+        <w:autoSpaceDE w:val="0"/>
+        <w:autoSpaceDN w:val="0"/>
+        <w:adjustRightInd w:val="0"/>
+        <w:spacing w:after="0" w:line="240" w:lineRule="auto"/>
+        <w:rPr>
+          <w:rFonts w:ascii="Consolas" w:hAnsi="Consolas" w:cs="Consolas"/>
+          <w:sz w:val="16"/>
+          <w:szCs w:val="16"/>
+        </w:rPr>
+      </w:pPr>
+      <w:r>
+        <w:rPr>
+          <w:rFonts w:ascii="Consolas" w:hAnsi="Consolas" w:cs="Consolas"/>
+          <w:sz w:val="16"/>
+          <w:szCs w:val="16"/>
+        </w:rPr>
+        <w:t xml:space="preserve">                                dummy.r = i;</w:t>
+      </w:r>
+    </w:p>
+    <w:p>
+      <w:pPr>
+        <w:autoSpaceDE w:val="0"/>
+        <w:autoSpaceDN w:val="0"/>
+        <w:adjustRightInd w:val="0"/>
+        <w:spacing w:after="0" w:line="240" w:lineRule="auto"/>
+        <w:rPr>
+          <w:rFonts w:ascii="Consolas" w:hAnsi="Consolas" w:cs="Consolas"/>
+          <w:sz w:val="16"/>
+          <w:szCs w:val="16"/>
+        </w:rPr>
+      </w:pPr>
+      <w:r>
+        <w:rPr>
+          <w:rFonts w:ascii="Consolas" w:hAnsi="Consolas" w:cs="Consolas"/>
+          <w:sz w:val="16"/>
+          <w:szCs w:val="16"/>
+        </w:rPr>
+        <w:t xml:space="preserve">                                dummy.c = j;</w:t>
+      </w:r>
+    </w:p>
+    <w:p>
+      <w:pPr>
+        <w:autoSpaceDE w:val="0"/>
+        <w:autoSpaceDN w:val="0"/>
+        <w:adjustRightInd w:val="0"/>
+        <w:spacing w:after="0" w:line="240" w:lineRule="auto"/>
+        <w:rPr>
+          <w:rFonts w:ascii="Consolas" w:hAnsi="Consolas" w:cs="Consolas"/>
+          <w:sz w:val="16"/>
+          <w:szCs w:val="16"/>
+        </w:rPr>
+      </w:pPr>
+      <w:r>
+        <w:rPr>
+          <w:rFonts w:ascii="Consolas" w:hAnsi="Consolas" w:cs="Consolas"/>
+          <w:sz w:val="16"/>
+          <w:szCs w:val="16"/>
+        </w:rPr>
+        <w:t xml:space="preserve">                                query.Add(dummy);</w:t>
+      </w:r>
+    </w:p>
+    <w:p>
+      <w:pPr>
+        <w:autoSpaceDE w:val="0"/>
+        <w:autoSpaceDN w:val="0"/>
+        <w:adjustRightInd w:val="0"/>
+        <w:spacing w:after="0" w:line="240" w:lineRule="auto"/>
+        <w:rPr>
+          <w:rFonts w:ascii="Consolas" w:hAnsi="Consolas" w:cs="Consolas"/>
+          <w:sz w:val="16"/>
+          <w:szCs w:val="16"/>
+        </w:rPr>
+      </w:pPr>
+      <w:r>
+        <w:rPr>
+          <w:rFonts w:ascii="Consolas" w:hAnsi="Consolas" w:cs="Consolas"/>
+          <w:sz w:val="16"/>
+          <w:szCs w:val="16"/>
+        </w:rPr>
+        <w:t xml:space="preserve">                                return true;</w:t>
+      </w:r>
+    </w:p>
+    <w:p>
+      <w:pPr>
+        <w:autoSpaceDE w:val="0"/>
+        <w:autoSpaceDN w:val="0"/>
+        <w:adjustRightInd w:val="0"/>
+        <w:spacing w:after="0" w:line="240" w:lineRule="auto"/>
+        <w:rPr>
+          <w:rFonts w:ascii="Consolas" w:hAnsi="Consolas" w:cs="Consolas"/>
+          <w:sz w:val="16"/>
+          <w:szCs w:val="16"/>
+        </w:rPr>
+      </w:pPr>
+      <w:r>
+        <w:rPr>
+          <w:rFonts w:ascii="Consolas" w:hAnsi="Consolas" w:cs="Consolas"/>
+          <w:sz w:val="16"/>
+          <w:szCs w:val="16"/>
+        </w:rPr>
+        <w:t xml:space="preserve">                            }</w:t>
+      </w:r>
+    </w:p>
+    <w:p>
+      <w:pPr>
+        <w:autoSpaceDE w:val="0"/>
+        <w:autoSpaceDN w:val="0"/>
+        <w:adjustRightInd w:val="0"/>
+        <w:spacing w:after="0" w:line="240" w:lineRule="auto"/>
+        <w:rPr>
+          <w:rFonts w:ascii="Consolas" w:hAnsi="Consolas" w:cs="Consolas"/>
+          <w:sz w:val="16"/>
+          <w:szCs w:val="16"/>
+        </w:rPr>
+      </w:pPr>
+      <w:r>
+        <w:rPr>
+          <w:rFonts w:ascii="Consolas" w:hAnsi="Consolas" w:cs="Consolas"/>
+          <w:sz w:val="16"/>
+          <w:szCs w:val="16"/>
+        </w:rPr>
+        <w:lastRenderedPageBreak/>
+        <w:t xml:space="preserve">                        }</w:t>
+      </w:r>
+    </w:p>
+    <w:p>
+      <w:pPr>
+        <w:autoSpaceDE w:val="0"/>
+        <w:autoSpaceDN w:val="0"/>
+        <w:adjustRightInd w:val="0"/>
+        <w:spacing w:after="0" w:line="240" w:lineRule="auto"/>
+        <w:rPr>
+          <w:rFonts w:ascii="Consolas" w:hAnsi="Consolas" w:cs="Consolas"/>
+          <w:sz w:val="16"/>
+          <w:szCs w:val="16"/>
+        </w:rPr>
+      </w:pPr>
+      <w:r>
+        <w:rPr>
+          <w:rFonts w:ascii="Consolas" w:hAnsi="Consolas" w:cs="Consolas"/>
+          <w:sz w:val="16"/>
+          <w:szCs w:val="16"/>
+        </w:rPr>
+        <w:t xml:space="preserve">                        else if (flag == 4)</w:t>
+      </w:r>
+    </w:p>
+    <w:p>
+      <w:pPr>
+        <w:autoSpaceDE w:val="0"/>
+        <w:autoSpaceDN w:val="0"/>
+        <w:adjustRightInd w:val="0"/>
+        <w:spacing w:after="0" w:line="240" w:lineRule="auto"/>
+        <w:rPr>
+          <w:rFonts w:ascii="Consolas" w:hAnsi="Consolas" w:cs="Consolas"/>
+          <w:sz w:val="16"/>
+          <w:szCs w:val="16"/>
+        </w:rPr>
+      </w:pPr>
+      <w:r>
+        <w:rPr>
+          <w:rFonts w:ascii="Consolas" w:hAnsi="Consolas" w:cs="Consolas"/>
+          <w:sz w:val="16"/>
+          <w:szCs w:val="16"/>
+        </w:rPr>
+        <w:t xml:space="preserve">                        {</w:t>
+      </w:r>
+    </w:p>
+    <w:p>
+      <w:pPr>
+        <w:autoSpaceDE w:val="0"/>
+        <w:autoSpaceDN w:val="0"/>
+        <w:adjustRightInd w:val="0"/>
+        <w:spacing w:after="0" w:line="240" w:lineRule="auto"/>
+        <w:rPr>
+          <w:rFonts w:ascii="Consolas" w:hAnsi="Consolas" w:cs="Consolas"/>
+          <w:sz w:val="16"/>
+          <w:szCs w:val="16"/>
+        </w:rPr>
+      </w:pPr>
+      <w:r>
+        <w:rPr>
+          <w:rFonts w:ascii="Consolas" w:hAnsi="Consolas" w:cs="Consolas"/>
+          <w:sz w:val="16"/>
+          <w:szCs w:val="16"/>
+        </w:rPr>
+        <w:t xml:space="preserve">                            if (row[i][c] is ButtonO) continue;</w:t>
+      </w:r>
+    </w:p>
+    <w:p>
+      <w:pPr>
+        <w:autoSpaceDE w:val="0"/>
+        <w:autoSpaceDN w:val="0"/>
+        <w:adjustRightInd w:val="0"/>
+        <w:spacing w:after="0" w:line="240" w:lineRule="auto"/>
+        <w:rPr>
+          <w:rFonts w:ascii="Consolas" w:hAnsi="Consolas" w:cs="Consolas"/>
+          <w:sz w:val="16"/>
+          <w:szCs w:val="16"/>
+        </w:rPr>
+      </w:pPr>
+      <w:r>
+        <w:rPr>
+          <w:rFonts w:ascii="Consolas" w:hAnsi="Consolas" w:cs="Consolas"/>
+          <w:sz w:val="16"/>
+          <w:szCs w:val="16"/>
+        </w:rPr>
+        <w:t xml:space="preserve">                            else if (!(row[i][c] is ButtonX))</w:t>
+      </w:r>
+    </w:p>
+    <w:p>
+      <w:pPr>
+        <w:autoSpaceDE w:val="0"/>
+        <w:autoSpaceDN w:val="0"/>
+        <w:adjustRightInd w:val="0"/>
+        <w:spacing w:after="0" w:line="240" w:lineRule="auto"/>
+        <w:rPr>
+          <w:rFonts w:ascii="Consolas" w:hAnsi="Consolas" w:cs="Consolas"/>
+          <w:sz w:val="16"/>
+          <w:szCs w:val="16"/>
+        </w:rPr>
+      </w:pPr>
+      <w:r>
+        <w:rPr>
+          <w:rFonts w:ascii="Consolas" w:hAnsi="Consolas" w:cs="Consolas"/>
+          <w:sz w:val="16"/>
+          <w:szCs w:val="16"/>
+        </w:rPr>
+        <w:t xml:space="preserve">                                break;</w:t>
+      </w:r>
+    </w:p>
+    <w:p>
+      <w:pPr>
+        <w:autoSpaceDE w:val="0"/>
+        <w:autoSpaceDN w:val="0"/>
+        <w:adjustRightInd w:val="0"/>
+        <w:spacing w:after="0" w:line="240" w:lineRule="auto"/>
+        <w:rPr>
+          <w:rFonts w:ascii="Consolas" w:hAnsi="Consolas" w:cs="Consolas"/>
+          <w:sz w:val="16"/>
+          <w:szCs w:val="16"/>
+        </w:rPr>
+      </w:pPr>
+      <w:r>
+        <w:rPr>
+          <w:rFonts w:ascii="Consolas" w:hAnsi="Consolas" w:cs="Consolas"/>
+          <w:sz w:val="16"/>
+          <w:szCs w:val="16"/>
+        </w:rPr>
+        <w:t xml:space="preserve">                            else</w:t>
+      </w:r>
+    </w:p>
+    <w:p>
+      <w:pPr>
+        <w:autoSpaceDE w:val="0"/>
+        <w:autoSpaceDN w:val="0"/>
+        <w:adjustRightInd w:val="0"/>
+        <w:spacing w:after="0" w:line="240" w:lineRule="auto"/>
+        <w:rPr>
+          <w:rFonts w:ascii="Consolas" w:hAnsi="Consolas" w:cs="Consolas"/>
+          <w:sz w:val="16"/>
+          <w:szCs w:val="16"/>
+        </w:rPr>
+      </w:pPr>
+      <w:r>
+        <w:rPr>
+          <w:rFonts w:ascii="Consolas" w:hAnsi="Consolas" w:cs="Consolas"/>
+          <w:sz w:val="16"/>
+          <w:szCs w:val="16"/>
+        </w:rPr>
+        <w:t xml:space="preserve">                                return true;</w:t>
+      </w:r>
+    </w:p>
+    <w:p>
+      <w:pPr>
+        <w:autoSpaceDE w:val="0"/>
+        <w:autoSpaceDN w:val="0"/>
+        <w:adjustRightInd w:val="0"/>
+        <w:spacing w:after="0" w:line="240" w:lineRule="auto"/>
+        <w:rPr>
+          <w:rFonts w:ascii="Consolas" w:hAnsi="Consolas" w:cs="Consolas"/>
+          <w:sz w:val="16"/>
+          <w:szCs w:val="16"/>
+        </w:rPr>
+      </w:pPr>
+      <w:r>
+        <w:rPr>
+          <w:rFonts w:ascii="Consolas" w:hAnsi="Consolas" w:cs="Consolas"/>
+          <w:sz w:val="16"/>
+          <w:szCs w:val="16"/>
+        </w:rPr>
+        <w:t xml:space="preserve">                        }</w:t>
+      </w:r>
+    </w:p>
+    <w:p>
+      <w:pPr>
+        <w:autoSpaceDE w:val="0"/>
+        <w:autoSpaceDN w:val="0"/>
+        <w:adjustRightInd w:val="0"/>
+        <w:spacing w:after="0" w:line="240" w:lineRule="auto"/>
+        <w:rPr>
+          <w:rFonts w:ascii="Consolas" w:hAnsi="Consolas" w:cs="Consolas"/>
+          <w:sz w:val="16"/>
+          <w:szCs w:val="16"/>
+        </w:rPr>
+      </w:pPr>
+      <w:r>
+        <w:rPr>
+          <w:rFonts w:ascii="Consolas" w:hAnsi="Consolas" w:cs="Consolas"/>
+          <w:sz w:val="16"/>
+          <w:szCs w:val="16"/>
+        </w:rPr>
+        <w:t xml:space="preserve">                    }</w:t>
+      </w:r>
+    </w:p>
+    <w:p>
+      <w:pPr>
+        <w:autoSpaceDE w:val="0"/>
+        <w:autoSpaceDN w:val="0"/>
+        <w:adjustRightInd w:val="0"/>
+        <w:spacing w:after="0" w:line="240" w:lineRule="auto"/>
+        <w:rPr>
+          <w:rFonts w:ascii="Consolas" w:hAnsi="Consolas" w:cs="Consolas"/>
+          <w:sz w:val="16"/>
+          <w:szCs w:val="16"/>
+        </w:rPr>
+      </w:pPr>
+      <w:r>
+        <w:rPr>
+          <w:rFonts w:ascii="Consolas" w:hAnsi="Consolas" w:cs="Consolas"/>
+          <w:sz w:val="16"/>
+          <w:szCs w:val="16"/>
+        </w:rPr>
+        <w:t xml:space="preserve">                }</w:t>
+      </w:r>
+    </w:p>
+    <w:p>
+      <w:pPr>
+        <w:autoSpaceDE w:val="0"/>
+        <w:autoSpaceDN w:val="0"/>
+        <w:adjustRightInd w:val="0"/>
+        <w:spacing w:after="0" w:line="240" w:lineRule="auto"/>
+        <w:rPr>
+          <w:rFonts w:ascii="Consolas" w:hAnsi="Consolas" w:cs="Consolas"/>
+          <w:sz w:val="16"/>
+          <w:szCs w:val="16"/>
+        </w:rPr>
+      </w:pPr>
+      <w:r>
+        <w:rPr>
+          <w:rFonts w:ascii="Consolas" w:hAnsi="Consolas" w:cs="Consolas"/>
+          <w:sz w:val="16"/>
+          <w:szCs w:val="16"/>
+        </w:rPr>
+        <w:t xml:space="preserve">            }</w:t>
+      </w:r>
+    </w:p>
+    <w:p>
+      <w:pPr>
+        <w:autoSpaceDE w:val="0"/>
+        <w:autoSpaceDN w:val="0"/>
+        <w:adjustRightInd w:val="0"/>
+        <w:spacing w:after="0" w:line="240" w:lineRule="auto"/>
+        <w:rPr>
+          <w:rFonts w:ascii="Consolas" w:hAnsi="Consolas" w:cs="Consolas"/>
+          <w:sz w:val="16"/>
+          <w:szCs w:val="16"/>
+        </w:rPr>
+      </w:pPr>
+      <w:r>
+        <w:rPr>
+          <w:rFonts w:ascii="Consolas" w:hAnsi="Consolas" w:cs="Consolas"/>
+          <w:sz w:val="16"/>
+          <w:szCs w:val="16"/>
+        </w:rPr>
+        <w:t xml:space="preserve">            return false;</w:t>
+      </w:r>
+    </w:p>
+    <w:p>
+      <w:pPr>
+        <w:autoSpaceDE w:val="0"/>
+        <w:autoSpaceDN w:val="0"/>
+        <w:adjustRightInd w:val="0"/>
+        <w:spacing w:after="0" w:line="240" w:lineRule="auto"/>
+        <w:rPr>
+          <w:rFonts w:ascii="Consolas" w:hAnsi="Consolas" w:cs="Consolas"/>
+          <w:sz w:val="16"/>
+          <w:szCs w:val="16"/>
+        </w:rPr>
+      </w:pPr>
+      <w:r>
+        <w:rPr>
+          <w:rFonts w:ascii="Consolas" w:hAnsi="Consolas" w:cs="Consolas"/>
+          <w:sz w:val="16"/>
+          <w:szCs w:val="16"/>
+        </w:rPr>
+        <w:t xml:space="preserve">        }</w:t>
+      </w:r>
     </w:p>
     <w:p>
       <w:pPr>
@@ -3196,6 +4674,14 @@
         </w:rPr>
         <w:t>.</w:t>
       </w:r>
+      <w:r>
+        <w:rPr>
+          <w:rFonts w:ascii="Times New Roman" w:hAnsi="Times New Roman" w:cs="Times New Roman"/>
+          <w:sz w:val="24"/>
+          <w:szCs w:val="24"/>
+        </w:rPr>
+        <w:t xml:space="preserve"> Codingnya adalah sebagai berikut.</w:t>
+      </w:r>
     </w:p>
     <w:p>
       <w:pPr>
@@ -3216,7 +4702,2354 @@
         <w:autoSpaceDE w:val="0"/>
         <w:autoSpaceDN w:val="0"/>
         <w:adjustRightInd w:val="0"/>
+        <w:spacing w:after="0" w:line="240" w:lineRule="auto"/>
+        <w:rPr>
+          <w:rFonts w:ascii="Consolas" w:hAnsi="Consolas" w:cs="Consolas"/>
+          <w:sz w:val="16"/>
+          <w:szCs w:val="16"/>
+        </w:rPr>
+      </w:pPr>
+      <w:r>
+        <w:rPr>
+          <w:rFonts w:ascii="Consolas" w:hAnsi="Consolas" w:cs="Consolas"/>
+          <w:sz w:val="16"/>
+          <w:szCs w:val="16"/>
+        </w:rPr>
+        <w:t>public void ReverseXtoO(int key)</w:t>
+      </w:r>
+    </w:p>
+    <w:p>
+      <w:pPr>
+        <w:autoSpaceDE w:val="0"/>
+        <w:autoSpaceDN w:val="0"/>
+        <w:adjustRightInd w:val="0"/>
+        <w:spacing w:after="0" w:line="240" w:lineRule="auto"/>
+        <w:rPr>
+          <w:rFonts w:ascii="Consolas" w:hAnsi="Consolas" w:cs="Consolas"/>
+          <w:sz w:val="16"/>
+          <w:szCs w:val="16"/>
+        </w:rPr>
+      </w:pPr>
+      <w:r>
+        <w:rPr>
+          <w:rFonts w:ascii="Consolas" w:hAnsi="Consolas" w:cs="Consolas"/>
+          <w:sz w:val="16"/>
+          <w:szCs w:val="16"/>
+        </w:rPr>
+        <w:t xml:space="preserve">        {</w:t>
+      </w:r>
+    </w:p>
+    <w:p>
+      <w:pPr>
+        <w:autoSpaceDE w:val="0"/>
+        <w:autoSpaceDN w:val="0"/>
+        <w:adjustRightInd w:val="0"/>
+        <w:spacing w:after="0" w:line="240" w:lineRule="auto"/>
+        <w:rPr>
+          <w:rFonts w:ascii="Consolas" w:hAnsi="Consolas" w:cs="Consolas"/>
+          <w:sz w:val="16"/>
+          <w:szCs w:val="16"/>
+        </w:rPr>
+      </w:pPr>
+      <w:r>
+        <w:rPr>
+          <w:rFonts w:ascii="Consolas" w:hAnsi="Consolas" w:cs="Consolas"/>
+          <w:sz w:val="16"/>
+          <w:szCs w:val="16"/>
+        </w:rPr>
+        <w:t xml:space="preserve">            //left</w:t>
+      </w:r>
+    </w:p>
+    <w:p>
+      <w:pPr>
+        <w:autoSpaceDE w:val="0"/>
+        <w:autoSpaceDN w:val="0"/>
+        <w:adjustRightInd w:val="0"/>
+        <w:spacing w:after="0" w:line="240" w:lineRule="auto"/>
+        <w:rPr>
+          <w:rFonts w:ascii="Consolas" w:hAnsi="Consolas" w:cs="Consolas"/>
+          <w:sz w:val="16"/>
+          <w:szCs w:val="16"/>
+        </w:rPr>
+      </w:pPr>
+      <w:r>
+        <w:rPr>
+          <w:rFonts w:ascii="Consolas" w:hAnsi="Consolas" w:cs="Consolas"/>
+          <w:sz w:val="16"/>
+          <w:szCs w:val="16"/>
+        </w:rPr>
+        <w:t xml:space="preserve">            if(findleft(query[key-1].r,query[key-1].c,3))</w:t>
+      </w:r>
+    </w:p>
+    <w:p>
+      <w:pPr>
+        <w:autoSpaceDE w:val="0"/>
+        <w:autoSpaceDN w:val="0"/>
+        <w:adjustRightInd w:val="0"/>
+        <w:spacing w:after="0" w:line="240" w:lineRule="auto"/>
+        <w:rPr>
+          <w:rFonts w:ascii="Consolas" w:hAnsi="Consolas" w:cs="Consolas"/>
+          <w:sz w:val="16"/>
+          <w:szCs w:val="16"/>
+        </w:rPr>
+      </w:pPr>
+      <w:r>
+        <w:rPr>
+          <w:rFonts w:ascii="Consolas" w:hAnsi="Consolas" w:cs="Consolas"/>
+          <w:sz w:val="16"/>
+          <w:szCs w:val="16"/>
+        </w:rPr>
+        <w:t xml:space="preserve">            {</w:t>
+      </w:r>
+    </w:p>
+    <w:p>
+      <w:pPr>
+        <w:autoSpaceDE w:val="0"/>
+        <w:autoSpaceDN w:val="0"/>
+        <w:adjustRightInd w:val="0"/>
+        <w:spacing w:after="0" w:line="240" w:lineRule="auto"/>
+        <w:rPr>
+          <w:rFonts w:ascii="Consolas" w:hAnsi="Consolas" w:cs="Consolas"/>
+          <w:sz w:val="16"/>
+          <w:szCs w:val="16"/>
+        </w:rPr>
+      </w:pPr>
+      <w:r>
+        <w:rPr>
+          <w:rFonts w:ascii="Consolas" w:hAnsi="Consolas" w:cs="Consolas"/>
+          <w:sz w:val="16"/>
+          <w:szCs w:val="16"/>
+        </w:rPr>
+        <w:t xml:space="preserve">                row[query[key - 1].r][query[key - 1].c] = new ButtonO(query[key - 1].r, query[key - 1].c);</w:t>
+      </w:r>
+    </w:p>
+    <w:p>
+      <w:pPr>
+        <w:autoSpaceDE w:val="0"/>
+        <w:autoSpaceDN w:val="0"/>
+        <w:adjustRightInd w:val="0"/>
+        <w:spacing w:after="0" w:line="240" w:lineRule="auto"/>
+        <w:rPr>
+          <w:rFonts w:ascii="Consolas" w:hAnsi="Consolas" w:cs="Consolas"/>
+          <w:sz w:val="16"/>
+          <w:szCs w:val="16"/>
+        </w:rPr>
+      </w:pPr>
+      <w:r>
+        <w:rPr>
+          <w:rFonts w:ascii="Consolas" w:hAnsi="Consolas" w:cs="Consolas"/>
+          <w:sz w:val="16"/>
+          <w:szCs w:val="16"/>
+        </w:rPr>
+        <w:t xml:space="preserve">                for(int c=query[key-1].c-1;c&gt;=0;c--)</w:t>
+      </w:r>
+    </w:p>
+    <w:p>
+      <w:pPr>
+        <w:autoSpaceDE w:val="0"/>
+        <w:autoSpaceDN w:val="0"/>
+        <w:adjustRightInd w:val="0"/>
+        <w:spacing w:after="0" w:line="240" w:lineRule="auto"/>
+        <w:rPr>
+          <w:rFonts w:ascii="Consolas" w:hAnsi="Consolas" w:cs="Consolas"/>
+          <w:sz w:val="16"/>
+          <w:szCs w:val="16"/>
+        </w:rPr>
+      </w:pPr>
+      <w:r>
+        <w:rPr>
+          <w:rFonts w:ascii="Consolas" w:hAnsi="Consolas" w:cs="Consolas"/>
+          <w:sz w:val="16"/>
+          <w:szCs w:val="16"/>
+        </w:rPr>
+        <w:t xml:space="preserve">                {</w:t>
+      </w:r>
+    </w:p>
+    <w:p>
+      <w:pPr>
+        <w:autoSpaceDE w:val="0"/>
+        <w:autoSpaceDN w:val="0"/>
+        <w:adjustRightInd w:val="0"/>
+        <w:spacing w:after="0" w:line="240" w:lineRule="auto"/>
+        <w:rPr>
+          <w:rFonts w:ascii="Consolas" w:hAnsi="Consolas" w:cs="Consolas"/>
+          <w:sz w:val="16"/>
+          <w:szCs w:val="16"/>
+        </w:rPr>
+      </w:pPr>
+      <w:r>
+        <w:rPr>
+          <w:rFonts w:ascii="Consolas" w:hAnsi="Consolas" w:cs="Consolas"/>
+          <w:sz w:val="16"/>
+          <w:szCs w:val="16"/>
+        </w:rPr>
+        <w:t xml:space="preserve">                    if (row[query[key - 1].r][c] is ButtonX)</w:t>
+      </w:r>
+    </w:p>
+    <w:p>
+      <w:pPr>
+        <w:autoSpaceDE w:val="0"/>
+        <w:autoSpaceDN w:val="0"/>
+        <w:adjustRightInd w:val="0"/>
+        <w:spacing w:after="0" w:line="240" w:lineRule="auto"/>
+        <w:rPr>
+          <w:rFonts w:ascii="Consolas" w:hAnsi="Consolas" w:cs="Consolas"/>
+          <w:sz w:val="16"/>
+          <w:szCs w:val="16"/>
+        </w:rPr>
+      </w:pPr>
+      <w:r>
+        <w:rPr>
+          <w:rFonts w:ascii="Consolas" w:hAnsi="Consolas" w:cs="Consolas"/>
+          <w:sz w:val="16"/>
+          <w:szCs w:val="16"/>
+        </w:rPr>
+        <w:t xml:space="preserve">                        row[query[key - 1].r][c] = new ButtonO(query[key - 1].r, c);</w:t>
+      </w:r>
+    </w:p>
+    <w:p>
+      <w:pPr>
+        <w:autoSpaceDE w:val="0"/>
+        <w:autoSpaceDN w:val="0"/>
+        <w:adjustRightInd w:val="0"/>
+        <w:spacing w:after="0" w:line="240" w:lineRule="auto"/>
+        <w:rPr>
+          <w:rFonts w:ascii="Consolas" w:hAnsi="Consolas" w:cs="Consolas"/>
+          <w:sz w:val="16"/>
+          <w:szCs w:val="16"/>
+        </w:rPr>
+      </w:pPr>
+      <w:r>
+        <w:rPr>
+          <w:rFonts w:ascii="Consolas" w:hAnsi="Consolas" w:cs="Consolas"/>
+          <w:sz w:val="16"/>
+          <w:szCs w:val="16"/>
+        </w:rPr>
+        <w:t xml:space="preserve">                    else if (row[query[key-1].r][c] is ButtonO)</w:t>
+      </w:r>
+    </w:p>
+    <w:p>
+      <w:pPr>
+        <w:autoSpaceDE w:val="0"/>
+        <w:autoSpaceDN w:val="0"/>
+        <w:adjustRightInd w:val="0"/>
+        <w:spacing w:after="0" w:line="240" w:lineRule="auto"/>
+        <w:rPr>
+          <w:rFonts w:ascii="Consolas" w:hAnsi="Consolas" w:cs="Consolas"/>
+          <w:sz w:val="16"/>
+          <w:szCs w:val="16"/>
+        </w:rPr>
+      </w:pPr>
+      <w:r>
+        <w:rPr>
+          <w:rFonts w:ascii="Consolas" w:hAnsi="Consolas" w:cs="Consolas"/>
+          <w:sz w:val="16"/>
+          <w:szCs w:val="16"/>
+        </w:rPr>
+        <w:t xml:space="preserve">                        break;</w:t>
+      </w:r>
+    </w:p>
+    <w:p>
+      <w:pPr>
+        <w:autoSpaceDE w:val="0"/>
+        <w:autoSpaceDN w:val="0"/>
+        <w:adjustRightInd w:val="0"/>
+        <w:spacing w:after="0" w:line="240" w:lineRule="auto"/>
+        <w:rPr>
+          <w:rFonts w:ascii="Consolas" w:hAnsi="Consolas" w:cs="Consolas"/>
+          <w:sz w:val="16"/>
+          <w:szCs w:val="16"/>
+        </w:rPr>
+      </w:pPr>
+      <w:r>
+        <w:rPr>
+          <w:rFonts w:ascii="Consolas" w:hAnsi="Consolas" w:cs="Consolas"/>
+          <w:sz w:val="16"/>
+          <w:szCs w:val="16"/>
+        </w:rPr>
+        <w:t xml:space="preserve">                }</w:t>
+      </w:r>
+    </w:p>
+    <w:p>
+      <w:pPr>
+        <w:autoSpaceDE w:val="0"/>
+        <w:autoSpaceDN w:val="0"/>
+        <w:adjustRightInd w:val="0"/>
+        <w:spacing w:after="0" w:line="240" w:lineRule="auto"/>
+        <w:rPr>
+          <w:rFonts w:ascii="Consolas" w:hAnsi="Consolas" w:cs="Consolas"/>
+          <w:sz w:val="16"/>
+          <w:szCs w:val="16"/>
+        </w:rPr>
+      </w:pPr>
+      <w:r>
+        <w:rPr>
+          <w:rFonts w:ascii="Consolas" w:hAnsi="Consolas" w:cs="Consolas"/>
+          <w:sz w:val="16"/>
+          <w:szCs w:val="16"/>
+        </w:rPr>
+        <w:t xml:space="preserve">            }</w:t>
+      </w:r>
+    </w:p>
+    <w:p>
+      <w:pPr>
+        <w:autoSpaceDE w:val="0"/>
+        <w:autoSpaceDN w:val="0"/>
+        <w:adjustRightInd w:val="0"/>
+        <w:spacing w:after="0" w:line="240" w:lineRule="auto"/>
+        <w:rPr>
+          <w:rFonts w:ascii="Consolas" w:hAnsi="Consolas" w:cs="Consolas"/>
+          <w:sz w:val="16"/>
+          <w:szCs w:val="16"/>
+        </w:rPr>
+      </w:pPr>
+      <w:r>
+        <w:rPr>
+          <w:rFonts w:ascii="Consolas" w:hAnsi="Consolas" w:cs="Consolas"/>
+          <w:sz w:val="16"/>
+          <w:szCs w:val="16"/>
+        </w:rPr>
+        <w:t xml:space="preserve">            //right</w:t>
+      </w:r>
+    </w:p>
+    <w:p>
+      <w:pPr>
+        <w:autoSpaceDE w:val="0"/>
+        <w:autoSpaceDN w:val="0"/>
+        <w:adjustRightInd w:val="0"/>
+        <w:spacing w:after="0" w:line="240" w:lineRule="auto"/>
+        <w:rPr>
+          <w:rFonts w:ascii="Consolas" w:hAnsi="Consolas" w:cs="Consolas"/>
+          <w:sz w:val="16"/>
+          <w:szCs w:val="16"/>
+        </w:rPr>
+      </w:pPr>
+      <w:r>
+        <w:rPr>
+          <w:rFonts w:ascii="Consolas" w:hAnsi="Consolas" w:cs="Consolas"/>
+          <w:sz w:val="16"/>
+          <w:szCs w:val="16"/>
+        </w:rPr>
+        <w:t xml:space="preserve">            if (findright(query[key - 1].r, query[key - 1].c, 3))</w:t>
+      </w:r>
+    </w:p>
+    <w:p>
+      <w:pPr>
+        <w:autoSpaceDE w:val="0"/>
+        <w:autoSpaceDN w:val="0"/>
+        <w:adjustRightInd w:val="0"/>
+        <w:spacing w:after="0" w:line="240" w:lineRule="auto"/>
+        <w:rPr>
+          <w:rFonts w:ascii="Consolas" w:hAnsi="Consolas" w:cs="Consolas"/>
+          <w:sz w:val="16"/>
+          <w:szCs w:val="16"/>
+        </w:rPr>
+      </w:pPr>
+      <w:r>
+        <w:rPr>
+          <w:rFonts w:ascii="Consolas" w:hAnsi="Consolas" w:cs="Consolas"/>
+          <w:sz w:val="16"/>
+          <w:szCs w:val="16"/>
+        </w:rPr>
+        <w:t xml:space="preserve">            {</w:t>
+      </w:r>
+    </w:p>
+    <w:p>
+      <w:pPr>
+        <w:autoSpaceDE w:val="0"/>
+        <w:autoSpaceDN w:val="0"/>
+        <w:adjustRightInd w:val="0"/>
+        <w:spacing w:after="0" w:line="240" w:lineRule="auto"/>
+        <w:rPr>
+          <w:rFonts w:ascii="Consolas" w:hAnsi="Consolas" w:cs="Consolas"/>
+          <w:sz w:val="16"/>
+          <w:szCs w:val="16"/>
+        </w:rPr>
+      </w:pPr>
+      <w:r>
+        <w:rPr>
+          <w:rFonts w:ascii="Consolas" w:hAnsi="Consolas" w:cs="Consolas"/>
+          <w:sz w:val="16"/>
+          <w:szCs w:val="16"/>
+        </w:rPr>
+        <w:t xml:space="preserve">                row[query[key - 1].r][query[key - 1].c] = new ButtonO(query[key - 1].r, query[key - 1].c);</w:t>
+      </w:r>
+    </w:p>
+    <w:p>
+      <w:pPr>
+        <w:autoSpaceDE w:val="0"/>
+        <w:autoSpaceDN w:val="0"/>
+        <w:adjustRightInd w:val="0"/>
+        <w:spacing w:after="0" w:line="240" w:lineRule="auto"/>
+        <w:rPr>
+          <w:rFonts w:ascii="Consolas" w:hAnsi="Consolas" w:cs="Consolas"/>
+          <w:sz w:val="16"/>
+          <w:szCs w:val="16"/>
+        </w:rPr>
+      </w:pPr>
+      <w:r>
+        <w:rPr>
+          <w:rFonts w:ascii="Consolas" w:hAnsi="Consolas" w:cs="Consolas"/>
+          <w:sz w:val="16"/>
+          <w:szCs w:val="16"/>
+        </w:rPr>
+        <w:t xml:space="preserve">                for (int c = query[key - 1].c + 1; c &lt; 8; c++)</w:t>
+      </w:r>
+    </w:p>
+    <w:p>
+      <w:pPr>
+        <w:autoSpaceDE w:val="0"/>
+        <w:autoSpaceDN w:val="0"/>
+        <w:adjustRightInd w:val="0"/>
+        <w:spacing w:after="0" w:line="240" w:lineRule="auto"/>
+        <w:rPr>
+          <w:rFonts w:ascii="Consolas" w:hAnsi="Consolas" w:cs="Consolas"/>
+          <w:sz w:val="16"/>
+          <w:szCs w:val="16"/>
+        </w:rPr>
+      </w:pPr>
+      <w:r>
+        <w:rPr>
+          <w:rFonts w:ascii="Consolas" w:hAnsi="Consolas" w:cs="Consolas"/>
+          <w:sz w:val="16"/>
+          <w:szCs w:val="16"/>
+        </w:rPr>
+        <w:lastRenderedPageBreak/>
+        <w:t xml:space="preserve">                {</w:t>
+      </w:r>
+    </w:p>
+    <w:p>
+      <w:pPr>
+        <w:autoSpaceDE w:val="0"/>
+        <w:autoSpaceDN w:val="0"/>
+        <w:adjustRightInd w:val="0"/>
+        <w:spacing w:after="0" w:line="240" w:lineRule="auto"/>
+        <w:rPr>
+          <w:rFonts w:ascii="Consolas" w:hAnsi="Consolas" w:cs="Consolas"/>
+          <w:sz w:val="16"/>
+          <w:szCs w:val="16"/>
+        </w:rPr>
+      </w:pPr>
+      <w:r>
+        <w:rPr>
+          <w:rFonts w:ascii="Consolas" w:hAnsi="Consolas" w:cs="Consolas"/>
+          <w:sz w:val="16"/>
+          <w:szCs w:val="16"/>
+        </w:rPr>
+        <w:t xml:space="preserve">                    if (row[query[key - 1].r][c] is ButtonX)</w:t>
+      </w:r>
+    </w:p>
+    <w:p>
+      <w:pPr>
+        <w:autoSpaceDE w:val="0"/>
+        <w:autoSpaceDN w:val="0"/>
+        <w:adjustRightInd w:val="0"/>
+        <w:spacing w:after="0" w:line="240" w:lineRule="auto"/>
+        <w:rPr>
+          <w:rFonts w:ascii="Consolas" w:hAnsi="Consolas" w:cs="Consolas"/>
+          <w:sz w:val="16"/>
+          <w:szCs w:val="16"/>
+        </w:rPr>
+      </w:pPr>
+      <w:r>
+        <w:rPr>
+          <w:rFonts w:ascii="Consolas" w:hAnsi="Consolas" w:cs="Consolas"/>
+          <w:sz w:val="16"/>
+          <w:szCs w:val="16"/>
+        </w:rPr>
+        <w:t xml:space="preserve">                        row[query[key - 1].r][c] = new ButtonO(query[key - 1].r, c);</w:t>
+      </w:r>
+    </w:p>
+    <w:p>
+      <w:pPr>
+        <w:autoSpaceDE w:val="0"/>
+        <w:autoSpaceDN w:val="0"/>
+        <w:adjustRightInd w:val="0"/>
+        <w:spacing w:after="0" w:line="240" w:lineRule="auto"/>
+        <w:rPr>
+          <w:rFonts w:ascii="Consolas" w:hAnsi="Consolas" w:cs="Consolas"/>
+          <w:sz w:val="16"/>
+          <w:szCs w:val="16"/>
+        </w:rPr>
+      </w:pPr>
+      <w:r>
+        <w:rPr>
+          <w:rFonts w:ascii="Consolas" w:hAnsi="Consolas" w:cs="Consolas"/>
+          <w:sz w:val="16"/>
+          <w:szCs w:val="16"/>
+        </w:rPr>
+        <w:t xml:space="preserve">                    else if (row[query[key-1].r][c] is ButtonO)</w:t>
+      </w:r>
+    </w:p>
+    <w:p>
+      <w:pPr>
+        <w:autoSpaceDE w:val="0"/>
+        <w:autoSpaceDN w:val="0"/>
+        <w:adjustRightInd w:val="0"/>
+        <w:spacing w:after="0" w:line="240" w:lineRule="auto"/>
+        <w:rPr>
+          <w:rFonts w:ascii="Consolas" w:hAnsi="Consolas" w:cs="Consolas"/>
+          <w:sz w:val="16"/>
+          <w:szCs w:val="16"/>
+        </w:rPr>
+      </w:pPr>
+      <w:r>
+        <w:rPr>
+          <w:rFonts w:ascii="Consolas" w:hAnsi="Consolas" w:cs="Consolas"/>
+          <w:sz w:val="16"/>
+          <w:szCs w:val="16"/>
+        </w:rPr>
+        <w:t xml:space="preserve">                        break;</w:t>
+      </w:r>
+    </w:p>
+    <w:p>
+      <w:pPr>
+        <w:autoSpaceDE w:val="0"/>
+        <w:autoSpaceDN w:val="0"/>
+        <w:adjustRightInd w:val="0"/>
+        <w:spacing w:after="0" w:line="240" w:lineRule="auto"/>
+        <w:rPr>
+          <w:rFonts w:ascii="Consolas" w:hAnsi="Consolas" w:cs="Consolas"/>
+          <w:sz w:val="16"/>
+          <w:szCs w:val="16"/>
+        </w:rPr>
+      </w:pPr>
+      <w:r>
+        <w:rPr>
+          <w:rFonts w:ascii="Consolas" w:hAnsi="Consolas" w:cs="Consolas"/>
+          <w:sz w:val="16"/>
+          <w:szCs w:val="16"/>
+        </w:rPr>
+        <w:t xml:space="preserve">                }</w:t>
+      </w:r>
+    </w:p>
+    <w:p>
+      <w:pPr>
+        <w:autoSpaceDE w:val="0"/>
+        <w:autoSpaceDN w:val="0"/>
+        <w:adjustRightInd w:val="0"/>
+        <w:spacing w:after="0" w:line="240" w:lineRule="auto"/>
+        <w:rPr>
+          <w:rFonts w:ascii="Consolas" w:hAnsi="Consolas" w:cs="Consolas"/>
+          <w:sz w:val="16"/>
+          <w:szCs w:val="16"/>
+        </w:rPr>
+      </w:pPr>
+      <w:r>
+        <w:rPr>
+          <w:rFonts w:ascii="Consolas" w:hAnsi="Consolas" w:cs="Consolas"/>
+          <w:sz w:val="16"/>
+          <w:szCs w:val="16"/>
+        </w:rPr>
+        <w:t xml:space="preserve">            }</w:t>
+      </w:r>
+    </w:p>
+    <w:p>
+      <w:pPr>
+        <w:autoSpaceDE w:val="0"/>
+        <w:autoSpaceDN w:val="0"/>
+        <w:adjustRightInd w:val="0"/>
+        <w:spacing w:after="0" w:line="240" w:lineRule="auto"/>
+        <w:rPr>
+          <w:rFonts w:ascii="Consolas" w:hAnsi="Consolas" w:cs="Consolas"/>
+          <w:sz w:val="16"/>
+          <w:szCs w:val="16"/>
+        </w:rPr>
+      </w:pPr>
+      <w:r>
+        <w:rPr>
+          <w:rFonts w:ascii="Consolas" w:hAnsi="Consolas" w:cs="Consolas"/>
+          <w:sz w:val="16"/>
+          <w:szCs w:val="16"/>
+        </w:rPr>
+        <w:t xml:space="preserve">            //up</w:t>
+      </w:r>
+    </w:p>
+    <w:p>
+      <w:pPr>
+        <w:autoSpaceDE w:val="0"/>
+        <w:autoSpaceDN w:val="0"/>
+        <w:adjustRightInd w:val="0"/>
+        <w:spacing w:after="0" w:line="240" w:lineRule="auto"/>
+        <w:rPr>
+          <w:rFonts w:ascii="Consolas" w:hAnsi="Consolas" w:cs="Consolas"/>
+          <w:sz w:val="16"/>
+          <w:szCs w:val="16"/>
+        </w:rPr>
+      </w:pPr>
+      <w:r>
+        <w:rPr>
+          <w:rFonts w:ascii="Consolas" w:hAnsi="Consolas" w:cs="Consolas"/>
+          <w:sz w:val="16"/>
+          <w:szCs w:val="16"/>
+        </w:rPr>
+        <w:t xml:space="preserve">            if (findup(query[key - 1].r, query[key - 1].c, 3))</w:t>
+      </w:r>
+    </w:p>
+    <w:p>
+      <w:pPr>
+        <w:autoSpaceDE w:val="0"/>
+        <w:autoSpaceDN w:val="0"/>
+        <w:adjustRightInd w:val="0"/>
+        <w:spacing w:after="0" w:line="240" w:lineRule="auto"/>
+        <w:rPr>
+          <w:rFonts w:ascii="Consolas" w:hAnsi="Consolas" w:cs="Consolas"/>
+          <w:sz w:val="16"/>
+          <w:szCs w:val="16"/>
+        </w:rPr>
+      </w:pPr>
+      <w:r>
+        <w:rPr>
+          <w:rFonts w:ascii="Consolas" w:hAnsi="Consolas" w:cs="Consolas"/>
+          <w:sz w:val="16"/>
+          <w:szCs w:val="16"/>
+        </w:rPr>
+        <w:t xml:space="preserve">            {</w:t>
+      </w:r>
+    </w:p>
+    <w:p>
+      <w:pPr>
+        <w:autoSpaceDE w:val="0"/>
+        <w:autoSpaceDN w:val="0"/>
+        <w:adjustRightInd w:val="0"/>
+        <w:spacing w:after="0" w:line="240" w:lineRule="auto"/>
+        <w:rPr>
+          <w:rFonts w:ascii="Consolas" w:hAnsi="Consolas" w:cs="Consolas"/>
+          <w:sz w:val="16"/>
+          <w:szCs w:val="16"/>
+        </w:rPr>
+      </w:pPr>
+      <w:r>
+        <w:rPr>
+          <w:rFonts w:ascii="Consolas" w:hAnsi="Consolas" w:cs="Consolas"/>
+          <w:sz w:val="16"/>
+          <w:szCs w:val="16"/>
+        </w:rPr>
+        <w:t xml:space="preserve">                row[query[key - 1].r][query[key - 1].c] = new ButtonO(query[key - 1].r, query[key - 1].c);</w:t>
+      </w:r>
+    </w:p>
+    <w:p>
+      <w:pPr>
+        <w:autoSpaceDE w:val="0"/>
+        <w:autoSpaceDN w:val="0"/>
+        <w:adjustRightInd w:val="0"/>
+        <w:spacing w:after="0" w:line="240" w:lineRule="auto"/>
+        <w:rPr>
+          <w:rFonts w:ascii="Consolas" w:hAnsi="Consolas" w:cs="Consolas"/>
+          <w:sz w:val="16"/>
+          <w:szCs w:val="16"/>
+        </w:rPr>
+      </w:pPr>
+      <w:r>
+        <w:rPr>
+          <w:rFonts w:ascii="Consolas" w:hAnsi="Consolas" w:cs="Consolas"/>
+          <w:sz w:val="16"/>
+          <w:szCs w:val="16"/>
+        </w:rPr>
+        <w:t xml:space="preserve">                for (int r = query[key - 1].r - 1; r &gt;= 0; r--)</w:t>
+      </w:r>
+    </w:p>
+    <w:p>
+      <w:pPr>
+        <w:autoSpaceDE w:val="0"/>
+        <w:autoSpaceDN w:val="0"/>
+        <w:adjustRightInd w:val="0"/>
+        <w:spacing w:after="0" w:line="240" w:lineRule="auto"/>
+        <w:rPr>
+          <w:rFonts w:ascii="Consolas" w:hAnsi="Consolas" w:cs="Consolas"/>
+          <w:sz w:val="16"/>
+          <w:szCs w:val="16"/>
+        </w:rPr>
+      </w:pPr>
+      <w:r>
+        <w:rPr>
+          <w:rFonts w:ascii="Consolas" w:hAnsi="Consolas" w:cs="Consolas"/>
+          <w:sz w:val="16"/>
+          <w:szCs w:val="16"/>
+        </w:rPr>
+        <w:t xml:space="preserve">                {</w:t>
+      </w:r>
+    </w:p>
+    <w:p>
+      <w:pPr>
+        <w:autoSpaceDE w:val="0"/>
+        <w:autoSpaceDN w:val="0"/>
+        <w:adjustRightInd w:val="0"/>
+        <w:spacing w:after="0" w:line="240" w:lineRule="auto"/>
+        <w:rPr>
+          <w:rFonts w:ascii="Consolas" w:hAnsi="Consolas" w:cs="Consolas"/>
+          <w:sz w:val="16"/>
+          <w:szCs w:val="16"/>
+        </w:rPr>
+      </w:pPr>
+      <w:r>
+        <w:rPr>
+          <w:rFonts w:ascii="Consolas" w:hAnsi="Consolas" w:cs="Consolas"/>
+          <w:sz w:val="16"/>
+          <w:szCs w:val="16"/>
+        </w:rPr>
+        <w:t xml:space="preserve">                    if (row[r][query[key-1].c] is ButtonX)</w:t>
+      </w:r>
+    </w:p>
+    <w:p>
+      <w:pPr>
+        <w:autoSpaceDE w:val="0"/>
+        <w:autoSpaceDN w:val="0"/>
+        <w:adjustRightInd w:val="0"/>
+        <w:spacing w:after="0" w:line="240" w:lineRule="auto"/>
+        <w:rPr>
+          <w:rFonts w:ascii="Consolas" w:hAnsi="Consolas" w:cs="Consolas"/>
+          <w:sz w:val="16"/>
+          <w:szCs w:val="16"/>
+        </w:rPr>
+      </w:pPr>
+      <w:r>
+        <w:rPr>
+          <w:rFonts w:ascii="Consolas" w:hAnsi="Consolas" w:cs="Consolas"/>
+          <w:sz w:val="16"/>
+          <w:szCs w:val="16"/>
+        </w:rPr>
+        <w:t xml:space="preserve">                        row[r][query[key-1].c] = new ButtonO(r, query[key-1].c);</w:t>
+      </w:r>
+    </w:p>
+    <w:p>
+      <w:pPr>
+        <w:autoSpaceDE w:val="0"/>
+        <w:autoSpaceDN w:val="0"/>
+        <w:adjustRightInd w:val="0"/>
+        <w:spacing w:after="0" w:line="240" w:lineRule="auto"/>
+        <w:rPr>
+          <w:rFonts w:ascii="Consolas" w:hAnsi="Consolas" w:cs="Consolas"/>
+          <w:sz w:val="16"/>
+          <w:szCs w:val="16"/>
+        </w:rPr>
+      </w:pPr>
+      <w:r>
+        <w:rPr>
+          <w:rFonts w:ascii="Consolas" w:hAnsi="Consolas" w:cs="Consolas"/>
+          <w:sz w:val="16"/>
+          <w:szCs w:val="16"/>
+        </w:rPr>
+        <w:t xml:space="preserve">                    else if (row[r][query[key-1].c] is ButtonO)</w:t>
+      </w:r>
+    </w:p>
+    <w:p>
+      <w:pPr>
+        <w:autoSpaceDE w:val="0"/>
+        <w:autoSpaceDN w:val="0"/>
+        <w:adjustRightInd w:val="0"/>
+        <w:spacing w:after="0" w:line="240" w:lineRule="auto"/>
+        <w:rPr>
+          <w:rFonts w:ascii="Consolas" w:hAnsi="Consolas" w:cs="Consolas"/>
+          <w:sz w:val="16"/>
+          <w:szCs w:val="16"/>
+        </w:rPr>
+      </w:pPr>
+      <w:r>
+        <w:rPr>
+          <w:rFonts w:ascii="Consolas" w:hAnsi="Consolas" w:cs="Consolas"/>
+          <w:sz w:val="16"/>
+          <w:szCs w:val="16"/>
+        </w:rPr>
+        <w:t xml:space="preserve">                        break;</w:t>
+      </w:r>
+    </w:p>
+    <w:p>
+      <w:pPr>
+        <w:autoSpaceDE w:val="0"/>
+        <w:autoSpaceDN w:val="0"/>
+        <w:adjustRightInd w:val="0"/>
+        <w:spacing w:after="0" w:line="240" w:lineRule="auto"/>
+        <w:rPr>
+          <w:rFonts w:ascii="Consolas" w:hAnsi="Consolas" w:cs="Consolas"/>
+          <w:sz w:val="16"/>
+          <w:szCs w:val="16"/>
+        </w:rPr>
+      </w:pPr>
+      <w:r>
+        <w:rPr>
+          <w:rFonts w:ascii="Consolas" w:hAnsi="Consolas" w:cs="Consolas"/>
+          <w:sz w:val="16"/>
+          <w:szCs w:val="16"/>
+        </w:rPr>
+        <w:t xml:space="preserve">                }</w:t>
+      </w:r>
+    </w:p>
+    <w:p>
+      <w:pPr>
+        <w:autoSpaceDE w:val="0"/>
+        <w:autoSpaceDN w:val="0"/>
+        <w:adjustRightInd w:val="0"/>
+        <w:spacing w:after="0" w:line="240" w:lineRule="auto"/>
+        <w:rPr>
+          <w:rFonts w:ascii="Consolas" w:hAnsi="Consolas" w:cs="Consolas"/>
+          <w:sz w:val="16"/>
+          <w:szCs w:val="16"/>
+        </w:rPr>
+      </w:pPr>
+      <w:r>
+        <w:rPr>
+          <w:rFonts w:ascii="Consolas" w:hAnsi="Consolas" w:cs="Consolas"/>
+          <w:sz w:val="16"/>
+          <w:szCs w:val="16"/>
+        </w:rPr>
+        <w:t xml:space="preserve">            }</w:t>
+      </w:r>
+    </w:p>
+    <w:p>
+      <w:pPr>
+        <w:autoSpaceDE w:val="0"/>
+        <w:autoSpaceDN w:val="0"/>
+        <w:adjustRightInd w:val="0"/>
+        <w:spacing w:after="0" w:line="240" w:lineRule="auto"/>
+        <w:rPr>
+          <w:rFonts w:ascii="Consolas" w:hAnsi="Consolas" w:cs="Consolas"/>
+          <w:sz w:val="16"/>
+          <w:szCs w:val="16"/>
+        </w:rPr>
+      </w:pPr>
+      <w:r>
+        <w:rPr>
+          <w:rFonts w:ascii="Consolas" w:hAnsi="Consolas" w:cs="Consolas"/>
+          <w:sz w:val="16"/>
+          <w:szCs w:val="16"/>
+        </w:rPr>
+        <w:t xml:space="preserve">            //down</w:t>
+      </w:r>
+    </w:p>
+    <w:p>
+      <w:pPr>
+        <w:autoSpaceDE w:val="0"/>
+        <w:autoSpaceDN w:val="0"/>
+        <w:adjustRightInd w:val="0"/>
+        <w:spacing w:after="0" w:line="240" w:lineRule="auto"/>
+        <w:rPr>
+          <w:rFonts w:ascii="Consolas" w:hAnsi="Consolas" w:cs="Consolas"/>
+          <w:sz w:val="16"/>
+          <w:szCs w:val="16"/>
+        </w:rPr>
+      </w:pPr>
+      <w:r>
+        <w:rPr>
+          <w:rFonts w:ascii="Consolas" w:hAnsi="Consolas" w:cs="Consolas"/>
+          <w:sz w:val="16"/>
+          <w:szCs w:val="16"/>
+        </w:rPr>
+        <w:t xml:space="preserve">            if (finddown(query[key - 1].r, query[key - 1].c, 3))</w:t>
+      </w:r>
+    </w:p>
+    <w:p>
+      <w:pPr>
+        <w:autoSpaceDE w:val="0"/>
+        <w:autoSpaceDN w:val="0"/>
+        <w:adjustRightInd w:val="0"/>
+        <w:spacing w:after="0" w:line="240" w:lineRule="auto"/>
+        <w:rPr>
+          <w:rFonts w:ascii="Consolas" w:hAnsi="Consolas" w:cs="Consolas"/>
+          <w:sz w:val="16"/>
+          <w:szCs w:val="16"/>
+        </w:rPr>
+      </w:pPr>
+      <w:r>
+        <w:rPr>
+          <w:rFonts w:ascii="Consolas" w:hAnsi="Consolas" w:cs="Consolas"/>
+          <w:sz w:val="16"/>
+          <w:szCs w:val="16"/>
+        </w:rPr>
+        <w:t xml:space="preserve">            {</w:t>
+      </w:r>
+    </w:p>
+    <w:p>
+      <w:pPr>
+        <w:autoSpaceDE w:val="0"/>
+        <w:autoSpaceDN w:val="0"/>
+        <w:adjustRightInd w:val="0"/>
+        <w:spacing w:after="0" w:line="240" w:lineRule="auto"/>
+        <w:rPr>
+          <w:rFonts w:ascii="Consolas" w:hAnsi="Consolas" w:cs="Consolas"/>
+          <w:sz w:val="16"/>
+          <w:szCs w:val="16"/>
+        </w:rPr>
+      </w:pPr>
+      <w:r>
+        <w:rPr>
+          <w:rFonts w:ascii="Consolas" w:hAnsi="Consolas" w:cs="Consolas"/>
+          <w:sz w:val="16"/>
+          <w:szCs w:val="16"/>
+        </w:rPr>
+        <w:t xml:space="preserve">                row[query[key - 1].r][query[key - 1].c] = new ButtonO(query[key - 1].r, query[key - 1].c);</w:t>
+      </w:r>
+    </w:p>
+    <w:p>
+      <w:pPr>
+        <w:autoSpaceDE w:val="0"/>
+        <w:autoSpaceDN w:val="0"/>
+        <w:adjustRightInd w:val="0"/>
+        <w:spacing w:after="0" w:line="240" w:lineRule="auto"/>
+        <w:rPr>
+          <w:rFonts w:ascii="Consolas" w:hAnsi="Consolas" w:cs="Consolas"/>
+          <w:sz w:val="16"/>
+          <w:szCs w:val="16"/>
+        </w:rPr>
+      </w:pPr>
+      <w:r>
+        <w:rPr>
+          <w:rFonts w:ascii="Consolas" w:hAnsi="Consolas" w:cs="Consolas"/>
+          <w:sz w:val="16"/>
+          <w:szCs w:val="16"/>
+        </w:rPr>
+        <w:t xml:space="preserve">                for (int r = query[key - 1].r + 1; r &lt; 8; r++)</w:t>
+      </w:r>
+    </w:p>
+    <w:p>
+      <w:pPr>
+        <w:autoSpaceDE w:val="0"/>
+        <w:autoSpaceDN w:val="0"/>
+        <w:adjustRightInd w:val="0"/>
+        <w:spacing w:after="0" w:line="240" w:lineRule="auto"/>
+        <w:rPr>
+          <w:rFonts w:ascii="Consolas" w:hAnsi="Consolas" w:cs="Consolas"/>
+          <w:sz w:val="16"/>
+          <w:szCs w:val="16"/>
+        </w:rPr>
+      </w:pPr>
+      <w:r>
+        <w:rPr>
+          <w:rFonts w:ascii="Consolas" w:hAnsi="Consolas" w:cs="Consolas"/>
+          <w:sz w:val="16"/>
+          <w:szCs w:val="16"/>
+        </w:rPr>
+        <w:t xml:space="preserve">                {</w:t>
+      </w:r>
+    </w:p>
+    <w:p>
+      <w:pPr>
+        <w:autoSpaceDE w:val="0"/>
+        <w:autoSpaceDN w:val="0"/>
+        <w:adjustRightInd w:val="0"/>
+        <w:spacing w:after="0" w:line="240" w:lineRule="auto"/>
+        <w:rPr>
+          <w:rFonts w:ascii="Consolas" w:hAnsi="Consolas" w:cs="Consolas"/>
+          <w:sz w:val="16"/>
+          <w:szCs w:val="16"/>
+        </w:rPr>
+      </w:pPr>
+      <w:r>
+        <w:rPr>
+          <w:rFonts w:ascii="Consolas" w:hAnsi="Consolas" w:cs="Consolas"/>
+          <w:sz w:val="16"/>
+          <w:szCs w:val="16"/>
+        </w:rPr>
+        <w:t xml:space="preserve">                    if (row[r][query[key - 1].c] is ButtonX)</w:t>
+      </w:r>
+    </w:p>
+    <w:p>
+      <w:pPr>
+        <w:autoSpaceDE w:val="0"/>
+        <w:autoSpaceDN w:val="0"/>
+        <w:adjustRightInd w:val="0"/>
+        <w:spacing w:after="0" w:line="240" w:lineRule="auto"/>
+        <w:rPr>
+          <w:rFonts w:ascii="Consolas" w:hAnsi="Consolas" w:cs="Consolas"/>
+          <w:sz w:val="16"/>
+          <w:szCs w:val="16"/>
+        </w:rPr>
+      </w:pPr>
+      <w:r>
+        <w:rPr>
+          <w:rFonts w:ascii="Consolas" w:hAnsi="Consolas" w:cs="Consolas"/>
+          <w:sz w:val="16"/>
+          <w:szCs w:val="16"/>
+        </w:rPr>
+        <w:t xml:space="preserve">                        row[r][query[key - 1].c] = new ButtonO(r, query[key - 1].c);</w:t>
+      </w:r>
+    </w:p>
+    <w:p>
+      <w:pPr>
+        <w:autoSpaceDE w:val="0"/>
+        <w:autoSpaceDN w:val="0"/>
+        <w:adjustRightInd w:val="0"/>
+        <w:spacing w:after="0" w:line="240" w:lineRule="auto"/>
+        <w:rPr>
+          <w:rFonts w:ascii="Consolas" w:hAnsi="Consolas" w:cs="Consolas"/>
+          <w:sz w:val="16"/>
+          <w:szCs w:val="16"/>
+        </w:rPr>
+      </w:pPr>
+      <w:r>
+        <w:rPr>
+          <w:rFonts w:ascii="Consolas" w:hAnsi="Consolas" w:cs="Consolas"/>
+          <w:sz w:val="16"/>
+          <w:szCs w:val="16"/>
+        </w:rPr>
+        <w:t xml:space="preserve">                    else if (row[r][query[key - 1].c] is ButtonO)</w:t>
+      </w:r>
+    </w:p>
+    <w:p>
+      <w:pPr>
+        <w:autoSpaceDE w:val="0"/>
+        <w:autoSpaceDN w:val="0"/>
+        <w:adjustRightInd w:val="0"/>
+        <w:spacing w:after="0" w:line="240" w:lineRule="auto"/>
+        <w:rPr>
+          <w:rFonts w:ascii="Consolas" w:hAnsi="Consolas" w:cs="Consolas"/>
+          <w:sz w:val="16"/>
+          <w:szCs w:val="16"/>
+        </w:rPr>
+      </w:pPr>
+      <w:r>
+        <w:rPr>
+          <w:rFonts w:ascii="Consolas" w:hAnsi="Consolas" w:cs="Consolas"/>
+          <w:sz w:val="16"/>
+          <w:szCs w:val="16"/>
+        </w:rPr>
+        <w:t xml:space="preserve">                        break;</w:t>
+      </w:r>
+    </w:p>
+    <w:p>
+      <w:pPr>
+        <w:autoSpaceDE w:val="0"/>
+        <w:autoSpaceDN w:val="0"/>
+        <w:adjustRightInd w:val="0"/>
+        <w:spacing w:after="0" w:line="240" w:lineRule="auto"/>
+        <w:rPr>
+          <w:rFonts w:ascii="Consolas" w:hAnsi="Consolas" w:cs="Consolas"/>
+          <w:sz w:val="16"/>
+          <w:szCs w:val="16"/>
+        </w:rPr>
+      </w:pPr>
+      <w:r>
+        <w:rPr>
+          <w:rFonts w:ascii="Consolas" w:hAnsi="Consolas" w:cs="Consolas"/>
+          <w:sz w:val="16"/>
+          <w:szCs w:val="16"/>
+        </w:rPr>
+        <w:t xml:space="preserve">                }</w:t>
+      </w:r>
+    </w:p>
+    <w:p>
+      <w:pPr>
+        <w:autoSpaceDE w:val="0"/>
+        <w:autoSpaceDN w:val="0"/>
+        <w:adjustRightInd w:val="0"/>
+        <w:spacing w:after="0" w:line="240" w:lineRule="auto"/>
+        <w:rPr>
+          <w:rFonts w:ascii="Consolas" w:hAnsi="Consolas" w:cs="Consolas"/>
+          <w:sz w:val="16"/>
+          <w:szCs w:val="16"/>
+        </w:rPr>
+      </w:pPr>
+      <w:r>
+        <w:rPr>
+          <w:rFonts w:ascii="Consolas" w:hAnsi="Consolas" w:cs="Consolas"/>
+          <w:sz w:val="16"/>
+          <w:szCs w:val="16"/>
+        </w:rPr>
+        <w:t xml:space="preserve">            }</w:t>
+      </w:r>
+    </w:p>
+    <w:p>
+      <w:pPr>
+        <w:autoSpaceDE w:val="0"/>
+        <w:autoSpaceDN w:val="0"/>
+        <w:adjustRightInd w:val="0"/>
+        <w:spacing w:after="0" w:line="240" w:lineRule="auto"/>
+        <w:rPr>
+          <w:rFonts w:ascii="Consolas" w:hAnsi="Consolas" w:cs="Consolas"/>
+          <w:sz w:val="16"/>
+          <w:szCs w:val="16"/>
+        </w:rPr>
+      </w:pPr>
+      <w:r>
+        <w:rPr>
+          <w:rFonts w:ascii="Consolas" w:hAnsi="Consolas" w:cs="Consolas"/>
+          <w:sz w:val="16"/>
+          <w:szCs w:val="16"/>
+        </w:rPr>
+        <w:t xml:space="preserve">            //dleftup</w:t>
+      </w:r>
+    </w:p>
+    <w:p>
+      <w:pPr>
+        <w:autoSpaceDE w:val="0"/>
+        <w:autoSpaceDN w:val="0"/>
+        <w:adjustRightInd w:val="0"/>
+        <w:spacing w:after="0" w:line="240" w:lineRule="auto"/>
+        <w:rPr>
+          <w:rFonts w:ascii="Consolas" w:hAnsi="Consolas" w:cs="Consolas"/>
+          <w:sz w:val="16"/>
+          <w:szCs w:val="16"/>
+        </w:rPr>
+      </w:pPr>
+      <w:r>
+        <w:rPr>
+          <w:rFonts w:ascii="Consolas" w:hAnsi="Consolas" w:cs="Consolas"/>
+          <w:sz w:val="16"/>
+          <w:szCs w:val="16"/>
+        </w:rPr>
+        <w:t xml:space="preserve">            if (findDleftup(query[key - 1].r, query[key - 1].c, 3))</w:t>
+      </w:r>
+    </w:p>
+    <w:p>
+      <w:pPr>
+        <w:autoSpaceDE w:val="0"/>
+        <w:autoSpaceDN w:val="0"/>
+        <w:adjustRightInd w:val="0"/>
+        <w:spacing w:after="0" w:line="240" w:lineRule="auto"/>
+        <w:rPr>
+          <w:rFonts w:ascii="Consolas" w:hAnsi="Consolas" w:cs="Consolas"/>
+          <w:sz w:val="16"/>
+          <w:szCs w:val="16"/>
+        </w:rPr>
+      </w:pPr>
+      <w:r>
+        <w:rPr>
+          <w:rFonts w:ascii="Consolas" w:hAnsi="Consolas" w:cs="Consolas"/>
+          <w:sz w:val="16"/>
+          <w:szCs w:val="16"/>
+        </w:rPr>
+        <w:t xml:space="preserve">            {</w:t>
+      </w:r>
+    </w:p>
+    <w:p>
+      <w:pPr>
+        <w:autoSpaceDE w:val="0"/>
+        <w:autoSpaceDN w:val="0"/>
+        <w:adjustRightInd w:val="0"/>
+        <w:spacing w:after="0" w:line="240" w:lineRule="auto"/>
+        <w:rPr>
+          <w:rFonts w:ascii="Consolas" w:hAnsi="Consolas" w:cs="Consolas"/>
+          <w:sz w:val="16"/>
+          <w:szCs w:val="16"/>
+        </w:rPr>
+      </w:pPr>
+      <w:r>
+        <w:rPr>
+          <w:rFonts w:ascii="Consolas" w:hAnsi="Consolas" w:cs="Consolas"/>
+          <w:sz w:val="16"/>
+          <w:szCs w:val="16"/>
+        </w:rPr>
+        <w:t xml:space="preserve">                int j = query[key - 1].c;</w:t>
+      </w:r>
+    </w:p>
+    <w:p>
+      <w:pPr>
+        <w:autoSpaceDE w:val="0"/>
+        <w:autoSpaceDN w:val="0"/>
+        <w:adjustRightInd w:val="0"/>
+        <w:spacing w:after="0" w:line="240" w:lineRule="auto"/>
+        <w:rPr>
+          <w:rFonts w:ascii="Consolas" w:hAnsi="Consolas" w:cs="Consolas"/>
+          <w:sz w:val="16"/>
+          <w:szCs w:val="16"/>
+        </w:rPr>
+      </w:pPr>
+      <w:r>
+        <w:rPr>
+          <w:rFonts w:ascii="Consolas" w:hAnsi="Consolas" w:cs="Consolas"/>
+          <w:sz w:val="16"/>
+          <w:szCs w:val="16"/>
+        </w:rPr>
+        <w:t xml:space="preserve">                row[query[key - 1].r][query[key - 1].c] = new ButtonO(query[key - 1].r, query[key - 1].c);</w:t>
+      </w:r>
+    </w:p>
+    <w:p>
+      <w:pPr>
+        <w:autoSpaceDE w:val="0"/>
+        <w:autoSpaceDN w:val="0"/>
+        <w:adjustRightInd w:val="0"/>
+        <w:spacing w:after="0" w:line="240" w:lineRule="auto"/>
+        <w:rPr>
+          <w:rFonts w:ascii="Consolas" w:hAnsi="Consolas" w:cs="Consolas"/>
+          <w:sz w:val="16"/>
+          <w:szCs w:val="16"/>
+        </w:rPr>
+      </w:pPr>
+      <w:r>
+        <w:rPr>
+          <w:rFonts w:ascii="Consolas" w:hAnsi="Consolas" w:cs="Consolas"/>
+          <w:sz w:val="16"/>
+          <w:szCs w:val="16"/>
+        </w:rPr>
+        <w:t xml:space="preserve">                for (int r = query[key - 1].r - 1; r &gt;= 0; r--)</w:t>
+      </w:r>
+    </w:p>
+    <w:p>
+      <w:pPr>
+        <w:autoSpaceDE w:val="0"/>
+        <w:autoSpaceDN w:val="0"/>
+        <w:adjustRightInd w:val="0"/>
+        <w:spacing w:after="0" w:line="240" w:lineRule="auto"/>
+        <w:rPr>
+          <w:rFonts w:ascii="Consolas" w:hAnsi="Consolas" w:cs="Consolas"/>
+          <w:sz w:val="16"/>
+          <w:szCs w:val="16"/>
+        </w:rPr>
+      </w:pPr>
+      <w:r>
+        <w:rPr>
+          <w:rFonts w:ascii="Consolas" w:hAnsi="Consolas" w:cs="Consolas"/>
+          <w:sz w:val="16"/>
+          <w:szCs w:val="16"/>
+        </w:rPr>
+        <w:t xml:space="preserve">                {</w:t>
+      </w:r>
+    </w:p>
+    <w:p>
+      <w:pPr>
+        <w:autoSpaceDE w:val="0"/>
+        <w:autoSpaceDN w:val="0"/>
+        <w:adjustRightInd w:val="0"/>
+        <w:spacing w:after="0" w:line="240" w:lineRule="auto"/>
+        <w:rPr>
+          <w:rFonts w:ascii="Consolas" w:hAnsi="Consolas" w:cs="Consolas"/>
+          <w:sz w:val="16"/>
+          <w:szCs w:val="16"/>
+        </w:rPr>
+      </w:pPr>
+      <w:r>
+        <w:rPr>
+          <w:rFonts w:ascii="Consolas" w:hAnsi="Consolas" w:cs="Consolas"/>
+          <w:sz w:val="16"/>
+          <w:szCs w:val="16"/>
+        </w:rPr>
+        <w:t xml:space="preserve">                    j--;</w:t>
+      </w:r>
+    </w:p>
+    <w:p>
+      <w:pPr>
+        <w:autoSpaceDE w:val="0"/>
+        <w:autoSpaceDN w:val="0"/>
+        <w:adjustRightInd w:val="0"/>
+        <w:spacing w:after="0" w:line="240" w:lineRule="auto"/>
+        <w:rPr>
+          <w:rFonts w:ascii="Consolas" w:hAnsi="Consolas" w:cs="Consolas"/>
+          <w:sz w:val="16"/>
+          <w:szCs w:val="16"/>
+        </w:rPr>
+      </w:pPr>
+      <w:r>
+        <w:rPr>
+          <w:rFonts w:ascii="Consolas" w:hAnsi="Consolas" w:cs="Consolas"/>
+          <w:sz w:val="16"/>
+          <w:szCs w:val="16"/>
+        </w:rPr>
+        <w:t xml:space="preserve">                    if(j&lt;0) break;</w:t>
+      </w:r>
+    </w:p>
+    <w:p>
+      <w:pPr>
+        <w:autoSpaceDE w:val="0"/>
+        <w:autoSpaceDN w:val="0"/>
+        <w:adjustRightInd w:val="0"/>
+        <w:spacing w:after="0" w:line="240" w:lineRule="auto"/>
+        <w:rPr>
+          <w:rFonts w:ascii="Consolas" w:hAnsi="Consolas" w:cs="Consolas"/>
+          <w:sz w:val="16"/>
+          <w:szCs w:val="16"/>
+        </w:rPr>
+      </w:pPr>
+      <w:r>
+        <w:rPr>
+          <w:rFonts w:ascii="Consolas" w:hAnsi="Consolas" w:cs="Consolas"/>
+          <w:sz w:val="16"/>
+          <w:szCs w:val="16"/>
+        </w:rPr>
+        <w:t xml:space="preserve">                    if (row[r][j] is ButtonX)</w:t>
+      </w:r>
+    </w:p>
+    <w:p>
+      <w:pPr>
+        <w:autoSpaceDE w:val="0"/>
+        <w:autoSpaceDN w:val="0"/>
+        <w:adjustRightInd w:val="0"/>
+        <w:spacing w:after="0" w:line="240" w:lineRule="auto"/>
+        <w:rPr>
+          <w:rFonts w:ascii="Consolas" w:hAnsi="Consolas" w:cs="Consolas"/>
+          <w:sz w:val="16"/>
+          <w:szCs w:val="16"/>
+        </w:rPr>
+      </w:pPr>
+      <w:r>
+        <w:rPr>
+          <w:rFonts w:ascii="Consolas" w:hAnsi="Consolas" w:cs="Consolas"/>
+          <w:sz w:val="16"/>
+          <w:szCs w:val="16"/>
+        </w:rPr>
+        <w:t xml:space="preserve">                        row[r][j] = new ButtonO(r, j);</w:t>
+      </w:r>
+    </w:p>
+    <w:p>
+      <w:pPr>
+        <w:autoSpaceDE w:val="0"/>
+        <w:autoSpaceDN w:val="0"/>
+        <w:adjustRightInd w:val="0"/>
+        <w:spacing w:after="0" w:line="240" w:lineRule="auto"/>
+        <w:rPr>
+          <w:rFonts w:ascii="Consolas" w:hAnsi="Consolas" w:cs="Consolas"/>
+          <w:sz w:val="16"/>
+          <w:szCs w:val="16"/>
+        </w:rPr>
+      </w:pPr>
+      <w:r>
+        <w:rPr>
+          <w:rFonts w:ascii="Consolas" w:hAnsi="Consolas" w:cs="Consolas"/>
+          <w:sz w:val="16"/>
+          <w:szCs w:val="16"/>
+        </w:rPr>
+        <w:t xml:space="preserve">                    else if (row[r][j] is ButtonO)</w:t>
+      </w:r>
+    </w:p>
+    <w:p>
+      <w:pPr>
+        <w:autoSpaceDE w:val="0"/>
+        <w:autoSpaceDN w:val="0"/>
+        <w:adjustRightInd w:val="0"/>
+        <w:spacing w:after="0" w:line="240" w:lineRule="auto"/>
+        <w:rPr>
+          <w:rFonts w:ascii="Consolas" w:hAnsi="Consolas" w:cs="Consolas"/>
+          <w:sz w:val="16"/>
+          <w:szCs w:val="16"/>
+        </w:rPr>
+      </w:pPr>
+      <w:r>
+        <w:rPr>
+          <w:rFonts w:ascii="Consolas" w:hAnsi="Consolas" w:cs="Consolas"/>
+          <w:sz w:val="16"/>
+          <w:szCs w:val="16"/>
+        </w:rPr>
+        <w:t xml:space="preserve">                        break;</w:t>
+      </w:r>
+    </w:p>
+    <w:p>
+      <w:pPr>
+        <w:autoSpaceDE w:val="0"/>
+        <w:autoSpaceDN w:val="0"/>
+        <w:adjustRightInd w:val="0"/>
+        <w:spacing w:after="0" w:line="240" w:lineRule="auto"/>
+        <w:rPr>
+          <w:rFonts w:ascii="Consolas" w:hAnsi="Consolas" w:cs="Consolas"/>
+          <w:sz w:val="16"/>
+          <w:szCs w:val="16"/>
+        </w:rPr>
+      </w:pPr>
+      <w:r>
+        <w:rPr>
+          <w:rFonts w:ascii="Consolas" w:hAnsi="Consolas" w:cs="Consolas"/>
+          <w:sz w:val="16"/>
+          <w:szCs w:val="16"/>
+        </w:rPr>
+        <w:t xml:space="preserve">                }</w:t>
+      </w:r>
+    </w:p>
+    <w:p>
+      <w:pPr>
+        <w:autoSpaceDE w:val="0"/>
+        <w:autoSpaceDN w:val="0"/>
+        <w:adjustRightInd w:val="0"/>
+        <w:spacing w:after="0" w:line="240" w:lineRule="auto"/>
+        <w:rPr>
+          <w:rFonts w:ascii="Consolas" w:hAnsi="Consolas" w:cs="Consolas"/>
+          <w:sz w:val="16"/>
+          <w:szCs w:val="16"/>
+        </w:rPr>
+      </w:pPr>
+      <w:r>
+        <w:rPr>
+          <w:rFonts w:ascii="Consolas" w:hAnsi="Consolas" w:cs="Consolas"/>
+          <w:sz w:val="16"/>
+          <w:szCs w:val="16"/>
+        </w:rPr>
+        <w:t xml:space="preserve">            }</w:t>
+      </w:r>
+    </w:p>
+    <w:p>
+      <w:pPr>
+        <w:autoSpaceDE w:val="0"/>
+        <w:autoSpaceDN w:val="0"/>
+        <w:adjustRightInd w:val="0"/>
+        <w:spacing w:after="0" w:line="240" w:lineRule="auto"/>
+        <w:rPr>
+          <w:rFonts w:ascii="Consolas" w:hAnsi="Consolas" w:cs="Consolas"/>
+          <w:sz w:val="16"/>
+          <w:szCs w:val="16"/>
+        </w:rPr>
+      </w:pPr>
+      <w:r>
+        <w:rPr>
+          <w:rFonts w:ascii="Consolas" w:hAnsi="Consolas" w:cs="Consolas"/>
+          <w:sz w:val="16"/>
+          <w:szCs w:val="16"/>
+        </w:rPr>
+        <w:t xml:space="preserve">            //dleftdown</w:t>
+      </w:r>
+    </w:p>
+    <w:p>
+      <w:pPr>
+        <w:autoSpaceDE w:val="0"/>
+        <w:autoSpaceDN w:val="0"/>
+        <w:adjustRightInd w:val="0"/>
+        <w:spacing w:after="0" w:line="240" w:lineRule="auto"/>
+        <w:rPr>
+          <w:rFonts w:ascii="Consolas" w:hAnsi="Consolas" w:cs="Consolas"/>
+          <w:sz w:val="16"/>
+          <w:szCs w:val="16"/>
+        </w:rPr>
+      </w:pPr>
+      <w:r>
+        <w:rPr>
+          <w:rFonts w:ascii="Consolas" w:hAnsi="Consolas" w:cs="Consolas"/>
+          <w:sz w:val="16"/>
+          <w:szCs w:val="16"/>
+        </w:rPr>
+        <w:t xml:space="preserve">            if (findDleftdown(query[key - 1].r, query[key - 1].c, 3))</w:t>
+      </w:r>
+    </w:p>
+    <w:p>
+      <w:pPr>
+        <w:autoSpaceDE w:val="0"/>
+        <w:autoSpaceDN w:val="0"/>
+        <w:adjustRightInd w:val="0"/>
+        <w:spacing w:after="0" w:line="240" w:lineRule="auto"/>
+        <w:rPr>
+          <w:rFonts w:ascii="Consolas" w:hAnsi="Consolas" w:cs="Consolas"/>
+          <w:sz w:val="16"/>
+          <w:szCs w:val="16"/>
+        </w:rPr>
+      </w:pPr>
+      <w:r>
+        <w:rPr>
+          <w:rFonts w:ascii="Consolas" w:hAnsi="Consolas" w:cs="Consolas"/>
+          <w:sz w:val="16"/>
+          <w:szCs w:val="16"/>
+        </w:rPr>
+        <w:t xml:space="preserve">            {</w:t>
+      </w:r>
+    </w:p>
+    <w:p>
+      <w:pPr>
+        <w:autoSpaceDE w:val="0"/>
+        <w:autoSpaceDN w:val="0"/>
+        <w:adjustRightInd w:val="0"/>
+        <w:spacing w:after="0" w:line="240" w:lineRule="auto"/>
+        <w:rPr>
+          <w:rFonts w:ascii="Consolas" w:hAnsi="Consolas" w:cs="Consolas"/>
+          <w:sz w:val="16"/>
+          <w:szCs w:val="16"/>
+        </w:rPr>
+      </w:pPr>
+      <w:r>
+        <w:rPr>
+          <w:rFonts w:ascii="Consolas" w:hAnsi="Consolas" w:cs="Consolas"/>
+          <w:sz w:val="16"/>
+          <w:szCs w:val="16"/>
+        </w:rPr>
+        <w:t xml:space="preserve">                int j = query[key - 1].c;</w:t>
+      </w:r>
+    </w:p>
+    <w:p>
+      <w:pPr>
+        <w:autoSpaceDE w:val="0"/>
+        <w:autoSpaceDN w:val="0"/>
+        <w:adjustRightInd w:val="0"/>
+        <w:spacing w:after="0" w:line="240" w:lineRule="auto"/>
+        <w:rPr>
+          <w:rFonts w:ascii="Consolas" w:hAnsi="Consolas" w:cs="Consolas"/>
+          <w:sz w:val="16"/>
+          <w:szCs w:val="16"/>
+        </w:rPr>
+      </w:pPr>
+      <w:r>
+        <w:rPr>
+          <w:rFonts w:ascii="Consolas" w:hAnsi="Consolas" w:cs="Consolas"/>
+          <w:sz w:val="16"/>
+          <w:szCs w:val="16"/>
+        </w:rPr>
+        <w:t xml:space="preserve">                row[query[key - 1].r][query[key - 1].c] = new ButtonO(query[key - 1].r, query[key - 1].c);</w:t>
+      </w:r>
+    </w:p>
+    <w:p>
+      <w:pPr>
+        <w:autoSpaceDE w:val="0"/>
+        <w:autoSpaceDN w:val="0"/>
+        <w:adjustRightInd w:val="0"/>
+        <w:spacing w:after="0" w:line="240" w:lineRule="auto"/>
+        <w:rPr>
+          <w:rFonts w:ascii="Consolas" w:hAnsi="Consolas" w:cs="Consolas"/>
+          <w:sz w:val="16"/>
+          <w:szCs w:val="16"/>
+        </w:rPr>
+      </w:pPr>
+      <w:r>
+        <w:rPr>
+          <w:rFonts w:ascii="Consolas" w:hAnsi="Consolas" w:cs="Consolas"/>
+          <w:sz w:val="16"/>
+          <w:szCs w:val="16"/>
+        </w:rPr>
+        <w:t xml:space="preserve">                for (int r = query[key - 1].r + 1; r &lt; 8; r++)</w:t>
+      </w:r>
+    </w:p>
+    <w:p>
+      <w:pPr>
+        <w:autoSpaceDE w:val="0"/>
+        <w:autoSpaceDN w:val="0"/>
+        <w:adjustRightInd w:val="0"/>
+        <w:spacing w:after="0" w:line="240" w:lineRule="auto"/>
+        <w:rPr>
+          <w:rFonts w:ascii="Consolas" w:hAnsi="Consolas" w:cs="Consolas"/>
+          <w:sz w:val="16"/>
+          <w:szCs w:val="16"/>
+        </w:rPr>
+      </w:pPr>
+      <w:r>
+        <w:rPr>
+          <w:rFonts w:ascii="Consolas" w:hAnsi="Consolas" w:cs="Consolas"/>
+          <w:sz w:val="16"/>
+          <w:szCs w:val="16"/>
+        </w:rPr>
+        <w:t xml:space="preserve">                {</w:t>
+      </w:r>
+    </w:p>
+    <w:p>
+      <w:pPr>
+        <w:autoSpaceDE w:val="0"/>
+        <w:autoSpaceDN w:val="0"/>
+        <w:adjustRightInd w:val="0"/>
+        <w:spacing w:after="0" w:line="240" w:lineRule="auto"/>
+        <w:rPr>
+          <w:rFonts w:ascii="Consolas" w:hAnsi="Consolas" w:cs="Consolas"/>
+          <w:sz w:val="16"/>
+          <w:szCs w:val="16"/>
+        </w:rPr>
+      </w:pPr>
+      <w:r>
+        <w:rPr>
+          <w:rFonts w:ascii="Consolas" w:hAnsi="Consolas" w:cs="Consolas"/>
+          <w:sz w:val="16"/>
+          <w:szCs w:val="16"/>
+        </w:rPr>
+        <w:t xml:space="preserve">                    j--;</w:t>
+      </w:r>
+    </w:p>
+    <w:p>
+      <w:pPr>
+        <w:autoSpaceDE w:val="0"/>
+        <w:autoSpaceDN w:val="0"/>
+        <w:adjustRightInd w:val="0"/>
+        <w:spacing w:after="0" w:line="240" w:lineRule="auto"/>
+        <w:rPr>
+          <w:rFonts w:ascii="Consolas" w:hAnsi="Consolas" w:cs="Consolas"/>
+          <w:sz w:val="16"/>
+          <w:szCs w:val="16"/>
+        </w:rPr>
+      </w:pPr>
+      <w:r>
+        <w:rPr>
+          <w:rFonts w:ascii="Consolas" w:hAnsi="Consolas" w:cs="Consolas"/>
+          <w:sz w:val="16"/>
+          <w:szCs w:val="16"/>
+        </w:rPr>
+        <w:t xml:space="preserve">                    if (j &lt; 0) break;</w:t>
+      </w:r>
+    </w:p>
+    <w:p>
+      <w:pPr>
+        <w:autoSpaceDE w:val="0"/>
+        <w:autoSpaceDN w:val="0"/>
+        <w:adjustRightInd w:val="0"/>
+        <w:spacing w:after="0" w:line="240" w:lineRule="auto"/>
+        <w:rPr>
+          <w:rFonts w:ascii="Consolas" w:hAnsi="Consolas" w:cs="Consolas"/>
+          <w:sz w:val="16"/>
+          <w:szCs w:val="16"/>
+        </w:rPr>
+      </w:pPr>
+      <w:r>
+        <w:rPr>
+          <w:rFonts w:ascii="Consolas" w:hAnsi="Consolas" w:cs="Consolas"/>
+          <w:sz w:val="16"/>
+          <w:szCs w:val="16"/>
+        </w:rPr>
+        <w:t xml:space="preserve">                    if (row[r][j] is ButtonX)</w:t>
+      </w:r>
+    </w:p>
+    <w:p>
+      <w:pPr>
+        <w:autoSpaceDE w:val="0"/>
+        <w:autoSpaceDN w:val="0"/>
+        <w:adjustRightInd w:val="0"/>
+        <w:spacing w:after="0" w:line="240" w:lineRule="auto"/>
+        <w:rPr>
+          <w:rFonts w:ascii="Consolas" w:hAnsi="Consolas" w:cs="Consolas"/>
+          <w:sz w:val="16"/>
+          <w:szCs w:val="16"/>
+        </w:rPr>
+      </w:pPr>
+      <w:r>
+        <w:rPr>
+          <w:rFonts w:ascii="Consolas" w:hAnsi="Consolas" w:cs="Consolas"/>
+          <w:sz w:val="16"/>
+          <w:szCs w:val="16"/>
+        </w:rPr>
+        <w:t xml:space="preserve">                        row[r][j] = new ButtonO(r, j);</w:t>
+      </w:r>
+    </w:p>
+    <w:p>
+      <w:pPr>
+        <w:autoSpaceDE w:val="0"/>
+        <w:autoSpaceDN w:val="0"/>
+        <w:adjustRightInd w:val="0"/>
+        <w:spacing w:after="0" w:line="240" w:lineRule="auto"/>
+        <w:rPr>
+          <w:rFonts w:ascii="Consolas" w:hAnsi="Consolas" w:cs="Consolas"/>
+          <w:sz w:val="16"/>
+          <w:szCs w:val="16"/>
+        </w:rPr>
+      </w:pPr>
+      <w:r>
+        <w:rPr>
+          <w:rFonts w:ascii="Consolas" w:hAnsi="Consolas" w:cs="Consolas"/>
+          <w:sz w:val="16"/>
+          <w:szCs w:val="16"/>
+        </w:rPr>
+        <w:t xml:space="preserve">                    else if (row[r][j] is ButtonO)</w:t>
+      </w:r>
+    </w:p>
+    <w:p>
+      <w:pPr>
+        <w:autoSpaceDE w:val="0"/>
+        <w:autoSpaceDN w:val="0"/>
+        <w:adjustRightInd w:val="0"/>
+        <w:spacing w:after="0" w:line="240" w:lineRule="auto"/>
+        <w:rPr>
+          <w:rFonts w:ascii="Consolas" w:hAnsi="Consolas" w:cs="Consolas"/>
+          <w:sz w:val="16"/>
+          <w:szCs w:val="16"/>
+        </w:rPr>
+      </w:pPr>
+      <w:r>
+        <w:rPr>
+          <w:rFonts w:ascii="Consolas" w:hAnsi="Consolas" w:cs="Consolas"/>
+          <w:sz w:val="16"/>
+          <w:szCs w:val="16"/>
+        </w:rPr>
+        <w:t xml:space="preserve">                        break;</w:t>
+      </w:r>
+    </w:p>
+    <w:p>
+      <w:pPr>
+        <w:autoSpaceDE w:val="0"/>
+        <w:autoSpaceDN w:val="0"/>
+        <w:adjustRightInd w:val="0"/>
+        <w:spacing w:after="0" w:line="240" w:lineRule="auto"/>
+        <w:rPr>
+          <w:rFonts w:ascii="Consolas" w:hAnsi="Consolas" w:cs="Consolas"/>
+          <w:sz w:val="16"/>
+          <w:szCs w:val="16"/>
+        </w:rPr>
+      </w:pPr>
+      <w:r>
+        <w:rPr>
+          <w:rFonts w:ascii="Consolas" w:hAnsi="Consolas" w:cs="Consolas"/>
+          <w:sz w:val="16"/>
+          <w:szCs w:val="16"/>
+        </w:rPr>
+        <w:t xml:space="preserve">                }</w:t>
+      </w:r>
+    </w:p>
+    <w:p>
+      <w:pPr>
+        <w:autoSpaceDE w:val="0"/>
+        <w:autoSpaceDN w:val="0"/>
+        <w:adjustRightInd w:val="0"/>
+        <w:spacing w:after="0" w:line="240" w:lineRule="auto"/>
+        <w:rPr>
+          <w:rFonts w:ascii="Consolas" w:hAnsi="Consolas" w:cs="Consolas"/>
+          <w:sz w:val="16"/>
+          <w:szCs w:val="16"/>
+        </w:rPr>
+      </w:pPr>
+      <w:r>
+        <w:rPr>
+          <w:rFonts w:ascii="Consolas" w:hAnsi="Consolas" w:cs="Consolas"/>
+          <w:sz w:val="16"/>
+          <w:szCs w:val="16"/>
+        </w:rPr>
+        <w:t xml:space="preserve">            }</w:t>
+      </w:r>
+    </w:p>
+    <w:p>
+      <w:pPr>
+        <w:autoSpaceDE w:val="0"/>
+        <w:autoSpaceDN w:val="0"/>
+        <w:adjustRightInd w:val="0"/>
+        <w:spacing w:after="0" w:line="240" w:lineRule="auto"/>
+        <w:rPr>
+          <w:rFonts w:ascii="Consolas" w:hAnsi="Consolas" w:cs="Consolas"/>
+          <w:sz w:val="16"/>
+          <w:szCs w:val="16"/>
+        </w:rPr>
+      </w:pPr>
+      <w:r>
+        <w:rPr>
+          <w:rFonts w:ascii="Consolas" w:hAnsi="Consolas" w:cs="Consolas"/>
+          <w:sz w:val="16"/>
+          <w:szCs w:val="16"/>
+        </w:rPr>
+        <w:t xml:space="preserve">            //drightup</w:t>
+      </w:r>
+    </w:p>
+    <w:p>
+      <w:pPr>
+        <w:autoSpaceDE w:val="0"/>
+        <w:autoSpaceDN w:val="0"/>
+        <w:adjustRightInd w:val="0"/>
+        <w:spacing w:after="0" w:line="240" w:lineRule="auto"/>
+        <w:rPr>
+          <w:rFonts w:ascii="Consolas" w:hAnsi="Consolas" w:cs="Consolas"/>
+          <w:sz w:val="16"/>
+          <w:szCs w:val="16"/>
+        </w:rPr>
+      </w:pPr>
+      <w:r>
+        <w:rPr>
+          <w:rFonts w:ascii="Consolas" w:hAnsi="Consolas" w:cs="Consolas"/>
+          <w:sz w:val="16"/>
+          <w:szCs w:val="16"/>
+        </w:rPr>
+        <w:t xml:space="preserve">            if (findDrightup(query[key - 1].r, query[key - 1].c, 3))</w:t>
+      </w:r>
+    </w:p>
+    <w:p>
+      <w:pPr>
+        <w:autoSpaceDE w:val="0"/>
+        <w:autoSpaceDN w:val="0"/>
+        <w:adjustRightInd w:val="0"/>
+        <w:spacing w:after="0" w:line="240" w:lineRule="auto"/>
+        <w:rPr>
+          <w:rFonts w:ascii="Consolas" w:hAnsi="Consolas" w:cs="Consolas"/>
+          <w:sz w:val="16"/>
+          <w:szCs w:val="16"/>
+        </w:rPr>
+      </w:pPr>
+      <w:r>
+        <w:rPr>
+          <w:rFonts w:ascii="Consolas" w:hAnsi="Consolas" w:cs="Consolas"/>
+          <w:sz w:val="16"/>
+          <w:szCs w:val="16"/>
+        </w:rPr>
+        <w:t xml:space="preserve">            {</w:t>
+      </w:r>
+    </w:p>
+    <w:p>
+      <w:pPr>
+        <w:autoSpaceDE w:val="0"/>
+        <w:autoSpaceDN w:val="0"/>
+        <w:adjustRightInd w:val="0"/>
+        <w:spacing w:after="0" w:line="240" w:lineRule="auto"/>
+        <w:rPr>
+          <w:rFonts w:ascii="Consolas" w:hAnsi="Consolas" w:cs="Consolas"/>
+          <w:sz w:val="16"/>
+          <w:szCs w:val="16"/>
+        </w:rPr>
+      </w:pPr>
+      <w:r>
+        <w:rPr>
+          <w:rFonts w:ascii="Consolas" w:hAnsi="Consolas" w:cs="Consolas"/>
+          <w:sz w:val="16"/>
+          <w:szCs w:val="16"/>
+        </w:rPr>
+        <w:t xml:space="preserve">                int j = query[key - 1].r;</w:t>
+      </w:r>
+    </w:p>
+    <w:p>
+      <w:pPr>
+        <w:autoSpaceDE w:val="0"/>
+        <w:autoSpaceDN w:val="0"/>
+        <w:adjustRightInd w:val="0"/>
+        <w:spacing w:after="0" w:line="240" w:lineRule="auto"/>
+        <w:rPr>
+          <w:rFonts w:ascii="Consolas" w:hAnsi="Consolas" w:cs="Consolas"/>
+          <w:sz w:val="16"/>
+          <w:szCs w:val="16"/>
+        </w:rPr>
+      </w:pPr>
+      <w:r>
+        <w:rPr>
+          <w:rFonts w:ascii="Consolas" w:hAnsi="Consolas" w:cs="Consolas"/>
+          <w:sz w:val="16"/>
+          <w:szCs w:val="16"/>
+        </w:rPr>
+        <w:t xml:space="preserve">                row[query[key - 1].r][query[key - 1].c] = new ButtonX(query[key - 1].r, query[key - 1].c);</w:t>
+      </w:r>
+    </w:p>
+    <w:p>
+      <w:pPr>
+        <w:autoSpaceDE w:val="0"/>
+        <w:autoSpaceDN w:val="0"/>
+        <w:adjustRightInd w:val="0"/>
+        <w:spacing w:after="0" w:line="240" w:lineRule="auto"/>
+        <w:rPr>
+          <w:rFonts w:ascii="Consolas" w:hAnsi="Consolas" w:cs="Consolas"/>
+          <w:sz w:val="16"/>
+          <w:szCs w:val="16"/>
+        </w:rPr>
+      </w:pPr>
+      <w:r>
+        <w:rPr>
+          <w:rFonts w:ascii="Consolas" w:hAnsi="Consolas" w:cs="Consolas"/>
+          <w:sz w:val="16"/>
+          <w:szCs w:val="16"/>
+        </w:rPr>
+        <w:t xml:space="preserve">                for (int c = query[key - 1].c + 1; c &lt; 8; c++)</w:t>
+      </w:r>
+    </w:p>
+    <w:p>
+      <w:pPr>
+        <w:autoSpaceDE w:val="0"/>
+        <w:autoSpaceDN w:val="0"/>
+        <w:adjustRightInd w:val="0"/>
+        <w:spacing w:after="0" w:line="240" w:lineRule="auto"/>
+        <w:rPr>
+          <w:rFonts w:ascii="Consolas" w:hAnsi="Consolas" w:cs="Consolas"/>
+          <w:sz w:val="16"/>
+          <w:szCs w:val="16"/>
+        </w:rPr>
+      </w:pPr>
+      <w:r>
+        <w:rPr>
+          <w:rFonts w:ascii="Consolas" w:hAnsi="Consolas" w:cs="Consolas"/>
+          <w:sz w:val="16"/>
+          <w:szCs w:val="16"/>
+        </w:rPr>
+        <w:t xml:space="preserve">                {</w:t>
+      </w:r>
+    </w:p>
+    <w:p>
+      <w:pPr>
+        <w:autoSpaceDE w:val="0"/>
+        <w:autoSpaceDN w:val="0"/>
+        <w:adjustRightInd w:val="0"/>
+        <w:spacing w:after="0" w:line="240" w:lineRule="auto"/>
+        <w:rPr>
+          <w:rFonts w:ascii="Consolas" w:hAnsi="Consolas" w:cs="Consolas"/>
+          <w:sz w:val="16"/>
+          <w:szCs w:val="16"/>
+        </w:rPr>
+      </w:pPr>
+      <w:r>
+        <w:rPr>
+          <w:rFonts w:ascii="Consolas" w:hAnsi="Consolas" w:cs="Consolas"/>
+          <w:sz w:val="16"/>
+          <w:szCs w:val="16"/>
+        </w:rPr>
+        <w:t xml:space="preserve">                    j--;</w:t>
+      </w:r>
+    </w:p>
+    <w:p>
+      <w:pPr>
+        <w:autoSpaceDE w:val="0"/>
+        <w:autoSpaceDN w:val="0"/>
+        <w:adjustRightInd w:val="0"/>
+        <w:spacing w:after="0" w:line="240" w:lineRule="auto"/>
+        <w:rPr>
+          <w:rFonts w:ascii="Consolas" w:hAnsi="Consolas" w:cs="Consolas"/>
+          <w:sz w:val="16"/>
+          <w:szCs w:val="16"/>
+        </w:rPr>
+      </w:pPr>
+      <w:r>
+        <w:rPr>
+          <w:rFonts w:ascii="Consolas" w:hAnsi="Consolas" w:cs="Consolas"/>
+          <w:sz w:val="16"/>
+          <w:szCs w:val="16"/>
+        </w:rPr>
+        <w:lastRenderedPageBreak/>
+        <w:t xml:space="preserve">                    if (j - 1 &lt; 0) break;</w:t>
+      </w:r>
+    </w:p>
+    <w:p>
+      <w:pPr>
+        <w:autoSpaceDE w:val="0"/>
+        <w:autoSpaceDN w:val="0"/>
+        <w:adjustRightInd w:val="0"/>
+        <w:spacing w:after="0" w:line="240" w:lineRule="auto"/>
+        <w:rPr>
+          <w:rFonts w:ascii="Consolas" w:hAnsi="Consolas" w:cs="Consolas"/>
+          <w:sz w:val="16"/>
+          <w:szCs w:val="16"/>
+        </w:rPr>
+      </w:pPr>
+      <w:r>
+        <w:rPr>
+          <w:rFonts w:ascii="Consolas" w:hAnsi="Consolas" w:cs="Consolas"/>
+          <w:sz w:val="16"/>
+          <w:szCs w:val="16"/>
+        </w:rPr>
+        <w:t xml:space="preserve">                    if (row[j][c] is ButtonX)</w:t>
+      </w:r>
+    </w:p>
+    <w:p>
+      <w:pPr>
+        <w:autoSpaceDE w:val="0"/>
+        <w:autoSpaceDN w:val="0"/>
+        <w:adjustRightInd w:val="0"/>
+        <w:spacing w:after="0" w:line="240" w:lineRule="auto"/>
+        <w:rPr>
+          <w:rFonts w:ascii="Consolas" w:hAnsi="Consolas" w:cs="Consolas"/>
+          <w:sz w:val="16"/>
+          <w:szCs w:val="16"/>
+        </w:rPr>
+      </w:pPr>
+      <w:r>
+        <w:rPr>
+          <w:rFonts w:ascii="Consolas" w:hAnsi="Consolas" w:cs="Consolas"/>
+          <w:sz w:val="16"/>
+          <w:szCs w:val="16"/>
+        </w:rPr>
+        <w:t xml:space="preserve">                        row[j][c] = new ButtonO(j, c);</w:t>
+      </w:r>
+    </w:p>
+    <w:p>
+      <w:pPr>
+        <w:autoSpaceDE w:val="0"/>
+        <w:autoSpaceDN w:val="0"/>
+        <w:adjustRightInd w:val="0"/>
+        <w:spacing w:after="0" w:line="240" w:lineRule="auto"/>
+        <w:rPr>
+          <w:rFonts w:ascii="Consolas" w:hAnsi="Consolas" w:cs="Consolas"/>
+          <w:sz w:val="16"/>
+          <w:szCs w:val="16"/>
+        </w:rPr>
+      </w:pPr>
+      <w:r>
+        <w:rPr>
+          <w:rFonts w:ascii="Consolas" w:hAnsi="Consolas" w:cs="Consolas"/>
+          <w:sz w:val="16"/>
+          <w:szCs w:val="16"/>
+        </w:rPr>
+        <w:t xml:space="preserve">                    else if (row[j][c] is ButtonO)</w:t>
+      </w:r>
+    </w:p>
+    <w:p>
+      <w:pPr>
+        <w:autoSpaceDE w:val="0"/>
+        <w:autoSpaceDN w:val="0"/>
+        <w:adjustRightInd w:val="0"/>
+        <w:spacing w:after="0" w:line="240" w:lineRule="auto"/>
+        <w:rPr>
+          <w:rFonts w:ascii="Consolas" w:hAnsi="Consolas" w:cs="Consolas"/>
+          <w:sz w:val="16"/>
+          <w:szCs w:val="16"/>
+        </w:rPr>
+      </w:pPr>
+      <w:r>
+        <w:rPr>
+          <w:rFonts w:ascii="Consolas" w:hAnsi="Consolas" w:cs="Consolas"/>
+          <w:sz w:val="16"/>
+          <w:szCs w:val="16"/>
+        </w:rPr>
+        <w:t xml:space="preserve">                        break;</w:t>
+      </w:r>
+    </w:p>
+    <w:p>
+      <w:pPr>
+        <w:autoSpaceDE w:val="0"/>
+        <w:autoSpaceDN w:val="0"/>
+        <w:adjustRightInd w:val="0"/>
+        <w:spacing w:after="0" w:line="240" w:lineRule="auto"/>
+        <w:rPr>
+          <w:rFonts w:ascii="Consolas" w:hAnsi="Consolas" w:cs="Consolas"/>
+          <w:sz w:val="16"/>
+          <w:szCs w:val="16"/>
+        </w:rPr>
+      </w:pPr>
+      <w:r>
+        <w:rPr>
+          <w:rFonts w:ascii="Consolas" w:hAnsi="Consolas" w:cs="Consolas"/>
+          <w:sz w:val="16"/>
+          <w:szCs w:val="16"/>
+        </w:rPr>
+        <w:t xml:space="preserve">                }</w:t>
+      </w:r>
+    </w:p>
+    <w:p>
+      <w:pPr>
+        <w:autoSpaceDE w:val="0"/>
+        <w:autoSpaceDN w:val="0"/>
+        <w:adjustRightInd w:val="0"/>
+        <w:spacing w:after="0" w:line="240" w:lineRule="auto"/>
+        <w:rPr>
+          <w:rFonts w:ascii="Consolas" w:hAnsi="Consolas" w:cs="Consolas"/>
+          <w:sz w:val="16"/>
+          <w:szCs w:val="16"/>
+        </w:rPr>
+      </w:pPr>
+      <w:r>
+        <w:rPr>
+          <w:rFonts w:ascii="Consolas" w:hAnsi="Consolas" w:cs="Consolas"/>
+          <w:sz w:val="16"/>
+          <w:szCs w:val="16"/>
+        </w:rPr>
+        <w:t xml:space="preserve">            }</w:t>
+      </w:r>
+    </w:p>
+    <w:p>
+      <w:pPr>
+        <w:autoSpaceDE w:val="0"/>
+        <w:autoSpaceDN w:val="0"/>
+        <w:adjustRightInd w:val="0"/>
+        <w:spacing w:after="0" w:line="240" w:lineRule="auto"/>
+        <w:rPr>
+          <w:rFonts w:ascii="Consolas" w:hAnsi="Consolas" w:cs="Consolas"/>
+          <w:sz w:val="16"/>
+          <w:szCs w:val="16"/>
+        </w:rPr>
+      </w:pPr>
+      <w:r>
+        <w:rPr>
+          <w:rFonts w:ascii="Consolas" w:hAnsi="Consolas" w:cs="Consolas"/>
+          <w:sz w:val="16"/>
+          <w:szCs w:val="16"/>
+        </w:rPr>
+        <w:t xml:space="preserve">            //drightdown</w:t>
+      </w:r>
+    </w:p>
+    <w:p>
+      <w:pPr>
+        <w:autoSpaceDE w:val="0"/>
+        <w:autoSpaceDN w:val="0"/>
+        <w:adjustRightInd w:val="0"/>
+        <w:spacing w:after="0" w:line="240" w:lineRule="auto"/>
+        <w:rPr>
+          <w:rFonts w:ascii="Consolas" w:hAnsi="Consolas" w:cs="Consolas"/>
+          <w:sz w:val="16"/>
+          <w:szCs w:val="16"/>
+        </w:rPr>
+      </w:pPr>
+      <w:r>
+        <w:rPr>
+          <w:rFonts w:ascii="Consolas" w:hAnsi="Consolas" w:cs="Consolas"/>
+          <w:sz w:val="16"/>
+          <w:szCs w:val="16"/>
+        </w:rPr>
+        <w:t xml:space="preserve">            if (findDrightdown(query[key - 1].r, query[key - 1].c, 3))</w:t>
+      </w:r>
+    </w:p>
+    <w:p>
+      <w:pPr>
+        <w:autoSpaceDE w:val="0"/>
+        <w:autoSpaceDN w:val="0"/>
+        <w:adjustRightInd w:val="0"/>
+        <w:spacing w:after="0" w:line="240" w:lineRule="auto"/>
+        <w:rPr>
+          <w:rFonts w:ascii="Consolas" w:hAnsi="Consolas" w:cs="Consolas"/>
+          <w:sz w:val="16"/>
+          <w:szCs w:val="16"/>
+        </w:rPr>
+      </w:pPr>
+      <w:r>
+        <w:rPr>
+          <w:rFonts w:ascii="Consolas" w:hAnsi="Consolas" w:cs="Consolas"/>
+          <w:sz w:val="16"/>
+          <w:szCs w:val="16"/>
+        </w:rPr>
+        <w:t xml:space="preserve">            {</w:t>
+      </w:r>
+    </w:p>
+    <w:p>
+      <w:pPr>
+        <w:autoSpaceDE w:val="0"/>
+        <w:autoSpaceDN w:val="0"/>
+        <w:adjustRightInd w:val="0"/>
+        <w:spacing w:after="0" w:line="240" w:lineRule="auto"/>
+        <w:rPr>
+          <w:rFonts w:ascii="Consolas" w:hAnsi="Consolas" w:cs="Consolas"/>
+          <w:sz w:val="16"/>
+          <w:szCs w:val="16"/>
+        </w:rPr>
+      </w:pPr>
+      <w:r>
+        <w:rPr>
+          <w:rFonts w:ascii="Consolas" w:hAnsi="Consolas" w:cs="Consolas"/>
+          <w:sz w:val="16"/>
+          <w:szCs w:val="16"/>
+        </w:rPr>
+        <w:t xml:space="preserve">                int j = query[key - 1].c;</w:t>
+      </w:r>
+    </w:p>
+    <w:p>
+      <w:pPr>
+        <w:autoSpaceDE w:val="0"/>
+        <w:autoSpaceDN w:val="0"/>
+        <w:adjustRightInd w:val="0"/>
+        <w:spacing w:after="0" w:line="240" w:lineRule="auto"/>
+        <w:rPr>
+          <w:rFonts w:ascii="Consolas" w:hAnsi="Consolas" w:cs="Consolas"/>
+          <w:sz w:val="16"/>
+          <w:szCs w:val="16"/>
+        </w:rPr>
+      </w:pPr>
+      <w:r>
+        <w:rPr>
+          <w:rFonts w:ascii="Consolas" w:hAnsi="Consolas" w:cs="Consolas"/>
+          <w:sz w:val="16"/>
+          <w:szCs w:val="16"/>
+        </w:rPr>
+        <w:t xml:space="preserve">                row[query[key - 1].r][query[key - 1].c] = new ButtonO(query[key - 1].r, query[key - 1].c);</w:t>
+      </w:r>
+    </w:p>
+    <w:p>
+      <w:pPr>
+        <w:autoSpaceDE w:val="0"/>
+        <w:autoSpaceDN w:val="0"/>
+        <w:adjustRightInd w:val="0"/>
+        <w:spacing w:after="0" w:line="240" w:lineRule="auto"/>
+        <w:rPr>
+          <w:rFonts w:ascii="Consolas" w:hAnsi="Consolas" w:cs="Consolas"/>
+          <w:sz w:val="16"/>
+          <w:szCs w:val="16"/>
+        </w:rPr>
+      </w:pPr>
+      <w:r>
+        <w:rPr>
+          <w:rFonts w:ascii="Consolas" w:hAnsi="Consolas" w:cs="Consolas"/>
+          <w:sz w:val="16"/>
+          <w:szCs w:val="16"/>
+        </w:rPr>
+        <w:t xml:space="preserve">                for (int r = query[key - 1].r + 1; r &lt; 8; r++)</w:t>
+      </w:r>
+    </w:p>
+    <w:p>
+      <w:pPr>
+        <w:autoSpaceDE w:val="0"/>
+        <w:autoSpaceDN w:val="0"/>
+        <w:adjustRightInd w:val="0"/>
+        <w:spacing w:after="0" w:line="240" w:lineRule="auto"/>
+        <w:rPr>
+          <w:rFonts w:ascii="Consolas" w:hAnsi="Consolas" w:cs="Consolas"/>
+          <w:sz w:val="16"/>
+          <w:szCs w:val="16"/>
+        </w:rPr>
+      </w:pPr>
+      <w:r>
+        <w:rPr>
+          <w:rFonts w:ascii="Consolas" w:hAnsi="Consolas" w:cs="Consolas"/>
+          <w:sz w:val="16"/>
+          <w:szCs w:val="16"/>
+        </w:rPr>
+        <w:t xml:space="preserve">                {</w:t>
+      </w:r>
+    </w:p>
+    <w:p>
+      <w:pPr>
+        <w:autoSpaceDE w:val="0"/>
+        <w:autoSpaceDN w:val="0"/>
+        <w:adjustRightInd w:val="0"/>
+        <w:spacing w:after="0" w:line="240" w:lineRule="auto"/>
+        <w:rPr>
+          <w:rFonts w:ascii="Consolas" w:hAnsi="Consolas" w:cs="Consolas"/>
+          <w:sz w:val="16"/>
+          <w:szCs w:val="16"/>
+        </w:rPr>
+      </w:pPr>
+      <w:r>
+        <w:rPr>
+          <w:rFonts w:ascii="Consolas" w:hAnsi="Consolas" w:cs="Consolas"/>
+          <w:sz w:val="16"/>
+          <w:szCs w:val="16"/>
+        </w:rPr>
+        <w:t xml:space="preserve">                    j++;</w:t>
+      </w:r>
+    </w:p>
+    <w:p>
+      <w:pPr>
+        <w:autoSpaceDE w:val="0"/>
+        <w:autoSpaceDN w:val="0"/>
+        <w:adjustRightInd w:val="0"/>
+        <w:spacing w:after="0" w:line="240" w:lineRule="auto"/>
+        <w:rPr>
+          <w:rFonts w:ascii="Consolas" w:hAnsi="Consolas" w:cs="Consolas"/>
+          <w:sz w:val="16"/>
+          <w:szCs w:val="16"/>
+        </w:rPr>
+      </w:pPr>
+      <w:r>
+        <w:rPr>
+          <w:rFonts w:ascii="Consolas" w:hAnsi="Consolas" w:cs="Consolas"/>
+          <w:sz w:val="16"/>
+          <w:szCs w:val="16"/>
+        </w:rPr>
+        <w:t xml:space="preserve">                    if (j + 1 &gt; 7) break;</w:t>
+      </w:r>
+    </w:p>
+    <w:p>
+      <w:pPr>
+        <w:autoSpaceDE w:val="0"/>
+        <w:autoSpaceDN w:val="0"/>
+        <w:adjustRightInd w:val="0"/>
+        <w:spacing w:after="0" w:line="240" w:lineRule="auto"/>
+        <w:rPr>
+          <w:rFonts w:ascii="Consolas" w:hAnsi="Consolas" w:cs="Consolas"/>
+          <w:sz w:val="16"/>
+          <w:szCs w:val="16"/>
+        </w:rPr>
+      </w:pPr>
+      <w:r>
+        <w:rPr>
+          <w:rFonts w:ascii="Consolas" w:hAnsi="Consolas" w:cs="Consolas"/>
+          <w:sz w:val="16"/>
+          <w:szCs w:val="16"/>
+        </w:rPr>
+        <w:t xml:space="preserve">                    if (row[r][j] is ButtonX)</w:t>
+      </w:r>
+    </w:p>
+    <w:p>
+      <w:pPr>
+        <w:autoSpaceDE w:val="0"/>
+        <w:autoSpaceDN w:val="0"/>
+        <w:adjustRightInd w:val="0"/>
+        <w:spacing w:after="0" w:line="240" w:lineRule="auto"/>
+        <w:rPr>
+          <w:rFonts w:ascii="Consolas" w:hAnsi="Consolas" w:cs="Consolas"/>
+          <w:sz w:val="16"/>
+          <w:szCs w:val="16"/>
+        </w:rPr>
+      </w:pPr>
+      <w:r>
+        <w:rPr>
+          <w:rFonts w:ascii="Consolas" w:hAnsi="Consolas" w:cs="Consolas"/>
+          <w:sz w:val="16"/>
+          <w:szCs w:val="16"/>
+        </w:rPr>
+        <w:t xml:space="preserve">                        row[r][j] = new ButtonO(r, j);</w:t>
+      </w:r>
+    </w:p>
+    <w:p>
+      <w:pPr>
+        <w:autoSpaceDE w:val="0"/>
+        <w:autoSpaceDN w:val="0"/>
+        <w:adjustRightInd w:val="0"/>
+        <w:spacing w:after="0" w:line="240" w:lineRule="auto"/>
+        <w:rPr>
+          <w:rFonts w:ascii="Consolas" w:hAnsi="Consolas" w:cs="Consolas"/>
+          <w:sz w:val="16"/>
+          <w:szCs w:val="16"/>
+        </w:rPr>
+      </w:pPr>
+      <w:r>
+        <w:rPr>
+          <w:rFonts w:ascii="Consolas" w:hAnsi="Consolas" w:cs="Consolas"/>
+          <w:sz w:val="16"/>
+          <w:szCs w:val="16"/>
+        </w:rPr>
+        <w:t xml:space="preserve">                    else if (row[r][j] is ButtonO)</w:t>
+      </w:r>
+    </w:p>
+    <w:p>
+      <w:pPr>
+        <w:autoSpaceDE w:val="0"/>
+        <w:autoSpaceDN w:val="0"/>
+        <w:adjustRightInd w:val="0"/>
+        <w:spacing w:after="0" w:line="240" w:lineRule="auto"/>
+        <w:rPr>
+          <w:rFonts w:ascii="Consolas" w:hAnsi="Consolas" w:cs="Consolas"/>
+          <w:sz w:val="16"/>
+          <w:szCs w:val="16"/>
+        </w:rPr>
+      </w:pPr>
+      <w:r>
+        <w:rPr>
+          <w:rFonts w:ascii="Consolas" w:hAnsi="Consolas" w:cs="Consolas"/>
+          <w:sz w:val="16"/>
+          <w:szCs w:val="16"/>
+        </w:rPr>
+        <w:t xml:space="preserve">                        break;</w:t>
+      </w:r>
+    </w:p>
+    <w:p>
+      <w:pPr>
+        <w:autoSpaceDE w:val="0"/>
+        <w:autoSpaceDN w:val="0"/>
+        <w:adjustRightInd w:val="0"/>
+        <w:spacing w:after="0" w:line="240" w:lineRule="auto"/>
+        <w:rPr>
+          <w:rFonts w:ascii="Consolas" w:hAnsi="Consolas" w:cs="Consolas"/>
+          <w:sz w:val="16"/>
+          <w:szCs w:val="16"/>
+        </w:rPr>
+      </w:pPr>
+      <w:r>
+        <w:rPr>
+          <w:rFonts w:ascii="Consolas" w:hAnsi="Consolas" w:cs="Consolas"/>
+          <w:sz w:val="16"/>
+          <w:szCs w:val="16"/>
+        </w:rPr>
+        <w:t xml:space="preserve">                }</w:t>
+      </w:r>
+    </w:p>
+    <w:p>
+      <w:pPr>
+        <w:autoSpaceDE w:val="0"/>
+        <w:autoSpaceDN w:val="0"/>
+        <w:adjustRightInd w:val="0"/>
+        <w:spacing w:after="0" w:line="240" w:lineRule="auto"/>
+        <w:rPr>
+          <w:rFonts w:ascii="Consolas" w:hAnsi="Consolas" w:cs="Consolas"/>
+          <w:sz w:val="16"/>
+          <w:szCs w:val="16"/>
+        </w:rPr>
+      </w:pPr>
+      <w:r>
+        <w:rPr>
+          <w:rFonts w:ascii="Consolas" w:hAnsi="Consolas" w:cs="Consolas"/>
+          <w:sz w:val="16"/>
+          <w:szCs w:val="16"/>
+        </w:rPr>
+        <w:t xml:space="preserve">            }</w:t>
+      </w:r>
+    </w:p>
+    <w:p>
+      <w:pPr>
+        <w:autoSpaceDE w:val="0"/>
+        <w:autoSpaceDN w:val="0"/>
+        <w:adjustRightInd w:val="0"/>
         <w:spacing w:after="0" w:line="360" w:lineRule="auto"/>
+        <w:rPr>
+          <w:rFonts w:ascii="Consolas" w:hAnsi="Consolas" w:cs="Consolas"/>
+          <w:sz w:val="16"/>
+          <w:szCs w:val="16"/>
+        </w:rPr>
+      </w:pPr>
+      <w:r>
+        <w:rPr>
+          <w:rFonts w:ascii="Consolas" w:hAnsi="Consolas" w:cs="Consolas"/>
+          <w:sz w:val="16"/>
+          <w:szCs w:val="16"/>
+        </w:rPr>
+        <w:t xml:space="preserve">        }</w:t>
+      </w:r>
+    </w:p>
+    <w:p>
+      <w:pPr>
+        <w:autoSpaceDE w:val="0"/>
+        <w:autoSpaceDN w:val="0"/>
+        <w:adjustRightInd w:val="0"/>
+        <w:spacing w:after="0" w:line="360" w:lineRule="auto"/>
+        <w:jc w:val="both"/>
+        <w:rPr>
+          <w:rFonts w:ascii="Times New Roman" w:hAnsi="Times New Roman" w:cs="Times New Roman"/>
+          <w:sz w:val="24"/>
+          <w:szCs w:val="24"/>
+        </w:rPr>
+      </w:pPr>
+    </w:p>
+    <w:p>
+      <w:pPr>
+        <w:autoSpaceDE w:val="0"/>
+        <w:autoSpaceDN w:val="0"/>
+        <w:adjustRightInd w:val="0"/>
+        <w:spacing w:after="0" w:line="360" w:lineRule="auto"/>
         <w:jc w:val="both"/>
         <w:rPr>
           <w:rFonts w:ascii="Times New Roman" w:hAnsi="Times New Roman" w:cs="Times New Roman"/>
@@ -3238,16 +7071,686 @@
           <w:sz w:val="24"/>
           <w:szCs w:val="24"/>
         </w:rPr>
-        <w:t xml:space="preserve">Selanjutnya jika ketemu, maka lakukan pembalikan piringan tersebut dengan algoritma looping sederhana dengan peletakan di query koordinat itu adalah O dan sisanya looping pembalikan piringan X menjadi O sampai ketemu piringan O maka </w:t>
-      </w:r>
-      <w:r>
-        <w:rPr>
-          <w:rFonts w:ascii="Times New Roman" w:hAnsi="Times New Roman" w:cs="Times New Roman"/>
-          <w:sz w:val="24"/>
-          <w:szCs w:val="24"/>
+        <w:t xml:space="preserve">Selanjutnya jika ketemu, maka lakukan pembalikan piringan tersebut dengan algoritma looping sederhana dengan peletakan di query koordinat itu adalah O dan sisanya looping pembalikan piringan X menjadi O sampai ketemu piringan O maka looping berhenti. Jadi sisanya untuk Algoritma Reverse piringan Hitam jadi Putih hanya mengubah flag menjadi 4 dan membalikkan Pemeriksaan atau Pengecekan objek piringan, yang mengecek objek X menjadi O dan yang mengecek objek O menjadi X. </w:t>
+      </w:r>
+    </w:p>
+    <w:p>
+      <w:pPr>
+        <w:autoSpaceDE w:val="0"/>
+        <w:autoSpaceDN w:val="0"/>
+        <w:adjustRightInd w:val="0"/>
+        <w:spacing w:after="0" w:line="360" w:lineRule="auto"/>
+        <w:rPr>
+          <w:rFonts w:ascii="Times New Roman" w:hAnsi="Times New Roman" w:cs="Times New Roman"/>
+          <w:sz w:val="24"/>
+          <w:szCs w:val="24"/>
+        </w:rPr>
+      </w:pPr>
+    </w:p>
+    <w:p>
+      <w:pPr>
+        <w:autoSpaceDE w:val="0"/>
+        <w:autoSpaceDN w:val="0"/>
+        <w:adjustRightInd w:val="0"/>
+        <w:spacing w:after="0" w:line="360" w:lineRule="auto"/>
+        <w:jc w:val="both"/>
+        <w:rPr>
+          <w:rFonts w:ascii="Times New Roman" w:hAnsi="Times New Roman" w:cs="Times New Roman"/>
+          <w:sz w:val="24"/>
+          <w:szCs w:val="24"/>
+        </w:rPr>
+      </w:pPr>
+      <w:r>
+        <w:rPr>
+          <w:rFonts w:ascii="Times New Roman" w:hAnsi="Times New Roman" w:cs="Times New Roman"/>
+          <w:sz w:val="24"/>
+          <w:szCs w:val="24"/>
+        </w:rPr>
+        <w:t>Kelima</w:t>
+      </w:r>
+      <w:r>
+        <w:rPr>
+          <w:rFonts w:ascii="Times New Roman" w:hAnsi="Times New Roman" w:cs="Times New Roman"/>
+          <w:sz w:val="24"/>
+          <w:szCs w:val="24"/>
+        </w:rPr>
+        <w:t xml:space="preserve"> untuk Model AI nya tersendiri, kami juga menemukan banyak sekali algoritma AI yang diimplementasikan untuk berbagai permainan seperti contoh : Algoritma Min</w:t>
+      </w:r>
+      <w:r>
+        <w:rPr>
+          <w:rFonts w:ascii="Times New Roman" w:hAnsi="Times New Roman" w:cs="Times New Roman"/>
+          <w:sz w:val="24"/>
+          <w:szCs w:val="24"/>
+        </w:rPr>
+        <w:t>i</w:t>
+      </w:r>
+      <w:r>
+        <w:rPr>
+          <w:rFonts w:ascii="Times New Roman" w:hAnsi="Times New Roman" w:cs="Times New Roman"/>
+          <w:sz w:val="24"/>
+          <w:szCs w:val="24"/>
+        </w:rPr>
+        <w:t>Max. Tetapi kami menemukan suatu cara yang lebih sederhana untuk membuat suatu AI dalam permainan yakni dengan menggunakan objek Ra</w:t>
+      </w:r>
+      <w:r>
+        <w:rPr>
+          <w:rFonts w:ascii="Times New Roman" w:hAnsi="Times New Roman" w:cs="Times New Roman"/>
+          <w:sz w:val="24"/>
+          <w:szCs w:val="24"/>
+        </w:rPr>
+        <w:t>ndom yang sudah terdapat di C#</w:t>
+      </w:r>
+      <w:r>
+        <w:rPr>
+          <w:rFonts w:ascii="Times New Roman" w:hAnsi="Times New Roman" w:cs="Times New Roman"/>
+          <w:sz w:val="24"/>
+          <w:szCs w:val="24"/>
+        </w:rPr>
+        <w:t>. Untuk Codingnya adalah sebagai berikut.</w:t>
+      </w:r>
+    </w:p>
+    <w:p>
+      <w:pPr>
+        <w:autoSpaceDE w:val="0"/>
+        <w:autoSpaceDN w:val="0"/>
+        <w:adjustRightInd w:val="0"/>
+        <w:spacing w:after="0" w:line="360" w:lineRule="auto"/>
+        <w:jc w:val="both"/>
+        <w:rPr>
+          <w:rFonts w:ascii="Times New Roman" w:hAnsi="Times New Roman" w:cs="Times New Roman"/>
+          <w:sz w:val="24"/>
+          <w:szCs w:val="24"/>
+        </w:rPr>
+      </w:pPr>
+    </w:p>
+    <w:p>
+      <w:pPr>
+        <w:autoSpaceDE w:val="0"/>
+        <w:autoSpaceDN w:val="0"/>
+        <w:adjustRightInd w:val="0"/>
+        <w:spacing w:after="0" w:line="240" w:lineRule="auto"/>
+        <w:rPr>
+          <w:rFonts w:ascii="Consolas" w:hAnsi="Consolas" w:cs="Consolas"/>
+          <w:sz w:val="16"/>
+          <w:szCs w:val="16"/>
+        </w:rPr>
+      </w:pPr>
+      <w:r>
+        <w:rPr>
+          <w:rFonts w:ascii="Consolas" w:hAnsi="Consolas" w:cs="Consolas"/>
+          <w:sz w:val="16"/>
+          <w:szCs w:val="16"/>
         </w:rPr>
         <w:lastRenderedPageBreak/>
-        <w:t xml:space="preserve">looping berhenti. Jadi sisanya untuk Algoritma Reverse piringan Hitam jadi Putih hanya mengubah flag menjadi 4 dan membalikkan Pemeriksaan atau Pengecekan objek piringan, yang mengecek objek X menjadi O dan yang mengecek objek O menjadi X. </w:t>
+        <w:t>public void Xturn()</w:t>
+      </w:r>
+    </w:p>
+    <w:p>
+      <w:pPr>
+        <w:autoSpaceDE w:val="0"/>
+        <w:autoSpaceDN w:val="0"/>
+        <w:adjustRightInd w:val="0"/>
+        <w:spacing w:after="0" w:line="240" w:lineRule="auto"/>
+        <w:rPr>
+          <w:rFonts w:ascii="Consolas" w:hAnsi="Consolas" w:cs="Consolas"/>
+          <w:sz w:val="16"/>
+          <w:szCs w:val="16"/>
+        </w:rPr>
+      </w:pPr>
+      <w:r>
+        <w:rPr>
+          <w:rFonts w:ascii="Consolas" w:hAnsi="Consolas" w:cs="Consolas"/>
+          <w:sz w:val="16"/>
+          <w:szCs w:val="16"/>
+        </w:rPr>
+        <w:t xml:space="preserve">        {</w:t>
+      </w:r>
+    </w:p>
+    <w:p>
+      <w:pPr>
+        <w:autoSpaceDE w:val="0"/>
+        <w:autoSpaceDN w:val="0"/>
+        <w:adjustRightInd w:val="0"/>
+        <w:spacing w:after="0" w:line="240" w:lineRule="auto"/>
+        <w:rPr>
+          <w:rFonts w:ascii="Consolas" w:hAnsi="Consolas" w:cs="Consolas"/>
+          <w:b/>
+          <w:sz w:val="20"/>
+          <w:szCs w:val="20"/>
+        </w:rPr>
+      </w:pPr>
+      <w:r>
+        <w:rPr>
+          <w:rFonts w:ascii="Consolas" w:hAnsi="Consolas" w:cs="Consolas"/>
+          <w:sz w:val="16"/>
+          <w:szCs w:val="16"/>
+        </w:rPr>
+        <w:t xml:space="preserve">            </w:t>
+      </w:r>
+      <w:r>
+        <w:rPr>
+          <w:rFonts w:ascii="Consolas" w:hAnsi="Consolas" w:cs="Consolas"/>
+          <w:b/>
+          <w:sz w:val="20"/>
+          <w:szCs w:val="20"/>
+          <w:highlight w:val="yellow"/>
+        </w:rPr>
+        <w:t>Random a = new Random();</w:t>
+      </w:r>
+    </w:p>
+    <w:p>
+      <w:pPr>
+        <w:autoSpaceDE w:val="0"/>
+        <w:autoSpaceDN w:val="0"/>
+        <w:adjustRightInd w:val="0"/>
+        <w:spacing w:after="0" w:line="240" w:lineRule="auto"/>
+        <w:rPr>
+          <w:rFonts w:ascii="Consolas" w:hAnsi="Consolas" w:cs="Consolas"/>
+          <w:sz w:val="16"/>
+          <w:szCs w:val="16"/>
+        </w:rPr>
+      </w:pPr>
+      <w:r>
+        <w:rPr>
+          <w:rFonts w:ascii="Consolas" w:hAnsi="Consolas" w:cs="Consolas"/>
+          <w:sz w:val="16"/>
+          <w:szCs w:val="16"/>
+        </w:rPr>
+        <w:t xml:space="preserve">            int key;</w:t>
+      </w:r>
+    </w:p>
+    <w:p>
+      <w:pPr>
+        <w:autoSpaceDE w:val="0"/>
+        <w:autoSpaceDN w:val="0"/>
+        <w:adjustRightInd w:val="0"/>
+        <w:spacing w:after="0" w:line="240" w:lineRule="auto"/>
+        <w:rPr>
+          <w:rFonts w:ascii="Consolas" w:hAnsi="Consolas" w:cs="Consolas"/>
+          <w:sz w:val="16"/>
+          <w:szCs w:val="16"/>
+        </w:rPr>
+      </w:pPr>
+      <w:r>
+        <w:rPr>
+          <w:rFonts w:ascii="Consolas" w:hAnsi="Consolas" w:cs="Consolas"/>
+          <w:sz w:val="16"/>
+          <w:szCs w:val="16"/>
+        </w:rPr>
+        <w:t xml:space="preserve">            while (true)</w:t>
+      </w:r>
+    </w:p>
+    <w:p>
+      <w:pPr>
+        <w:autoSpaceDE w:val="0"/>
+        <w:autoSpaceDN w:val="0"/>
+        <w:adjustRightInd w:val="0"/>
+        <w:spacing w:after="0" w:line="240" w:lineRule="auto"/>
+        <w:rPr>
+          <w:rFonts w:ascii="Consolas" w:hAnsi="Consolas" w:cs="Consolas"/>
+          <w:sz w:val="16"/>
+          <w:szCs w:val="16"/>
+        </w:rPr>
+      </w:pPr>
+      <w:r>
+        <w:rPr>
+          <w:rFonts w:ascii="Consolas" w:hAnsi="Consolas" w:cs="Consolas"/>
+          <w:sz w:val="16"/>
+          <w:szCs w:val="16"/>
+        </w:rPr>
+        <w:t xml:space="preserve">            {</w:t>
+      </w:r>
+    </w:p>
+    <w:p>
+      <w:pPr>
+        <w:autoSpaceDE w:val="0"/>
+        <w:autoSpaceDN w:val="0"/>
+        <w:adjustRightInd w:val="0"/>
+        <w:spacing w:after="0" w:line="240" w:lineRule="auto"/>
+        <w:rPr>
+          <w:rFonts w:ascii="Consolas" w:hAnsi="Consolas" w:cs="Consolas"/>
+          <w:sz w:val="16"/>
+          <w:szCs w:val="16"/>
+        </w:rPr>
+      </w:pPr>
+      <w:r>
+        <w:rPr>
+          <w:rFonts w:ascii="Consolas" w:hAnsi="Consolas" w:cs="Consolas"/>
+          <w:sz w:val="16"/>
+          <w:szCs w:val="16"/>
+        </w:rPr>
+        <w:t xml:space="preserve">                Console.Clear();</w:t>
+      </w:r>
+    </w:p>
+    <w:p>
+      <w:pPr>
+        <w:autoSpaceDE w:val="0"/>
+        <w:autoSpaceDN w:val="0"/>
+        <w:adjustRightInd w:val="0"/>
+        <w:spacing w:after="0" w:line="240" w:lineRule="auto"/>
+        <w:rPr>
+          <w:rFonts w:ascii="Consolas" w:hAnsi="Consolas" w:cs="Consolas"/>
+          <w:sz w:val="16"/>
+          <w:szCs w:val="16"/>
+        </w:rPr>
+      </w:pPr>
+      <w:r>
+        <w:rPr>
+          <w:rFonts w:ascii="Consolas" w:hAnsi="Consolas" w:cs="Consolas"/>
+          <w:sz w:val="16"/>
+          <w:szCs w:val="16"/>
+        </w:rPr>
+        <w:t xml:space="preserve">                Console.SetCursorPosition(Console.WindowWidth / 2 + 20, Console.WindowHeight / 2 - 20);</w:t>
+      </w:r>
+    </w:p>
+    <w:p>
+      <w:pPr>
+        <w:autoSpaceDE w:val="0"/>
+        <w:autoSpaceDN w:val="0"/>
+        <w:adjustRightInd w:val="0"/>
+        <w:spacing w:after="0" w:line="240" w:lineRule="auto"/>
+        <w:rPr>
+          <w:rFonts w:ascii="Consolas" w:hAnsi="Consolas" w:cs="Consolas"/>
+          <w:sz w:val="16"/>
+          <w:szCs w:val="16"/>
+        </w:rPr>
+      </w:pPr>
+      <w:r>
+        <w:rPr>
+          <w:rFonts w:ascii="Consolas" w:hAnsi="Consolas" w:cs="Consolas"/>
+          <w:sz w:val="16"/>
+          <w:szCs w:val="16"/>
+        </w:rPr>
+        <w:t xml:space="preserve">                Console.WriteLine("X turn");</w:t>
+      </w:r>
+    </w:p>
+    <w:p>
+      <w:pPr>
+        <w:autoSpaceDE w:val="0"/>
+        <w:autoSpaceDN w:val="0"/>
+        <w:adjustRightInd w:val="0"/>
+        <w:spacing w:after="0" w:line="240" w:lineRule="auto"/>
+        <w:rPr>
+          <w:rFonts w:ascii="Consolas" w:hAnsi="Consolas" w:cs="Consolas"/>
+          <w:sz w:val="16"/>
+          <w:szCs w:val="16"/>
+        </w:rPr>
+      </w:pPr>
+      <w:r>
+        <w:rPr>
+          <w:rFonts w:ascii="Consolas" w:hAnsi="Consolas" w:cs="Consolas"/>
+          <w:sz w:val="16"/>
+          <w:szCs w:val="16"/>
+        </w:rPr>
+        <w:t xml:space="preserve">                Console.SetCursorPosition(Console.WindowWidth / 2 + 20, Console.WindowHeight / 2 - 17);</w:t>
+      </w:r>
+    </w:p>
+    <w:p>
+      <w:pPr>
+        <w:autoSpaceDE w:val="0"/>
+        <w:autoSpaceDN w:val="0"/>
+        <w:adjustRightInd w:val="0"/>
+        <w:spacing w:after="0" w:line="240" w:lineRule="auto"/>
+        <w:rPr>
+          <w:rFonts w:ascii="Consolas" w:hAnsi="Consolas" w:cs="Consolas"/>
+          <w:sz w:val="16"/>
+          <w:szCs w:val="16"/>
+        </w:rPr>
+      </w:pPr>
+      <w:r>
+        <w:rPr>
+          <w:rFonts w:ascii="Consolas" w:hAnsi="Consolas" w:cs="Consolas"/>
+          <w:sz w:val="16"/>
+          <w:szCs w:val="16"/>
+        </w:rPr>
+        <w:t xml:space="preserve">                fillQueryX();</w:t>
+      </w:r>
+    </w:p>
+    <w:p>
+      <w:pPr>
+        <w:autoSpaceDE w:val="0"/>
+        <w:autoSpaceDN w:val="0"/>
+        <w:adjustRightInd w:val="0"/>
+        <w:spacing w:after="0" w:line="240" w:lineRule="auto"/>
+        <w:rPr>
+          <w:rFonts w:ascii="Consolas" w:hAnsi="Consolas" w:cs="Consolas"/>
+          <w:sz w:val="16"/>
+          <w:szCs w:val="16"/>
+        </w:rPr>
+      </w:pPr>
+      <w:r>
+        <w:rPr>
+          <w:rFonts w:ascii="Consolas" w:hAnsi="Consolas" w:cs="Consolas"/>
+          <w:sz w:val="16"/>
+          <w:szCs w:val="16"/>
+        </w:rPr>
+        <w:t xml:space="preserve">                PrintBoard();</w:t>
+      </w:r>
+    </w:p>
+    <w:p>
+      <w:pPr>
+        <w:autoSpaceDE w:val="0"/>
+        <w:autoSpaceDN w:val="0"/>
+        <w:adjustRightInd w:val="0"/>
+        <w:spacing w:after="0" w:line="240" w:lineRule="auto"/>
+        <w:rPr>
+          <w:rFonts w:ascii="Consolas" w:hAnsi="Consolas" w:cs="Consolas"/>
+          <w:sz w:val="16"/>
+          <w:szCs w:val="16"/>
+        </w:rPr>
+      </w:pPr>
+      <w:r>
+        <w:rPr>
+          <w:rFonts w:ascii="Consolas" w:hAnsi="Consolas" w:cs="Consolas"/>
+          <w:sz w:val="16"/>
+          <w:szCs w:val="16"/>
+        </w:rPr>
+        <w:t xml:space="preserve">                if (hasQueryX)</w:t>
+      </w:r>
+    </w:p>
+    <w:p>
+      <w:pPr>
+        <w:autoSpaceDE w:val="0"/>
+        <w:autoSpaceDN w:val="0"/>
+        <w:adjustRightInd w:val="0"/>
+        <w:spacing w:after="0" w:line="240" w:lineRule="auto"/>
+        <w:rPr>
+          <w:rFonts w:ascii="Consolas" w:hAnsi="Consolas" w:cs="Consolas"/>
+          <w:sz w:val="16"/>
+          <w:szCs w:val="16"/>
+        </w:rPr>
+      </w:pPr>
+      <w:r>
+        <w:rPr>
+          <w:rFonts w:ascii="Consolas" w:hAnsi="Consolas" w:cs="Consolas"/>
+          <w:sz w:val="16"/>
+          <w:szCs w:val="16"/>
+        </w:rPr>
+        <w:t xml:space="preserve">                {</w:t>
+      </w:r>
+    </w:p>
+    <w:p>
+      <w:pPr>
+        <w:autoSpaceDE w:val="0"/>
+        <w:autoSpaceDN w:val="0"/>
+        <w:adjustRightInd w:val="0"/>
+        <w:spacing w:after="0" w:line="240" w:lineRule="auto"/>
+        <w:rPr>
+          <w:rFonts w:ascii="Consolas" w:hAnsi="Consolas" w:cs="Consolas"/>
+          <w:sz w:val="16"/>
+          <w:szCs w:val="16"/>
+        </w:rPr>
+      </w:pPr>
+      <w:r>
+        <w:rPr>
+          <w:rFonts w:ascii="Consolas" w:hAnsi="Consolas" w:cs="Consolas"/>
+          <w:sz w:val="16"/>
+          <w:szCs w:val="16"/>
+        </w:rPr>
+        <w:t xml:space="preserve">                    Console.SetCursorPosition(Console.WindowWidth / 2 + 20, tmpy + 2);</w:t>
+      </w:r>
+    </w:p>
+    <w:p>
+      <w:pPr>
+        <w:autoSpaceDE w:val="0"/>
+        <w:autoSpaceDN w:val="0"/>
+        <w:adjustRightInd w:val="0"/>
+        <w:spacing w:after="0" w:line="240" w:lineRule="auto"/>
+        <w:rPr>
+          <w:rFonts w:ascii="Consolas" w:hAnsi="Consolas" w:cs="Consolas"/>
+          <w:b/>
+          <w:sz w:val="20"/>
+          <w:szCs w:val="20"/>
+        </w:rPr>
+      </w:pPr>
+      <w:r>
+        <w:rPr>
+          <w:rFonts w:ascii="Consolas" w:hAnsi="Consolas" w:cs="Consolas"/>
+          <w:sz w:val="16"/>
+          <w:szCs w:val="16"/>
+        </w:rPr>
+        <w:t xml:space="preserve">                    </w:t>
+      </w:r>
+      <w:r>
+        <w:rPr>
+          <w:rFonts w:ascii="Consolas" w:hAnsi="Consolas" w:cs="Consolas"/>
+          <w:b/>
+          <w:sz w:val="20"/>
+          <w:szCs w:val="20"/>
+          <w:highlight w:val="yellow"/>
+        </w:rPr>
+        <w:t>key = a.Next(1, idx);</w:t>
+      </w:r>
+    </w:p>
+    <w:p>
+      <w:pPr>
+        <w:autoSpaceDE w:val="0"/>
+        <w:autoSpaceDN w:val="0"/>
+        <w:adjustRightInd w:val="0"/>
+        <w:spacing w:after="0" w:line="240" w:lineRule="auto"/>
+        <w:rPr>
+          <w:rFonts w:ascii="Consolas" w:hAnsi="Consolas" w:cs="Consolas"/>
+          <w:sz w:val="16"/>
+          <w:szCs w:val="16"/>
+        </w:rPr>
+      </w:pPr>
+      <w:r>
+        <w:rPr>
+          <w:rFonts w:ascii="Consolas" w:hAnsi="Consolas" w:cs="Consolas"/>
+          <w:sz w:val="16"/>
+          <w:szCs w:val="16"/>
+        </w:rPr>
+        <w:t xml:space="preserve">                    Thread.Sleep(1500);</w:t>
+      </w:r>
+    </w:p>
+    <w:p>
+      <w:pPr>
+        <w:autoSpaceDE w:val="0"/>
+        <w:autoSpaceDN w:val="0"/>
+        <w:adjustRightInd w:val="0"/>
+        <w:spacing w:after="0" w:line="240" w:lineRule="auto"/>
+        <w:rPr>
+          <w:rFonts w:ascii="Consolas" w:hAnsi="Consolas" w:cs="Consolas"/>
+          <w:sz w:val="16"/>
+          <w:szCs w:val="16"/>
+        </w:rPr>
+      </w:pPr>
+      <w:r>
+        <w:rPr>
+          <w:rFonts w:ascii="Consolas" w:hAnsi="Consolas" w:cs="Consolas"/>
+          <w:sz w:val="16"/>
+          <w:szCs w:val="16"/>
+        </w:rPr>
+        <w:t xml:space="preserve">                    Console.Write("Computer Choose List {0}",key);</w:t>
+      </w:r>
+    </w:p>
+    <w:p>
+      <w:pPr>
+        <w:autoSpaceDE w:val="0"/>
+        <w:autoSpaceDN w:val="0"/>
+        <w:adjustRightInd w:val="0"/>
+        <w:spacing w:after="0" w:line="240" w:lineRule="auto"/>
+        <w:rPr>
+          <w:rFonts w:ascii="Consolas" w:hAnsi="Consolas" w:cs="Consolas"/>
+          <w:sz w:val="16"/>
+          <w:szCs w:val="16"/>
+        </w:rPr>
+      </w:pPr>
+      <w:r>
+        <w:rPr>
+          <w:rFonts w:ascii="Consolas" w:hAnsi="Consolas" w:cs="Consolas"/>
+          <w:sz w:val="16"/>
+          <w:szCs w:val="16"/>
+        </w:rPr>
+        <w:t xml:space="preserve">                    Console.ReadKey();</w:t>
+      </w:r>
+    </w:p>
+    <w:p>
+      <w:pPr>
+        <w:autoSpaceDE w:val="0"/>
+        <w:autoSpaceDN w:val="0"/>
+        <w:adjustRightInd w:val="0"/>
+        <w:spacing w:after="0" w:line="240" w:lineRule="auto"/>
+        <w:rPr>
+          <w:rFonts w:ascii="Consolas" w:hAnsi="Consolas" w:cs="Consolas"/>
+          <w:sz w:val="16"/>
+          <w:szCs w:val="16"/>
+        </w:rPr>
+      </w:pPr>
+      <w:r>
+        <w:rPr>
+          <w:rFonts w:ascii="Consolas" w:hAnsi="Consolas" w:cs="Consolas"/>
+          <w:sz w:val="16"/>
+          <w:szCs w:val="16"/>
+        </w:rPr>
+        <w:t xml:space="preserve">                    ReverseOtoX(key);</w:t>
+      </w:r>
+    </w:p>
+    <w:p>
+      <w:pPr>
+        <w:autoSpaceDE w:val="0"/>
+        <w:autoSpaceDN w:val="0"/>
+        <w:adjustRightInd w:val="0"/>
+        <w:spacing w:after="0" w:line="240" w:lineRule="auto"/>
+        <w:rPr>
+          <w:rFonts w:ascii="Consolas" w:hAnsi="Consolas" w:cs="Consolas"/>
+          <w:sz w:val="16"/>
+          <w:szCs w:val="16"/>
+        </w:rPr>
+      </w:pPr>
+      <w:r>
+        <w:rPr>
+          <w:rFonts w:ascii="Consolas" w:hAnsi="Consolas" w:cs="Consolas"/>
+          <w:sz w:val="16"/>
+          <w:szCs w:val="16"/>
+        </w:rPr>
+        <w:t xml:space="preserve">                    query.Clear();</w:t>
+      </w:r>
+    </w:p>
+    <w:p>
+      <w:pPr>
+        <w:autoSpaceDE w:val="0"/>
+        <w:autoSpaceDN w:val="0"/>
+        <w:adjustRightInd w:val="0"/>
+        <w:spacing w:after="0" w:line="240" w:lineRule="auto"/>
+        <w:rPr>
+          <w:rFonts w:ascii="Consolas" w:hAnsi="Consolas" w:cs="Consolas"/>
+          <w:sz w:val="16"/>
+          <w:szCs w:val="16"/>
+        </w:rPr>
+      </w:pPr>
+      <w:r>
+        <w:rPr>
+          <w:rFonts w:ascii="Consolas" w:hAnsi="Consolas" w:cs="Consolas"/>
+          <w:sz w:val="16"/>
+          <w:szCs w:val="16"/>
+        </w:rPr>
+        <w:t xml:space="preserve">                    break;</w:t>
+      </w:r>
+    </w:p>
+    <w:p>
+      <w:pPr>
+        <w:autoSpaceDE w:val="0"/>
+        <w:autoSpaceDN w:val="0"/>
+        <w:adjustRightInd w:val="0"/>
+        <w:spacing w:after="0" w:line="240" w:lineRule="auto"/>
+        <w:rPr>
+          <w:rFonts w:ascii="Consolas" w:hAnsi="Consolas" w:cs="Consolas"/>
+          <w:sz w:val="16"/>
+          <w:szCs w:val="16"/>
+        </w:rPr>
+      </w:pPr>
+      <w:r>
+        <w:rPr>
+          <w:rFonts w:ascii="Consolas" w:hAnsi="Consolas" w:cs="Consolas"/>
+          <w:sz w:val="16"/>
+          <w:szCs w:val="16"/>
+        </w:rPr>
+        <w:t xml:space="preserve">                }</w:t>
+      </w:r>
+    </w:p>
+    <w:p>
+      <w:pPr>
+        <w:autoSpaceDE w:val="0"/>
+        <w:autoSpaceDN w:val="0"/>
+        <w:adjustRightInd w:val="0"/>
+        <w:spacing w:after="0" w:line="240" w:lineRule="auto"/>
+        <w:rPr>
+          <w:rFonts w:ascii="Consolas" w:hAnsi="Consolas" w:cs="Consolas"/>
+          <w:sz w:val="16"/>
+          <w:szCs w:val="16"/>
+        </w:rPr>
+      </w:pPr>
+      <w:r>
+        <w:rPr>
+          <w:rFonts w:ascii="Consolas" w:hAnsi="Consolas" w:cs="Consolas"/>
+          <w:sz w:val="16"/>
+          <w:szCs w:val="16"/>
+        </w:rPr>
+        <w:t xml:space="preserve">                else</w:t>
+      </w:r>
+    </w:p>
+    <w:p>
+      <w:pPr>
+        <w:autoSpaceDE w:val="0"/>
+        <w:autoSpaceDN w:val="0"/>
+        <w:adjustRightInd w:val="0"/>
+        <w:spacing w:after="0" w:line="240" w:lineRule="auto"/>
+        <w:rPr>
+          <w:rFonts w:ascii="Consolas" w:hAnsi="Consolas" w:cs="Consolas"/>
+          <w:sz w:val="16"/>
+          <w:szCs w:val="16"/>
+        </w:rPr>
+      </w:pPr>
+      <w:r>
+        <w:rPr>
+          <w:rFonts w:ascii="Consolas" w:hAnsi="Consolas" w:cs="Consolas"/>
+          <w:sz w:val="16"/>
+          <w:szCs w:val="16"/>
+        </w:rPr>
+        <w:t xml:space="preserve">                    break;</w:t>
+      </w:r>
+    </w:p>
+    <w:p>
+      <w:pPr>
+        <w:autoSpaceDE w:val="0"/>
+        <w:autoSpaceDN w:val="0"/>
+        <w:adjustRightInd w:val="0"/>
+        <w:spacing w:after="0" w:line="240" w:lineRule="auto"/>
+        <w:rPr>
+          <w:rFonts w:ascii="Consolas" w:hAnsi="Consolas" w:cs="Consolas"/>
+          <w:sz w:val="16"/>
+          <w:szCs w:val="16"/>
+        </w:rPr>
+      </w:pPr>
+      <w:r>
+        <w:rPr>
+          <w:rFonts w:ascii="Consolas" w:hAnsi="Consolas" w:cs="Consolas"/>
+          <w:sz w:val="16"/>
+          <w:szCs w:val="16"/>
+        </w:rPr>
+        <w:t xml:space="preserve">                query.Clear();</w:t>
+      </w:r>
+    </w:p>
+    <w:p>
+      <w:pPr>
+        <w:autoSpaceDE w:val="0"/>
+        <w:autoSpaceDN w:val="0"/>
+        <w:adjustRightInd w:val="0"/>
+        <w:spacing w:after="0" w:line="240" w:lineRule="auto"/>
+        <w:rPr>
+          <w:rFonts w:ascii="Consolas" w:hAnsi="Consolas" w:cs="Consolas"/>
+          <w:sz w:val="16"/>
+          <w:szCs w:val="16"/>
+        </w:rPr>
+      </w:pPr>
+      <w:r>
+        <w:rPr>
+          <w:rFonts w:ascii="Consolas" w:hAnsi="Consolas" w:cs="Consolas"/>
+          <w:sz w:val="16"/>
+          <w:szCs w:val="16"/>
+        </w:rPr>
+        <w:t xml:space="preserve">            }</w:t>
       </w:r>
     </w:p>
     <w:p>
@@ -3256,12 +7759,21 @@
         <w:autoSpaceDN w:val="0"/>
         <w:adjustRightInd w:val="0"/>
         <w:spacing w:after="0" w:line="360" w:lineRule="auto"/>
-        <w:rPr>
-          <w:rFonts w:ascii="Times New Roman" w:hAnsi="Times New Roman" w:cs="Times New Roman"/>
-          <w:sz w:val="24"/>
-          <w:szCs w:val="24"/>
-        </w:rPr>
-      </w:pPr>
+        <w:jc w:val="both"/>
+        <w:rPr>
+          <w:rFonts w:ascii="Times New Roman" w:hAnsi="Times New Roman" w:cs="Times New Roman"/>
+          <w:sz w:val="24"/>
+          <w:szCs w:val="24"/>
+        </w:rPr>
+      </w:pPr>
+      <w:r>
+        <w:rPr>
+          <w:rFonts w:ascii="Consolas" w:hAnsi="Consolas" w:cs="Consolas"/>
+          <w:sz w:val="16"/>
+          <w:szCs w:val="16"/>
+        </w:rPr>
+        <w:t xml:space="preserve">        }</w:t>
+      </w:r>
     </w:p>
     <w:p>
       <w:pPr>
@@ -3282,75 +7794,15 @@
           <w:sz w:val="24"/>
           <w:szCs w:val="24"/>
         </w:rPr>
-        <w:t>Kelima</w:t>
-      </w:r>
-      <w:r>
-        <w:rPr>
-          <w:rFonts w:ascii="Times New Roman" w:hAnsi="Times New Roman" w:cs="Times New Roman"/>
-          <w:sz w:val="24"/>
-          <w:szCs w:val="24"/>
-        </w:rPr>
-        <w:t xml:space="preserve"> untuk Model AI nya tersendiri, kami juga menemukan banyak sekali algoritma AI yang diimplementasikan untuk berbagai permainan seperti contoh : Algoritma Min</w:t>
-      </w:r>
-      <w:r>
-        <w:rPr>
-          <w:rFonts w:ascii="Times New Roman" w:hAnsi="Times New Roman" w:cs="Times New Roman"/>
-          <w:sz w:val="24"/>
-          <w:szCs w:val="24"/>
-        </w:rPr>
-        <w:t>i</w:t>
-      </w:r>
-      <w:r>
-        <w:rPr>
-          <w:rFonts w:ascii="Times New Roman" w:hAnsi="Times New Roman" w:cs="Times New Roman"/>
-          <w:sz w:val="24"/>
-          <w:szCs w:val="24"/>
-        </w:rPr>
-        <w:t>Max. Tetapi kami menemukan suatu cara yang lebih sederhana untuk membuat suatu AI dalam permainan yakni dengan menggunakan objek Ra</w:t>
-      </w:r>
-      <w:r>
-        <w:rPr>
-          <w:rFonts w:ascii="Times New Roman" w:hAnsi="Times New Roman" w:cs="Times New Roman"/>
-          <w:sz w:val="24"/>
-          <w:szCs w:val="24"/>
-        </w:rPr>
-        <w:t>ndom yang sudah terdapat di C#</w:t>
-      </w:r>
-    </w:p>
-    <w:p>
-      <w:pPr>
-        <w:autoSpaceDE w:val="0"/>
-        <w:autoSpaceDN w:val="0"/>
-        <w:adjustRightInd w:val="0"/>
-        <w:spacing w:after="0" w:line="360" w:lineRule="auto"/>
-        <w:jc w:val="both"/>
-        <w:rPr>
-          <w:rFonts w:ascii="Times New Roman" w:hAnsi="Times New Roman" w:cs="Times New Roman"/>
-          <w:sz w:val="24"/>
-          <w:szCs w:val="24"/>
-        </w:rPr>
-      </w:pPr>
-    </w:p>
-    <w:p>
-      <w:pPr>
-        <w:autoSpaceDE w:val="0"/>
-        <w:autoSpaceDN w:val="0"/>
-        <w:adjustRightInd w:val="0"/>
-        <w:spacing w:after="0" w:line="360" w:lineRule="auto"/>
-        <w:jc w:val="both"/>
-        <w:rPr>
-          <w:rFonts w:ascii="Times New Roman" w:hAnsi="Times New Roman" w:cs="Times New Roman"/>
-          <w:sz w:val="24"/>
-          <w:szCs w:val="24"/>
-        </w:rPr>
-      </w:pPr>
-      <w:r>
-        <w:rPr>
-          <w:rFonts w:ascii="Times New Roman" w:hAnsi="Times New Roman" w:cs="Times New Roman"/>
-          <w:sz w:val="24"/>
-          <w:szCs w:val="24"/>
-        </w:rPr>
-        <w:t>K</w:t>
+        <w:t xml:space="preserve">Jadi disini terlihat jelas pada 2 baris coding yang sudah kami tandai bahwa </w:t>
+      </w:r>
+      <w:r>
+        <w:rPr>
+          <w:rFonts w:ascii="Times New Roman" w:hAnsi="Times New Roman" w:cs="Times New Roman"/>
+          <w:sz w:val="24"/>
+          <w:szCs w:val="24"/>
+        </w:rPr>
+        <w:t>k</w:t>
       </w:r>
       <w:r>
         <w:rPr>
@@ -3531,6 +7983,7 @@
           <w:sz w:val="24"/>
           <w:szCs w:val="24"/>
         </w:rPr>
+        <w:lastRenderedPageBreak/>
         <w:t xml:space="preserve">Setelah diisi, dilakukanlah pengecekan tiap piringan, berapakah yang bisa didapatkan atau berapakah yang bisa dimakan ketika </w:t>
       </w:r>
       <w:r>
@@ -3647,7 +8100,6 @@
           <w:sz w:val="24"/>
           <w:szCs w:val="24"/>
         </w:rPr>
-        <w:lastRenderedPageBreak/>
         <w:t>Untuk Easy tersendiri ambillah number query dari index Array yang tedepan</w:t>
       </w:r>
     </w:p>
@@ -3962,6 +8414,7 @@
           <w:sz w:val="24"/>
           <w:szCs w:val="24"/>
         </w:rPr>
+        <w:lastRenderedPageBreak/>
         <w:t xml:space="preserve">Key yang dipilih oleh Computer akan melakukan proses yang sama dengan </w:t>
       </w:r>
       <w:r>
@@ -3997,16 +8450,25 @@
           <w:sz w:val="24"/>
           <w:szCs w:val="24"/>
         </w:rPr>
-        <w:t xml:space="preserve">Kami melakukan pengecekan HasQuery tiap giliran berjalan. Jikalau kedapatan bahwa giliran O tidak terdapat Query, maka akan secara langsung berpindah ke giliran X. Ini juga bisa difungsikan apabila terjadi DeadLock, alias keduanya sama-sama tidak memiliki Query. Dan itu berarti permainan sudah berhenti dan tidak ada jalur lain lagi </w:t>
-      </w:r>
-      <w:r>
-        <w:rPr>
-          <w:rFonts w:ascii="Times New Roman" w:hAnsi="Times New Roman" w:cs="Times New Roman"/>
-          <w:sz w:val="24"/>
-          <w:szCs w:val="24"/>
-        </w:rPr>
-        <w:lastRenderedPageBreak/>
-        <w:t>yang bisa diinput. Maka akan dilakukan pengecekan, siapakah yang memiliki Piringan terbanyak. Yang memiliki Piringan terbanyak yang menang</w:t>
+        <w:t xml:space="preserve">Kami melakukan pengecekan HasQuery tiap giliran berjalan. Jikalau kedapatan bahwa giliran O tidak terdapat Query, maka akan secara langsung berpindah ke giliran X. Ini juga bisa difungsikan </w:t>
+      </w:r>
+      <w:r>
+        <w:rPr>
+          <w:rFonts w:ascii="Times New Roman" w:hAnsi="Times New Roman" w:cs="Times New Roman"/>
+          <w:sz w:val="24"/>
+          <w:szCs w:val="24"/>
+        </w:rPr>
+        <w:t xml:space="preserve">apabila terjadi DeadLock, yang berarti </w:t>
+      </w:r>
+      <w:bookmarkStart w:id="1" w:name="_GoBack"/>
+      <w:bookmarkEnd w:id="1"/>
+      <w:r>
+        <w:rPr>
+          <w:rFonts w:ascii="Times New Roman" w:hAnsi="Times New Roman" w:cs="Times New Roman"/>
+          <w:sz w:val="24"/>
+          <w:szCs w:val="24"/>
+        </w:rPr>
+        <w:t>keduanya sama-sama tidak memiliki Query. Dan itu berarti permainan sudah berhenti dan tidak ada jalur lain lagi yang bisa diinput. Maka akan dilakukan pengecekan, siapakah yang memiliki Piringan terbanyak. Yang memiliki Piringan terbanyak yang menang</w:t>
       </w:r>
       <w:r>
         <w:rPr>
@@ -4145,90 +8607,6 @@
         </w:rPr>
         <w:t xml:space="preserve"> akan diulangi . Hanya saja bedanya adalah pada saat giliran X sudah bukan lagi pemilihan atas Random, tetapi pemilihan berdasarkan Input dari User, karena sudah menyangkut Player vs Player.</w:t>
       </w:r>
-    </w:p>
-    <w:p>
-      <w:pPr>
-        <w:autoSpaceDE w:val="0"/>
-        <w:autoSpaceDN w:val="0"/>
-        <w:adjustRightInd w:val="0"/>
-        <w:spacing w:after="0" w:line="360" w:lineRule="auto"/>
-        <w:jc w:val="both"/>
-        <w:rPr>
-          <w:rFonts w:ascii="Times New Roman" w:hAnsi="Times New Roman" w:cs="Times New Roman"/>
-          <w:sz w:val="24"/>
-          <w:szCs w:val="24"/>
-        </w:rPr>
-      </w:pPr>
-    </w:p>
-    <w:p>
-      <w:pPr>
-        <w:autoSpaceDE w:val="0"/>
-        <w:autoSpaceDN w:val="0"/>
-        <w:adjustRightInd w:val="0"/>
-        <w:spacing w:after="0" w:line="360" w:lineRule="auto"/>
-        <w:jc w:val="both"/>
-        <w:rPr>
-          <w:rFonts w:ascii="Times New Roman" w:hAnsi="Times New Roman" w:cs="Times New Roman"/>
-          <w:sz w:val="24"/>
-          <w:szCs w:val="24"/>
-        </w:rPr>
-      </w:pPr>
-    </w:p>
-    <w:p>
-      <w:pPr>
-        <w:autoSpaceDE w:val="0"/>
-        <w:autoSpaceDN w:val="0"/>
-        <w:adjustRightInd w:val="0"/>
-        <w:spacing w:after="0" w:line="360" w:lineRule="auto"/>
-        <w:jc w:val="both"/>
-        <w:rPr>
-          <w:rFonts w:ascii="Times New Roman" w:hAnsi="Times New Roman" w:cs="Times New Roman"/>
-          <w:sz w:val="24"/>
-          <w:szCs w:val="24"/>
-        </w:rPr>
-      </w:pPr>
-    </w:p>
-    <w:p>
-      <w:pPr>
-        <w:autoSpaceDE w:val="0"/>
-        <w:autoSpaceDN w:val="0"/>
-        <w:adjustRightInd w:val="0"/>
-        <w:spacing w:after="0" w:line="360" w:lineRule="auto"/>
-        <w:jc w:val="both"/>
-        <w:rPr>
-          <w:rFonts w:ascii="Times New Roman" w:hAnsi="Times New Roman" w:cs="Times New Roman"/>
-          <w:sz w:val="24"/>
-          <w:szCs w:val="24"/>
-        </w:rPr>
-      </w:pPr>
-    </w:p>
-    <w:p>
-      <w:pPr>
-        <w:autoSpaceDE w:val="0"/>
-        <w:autoSpaceDN w:val="0"/>
-        <w:adjustRightInd w:val="0"/>
-        <w:spacing w:after="0" w:line="360" w:lineRule="auto"/>
-        <w:jc w:val="both"/>
-        <w:rPr>
-          <w:rFonts w:ascii="Times New Roman" w:hAnsi="Times New Roman" w:cs="Times New Roman"/>
-          <w:sz w:val="24"/>
-          <w:szCs w:val="24"/>
-        </w:rPr>
-      </w:pPr>
-    </w:p>
-    <w:p>
-      <w:pPr>
-        <w:autoSpaceDE w:val="0"/>
-        <w:autoSpaceDN w:val="0"/>
-        <w:adjustRightInd w:val="0"/>
-        <w:spacing w:after="0" w:line="360" w:lineRule="auto"/>
-        <w:jc w:val="both"/>
-        <w:rPr>
-          <w:rFonts w:ascii="Times New Roman" w:hAnsi="Times New Roman" w:cs="Times New Roman"/>
-          <w:sz w:val="24"/>
-          <w:szCs w:val="24"/>
-        </w:rPr>
-      </w:pPr>
     </w:p>
     <w:p>
       <w:pPr>
@@ -4683,8 +9061,36 @@
           <w:szCs w:val="28"/>
         </w:rPr>
       </w:pPr>
-      <w:bookmarkStart w:id="1" w:name="_GoBack"/>
-      <w:bookmarkEnd w:id="1"/>
+      <w:r>
+        <w:rPr>
+          <w:rFonts w:ascii="Times New Roman" w:hAnsi="Times New Roman" w:cs="Times New Roman"/>
+          <w:b/>
+          <w:sz w:val="28"/>
+          <w:szCs w:val="28"/>
+        </w:rPr>
+        <w:lastRenderedPageBreak/>
+        <w:t>Lampiran</w:t>
+      </w:r>
+    </w:p>
+    <w:p>
+      <w:pPr>
+        <w:rPr>
+          <w:rFonts w:ascii="Times New Roman" w:hAnsi="Times New Roman" w:cs="Times New Roman"/>
+          <w:b/>
+          <w:sz w:val="28"/>
+          <w:szCs w:val="28"/>
+        </w:rPr>
+      </w:pPr>
+    </w:p>
+    <w:p>
+      <w:pPr>
+        <w:rPr>
+          <w:rFonts w:ascii="Times New Roman" w:hAnsi="Times New Roman" w:cs="Times New Roman"/>
+          <w:b/>
+          <w:sz w:val="28"/>
+          <w:szCs w:val="28"/>
+        </w:rPr>
+      </w:pPr>
     </w:p>
     <w:p>
       <w:pPr>
@@ -6388,7 +10794,7 @@
 </file>
 
 <file path=customXml/itemProps1.xml><?xml version="1.0" encoding="utf-8"?>
-<ds:datastoreItem xmlns:ds="http://schemas.openxmlformats.org/officeDocument/2006/customXml" ds:itemID="{4B4277B4-C41D-46DC-AEDC-FA5AFC52EF87}">
+<ds:datastoreItem xmlns:ds="http://schemas.openxmlformats.org/officeDocument/2006/customXml" ds:itemID="{189A1F2C-8114-4196-90F5-D0B306E6C97B}">
   <ds:schemaRefs>
     <ds:schemaRef ds:uri="http://schemas.openxmlformats.org/officeDocument/2006/bibliography"/>
   </ds:schemaRefs>

</xml_diff>